<commit_message>
Got through the data model section.
</commit_message>
<xml_diff>
--- a/Documents/Final Capstone Paper Scholarship Algorithms.docx
+++ b/Documents/Final Capstone Paper Scholarship Algorithms.docx
@@ -12,44 +12,20 @@
     </w:p>
     <w:p>
       <w:r>
-        <w:t xml:space="preserve">Matching algorithms are an important part of graph theory that </w:t>
-      </w:r>
-      <w:proofErr w:type="gramStart"/>
-      <w:r>
-        <w:t>can be applied</w:t>
-      </w:r>
-      <w:proofErr w:type="gramEnd"/>
-      <w:r>
-        <w:t xml:space="preserve"> to real world problems. Examples of algorithms such as the </w:t>
+        <w:t xml:space="preserve">Matching algorithms are an important part of graph theory that can be applied to real world problems. Examples of algorithms such as the </w:t>
       </w:r>
       <w:r>
         <w:t>Gale–Shapley algorithm</w:t>
       </w:r>
       <w:r>
+        <w:t xml:space="preserve"> have been used to solve real world problems like the matchings of Residents to Hospitals and Applicants to Schools for many years. One of the most important matching problems that hasn’t been given much discussion is the scholarship awarding process. </w:t>
+      </w:r>
+      <w:r>
+        <w:t>Matching students to scholarships is an important component of many schools plans to help their students and institutions succeed.</w:t>
+      </w:r>
+      <w:r>
         <w:t xml:space="preserve"> </w:t>
       </w:r>
-      <w:proofErr w:type="gramStart"/>
-      <w:r>
-        <w:t>have been used</w:t>
-      </w:r>
-      <w:proofErr w:type="gramEnd"/>
-      <w:r>
-        <w:t xml:space="preserve"> to solve real world problems like the matchings of Residents to Hospitals and Applicants to Schools for many years. One of the most important matching problems that </w:t>
-      </w:r>
-      <w:proofErr w:type="gramStart"/>
-      <w:r>
-        <w:t>hasn’t</w:t>
-      </w:r>
-      <w:proofErr w:type="gramEnd"/>
-      <w:r>
-        <w:t xml:space="preserve"> been given much discussion is the scholarship awarding process. </w:t>
-      </w:r>
-      <w:r>
-        <w:t>Matching students to scholarships is an important component of many schools plans to help their students and institutions succeed.</w:t>
-      </w:r>
-      <w:r>
-        <w:t xml:space="preserve"> </w:t>
-      </w:r>
     </w:p>
     <w:p>
       <w:r>
@@ -67,13 +43,8 @@
       <w:r>
         <w:t xml:space="preserve">. </w:t>
       </w:r>
-      <w:proofErr w:type="gramStart"/>
-      <w:r>
-        <w:t>But</w:t>
-      </w:r>
-      <w:proofErr w:type="gramEnd"/>
-      <w:r>
-        <w:t xml:space="preserve"> due to some quirks in the scholarship awarding process such as differing scholarship award amounts and not all student being eligible for all scholarships, some basic logical oddities can arise. These include having higher ranked student receiving less than lower ranked students or no awards at all. </w:t>
+      <w:r>
+        <w:t xml:space="preserve">But due to some quirks in the scholarship awarding process such as differing scholarship award amounts and not all student being eligible for all scholarships, some basic logical oddities can arise. These include having higher ranked student receiving less than lower ranked students or no awards at all. </w:t>
       </w:r>
     </w:p>
     <w:p>
@@ -84,15 +55,7 @@
         <w:t>committee’s</w:t>
       </w:r>
       <w:r>
-        <w:t xml:space="preserve"> practices that </w:t>
-      </w:r>
-      <w:proofErr w:type="gramStart"/>
-      <w:r>
-        <w:t>can be used</w:t>
-      </w:r>
-      <w:proofErr w:type="gramEnd"/>
-      <w:r>
-        <w:t xml:space="preserve"> in combination to try to minimize or remove these quirks to the scholarship system. These seven algorithms with three parameters can used to explore how to award scholarships in a fair way while still satisfying logical consistency in the process. </w:t>
+        <w:t xml:space="preserve"> practices that can be used in combination to try to minimize or remove these quirks to the scholarship system. These seven algorithms with three parameters can used to explore how to award scholarships in a fair way while still satisfying logical consistency in the process. </w:t>
       </w:r>
     </w:p>
     <w:p/>
@@ -127,11 +90,7 @@
     </w:p>
     <w:p>
       <w:r>
-        <w:t xml:space="preserve">Scholarships are nodes which begin with S and applicants are nodes that being with A. The numbers are a ranking for the scholarship or application. For example, S2 would be the </w:t>
-      </w:r>
-      <w:proofErr w:type="gramStart"/>
-      <w:r>
-        <w:t>2</w:t>
+        <w:t>Scholarships are nodes which begin with S and applicants are nodes that being with A. The numbers are a ranking for the scholarship or application. For example, S2 would be the 2</w:t>
       </w:r>
       <w:r>
         <w:rPr>
@@ -139,7 +98,6 @@
         </w:rPr>
         <w:t>nd</w:t>
       </w:r>
-      <w:proofErr w:type="gramEnd"/>
       <w:r>
         <w:t xml:space="preserve"> highest ranked scholarship</w:t>
       </w:r>
@@ -150,23 +108,7 @@
         <w:t>.</w:t>
       </w:r>
       <w:r>
-        <w:t xml:space="preserve"> </w:t>
-      </w:r>
-      <w:proofErr w:type="gramStart"/>
-      <w:r>
-        <w:t>Student rankings are decided by the committee</w:t>
-      </w:r>
-      <w:proofErr w:type="gramEnd"/>
-      <w:r>
-        <w:t xml:space="preserve">. Scholarship rankings </w:t>
-      </w:r>
-      <w:proofErr w:type="gramStart"/>
-      <w:r>
-        <w:t>are determined</w:t>
-      </w:r>
-      <w:proofErr w:type="gramEnd"/>
-      <w:r>
-        <w:t xml:space="preserve"> by higher award amounts. If the case of ties, committees determine the higher ranking by other factors. It is important that there are no ties between scholarships and applicants. </w:t>
+        <w:t xml:space="preserve"> Student rankings are decided by the committee. Scholarship rankings are determined by higher award amounts. If the case of ties, committees determine the higher ranking by other factors. It is important that there are no ties between scholarships and applicants. </w:t>
       </w:r>
       <w:r>
         <w:t xml:space="preserve"> </w:t>
@@ -186,93 +128,6 @@
             <wp:extent cx="1466850" cy="1725706"/>
             <wp:effectExtent l="0" t="0" r="0" b="8255"/>
             <wp:docPr id="1" name="Picture 1"/>
-            <wp:cNvGraphicFramePr>
-              <a:graphicFrameLocks xmlns:a="http://schemas.openxmlformats.org/drawingml/2006/main" noChangeAspect="1"/>
-            </wp:cNvGraphicFramePr>
-            <a:graphic xmlns:a="http://schemas.openxmlformats.org/drawingml/2006/main">
-              <a:graphicData uri="http://schemas.openxmlformats.org/drawingml/2006/picture">
-                <pic:pic xmlns:pic="http://schemas.openxmlformats.org/drawingml/2006/picture">
-                  <pic:nvPicPr>
-                    <pic:cNvPr id="1" name=""/>
-                    <pic:cNvPicPr/>
-                  </pic:nvPicPr>
-                  <pic:blipFill>
-                    <a:blip r:embed="rId5"/>
-                    <a:stretch>
-                      <a:fillRect/>
-                    </a:stretch>
-                  </pic:blipFill>
-                  <pic:spPr>
-                    <a:xfrm>
-                      <a:off x="0" y="0"/>
-                      <a:ext cx="1480862" cy="1742191"/>
-                    </a:xfrm>
-                    <a:prstGeom prst="rect">
-                      <a:avLst/>
-                    </a:prstGeom>
-                  </pic:spPr>
-                </pic:pic>
-              </a:graphicData>
-            </a:graphic>
-          </wp:inline>
-        </w:drawing>
-      </w:r>
-    </w:p>
-    <w:p>
-      <w:pPr>
-        <w:pStyle w:val="Caption"/>
-      </w:pPr>
-      <w:r>
-        <w:t xml:space="preserve">Figure </w:t>
-      </w:r>
-      <w:r>
-        <w:fldChar w:fldCharType="begin"/>
-      </w:r>
-      <w:r>
-        <w:instrText xml:space="preserve"> SEQ Figure \* ARABIC </w:instrText>
-      </w:r>
-      <w:r>
-        <w:fldChar w:fldCharType="separate"/>
-      </w:r>
-      <w:r>
-        <w:rPr>
-          <w:noProof/>
-        </w:rPr>
-        <w:t>1</w:t>
-      </w:r>
-      <w:r>
-        <w:fldChar w:fldCharType="end"/>
-      </w:r>
-      <w:r>
-        <w:t>Scholarships and Applicants</w:t>
-      </w:r>
-    </w:p>
-    <w:p>
-      <w:r>
-        <w:t xml:space="preserve">An </w:t>
-      </w:r>
-      <w:proofErr w:type="gramStart"/>
-      <w:r>
-        <w:t>edge(</w:t>
-      </w:r>
-      <w:proofErr w:type="gramEnd"/>
-      <w:r>
-        <w:t>line) between a scholarship and applicant which means that the student was qualified for a given scholarship. Not all students are qualified for all scholarships.</w:t>
-      </w:r>
-    </w:p>
-    <w:p>
-      <w:pPr>
-        <w:keepNext/>
-      </w:pPr>
-      <w:r>
-        <w:rPr>
-          <w:noProof/>
-        </w:rPr>
-        <w:drawing>
-          <wp:inline distT="0" distB="0" distL="0" distR="0" wp14:anchorId="3ABE4A4A" wp14:editId="3134C2C3">
-            <wp:extent cx="1495425" cy="1791394"/>
-            <wp:effectExtent l="0" t="0" r="0" b="0"/>
-            <wp:docPr id="2" name="Picture 2"/>
             <wp:cNvGraphicFramePr>
               <a:graphicFrameLocks xmlns:a="http://schemas.openxmlformats.org/drawingml/2006/main" noChangeAspect="1"/>
             </wp:cNvGraphicFramePr>
@@ -292,7 +147,7 @@
                   <pic:spPr>
                     <a:xfrm>
                       <a:off x="0" y="0"/>
-                      <a:ext cx="1513358" cy="1812876"/>
+                      <a:ext cx="1480862" cy="1742191"/>
                     </a:xfrm>
                     <a:prstGeom prst="rect">
                       <a:avLst/>
@@ -325,36 +180,21 @@
         <w:rPr>
           <w:noProof/>
         </w:rPr>
-        <w:t>2</w:t>
-      </w:r>
-      <w:r>
+        <w:t>1</w:t>
+      </w:r>
+      <w:r>
+        <w:rPr>
+          <w:noProof/>
+        </w:rPr>
         <w:fldChar w:fldCharType="end"/>
       </w:r>
       <w:r>
-        <w:t xml:space="preserve"> Edges show qualified applicants</w:t>
-      </w:r>
-    </w:p>
-    <w:p>
-      <w:proofErr w:type="gramStart"/>
-      <w:r>
-        <w:t>So</w:t>
-      </w:r>
-      <w:proofErr w:type="gramEnd"/>
-      <w:r>
-        <w:t xml:space="preserve"> in the previous image, S1 has applicant A1, A2, and A4- S2 has A1 and A3-and S3 has A1, A2, A3, and A4.</w:t>
-      </w:r>
-    </w:p>
-    <w:p>
-      <w:r>
-        <w:t xml:space="preserve">A bolded edge means that the applicant </w:t>
-      </w:r>
-      <w:proofErr w:type="gramStart"/>
-      <w:r>
-        <w:t>was awarded</w:t>
-      </w:r>
-      <w:proofErr w:type="gramEnd"/>
-      <w:r>
-        <w:t xml:space="preserve"> the scholarship.</w:t>
+        <w:t>Scholarships and Applicants</w:t>
+      </w:r>
+    </w:p>
+    <w:p>
+      <w:r>
+        <w:t>An edge(line) between a scholarship and applicant which means that the student was qualified for a given scholarship. Not all students are qualified for all scholarships.</w:t>
       </w:r>
     </w:p>
     <w:p>
@@ -366,10 +206,10 @@
           <w:noProof/>
         </w:rPr>
         <w:drawing>
-          <wp:inline distT="0" distB="0" distL="0" distR="0" wp14:anchorId="39C1ACF6" wp14:editId="56152FD5">
-            <wp:extent cx="1304925" cy="1703652"/>
+          <wp:inline distT="0" distB="0" distL="0" distR="0" wp14:anchorId="3ABE4A4A" wp14:editId="3134C2C3">
+            <wp:extent cx="1495425" cy="1791394"/>
             <wp:effectExtent l="0" t="0" r="0" b="0"/>
-            <wp:docPr id="3" name="Picture 3"/>
+            <wp:docPr id="2" name="Picture 2"/>
             <wp:cNvGraphicFramePr>
               <a:graphicFrameLocks xmlns:a="http://schemas.openxmlformats.org/drawingml/2006/main" noChangeAspect="1"/>
             </wp:cNvGraphicFramePr>
@@ -389,7 +229,7 @@
                   <pic:spPr>
                     <a:xfrm>
                       <a:off x="0" y="0"/>
-                      <a:ext cx="1325018" cy="1729884"/>
+                      <a:ext cx="1513358" cy="1812876"/>
                     </a:xfrm>
                     <a:prstGeom prst="rect">
                       <a:avLst/>
@@ -422,37 +262,26 @@
         <w:rPr>
           <w:noProof/>
         </w:rPr>
-        <w:t>3</w:t>
-      </w:r>
-      <w:r>
+        <w:t>2</w:t>
+      </w:r>
+      <w:r>
+        <w:rPr>
+          <w:noProof/>
+        </w:rPr>
         <w:fldChar w:fldCharType="end"/>
       </w:r>
-      <w:proofErr w:type="gramStart"/>
-      <w:r>
-        <w:t xml:space="preserve"> Awarded</w:t>
-      </w:r>
-      <w:proofErr w:type="gramEnd"/>
-      <w:r>
-        <w:t xml:space="preserve"> Scholarships</w:t>
-      </w:r>
-    </w:p>
-    <w:p>
-      <w:r>
-        <w:t xml:space="preserve">In this </w:t>
-      </w:r>
-      <w:proofErr w:type="gramStart"/>
-      <w:r>
-        <w:t>case</w:t>
-      </w:r>
-      <w:proofErr w:type="gramEnd"/>
-      <w:r>
-        <w:t xml:space="preserve"> S1, S2, and S3 are awarded to applicant A1. </w:t>
-      </w:r>
-    </w:p>
-    <w:p>
-      <w:r>
-        <w:lastRenderedPageBreak/>
-        <w:t xml:space="preserve">To the left of all of the scholarships is the amount of the scholarship. To the right of the student is the final amount of scholarships that the student has won after awarding. </w:t>
+      <w:r>
+        <w:t xml:space="preserve"> Edges show qualified applicants</w:t>
+      </w:r>
+    </w:p>
+    <w:p>
+      <w:r>
+        <w:t>So in the previous image, S1 has applicant A1, A2, and A4- S2 has A1 and A3-and S3 has A1, A2, A3, and A4.</w:t>
+      </w:r>
+    </w:p>
+    <w:p>
+      <w:r>
+        <w:t>A bolded edge means that the applicant was awarded the scholarship.</w:t>
       </w:r>
     </w:p>
     <w:p>
@@ -464,10 +293,10 @@
           <w:noProof/>
         </w:rPr>
         <w:drawing>
-          <wp:inline distT="0" distB="0" distL="0" distR="0" wp14:anchorId="05D8EFC0" wp14:editId="6E724568">
-            <wp:extent cx="2182090" cy="2000250"/>
-            <wp:effectExtent l="0" t="0" r="8890" b="0"/>
-            <wp:docPr id="7" name="Picture 7"/>
+          <wp:inline distT="0" distB="0" distL="0" distR="0" wp14:anchorId="39C1ACF6" wp14:editId="56152FD5">
+            <wp:extent cx="1304925" cy="1703652"/>
+            <wp:effectExtent l="0" t="0" r="0" b="0"/>
+            <wp:docPr id="3" name="Picture 3"/>
             <wp:cNvGraphicFramePr>
               <a:graphicFrameLocks xmlns:a="http://schemas.openxmlformats.org/drawingml/2006/main" noChangeAspect="1"/>
             </wp:cNvGraphicFramePr>
@@ -487,7 +316,7 @@
                   <pic:spPr>
                     <a:xfrm>
                       <a:off x="0" y="0"/>
-                      <a:ext cx="2224315" cy="2038957"/>
+                      <a:ext cx="1325018" cy="1729884"/>
                     </a:xfrm>
                     <a:prstGeom prst="rect">
                       <a:avLst/>
@@ -520,209 +349,27 @@
         <w:rPr>
           <w:noProof/>
         </w:rPr>
-        <w:t>4</w:t>
-      </w:r>
-      <w:r>
+        <w:t>3</w:t>
+      </w:r>
+      <w:r>
+        <w:rPr>
+          <w:noProof/>
+        </w:rPr>
         <w:fldChar w:fldCharType="end"/>
       </w:r>
       <w:r>
-        <w:t xml:space="preserve"> A1 </w:t>
-      </w:r>
-      <w:proofErr w:type="gramStart"/>
-      <w:r>
-        <w:t>is awarded</w:t>
-      </w:r>
-      <w:proofErr w:type="gramEnd"/>
-      <w:r>
-        <w:t xml:space="preserve"> 2250</w:t>
-      </w:r>
-    </w:p>
-    <w:p>
-      <w:r>
-        <w:t xml:space="preserve">The previous algorithm for Figure 5 </w:t>
-      </w:r>
-      <w:proofErr w:type="gramStart"/>
-      <w:r>
-        <w:t>is called</w:t>
-      </w:r>
-      <w:proofErr w:type="gramEnd"/>
-      <w:r>
-        <w:t xml:space="preserve"> the Merit Only algorithm (which is discussed in detail later in the paper). Each algorithm has a set of steps to determine which applicant </w:t>
-      </w:r>
-      <w:proofErr w:type="gramStart"/>
-      <w:r>
-        <w:t>is awarded</w:t>
-      </w:r>
-      <w:proofErr w:type="gramEnd"/>
-      <w:r>
-        <w:t xml:space="preserve"> each scholarship. </w:t>
-      </w:r>
-    </w:p>
-    <w:p>
-      <w:r>
-        <w:t xml:space="preserve"> </w:t>
-      </w:r>
-      <w:r>
-        <w:t xml:space="preserve">The problem is that after algorithms </w:t>
-      </w:r>
-      <w:proofErr w:type="gramStart"/>
-      <w:r>
-        <w:t>have been run</w:t>
-      </w:r>
-      <w:proofErr w:type="gramEnd"/>
-      <w:r>
-        <w:t xml:space="preserve"> on a large dataset of scholarships and applicants, illogical results can result that are contrary to the intuitions of the committee. One major example is that a highly ranked student </w:t>
-      </w:r>
-      <w:proofErr w:type="gramStart"/>
-      <w:r>
-        <w:t>can have been awarded</w:t>
-      </w:r>
-      <w:proofErr w:type="gramEnd"/>
-      <w:r>
-        <w:t xml:space="preserve"> nothing while a lower ranked student can have many awards. These algorithms </w:t>
-      </w:r>
-      <w:proofErr w:type="gramStart"/>
-      <w:r>
-        <w:t>are run</w:t>
-      </w:r>
-      <w:proofErr w:type="gramEnd"/>
-      <w:r>
-        <w:t xml:space="preserve"> against a dataset to show that a different tweak to the algorithm can lead to a more intuitive </w:t>
-      </w:r>
-      <w:r>
-        <w:t>and fairer result.</w:t>
-      </w:r>
-      <w:r>
-        <w:t xml:space="preserve"> </w:t>
-      </w:r>
-    </w:p>
-    <w:p>
-      <w:r>
-        <w:t xml:space="preserve">After all the awards have been determined, an </w:t>
-      </w:r>
-      <w:r>
-        <w:t>query</w:t>
-      </w:r>
-      <w:r>
-        <w:t xml:space="preserve"> will be run against the various datasets to determine if they match up </w:t>
-      </w:r>
-      <w:r>
-        <w:t xml:space="preserve">to </w:t>
-      </w:r>
-      <w:r>
-        <w:t>desired outcomes The algorithms are designed to find solutions where these oddities don’</w:t>
-      </w:r>
-      <w:r>
-        <w:t xml:space="preserve">t exist. We have three </w:t>
-      </w:r>
-      <w:r>
-        <w:t xml:space="preserve">end </w:t>
-      </w:r>
-      <w:proofErr w:type="gramStart"/>
-      <w:r>
-        <w:t xml:space="preserve">states </w:t>
-      </w:r>
-      <w:r>
-        <w:t>which</w:t>
-      </w:r>
-      <w:proofErr w:type="gramEnd"/>
-      <w:r>
-        <w:t xml:space="preserve"> are desired called </w:t>
-      </w:r>
-      <w:r>
-        <w:t xml:space="preserve">the three rational assumptions. </w:t>
-      </w:r>
-    </w:p>
-    <w:p>
-      <w:r>
-        <w:t xml:space="preserve">The first desired assumption </w:t>
-      </w:r>
-      <w:proofErr w:type="gramStart"/>
-      <w:r>
-        <w:t>is  to</w:t>
-      </w:r>
-      <w:proofErr w:type="gramEnd"/>
-      <w:r>
-        <w:t xml:space="preserve"> assume that a higher ranked student should have more awards than a lower ranked student should. We call that rational assumption 1 or RA1. For example, the top ranked student should end up with more awards than the 2</w:t>
-      </w:r>
-      <w:r>
-        <w:rPr>
-          <w:vertAlign w:val="superscript"/>
-        </w:rPr>
-        <w:t>nd</w:t>
-      </w:r>
-      <w:r>
-        <w:t xml:space="preserve"> ranked </w:t>
-      </w:r>
-      <w:proofErr w:type="spellStart"/>
-      <w:r>
-        <w:t>student</w:t>
-      </w:r>
-      <w:proofErr w:type="gramStart"/>
-      <w:r>
-        <w:t>,etc</w:t>
-      </w:r>
-      <w:proofErr w:type="spellEnd"/>
-      <w:proofErr w:type="gramEnd"/>
-      <w:r>
-        <w:t>. (See Set 1 in the figure below)</w:t>
-      </w:r>
-    </w:p>
-    <w:p>
-      <w:r>
-        <w:t xml:space="preserve"> The next rational </w:t>
-      </w:r>
-      <w:proofErr w:type="gramStart"/>
-      <w:r>
-        <w:t>assumption ,</w:t>
-      </w:r>
-      <w:proofErr w:type="gramEnd"/>
-      <w:r>
-        <w:t xml:space="preserve"> RA2, would be that students with rankings next to each other would have an equal award amount or the higher ranked student would have a higher amount. For example, the </w:t>
-      </w:r>
-      <w:proofErr w:type="gramStart"/>
-      <w:r>
-        <w:t>2</w:t>
-      </w:r>
-      <w:r>
-        <w:rPr>
-          <w:vertAlign w:val="superscript"/>
-        </w:rPr>
-        <w:t>nd</w:t>
-      </w:r>
-      <w:proofErr w:type="gramEnd"/>
-      <w:r>
-        <w:t xml:space="preserve"> and 3</w:t>
-      </w:r>
-      <w:r>
-        <w:rPr>
-          <w:vertAlign w:val="superscript"/>
-        </w:rPr>
-        <w:t>rd</w:t>
-      </w:r>
-      <w:r>
-        <w:t xml:space="preserve"> ranked students might have the same amount. (See Set 2 in the figure below)</w:t>
-      </w:r>
-    </w:p>
-    <w:p>
-      <w:r>
-        <w:t xml:space="preserve"> The last assumption, RA3, would be that every student that there would be never be a higher ranked student without any awards when a lower ranked student would have an award. (See Set 3 in the figure below)</w:t>
-      </w:r>
-      <w:r>
-        <w:t xml:space="preserve"> </w:t>
-      </w:r>
-    </w:p>
-    <w:p>
-      <w:r>
-        <w:t xml:space="preserve">Set </w:t>
-      </w:r>
-      <w:proofErr w:type="gramStart"/>
-      <w:r>
-        <w:t>4</w:t>
-      </w:r>
-      <w:proofErr w:type="gramEnd"/>
-      <w:r>
-        <w:t xml:space="preserve"> shows a result where none of the rational assumptions is met.</w:t>
+        <w:t xml:space="preserve"> Awarded Scholarships</w:t>
+      </w:r>
+    </w:p>
+    <w:p>
+      <w:r>
+        <w:t xml:space="preserve">In this case S1, S2, and S3 are awarded to applicant A1. </w:t>
+      </w:r>
+    </w:p>
+    <w:p>
+      <w:r>
+        <w:lastRenderedPageBreak/>
+        <w:t xml:space="preserve">To the left of all of the scholarships is the amount of the scholarship. To the right of the student is the final amount of scholarships that the student has won after awarding. </w:t>
       </w:r>
     </w:p>
     <w:p>
@@ -730,18 +377,14 @@
         <w:keepNext/>
       </w:pPr>
       <w:r>
-        <w:lastRenderedPageBreak/>
-        <w:t xml:space="preserve"> </w:t>
-      </w:r>
-      <w:r>
         <w:rPr>
           <w:noProof/>
         </w:rPr>
         <w:drawing>
-          <wp:inline distT="0" distB="0" distL="0" distR="0" wp14:anchorId="1DC1849C" wp14:editId="24090693">
-            <wp:extent cx="2104762" cy="2019048"/>
-            <wp:effectExtent l="0" t="0" r="0" b="635"/>
-            <wp:docPr id="5" name="Picture 5"/>
+          <wp:inline distT="0" distB="0" distL="0" distR="0" wp14:anchorId="05D8EFC0" wp14:editId="6E724568">
+            <wp:extent cx="2182090" cy="2000250"/>
+            <wp:effectExtent l="0" t="0" r="8890" b="0"/>
+            <wp:docPr id="7" name="Picture 7"/>
             <wp:cNvGraphicFramePr>
               <a:graphicFrameLocks xmlns:a="http://schemas.openxmlformats.org/drawingml/2006/main" noChangeAspect="1"/>
             </wp:cNvGraphicFramePr>
@@ -761,450 +404,6 @@
                   <pic:spPr>
                     <a:xfrm>
                       <a:off x="0" y="0"/>
-                      <a:ext cx="2104762" cy="2019048"/>
-                    </a:xfrm>
-                    <a:prstGeom prst="rect">
-                      <a:avLst/>
-                    </a:prstGeom>
-                  </pic:spPr>
-                </pic:pic>
-              </a:graphicData>
-            </a:graphic>
-          </wp:inline>
-        </w:drawing>
-      </w:r>
-    </w:p>
-    <w:p>
-      <w:pPr>
-        <w:pStyle w:val="Caption"/>
-      </w:pPr>
-      <w:r>
-        <w:t xml:space="preserve">Figure </w:t>
-      </w:r>
-      <w:r>
-        <w:fldChar w:fldCharType="begin"/>
-      </w:r>
-      <w:r>
-        <w:instrText xml:space="preserve"> SEQ Figure \* ARABIC </w:instrText>
-      </w:r>
-      <w:r>
-        <w:fldChar w:fldCharType="separate"/>
-      </w:r>
-      <w:r>
-        <w:rPr>
-          <w:noProof/>
-        </w:rPr>
-        <w:t>5</w:t>
-      </w:r>
-      <w:r>
-        <w:fldChar w:fldCharType="end"/>
-      </w:r>
-      <w:r>
-        <w:t xml:space="preserve"> Examples of Rational Assumptions</w:t>
-      </w:r>
-    </w:p>
-    <w:p>
-      <w:r>
-        <w:t xml:space="preserve">Given a graph of </w:t>
-      </w:r>
-      <w:proofErr w:type="gramStart"/>
-      <w:r>
-        <w:t>data</w:t>
-      </w:r>
-      <w:proofErr w:type="gramEnd"/>
-      <w:r>
-        <w:t xml:space="preserve"> the goal is to determine which algorithms are attuned to one, two, or three of the rational assumptions to help the committee to avoid illogical awarding decisions if possible. It is always possible in a </w:t>
-      </w:r>
-      <w:r>
-        <w:t xml:space="preserve">given </w:t>
-      </w:r>
-      <w:r>
-        <w:t xml:space="preserve">dataset that no rational assumptions </w:t>
-      </w:r>
-      <w:proofErr w:type="gramStart"/>
-      <w:r>
-        <w:t>can be found</w:t>
-      </w:r>
-      <w:proofErr w:type="gramEnd"/>
-      <w:r>
-        <w:t xml:space="preserve"> in the data. However, it is also possible to tweak some input parameters to the algorithms to try to find a solution if the committee </w:t>
-      </w:r>
-      <w:proofErr w:type="gramStart"/>
-      <w:r>
-        <w:t>doesn’t</w:t>
-      </w:r>
-      <w:proofErr w:type="gramEnd"/>
-      <w:r>
-        <w:t xml:space="preserve"> succeed at first. </w:t>
-      </w:r>
-    </w:p>
-    <w:p/>
-    <w:p>
-      <w:pPr>
-        <w:pStyle w:val="Heading1"/>
-      </w:pPr>
-      <w:r>
-        <w:t>Methods</w:t>
-      </w:r>
-    </w:p>
-    <w:p>
-      <w:pPr>
-        <w:pStyle w:val="Heading2"/>
-      </w:pPr>
-      <w:r>
-        <w:t>General Ideas of Seven Algorithms</w:t>
-      </w:r>
-    </w:p>
-    <w:p>
-      <w:r>
-        <w:t xml:space="preserve">There are </w:t>
-      </w:r>
-      <w:r>
-        <w:t>seven</w:t>
-      </w:r>
-      <w:r>
-        <w:t xml:space="preserve"> </w:t>
-      </w:r>
-      <w:r>
-        <w:t>algorithms</w:t>
-      </w:r>
-      <w:r>
-        <w:t xml:space="preserve"> based on real world preferences of real scholarship committees that </w:t>
-      </w:r>
-      <w:proofErr w:type="gramStart"/>
-      <w:r>
-        <w:t>will be explored</w:t>
-      </w:r>
-      <w:proofErr w:type="gramEnd"/>
-      <w:r>
-        <w:t xml:space="preserve">. </w:t>
-      </w:r>
-      <w:r>
-        <w:t xml:space="preserve">The ideas brought from real world committees </w:t>
-      </w:r>
-      <w:proofErr w:type="gramStart"/>
-      <w:r>
-        <w:t>are:</w:t>
-      </w:r>
-      <w:proofErr w:type="gramEnd"/>
-      <w:r>
-        <w:t xml:space="preserve"> merit based awarding, maximum awards, minimum awards, and splitting awards among applicants.  After introducing each of these algorithms </w:t>
-      </w:r>
-      <w:proofErr w:type="gramStart"/>
-      <w:r>
-        <w:t>briefly</w:t>
-      </w:r>
-      <w:proofErr w:type="gramEnd"/>
-      <w:r>
-        <w:t xml:space="preserve"> I will examine each algorithm in more </w:t>
-      </w:r>
-      <w:r>
-        <w:t>d</w:t>
-      </w:r>
-      <w:r>
-        <w:t xml:space="preserve">etail. </w:t>
-      </w:r>
-    </w:p>
-    <w:p>
-      <w:r>
-        <w:t xml:space="preserve">The </w:t>
-      </w:r>
-      <w:r>
-        <w:t>seven algorithms</w:t>
-      </w:r>
-      <w:r>
-        <w:t xml:space="preserve"> are as follows:</w:t>
-      </w:r>
-    </w:p>
-    <w:p>
-      <w:pPr>
-        <w:pStyle w:val="ListParagraph"/>
-        <w:numPr>
-          <w:ilvl w:val="0"/>
-          <w:numId w:val="1"/>
-        </w:numPr>
-      </w:pPr>
-      <w:r>
-        <w:rPr>
-          <w:b/>
-        </w:rPr>
-        <w:t xml:space="preserve">Merit </w:t>
-      </w:r>
-      <w:r>
-        <w:rPr>
-          <w:b/>
-        </w:rPr>
-        <w:t>only</w:t>
-      </w:r>
-      <w:r>
-        <w:t>-</w:t>
-      </w:r>
-      <w:r>
-        <w:t>This algorithm just applies the scholarship’s highest ranked applicant the award. This has the issue of allowing one qualified individual to crowd out all other applicant</w:t>
-      </w:r>
-      <w:r>
-        <w:t>s</w:t>
-      </w:r>
-      <w:r>
-        <w:t xml:space="preserve">. </w:t>
-      </w:r>
-    </w:p>
-    <w:p>
-      <w:pPr>
-        <w:pStyle w:val="ListParagraph"/>
-        <w:numPr>
-          <w:ilvl w:val="0"/>
-          <w:numId w:val="1"/>
-        </w:numPr>
-      </w:pPr>
-      <w:r>
-        <w:t>Maximum Awarding Preferred Applicant-These two algorithms apply a limit to the amount an applicant can require.</w:t>
-      </w:r>
-    </w:p>
-    <w:p>
-      <w:pPr>
-        <w:pStyle w:val="ListParagraph"/>
-        <w:numPr>
-          <w:ilvl w:val="1"/>
-          <w:numId w:val="1"/>
-        </w:numPr>
-      </w:pPr>
-      <w:r>
-        <w:rPr>
-          <w:b/>
-        </w:rPr>
-        <w:t>Merit Only Awarding Disqualify after Exceeding Maximum</w:t>
-      </w:r>
-      <w:r>
-        <w:t xml:space="preserve">-After exceeding a maximum, the candidate </w:t>
-      </w:r>
-      <w:proofErr w:type="gramStart"/>
-      <w:r>
-        <w:t>is removed</w:t>
-      </w:r>
-      <w:proofErr w:type="gramEnd"/>
-      <w:r>
-        <w:t xml:space="preserve"> from the applicant pool for other scholarships.</w:t>
-      </w:r>
-    </w:p>
-    <w:p>
-      <w:pPr>
-        <w:pStyle w:val="ListParagraph"/>
-        <w:numPr>
-          <w:ilvl w:val="1"/>
-          <w:numId w:val="1"/>
-        </w:numPr>
-      </w:pPr>
-      <w:r>
-        <w:rPr>
-          <w:b/>
-        </w:rPr>
-        <w:t xml:space="preserve"> Merit Only Awarding </w:t>
-      </w:r>
-      <w:proofErr w:type="gramStart"/>
-      <w:r>
-        <w:rPr>
-          <w:b/>
-        </w:rPr>
-        <w:t>Can’t</w:t>
-      </w:r>
-      <w:proofErr w:type="gramEnd"/>
-      <w:r>
-        <w:rPr>
-          <w:b/>
-        </w:rPr>
-        <w:t xml:space="preserve"> Exceed Maximum</w:t>
-      </w:r>
-      <w:r>
-        <w:t xml:space="preserve"> </w:t>
-      </w:r>
-      <w:r>
-        <w:t xml:space="preserve">- If awarding would exceed a maximum amount, the applicant is considered not allowed to be awarded a scholarship. This </w:t>
-      </w:r>
-      <w:proofErr w:type="gramStart"/>
-      <w:r>
-        <w:t>doesn’t</w:t>
-      </w:r>
-      <w:proofErr w:type="gramEnd"/>
-      <w:r>
-        <w:t xml:space="preserve"> remove the applicant from other scholarships.</w:t>
-      </w:r>
-    </w:p>
-    <w:p>
-      <w:pPr>
-        <w:pStyle w:val="ListParagraph"/>
-        <w:numPr>
-          <w:ilvl w:val="0"/>
-          <w:numId w:val="1"/>
-        </w:numPr>
-      </w:pPr>
-      <w:r>
-        <w:rPr>
-          <w:b/>
-        </w:rPr>
-        <w:t>Maximum One Award Per Applicant</w:t>
-      </w:r>
-      <w:r>
-        <w:t xml:space="preserve"> </w:t>
-      </w:r>
-      <w:r>
-        <w:t xml:space="preserve">- An applicant </w:t>
-      </w:r>
-      <w:proofErr w:type="gramStart"/>
-      <w:r>
-        <w:t>is only allowed to be awarded</w:t>
-      </w:r>
-      <w:proofErr w:type="gramEnd"/>
-      <w:r>
-        <w:t xml:space="preserve"> a single scholarship.</w:t>
-      </w:r>
-    </w:p>
-    <w:p>
-      <w:pPr>
-        <w:pStyle w:val="ListParagraph"/>
-        <w:numPr>
-          <w:ilvl w:val="0"/>
-          <w:numId w:val="1"/>
-        </w:numPr>
-      </w:pPr>
-      <w:r>
-        <w:rPr>
-          <w:b/>
-        </w:rPr>
-        <w:t>Split with All Qualified</w:t>
-      </w:r>
-      <w:r>
-        <w:t xml:space="preserve"> </w:t>
-      </w:r>
-      <w:r>
-        <w:t xml:space="preserve">- The award </w:t>
-      </w:r>
-      <w:proofErr w:type="gramStart"/>
-      <w:r>
-        <w:t>is split</w:t>
-      </w:r>
-      <w:proofErr w:type="gramEnd"/>
-      <w:r>
-        <w:t xml:space="preserve"> among all the applicants for a scholarship. This can lead to excessively small awarding amounts for applicants.</w:t>
-      </w:r>
-    </w:p>
-    <w:p>
-      <w:pPr>
-        <w:pStyle w:val="ListParagraph"/>
-        <w:numPr>
-          <w:ilvl w:val="0"/>
-          <w:numId w:val="1"/>
-        </w:numPr>
-      </w:pPr>
-      <w:r>
-        <w:rPr>
-          <w:b/>
-        </w:rPr>
-        <w:t>Split with Minimum Qualified Applicant</w:t>
-      </w:r>
-      <w:r>
-        <w:t xml:space="preserve">- The award </w:t>
-      </w:r>
-      <w:proofErr w:type="gramStart"/>
-      <w:r>
-        <w:t>is split</w:t>
-      </w:r>
-      <w:proofErr w:type="gramEnd"/>
-      <w:r>
-        <w:t xml:space="preserve"> to a fixed number of applicants and the award is split among those applicants. </w:t>
-      </w:r>
-    </w:p>
-    <w:p>
-      <w:pPr>
-        <w:pStyle w:val="ListParagraph"/>
-        <w:numPr>
-          <w:ilvl w:val="0"/>
-          <w:numId w:val="1"/>
-        </w:numPr>
-      </w:pPr>
-      <w:r>
-        <w:rPr>
-          <w:b/>
-        </w:rPr>
-        <w:lastRenderedPageBreak/>
-        <w:t>Split with all qualified applicants with minimum amount given</w:t>
-      </w:r>
-      <w:r>
-        <w:t xml:space="preserve"> </w:t>
-      </w:r>
-      <w:r>
-        <w:t xml:space="preserve">- The award </w:t>
-      </w:r>
-      <w:proofErr w:type="gramStart"/>
-      <w:r>
-        <w:t>is split</w:t>
-      </w:r>
-      <w:proofErr w:type="gramEnd"/>
-      <w:r>
-        <w:t xml:space="preserve"> to all qualified applicants when the split will not be below a certain minimum awarding amount. </w:t>
-      </w:r>
-    </w:p>
-    <w:p>
-      <w:r>
-        <w:t xml:space="preserve">Now </w:t>
-      </w:r>
-      <w:proofErr w:type="gramStart"/>
-      <w:r>
-        <w:t>let’s</w:t>
-      </w:r>
-      <w:proofErr w:type="gramEnd"/>
-      <w:r>
-        <w:t xml:space="preserve"> examine each algorithm in more detail with a graph and example.</w:t>
-      </w:r>
-    </w:p>
-    <w:p>
-      <w:pPr>
-        <w:pStyle w:val="Heading2"/>
-      </w:pPr>
-      <w:proofErr w:type="gramStart"/>
-      <w:r>
-        <w:t>1.Merit</w:t>
-      </w:r>
-      <w:proofErr w:type="gramEnd"/>
-      <w:r>
-        <w:t xml:space="preserve"> Only Awarded</w:t>
-      </w:r>
-    </w:p>
-    <w:p>
-      <w:pPr>
-        <w:keepNext/>
-      </w:pPr>
-      <w:r>
-        <w:t xml:space="preserve">Highest ranked gives the scholarship to the highest ranked applicant without any other considerations. </w:t>
-      </w:r>
-      <w:r>
-        <w:rPr>
-          <w:noProof/>
-        </w:rPr>
-        <w:drawing>
-          <wp:inline distT="0" distB="0" distL="0" distR="0" wp14:anchorId="53B664D1" wp14:editId="17467FB1">
-            <wp:extent cx="2182090" cy="2000250"/>
-            <wp:effectExtent l="0" t="0" r="8890" b="0"/>
-            <wp:docPr id="6" name="Picture 6"/>
-            <wp:cNvGraphicFramePr>
-              <a:graphicFrameLocks xmlns:a="http://schemas.openxmlformats.org/drawingml/2006/main" noChangeAspect="1"/>
-            </wp:cNvGraphicFramePr>
-            <a:graphic xmlns:a="http://schemas.openxmlformats.org/drawingml/2006/main">
-              <a:graphicData uri="http://schemas.openxmlformats.org/drawingml/2006/picture">
-                <pic:pic xmlns:pic="http://schemas.openxmlformats.org/drawingml/2006/picture">
-                  <pic:nvPicPr>
-                    <pic:cNvPr id="1" name=""/>
-                    <pic:cNvPicPr/>
-                  </pic:nvPicPr>
-                  <pic:blipFill>
-                    <a:blip r:embed="rId8"/>
-                    <a:stretch>
-                      <a:fillRect/>
-                    </a:stretch>
-                  </pic:blipFill>
-                  <pic:spPr>
-                    <a:xfrm>
-                      <a:off x="0" y="0"/>
                       <a:ext cx="2224315" cy="2038957"/>
                     </a:xfrm>
                     <a:prstGeom prst="rect">
@@ -1225,67 +424,146 @@
       <w:r>
         <w:t xml:space="preserve">Figure </w:t>
       </w:r>
-      <w:fldSimple w:instr=" SEQ Figure \* ARABIC ">
-        <w:r>
-          <w:rPr>
-            <w:noProof/>
-          </w:rPr>
-          <w:t>6</w:t>
-        </w:r>
-      </w:fldSimple>
-      <w:r>
-        <w:t xml:space="preserve"> Merit Only</w:t>
-      </w:r>
-    </w:p>
-    <w:p>
-      <w:r>
-        <w:t xml:space="preserve">In this example, A1 </w:t>
-      </w:r>
-      <w:proofErr w:type="gramStart"/>
-      <w:r>
-        <w:t>gets</w:t>
-      </w:r>
-      <w:proofErr w:type="gramEnd"/>
-      <w:r>
-        <w:t xml:space="preserve"> awarded each scholarship. Note that this is valid for rational assumption 1 (RA1). </w:t>
-      </w:r>
-    </w:p>
-    <w:p>
-      <w:pPr>
-        <w:pStyle w:val="Heading2"/>
-      </w:pPr>
-      <w:proofErr w:type="gramStart"/>
-      <w:r>
-        <w:t>2.Merit</w:t>
-      </w:r>
-      <w:proofErr w:type="gramEnd"/>
-      <w:r>
-        <w:t xml:space="preserve"> Only Awarding Disqualify After Exceeding Maximum</w:t>
-      </w:r>
-    </w:p>
-    <w:p>
-      <w:r>
-        <w:t xml:space="preserve">This method awards via merit but after a candidate reaches a maximum award, they </w:t>
-      </w:r>
-      <w:proofErr w:type="gramStart"/>
-      <w:r>
-        <w:t>are removed</w:t>
-      </w:r>
-      <w:proofErr w:type="gramEnd"/>
-      <w:r>
-        <w:t xml:space="preserve"> from the applicant pool for lower ranked scholarships. </w:t>
-      </w:r>
-    </w:p>
-    <w:p>
+      <w:r>
+        <w:fldChar w:fldCharType="begin"/>
+      </w:r>
+      <w:r>
+        <w:instrText xml:space="preserve"> SEQ Figure \* ARABIC </w:instrText>
+      </w:r>
+      <w:r>
+        <w:fldChar w:fldCharType="separate"/>
+      </w:r>
       <w:r>
         <w:rPr>
           <w:noProof/>
         </w:rPr>
+        <w:t>4</w:t>
+      </w:r>
+      <w:r>
+        <w:rPr>
+          <w:noProof/>
+        </w:rPr>
+        <w:fldChar w:fldCharType="end"/>
+      </w:r>
+      <w:r>
+        <w:t xml:space="preserve"> A1 is awarded 2250</w:t>
+      </w:r>
+    </w:p>
+    <w:p>
+      <w:r>
+        <w:t xml:space="preserve">The previous algorithm for Figure 5 is called the Merit Only algorithm (which is discussed in detail later in the paper). Each algorithm has a set of steps to determine which applicant is awarded each scholarship. </w:t>
+      </w:r>
+    </w:p>
+    <w:p>
+      <w:r>
+        <w:t xml:space="preserve"> </w:t>
+      </w:r>
+      <w:r>
+        <w:t xml:space="preserve">The problem is that after algorithms have been run on a large dataset of scholarships and applicants, illogical results can result that are contrary to the intuitions of the committee. One major example is that a highly ranked student can have been awarded nothing while a lower ranked student can have many awards. These algorithms are run against a dataset to show that a different tweak to the algorithm can lead to a more intuitive </w:t>
+      </w:r>
+      <w:r>
+        <w:t>and fairer result.</w:t>
+      </w:r>
+      <w:r>
+        <w:t xml:space="preserve"> </w:t>
+      </w:r>
+    </w:p>
+    <w:p>
+      <w:r>
+        <w:t xml:space="preserve">After all the awards have been determined, an </w:t>
+      </w:r>
+      <w:r>
+        <w:t>query</w:t>
+      </w:r>
+      <w:r>
+        <w:t xml:space="preserve"> will be run against the various datasets to determine if they match up </w:t>
+      </w:r>
+      <w:r>
+        <w:t xml:space="preserve">to </w:t>
+      </w:r>
+      <w:r>
+        <w:t>desired outcomes The algorithms are designed to find solutions where these oddities don’</w:t>
+      </w:r>
+      <w:r>
+        <w:t xml:space="preserve">t exist. We have three </w:t>
+      </w:r>
+      <w:r>
+        <w:t xml:space="preserve">end states </w:t>
+      </w:r>
+      <w:r>
+        <w:t xml:space="preserve">which are desired called </w:t>
+      </w:r>
+      <w:r>
+        <w:t xml:space="preserve">the three rational assumptions. </w:t>
+      </w:r>
+    </w:p>
+    <w:p>
+      <w:r>
+        <w:t>The first desired assumption is  to assume that a higher ranked student should have more awards than a lower ranked student should. We call that rational assumption 1 or RA1. For example, the top ranked student should end up with more awards than the 2</w:t>
+      </w:r>
+      <w:r>
+        <w:rPr>
+          <w:vertAlign w:val="superscript"/>
+        </w:rPr>
+        <w:t>nd</w:t>
+      </w:r>
+      <w:r>
+        <w:t xml:space="preserve"> ranked student,etc. (See Set 1 in the figure below)</w:t>
+      </w:r>
+    </w:p>
+    <w:p>
+      <w:r>
+        <w:t xml:space="preserve"> The next rational assumption , RA2, would be that students with rankings next to each other would have an equal award amount or the higher ranked student would have a higher amount. For example, the 2</w:t>
+      </w:r>
+      <w:r>
+        <w:rPr>
+          <w:vertAlign w:val="superscript"/>
+        </w:rPr>
+        <w:t>nd</w:t>
+      </w:r>
+      <w:r>
+        <w:t xml:space="preserve"> and 3</w:t>
+      </w:r>
+      <w:r>
+        <w:rPr>
+          <w:vertAlign w:val="superscript"/>
+        </w:rPr>
+        <w:t>rd</w:t>
+      </w:r>
+      <w:r>
+        <w:t xml:space="preserve"> ranked students might have the same amount. (See Set 2 in the figure below)</w:t>
+      </w:r>
+    </w:p>
+    <w:p>
+      <w:r>
+        <w:t xml:space="preserve"> The last assumption, RA3, would be that every student that there would be never be a higher ranked student without any awards when a lower ranked student would have an award. (See Set 3 in the figure below)</w:t>
+      </w:r>
+      <w:r>
+        <w:t xml:space="preserve"> </w:t>
+      </w:r>
+    </w:p>
+    <w:p>
+      <w:r>
+        <w:t>Set 4 shows a result where none of the rational assumptions is met.</w:t>
+      </w:r>
+    </w:p>
+    <w:p>
+      <w:pPr>
+        <w:keepNext/>
+      </w:pPr>
+      <w:r>
+        <w:lastRenderedPageBreak/>
+        <w:t xml:space="preserve"> </w:t>
+      </w:r>
+      <w:r>
+        <w:rPr>
+          <w:noProof/>
+        </w:rPr>
         <w:drawing>
-          <wp:inline distT="0" distB="0" distL="0" distR="0" wp14:anchorId="418AB635" wp14:editId="017CDC6F">
-            <wp:extent cx="2412970" cy="2295525"/>
-            <wp:effectExtent l="0" t="0" r="6985" b="0"/>
-            <wp:docPr id="15" name="Picture 15"/>
+          <wp:inline distT="0" distB="0" distL="0" distR="0" wp14:anchorId="1DC1849C" wp14:editId="24090693">
+            <wp:extent cx="2104762" cy="2019048"/>
+            <wp:effectExtent l="0" t="0" r="0" b="635"/>
+            <wp:docPr id="5" name="Picture 5"/>
             <wp:cNvGraphicFramePr>
               <a:graphicFrameLocks xmlns:a="http://schemas.openxmlformats.org/drawingml/2006/main" noChangeAspect="1"/>
             </wp:cNvGraphicFramePr>
@@ -1305,7 +583,7 @@
                   <pic:spPr>
                     <a:xfrm>
                       <a:off x="0" y="0"/>
-                      <a:ext cx="2437042" cy="2318425"/>
+                      <a:ext cx="2104762" cy="2019048"/>
                     </a:xfrm>
                     <a:prstGeom prst="rect">
                       <a:avLst/>
@@ -1319,72 +597,376 @@
       </w:r>
     </w:p>
     <w:p>
-      <w:r>
-        <w:t xml:space="preserve">In this example, A1 is not qualified for S3 because they had already earned $1750 and thus </w:t>
-      </w:r>
-      <w:proofErr w:type="gramStart"/>
-      <w:r>
-        <w:t>was</w:t>
-      </w:r>
-      <w:r>
-        <w:t xml:space="preserve"> removed</w:t>
-      </w:r>
-      <w:proofErr w:type="gramEnd"/>
-      <w:r>
-        <w:t xml:space="preserve"> as an application for S3. This allows A2 to secure the $500. </w:t>
-      </w:r>
-      <w:r>
-        <w:t xml:space="preserve">This result is also valid for RA1. </w:t>
+      <w:pPr>
+        <w:pStyle w:val="Caption"/>
+      </w:pPr>
+      <w:r>
+        <w:t xml:space="preserve">Figure </w:t>
+      </w:r>
+      <w:r>
+        <w:fldChar w:fldCharType="begin"/>
+      </w:r>
+      <w:r>
+        <w:instrText xml:space="preserve"> SEQ Figure \* ARABIC </w:instrText>
+      </w:r>
+      <w:r>
+        <w:fldChar w:fldCharType="separate"/>
+      </w:r>
+      <w:r>
+        <w:rPr>
+          <w:noProof/>
+        </w:rPr>
+        <w:t>5</w:t>
+      </w:r>
+      <w:r>
+        <w:rPr>
+          <w:noProof/>
+        </w:rPr>
+        <w:fldChar w:fldCharType="end"/>
+      </w:r>
+      <w:r>
+        <w:t xml:space="preserve"> Examples of Rational Assumptions</w:t>
+      </w:r>
+    </w:p>
+    <w:p>
+      <w:r>
+        <w:t xml:space="preserve">Given a graph of data the goal is to determine which algorithms are attuned to one, two, or three of the rational assumptions to help the committee to avoid illogical awarding decisions if possible. It is always possible in a </w:t>
+      </w:r>
+      <w:r>
+        <w:t xml:space="preserve">given </w:t>
+      </w:r>
+      <w:r>
+        <w:t xml:space="preserve">dataset that no rational assumptions can be found in the data. However, it is also possible to tweak some input parameters to the algorithms to try to find a solution if the committee doesn’t succeed at first. </w:t>
+      </w:r>
+    </w:p>
+    <w:p/>
+    <w:p>
+      <w:pPr>
+        <w:pStyle w:val="Heading1"/>
+      </w:pPr>
+      <w:r>
+        <w:t>Methods</w:t>
       </w:r>
     </w:p>
     <w:p>
       <w:pPr>
         <w:pStyle w:val="Heading2"/>
       </w:pPr>
-      <w:proofErr w:type="gramStart"/>
-      <w:r>
+      <w:r>
+        <w:t>General Ideas of Seven Algorithms</w:t>
+      </w:r>
+    </w:p>
+    <w:p>
+      <w:r>
+        <w:t xml:space="preserve">There are </w:t>
+      </w:r>
+      <w:r>
+        <w:t>seven</w:t>
+      </w:r>
+      <w:r>
+        <w:t xml:space="preserve"> </w:t>
+      </w:r>
+      <w:r>
+        <w:t>algorithms</w:t>
+      </w:r>
+      <w:r>
+        <w:t xml:space="preserve"> based on real world preferences of real scholarship committees that will be explored. </w:t>
+      </w:r>
+      <w:r>
+        <w:t xml:space="preserve">The ideas brought from real world committees are: merit based awarding, maximum awards, minimum awards, and splitting awards among applicants.  After introducing each of these algorithms briefly I will examine each algorithm in more </w:t>
+      </w:r>
+      <w:r>
+        <w:t>d</w:t>
+      </w:r>
+      <w:r>
+        <w:t xml:space="preserve">etail. </w:t>
+      </w:r>
+    </w:p>
+    <w:p>
+      <w:r>
+        <w:t xml:space="preserve">The </w:t>
+      </w:r>
+      <w:r>
+        <w:t>seven algorithms</w:t>
+      </w:r>
+      <w:r>
+        <w:t xml:space="preserve"> are as follows:</w:t>
+      </w:r>
+    </w:p>
+    <w:p>
+      <w:pPr>
+        <w:pStyle w:val="ListParagraph"/>
+        <w:numPr>
+          <w:ilvl w:val="0"/>
+          <w:numId w:val="1"/>
+        </w:numPr>
+      </w:pPr>
+      <w:r>
+        <w:rPr>
+          <w:b/>
+        </w:rPr>
+        <w:t xml:space="preserve">Merit </w:t>
+      </w:r>
+      <w:r>
+        <w:rPr>
+          <w:b/>
+        </w:rPr>
+        <w:t>only</w:t>
+      </w:r>
+      <w:r>
+        <w:t>-</w:t>
+      </w:r>
+      <w:r>
+        <w:t>This algorithm just applies the scholarship’s highest ranked applicant the award. This has the issue of allowing one qualified individual to crowd out all other applicant</w:t>
+      </w:r>
+      <w:r>
+        <w:t>s</w:t>
+      </w:r>
+      <w:r>
+        <w:t xml:space="preserve">. </w:t>
+      </w:r>
+    </w:p>
+    <w:p>
+      <w:pPr>
+        <w:pStyle w:val="ListParagraph"/>
+        <w:numPr>
+          <w:ilvl w:val="0"/>
+          <w:numId w:val="1"/>
+        </w:numPr>
+      </w:pPr>
+      <w:r>
+        <w:t>Maximum Awarding Preferred Applicant-These two algorithms apply a limit to the amount an applicant can require.</w:t>
+      </w:r>
+    </w:p>
+    <w:p>
+      <w:pPr>
+        <w:pStyle w:val="ListParagraph"/>
+        <w:numPr>
+          <w:ilvl w:val="1"/>
+          <w:numId w:val="1"/>
+        </w:numPr>
+      </w:pPr>
+      <w:r>
+        <w:rPr>
+          <w:b/>
+        </w:rPr>
+        <w:t>Merit Only Awarding Disqualify after Exceeding Maximum</w:t>
+      </w:r>
+      <w:r>
+        <w:t>-After exceeding a maximum, the candidate is removed from the applicant pool for other scholarships.</w:t>
+      </w:r>
+    </w:p>
+    <w:p>
+      <w:pPr>
+        <w:pStyle w:val="ListParagraph"/>
+        <w:numPr>
+          <w:ilvl w:val="1"/>
+          <w:numId w:val="1"/>
+        </w:numPr>
+      </w:pPr>
+      <w:r>
+        <w:rPr>
+          <w:b/>
+        </w:rPr>
+        <w:t xml:space="preserve"> Merit Only Awarding Can’t Exceed Maximum</w:t>
+      </w:r>
+      <w:r>
+        <w:t xml:space="preserve"> </w:t>
+      </w:r>
+      <w:r>
+        <w:t>- If awarding would exceed a maximum amount, the applicant is considered not allowed to be awarded a scholarship. This doesn’t remove the applicant from other scholarships.</w:t>
+      </w:r>
+    </w:p>
+    <w:p>
+      <w:pPr>
+        <w:pStyle w:val="ListParagraph"/>
+        <w:numPr>
+          <w:ilvl w:val="0"/>
+          <w:numId w:val="1"/>
+        </w:numPr>
+      </w:pPr>
+      <w:r>
+        <w:rPr>
+          <w:b/>
+        </w:rPr>
+        <w:t>Maximum One Award Per Applicant</w:t>
+      </w:r>
+      <w:r>
+        <w:t xml:space="preserve"> </w:t>
+      </w:r>
+      <w:r>
+        <w:t>- An applicant is only allowed to be awarded a single scholarship.</w:t>
+      </w:r>
+    </w:p>
+    <w:p>
+      <w:pPr>
+        <w:pStyle w:val="ListParagraph"/>
+        <w:numPr>
+          <w:ilvl w:val="0"/>
+          <w:numId w:val="1"/>
+        </w:numPr>
+      </w:pPr>
+      <w:r>
+        <w:rPr>
+          <w:b/>
+        </w:rPr>
+        <w:t>Split with All Qualified</w:t>
+      </w:r>
+      <w:r>
+        <w:t xml:space="preserve"> </w:t>
+      </w:r>
+      <w:r>
+        <w:t>- The award is split among all the applicants for a scholarship. This can lead to excessively small awarding amounts for applicants.</w:t>
+      </w:r>
+    </w:p>
+    <w:p>
+      <w:pPr>
+        <w:pStyle w:val="ListParagraph"/>
+        <w:numPr>
+          <w:ilvl w:val="0"/>
+          <w:numId w:val="1"/>
+        </w:numPr>
+      </w:pPr>
+      <w:r>
+        <w:rPr>
+          <w:b/>
+        </w:rPr>
+        <w:t>Split with Minimum Qualified Applicant</w:t>
+      </w:r>
+      <w:r>
+        <w:t xml:space="preserve">- The award is split to a fixed number of applicants and the award is split among those applicants. </w:t>
+      </w:r>
+    </w:p>
+    <w:p>
+      <w:pPr>
+        <w:pStyle w:val="ListParagraph"/>
+        <w:numPr>
+          <w:ilvl w:val="0"/>
+          <w:numId w:val="1"/>
+        </w:numPr>
+      </w:pPr>
+      <w:r>
+        <w:rPr>
+          <w:b/>
+        </w:rPr>
         <w:lastRenderedPageBreak/>
-        <w:t>3.</w:t>
-      </w:r>
-      <w:r>
-        <w:t>Merit</w:t>
-      </w:r>
-      <w:proofErr w:type="gramEnd"/>
-      <w:r>
-        <w:t xml:space="preserve"> Only Awarding Can’t Exceed Maximum</w:t>
-      </w:r>
-    </w:p>
-    <w:p>
-      <w:r>
-        <w:t xml:space="preserve">The method awards via merit but </w:t>
-      </w:r>
-      <w:proofErr w:type="gramStart"/>
-      <w:r>
-        <w:t>doesn’t</w:t>
-      </w:r>
-      <w:proofErr w:type="gramEnd"/>
-      <w:r>
-        <w:t xml:space="preserve"> allow an applicant to exceed a fixed amount (In the case of this graph 1500).  Therefore, if the earnings of the applicant plus the award amount exceeds this amount, they </w:t>
-      </w:r>
-      <w:proofErr w:type="gramStart"/>
-      <w:r>
-        <w:t>are removed</w:t>
-      </w:r>
-      <w:proofErr w:type="gramEnd"/>
-      <w:r>
-        <w:t xml:space="preserve"> from the applicant pool.</w:t>
-      </w:r>
-    </w:p>
-    <w:p>
+        <w:t>Split with all qualified applicants with minimum amount given</w:t>
+      </w:r>
+      <w:r>
+        <w:t xml:space="preserve"> </w:t>
+      </w:r>
+      <w:r>
+        <w:t xml:space="preserve">- The award is split to all qualified applicants when the split will not be below a certain minimum awarding amount. </w:t>
+      </w:r>
+    </w:p>
+    <w:p>
+      <w:r>
+        <w:t>Now let’s examine each algorithm in more detail with a graph and example.</w:t>
+      </w:r>
+    </w:p>
+    <w:p>
+      <w:pPr>
+        <w:pStyle w:val="Heading2"/>
+      </w:pPr>
+      <w:r>
+        <w:t>1.Merit Only Awarded</w:t>
+      </w:r>
+    </w:p>
+    <w:p>
+      <w:pPr>
+        <w:keepNext/>
+      </w:pPr>
+      <w:r>
+        <w:t xml:space="preserve">Highest ranked gives the scholarship to the highest ranked applicant without any other considerations. </w:t>
+      </w:r>
       <w:r>
         <w:rPr>
           <w:noProof/>
         </w:rPr>
         <w:drawing>
-          <wp:inline distT="0" distB="0" distL="0" distR="0" wp14:anchorId="2E214540" wp14:editId="4D6A6132">
-            <wp:extent cx="2334594" cy="2238375"/>
+          <wp:inline distT="0" distB="0" distL="0" distR="0" wp14:anchorId="53B664D1" wp14:editId="17467FB1">
+            <wp:extent cx="2182090" cy="2000250"/>
             <wp:effectExtent l="0" t="0" r="8890" b="0"/>
-            <wp:docPr id="16" name="Picture 16"/>
+            <wp:docPr id="6" name="Picture 6"/>
+            <wp:cNvGraphicFramePr>
+              <a:graphicFrameLocks xmlns:a="http://schemas.openxmlformats.org/drawingml/2006/main" noChangeAspect="1"/>
+            </wp:cNvGraphicFramePr>
+            <a:graphic xmlns:a="http://schemas.openxmlformats.org/drawingml/2006/main">
+              <a:graphicData uri="http://schemas.openxmlformats.org/drawingml/2006/picture">
+                <pic:pic xmlns:pic="http://schemas.openxmlformats.org/drawingml/2006/picture">
+                  <pic:nvPicPr>
+                    <pic:cNvPr id="1" name=""/>
+                    <pic:cNvPicPr/>
+                  </pic:nvPicPr>
+                  <pic:blipFill>
+                    <a:blip r:embed="rId9"/>
+                    <a:stretch>
+                      <a:fillRect/>
+                    </a:stretch>
+                  </pic:blipFill>
+                  <pic:spPr>
+                    <a:xfrm>
+                      <a:off x="0" y="0"/>
+                      <a:ext cx="2224315" cy="2038957"/>
+                    </a:xfrm>
+                    <a:prstGeom prst="rect">
+                      <a:avLst/>
+                    </a:prstGeom>
+                  </pic:spPr>
+                </pic:pic>
+              </a:graphicData>
+            </a:graphic>
+          </wp:inline>
+        </w:drawing>
+      </w:r>
+    </w:p>
+    <w:p>
+      <w:pPr>
+        <w:pStyle w:val="Caption"/>
+      </w:pPr>
+      <w:r>
+        <w:t xml:space="preserve">Figure </w:t>
+      </w:r>
+      <w:fldSimple w:instr=" SEQ Figure \* ARABIC ">
+        <w:r>
+          <w:rPr>
+            <w:noProof/>
+          </w:rPr>
+          <w:t>6</w:t>
+        </w:r>
+      </w:fldSimple>
+      <w:r>
+        <w:t xml:space="preserve"> Merit Only</w:t>
+      </w:r>
+    </w:p>
+    <w:p>
+      <w:r>
+        <w:t xml:space="preserve">In this example, A1 gets awarded each scholarship. Note that this is valid for rational assumption 1 (RA1). </w:t>
+      </w:r>
+    </w:p>
+    <w:p>
+      <w:pPr>
+        <w:pStyle w:val="Heading2"/>
+      </w:pPr>
+      <w:r>
+        <w:t>2.Merit Only Awarding Disqualify After Exceeding Maximum</w:t>
+      </w:r>
+    </w:p>
+    <w:p>
+      <w:r>
+        <w:t xml:space="preserve">This method awards via merit but after a candidate reaches a maximum award, they are removed from the applicant pool for lower ranked scholarships. </w:t>
+      </w:r>
+    </w:p>
+    <w:p>
+      <w:r>
+        <w:rPr>
+          <w:noProof/>
+        </w:rPr>
+        <w:drawing>
+          <wp:inline distT="0" distB="0" distL="0" distR="0" wp14:anchorId="418AB635" wp14:editId="017CDC6F">
+            <wp:extent cx="2412970" cy="2295525"/>
+            <wp:effectExtent l="0" t="0" r="6985" b="0"/>
+            <wp:docPr id="15" name="Picture 15"/>
             <wp:cNvGraphicFramePr>
               <a:graphicFrameLocks xmlns:a="http://schemas.openxmlformats.org/drawingml/2006/main" noChangeAspect="1"/>
             </wp:cNvGraphicFramePr>
@@ -1404,7 +986,7 @@
                   <pic:spPr>
                     <a:xfrm>
                       <a:off x="0" y="0"/>
-                      <a:ext cx="2345256" cy="2248597"/>
+                      <a:ext cx="2437042" cy="2318425"/>
                     </a:xfrm>
                     <a:prstGeom prst="rect">
                       <a:avLst/>
@@ -1419,49 +1001,33 @@
     </w:p>
     <w:p>
       <w:r>
-        <w:t xml:space="preserve">In this example, A1 </w:t>
-      </w:r>
-      <w:proofErr w:type="gramStart"/>
-      <w:r>
-        <w:t>doesn’t</w:t>
-      </w:r>
-      <w:proofErr w:type="gramEnd"/>
-      <w:r>
-        <w:t xml:space="preserve"> qualify for S2 because the $750 would be added to the $1000 already earned from S1 to exceed the maximum of $1500. However, S3’s award of $500 is still within the maximum so A1 </w:t>
-      </w:r>
-      <w:proofErr w:type="gramStart"/>
-      <w:r>
-        <w:t>is awarded</w:t>
-      </w:r>
-      <w:proofErr w:type="gramEnd"/>
-      <w:r>
-        <w:t xml:space="preserve"> S3. Note in this example, the results do not follow the rational assumptions. </w:t>
+        <w:t xml:space="preserve">In this example, A1 is not qualified for S3 because they had already earned $1750 and thus </w:t>
+      </w:r>
+      <w:r>
+        <w:t>was</w:t>
+      </w:r>
+      <w:r>
+        <w:t xml:space="preserve"> removed as an application for S3. This allows A2 to secure the $500. </w:t>
+      </w:r>
+      <w:r>
+        <w:t xml:space="preserve">This result is also valid for RA1. </w:t>
       </w:r>
     </w:p>
     <w:p>
       <w:pPr>
         <w:pStyle w:val="Heading2"/>
       </w:pPr>
-      <w:proofErr w:type="gramStart"/>
-      <w:r>
-        <w:t>4.Maximum</w:t>
-      </w:r>
-      <w:proofErr w:type="gramEnd"/>
-      <w:r>
-        <w:t xml:space="preserve"> One Award Per Applicant</w:t>
-      </w:r>
-    </w:p>
-    <w:p>
-      <w:r>
-        <w:t xml:space="preserve">In this method, the candidate </w:t>
-      </w:r>
-      <w:proofErr w:type="gramStart"/>
-      <w:r>
-        <w:t>is removed</w:t>
-      </w:r>
-      <w:proofErr w:type="gramEnd"/>
-      <w:r>
-        <w:t xml:space="preserve"> from future applicant pools once they have received any award. </w:t>
+      <w:r>
+        <w:lastRenderedPageBreak/>
+        <w:t>3.</w:t>
+      </w:r>
+      <w:r>
+        <w:t>Merit Only Awarding Can’t Exceed Maximum</w:t>
+      </w:r>
+    </w:p>
+    <w:p>
+      <w:r>
+        <w:t>The method awards via merit but doesn’t allow an applicant to exceed a fixed amount (In the case of this graph 1500).  Therefore, if the earnings of the applicant plus the award amount exceeds this amount, they are removed from the applicant pool.</w:t>
       </w:r>
     </w:p>
     <w:p>
@@ -1470,10 +1036,10 @@
           <w:noProof/>
         </w:rPr>
         <w:drawing>
-          <wp:inline distT="0" distB="0" distL="0" distR="0" wp14:anchorId="051FA24F" wp14:editId="29A2521E">
-            <wp:extent cx="2775782" cy="2647950"/>
-            <wp:effectExtent l="0" t="0" r="5715" b="0"/>
-            <wp:docPr id="17" name="Picture 17"/>
+          <wp:inline distT="0" distB="0" distL="0" distR="0" wp14:anchorId="2E214540" wp14:editId="4D6A6132">
+            <wp:extent cx="2334594" cy="2238375"/>
+            <wp:effectExtent l="0" t="0" r="8890" b="0"/>
+            <wp:docPr id="16" name="Picture 16"/>
             <wp:cNvGraphicFramePr>
               <a:graphicFrameLocks xmlns:a="http://schemas.openxmlformats.org/drawingml/2006/main" noChangeAspect="1"/>
             </wp:cNvGraphicFramePr>
@@ -1493,7 +1059,7 @@
                   <pic:spPr>
                     <a:xfrm>
                       <a:off x="0" y="0"/>
-                      <a:ext cx="2790450" cy="2661943"/>
+                      <a:ext cx="2345256" cy="2248597"/>
                     </a:xfrm>
                     <a:prstGeom prst="rect">
                       <a:avLst/>
@@ -1508,50 +1074,20 @@
     </w:p>
     <w:p>
       <w:r>
-        <w:t xml:space="preserve">In this example, A2 is not qualified for </w:t>
-      </w:r>
-      <w:proofErr w:type="gramStart"/>
-      <w:r>
-        <w:t>S2 which</w:t>
-      </w:r>
-      <w:proofErr w:type="gramEnd"/>
-      <w:r>
-        <w:t xml:space="preserve"> allows A3 to exceed the final award amount of A2. This example only satisfies RA3.</w:t>
+        <w:t xml:space="preserve">In this example, A1 doesn’t qualify for S2 because the $750 would be added to the $1000 already earned from S1 to exceed the maximum of $1500. However, S3’s award of $500 is still within the maximum so A1 is awarded S3. Note in this example, the results do not follow the rational assumptions. </w:t>
       </w:r>
     </w:p>
     <w:p>
       <w:pPr>
         <w:pStyle w:val="Heading2"/>
       </w:pPr>
-      <w:proofErr w:type="gramStart"/>
-      <w:r>
-        <w:lastRenderedPageBreak/>
-        <w:t>5.Split</w:t>
-      </w:r>
-      <w:proofErr w:type="gramEnd"/>
-      <w:r>
-        <w:t xml:space="preserve"> with All Qualified</w:t>
-      </w:r>
-    </w:p>
-    <w:p>
-      <w:r>
-        <w:t xml:space="preserve">In this method, the </w:t>
-      </w:r>
-      <w:proofErr w:type="gramStart"/>
-      <w:r>
-        <w:t>scholarship amount is split by the number of all qualified candidates</w:t>
-      </w:r>
-      <w:proofErr w:type="gramEnd"/>
-      <w:r>
-        <w:t xml:space="preserve">. For example, a $1000 scholarship with </w:t>
-      </w:r>
-      <w:proofErr w:type="gramStart"/>
-      <w:r>
-        <w:t>3</w:t>
-      </w:r>
-      <w:proofErr w:type="gramEnd"/>
-      <w:r>
-        <w:t xml:space="preserve"> applicants would be an award for each candidate for $333.33. </w:t>
+      <w:r>
+        <w:t>4.Maximum One Award Per Applicant</w:t>
+      </w:r>
+    </w:p>
+    <w:p>
+      <w:r>
+        <w:t xml:space="preserve">In this method, the candidate is removed from future applicant pools once they have received any award. </w:t>
       </w:r>
     </w:p>
     <w:p>
@@ -1560,10 +1096,10 @@
           <w:noProof/>
         </w:rPr>
         <w:drawing>
-          <wp:inline distT="0" distB="0" distL="0" distR="0" wp14:anchorId="53352330" wp14:editId="3893BD8F">
-            <wp:extent cx="3020142" cy="2657475"/>
-            <wp:effectExtent l="0" t="0" r="8890" b="0"/>
-            <wp:docPr id="18" name="Picture 18"/>
+          <wp:inline distT="0" distB="0" distL="0" distR="0" wp14:anchorId="051FA24F" wp14:editId="29A2521E">
+            <wp:extent cx="2775782" cy="2647950"/>
+            <wp:effectExtent l="0" t="0" r="5715" b="0"/>
+            <wp:docPr id="17" name="Picture 17"/>
             <wp:cNvGraphicFramePr>
               <a:graphicFrameLocks xmlns:a="http://schemas.openxmlformats.org/drawingml/2006/main" noChangeAspect="1"/>
             </wp:cNvGraphicFramePr>
@@ -1583,7 +1119,7 @@
                   <pic:spPr>
                     <a:xfrm>
                       <a:off x="0" y="0"/>
-                      <a:ext cx="3036824" cy="2672154"/>
+                      <a:ext cx="2790450" cy="2661943"/>
                     </a:xfrm>
                     <a:prstGeom prst="rect">
                       <a:avLst/>
@@ -1598,60 +1134,21 @@
     </w:p>
     <w:p>
       <w:r>
-        <w:t xml:space="preserve">In this example, we first must calculate the vale for the award by dividing by the amount of qualified applicants. S1 is $1000 divided by S1 for $333.33 each. (Note you cannot exceed a scholarship award amount so the penny </w:t>
-      </w:r>
-      <w:proofErr w:type="gramStart"/>
-      <w:r>
-        <w:t>is left over</w:t>
-      </w:r>
-      <w:proofErr w:type="gramEnd"/>
-      <w:r>
-        <w:t xml:space="preserve">) S2 is $750 divided by 2 for $375 each. S3 is $500 divided by 4 applicants for $125 each.  </w:t>
-      </w:r>
-      <w:r>
-        <w:t xml:space="preserve">When these are all added </w:t>
-      </w:r>
-      <w:proofErr w:type="gramStart"/>
-      <w:r>
-        <w:t>up</w:t>
-      </w:r>
-      <w:proofErr w:type="gramEnd"/>
-      <w:r>
-        <w:t xml:space="preserve"> the results are only for RA3.</w:t>
+        <w:t>In this example, A2 is not qualified for S2 which allows A3 to exceed the final award amount of A2. This example only satisfies RA3.</w:t>
       </w:r>
     </w:p>
     <w:p>
       <w:pPr>
         <w:pStyle w:val="Heading2"/>
       </w:pPr>
-      <w:proofErr w:type="gramStart"/>
-      <w:r>
-        <w:t>6.Split</w:t>
-      </w:r>
-      <w:proofErr w:type="gramEnd"/>
-      <w:r>
-        <w:t xml:space="preserve"> with Minimum Qualified Applicants</w:t>
-      </w:r>
-    </w:p>
-    <w:p>
-      <w:r>
-        <w:t xml:space="preserve">In this method, the award </w:t>
-      </w:r>
-      <w:proofErr w:type="gramStart"/>
-      <w:r>
-        <w:t>is split by a fixed set of applicants (in this case 2) and awarded to the top candidates</w:t>
-      </w:r>
-      <w:proofErr w:type="gramEnd"/>
-      <w:r>
-        <w:t xml:space="preserve">. </w:t>
-      </w:r>
-      <w:proofErr w:type="gramStart"/>
-      <w:r>
-        <w:t>So</w:t>
-      </w:r>
-      <w:proofErr w:type="gramEnd"/>
-      <w:r>
-        <w:t xml:space="preserve"> the award for a $1000 scholarship with 2 applicants would be $500.</w:t>
+      <w:r>
+        <w:lastRenderedPageBreak/>
+        <w:t>5.Split with All Qualified</w:t>
+      </w:r>
+    </w:p>
+    <w:p>
+      <w:r>
+        <w:t xml:space="preserve">In this method, the scholarship amount is split by the number of all qualified candidates. For example, a $1000 scholarship with 3 applicants would be an award for each candidate for $333.33. </w:t>
       </w:r>
     </w:p>
     <w:p>
@@ -1660,10 +1157,10 @@
           <w:noProof/>
         </w:rPr>
         <w:drawing>
-          <wp:inline distT="0" distB="0" distL="0" distR="0" wp14:anchorId="16DBD79D" wp14:editId="0AEB7283">
-            <wp:extent cx="2889250" cy="2781300"/>
-            <wp:effectExtent l="0" t="0" r="6350" b="0"/>
-            <wp:docPr id="19" name="Picture 19"/>
+          <wp:inline distT="0" distB="0" distL="0" distR="0" wp14:anchorId="53352330" wp14:editId="3893BD8F">
+            <wp:extent cx="3020142" cy="2657475"/>
+            <wp:effectExtent l="0" t="0" r="8890" b="0"/>
+            <wp:docPr id="18" name="Picture 18"/>
             <wp:cNvGraphicFramePr>
               <a:graphicFrameLocks xmlns:a="http://schemas.openxmlformats.org/drawingml/2006/main" noChangeAspect="1"/>
             </wp:cNvGraphicFramePr>
@@ -1683,7 +1180,7 @@
                   <pic:spPr>
                     <a:xfrm>
                       <a:off x="0" y="0"/>
-                      <a:ext cx="2902336" cy="2793897"/>
+                      <a:ext cx="3036824" cy="2672154"/>
                     </a:xfrm>
                     <a:prstGeom prst="rect">
                       <a:avLst/>
@@ -1698,61 +1195,23 @@
     </w:p>
     <w:p>
       <w:r>
-        <w:lastRenderedPageBreak/>
-        <w:t xml:space="preserve">In this example, we have to calculate the award amount by divided each award amount by 2. Note that after we add up these results that it satisfies RA1. </w:t>
+        <w:t xml:space="preserve">In this example, we first must calculate the vale for the award by dividing by the amount of qualified applicants. S1 is $1000 divided by S1 for $333.33 each. (Note you cannot exceed a scholarship award amount so the penny is left over) S2 is $750 divided by 2 for $375 each. S3 is $500 divided by 4 applicants for $125 each.  </w:t>
+      </w:r>
+      <w:r>
+        <w:t>When these are all added up the results are only for RA3.</w:t>
       </w:r>
     </w:p>
     <w:p>
       <w:pPr>
         <w:pStyle w:val="Heading2"/>
       </w:pPr>
-      <w:proofErr w:type="gramStart"/>
-      <w:r>
-        <w:t>7.</w:t>
-      </w:r>
-      <w:r>
-        <w:t>Split</w:t>
-      </w:r>
-      <w:proofErr w:type="gramEnd"/>
-      <w:r>
-        <w:t xml:space="preserve"> with all qualified applicants with minimum amount given</w:t>
-      </w:r>
-    </w:p>
-    <w:p>
-      <w:r>
-        <w:t xml:space="preserve">In this method, the scholarship amount </w:t>
-      </w:r>
-      <w:proofErr w:type="gramStart"/>
-      <w:r>
-        <w:t>is split</w:t>
-      </w:r>
-      <w:proofErr w:type="gramEnd"/>
-      <w:r>
-        <w:t xml:space="preserve"> among all qualified candidates as long as the split exceed a minimum base award amount. For example, assuming a $250 minimum</w:t>
-      </w:r>
-      <w:proofErr w:type="gramStart"/>
-      <w:r>
-        <w:t>,  a</w:t>
-      </w:r>
-      <w:proofErr w:type="gramEnd"/>
-      <w:r>
-        <w:t xml:space="preserve"> $500 scholarship with 4 candidates would be split to 2 awards of $250. However, a $1000 scholarship with only </w:t>
-      </w:r>
-      <w:proofErr w:type="gramStart"/>
-      <w:r>
-        <w:t>3</w:t>
-      </w:r>
-      <w:proofErr w:type="gramEnd"/>
-      <w:r>
-        <w:t xml:space="preserve"> candidates would be split to $333.33. If there were a forth candidate, the $1000 dollar scholarship would be split to $250. </w:t>
-      </w:r>
-      <w:proofErr w:type="gramStart"/>
-      <w:r>
-        <w:t>But</w:t>
-      </w:r>
-      <w:proofErr w:type="gramEnd"/>
-      <w:r>
-        <w:t xml:space="preserve"> if there were 5 candidates, the award would stay 4 awards of $250 each. </w:t>
+      <w:r>
+        <w:t>6.Split with Minimum Qualified Applicants</w:t>
+      </w:r>
+    </w:p>
+    <w:p>
+      <w:r>
+        <w:t>In this method, the award is split by a fixed set of applicants (in this case 2) and awarded to the top candidates. So the award for a $1000 scholarship with 2 applicants would be $500.</w:t>
       </w:r>
     </w:p>
     <w:p>
@@ -1761,10 +1220,10 @@
           <w:noProof/>
         </w:rPr>
         <w:drawing>
-          <wp:inline distT="0" distB="0" distL="0" distR="0" wp14:anchorId="0594C237" wp14:editId="36EB7B6B">
-            <wp:extent cx="2971800" cy="2724150"/>
-            <wp:effectExtent l="0" t="0" r="0" b="0"/>
-            <wp:docPr id="20" name="Picture 20"/>
+          <wp:inline distT="0" distB="0" distL="0" distR="0" wp14:anchorId="16DBD79D" wp14:editId="0AEB7283">
+            <wp:extent cx="2889250" cy="2781300"/>
+            <wp:effectExtent l="0" t="0" r="6350" b="0"/>
+            <wp:docPr id="19" name="Picture 19"/>
             <wp:cNvGraphicFramePr>
               <a:graphicFrameLocks xmlns:a="http://schemas.openxmlformats.org/drawingml/2006/main" noChangeAspect="1"/>
             </wp:cNvGraphicFramePr>
@@ -1784,6 +1243,70 @@
                   <pic:spPr>
                     <a:xfrm>
                       <a:off x="0" y="0"/>
+                      <a:ext cx="2902336" cy="2793897"/>
+                    </a:xfrm>
+                    <a:prstGeom prst="rect">
+                      <a:avLst/>
+                    </a:prstGeom>
+                  </pic:spPr>
+                </pic:pic>
+              </a:graphicData>
+            </a:graphic>
+          </wp:inline>
+        </w:drawing>
+      </w:r>
+    </w:p>
+    <w:p>
+      <w:r>
+        <w:lastRenderedPageBreak/>
+        <w:t xml:space="preserve">In this example, we have to calculate the award amount by divided each award amount by 2. Note that after we add up these results that it satisfies RA1. </w:t>
+      </w:r>
+    </w:p>
+    <w:p>
+      <w:pPr>
+        <w:pStyle w:val="Heading2"/>
+      </w:pPr>
+      <w:r>
+        <w:t>7.</w:t>
+      </w:r>
+      <w:r>
+        <w:t>Split with all qualified applicants with minimum amount given</w:t>
+      </w:r>
+    </w:p>
+    <w:p>
+      <w:r>
+        <w:t xml:space="preserve">In this method, the scholarship amount is split among all qualified candidates as long as the split exceed a minimum base award amount. For example, assuming a $250 minimum,  a $500 scholarship with 4 candidates would be split to 2 awards of $250. However, a $1000 scholarship with only 3 candidates would be split to $333.33. If there were a forth candidate, the $1000 dollar scholarship would be split to $250. But if there were 5 candidates, the award would stay 4 awards of $250 each. </w:t>
+      </w:r>
+    </w:p>
+    <w:p>
+      <w:r>
+        <w:rPr>
+          <w:noProof/>
+        </w:rPr>
+        <w:drawing>
+          <wp:inline distT="0" distB="0" distL="0" distR="0" wp14:anchorId="0594C237" wp14:editId="36EB7B6B">
+            <wp:extent cx="2971800" cy="2724150"/>
+            <wp:effectExtent l="0" t="0" r="0" b="0"/>
+            <wp:docPr id="20" name="Picture 20"/>
+            <wp:cNvGraphicFramePr>
+              <a:graphicFrameLocks xmlns:a="http://schemas.openxmlformats.org/drawingml/2006/main" noChangeAspect="1"/>
+            </wp:cNvGraphicFramePr>
+            <a:graphic xmlns:a="http://schemas.openxmlformats.org/drawingml/2006/main">
+              <a:graphicData uri="http://schemas.openxmlformats.org/drawingml/2006/picture">
+                <pic:pic xmlns:pic="http://schemas.openxmlformats.org/drawingml/2006/picture">
+                  <pic:nvPicPr>
+                    <pic:cNvPr id="1" name=""/>
+                    <pic:cNvPicPr/>
+                  </pic:nvPicPr>
+                  <pic:blipFill>
+                    <a:blip r:embed="rId16"/>
+                    <a:stretch>
+                      <a:fillRect/>
+                    </a:stretch>
+                  </pic:blipFill>
+                  <pic:spPr>
+                    <a:xfrm>
+                      <a:off x="0" y="0"/>
                       <a:ext cx="2989082" cy="2739992"/>
                     </a:xfrm>
                     <a:prstGeom prst="rect">
@@ -1799,36 +1322,7 @@
     </w:p>
     <w:p>
       <w:r>
-        <w:t xml:space="preserve">Once </w:t>
-      </w:r>
-      <w:proofErr w:type="gramStart"/>
-      <w:r>
-        <w:t>again</w:t>
-      </w:r>
-      <w:proofErr w:type="gramEnd"/>
-      <w:r>
-        <w:t xml:space="preserve"> we have to calculate each award first. In this example, </w:t>
-      </w:r>
-      <w:proofErr w:type="gramStart"/>
-      <w:r>
-        <w:t>each S1 and S2 award can be divided by the number of applicants within getting below the minimum</w:t>
-      </w:r>
-      <w:proofErr w:type="gramEnd"/>
-      <w:r>
-        <w:t xml:space="preserve">. However, S3 has </w:t>
-      </w:r>
-      <w:proofErr w:type="gramStart"/>
-      <w:r>
-        <w:t>4</w:t>
-      </w:r>
-      <w:proofErr w:type="gramEnd"/>
-      <w:r>
-        <w:t xml:space="preserve"> applicants but can only be split 2 ways to stay over 250 minimum. Note that </w:t>
-      </w:r>
-      <w:bookmarkStart w:id="0" w:name="_GoBack"/>
-      <w:bookmarkEnd w:id="0"/>
-      <w:r>
-        <w:t xml:space="preserve">these results also satisfy RA1. </w:t>
+        <w:t xml:space="preserve">Once again we have to calculate each award first. In this example, each S1 and S2 award can be divided by the number of applicants within getting below the minimum. However, S3 has 4 applicants but can only be split 2 ways to stay over 250 minimum. Note that these results also satisfy RA1. </w:t>
       </w:r>
     </w:p>
     <w:p>
@@ -1836,36 +1330,34 @@
         <w:pStyle w:val="Heading2"/>
       </w:pPr>
       <w:r>
+        <w:t>Data Models</w:t>
+      </w:r>
+    </w:p>
+    <w:p>
+      <w:r>
+        <w:t xml:space="preserve">To implement these algorithms within the SQL language (MS-SQL Variant), it is required to create a data model. However, instead of only implementing the algorithm in a normalized model, I decided to create a denormalized model to allow easy import of data from a CSV import. </w:t>
+      </w:r>
+    </w:p>
+    <w:p>
+      <w:pPr>
+        <w:pStyle w:val="Heading2"/>
+      </w:pPr>
+      <w:r>
+        <w:t>Normalized</w:t>
+      </w:r>
+    </w:p>
+    <w:p>
+      <w:r>
+        <w:t>Awarding Groups is where a committee name and ID is stored.  Every Awarding Group can multiple ApplicantRankings and ScholarshipApplicants.  An ApplicantRanking points to an AwardingGroup and Applicant with a ranking from the committee with a surrogate key that points to this particular instance. Applicants is just a personal information of first and last name with ID. The ScholarshipApplicants table points to a AwardingGroup and Scholarship with a surrogate id.  The Scholarships table hold an ID, Name and the amount of the award for the scholarship.</w:t>
+      </w:r>
+    </w:p>
+    <w:p/>
+    <w:p>
+      <w:r>
+        <w:rPr>
+          <w:noProof/>
+        </w:rPr>
         <w:lastRenderedPageBreak/>
-        <w:t>Data Models</w:t>
-      </w:r>
-    </w:p>
-    <w:p>
-      <w:r>
-        <w:t xml:space="preserve">To implement these algorithms within the SQL language (MS-SQL Variant), it is required to create a data model. However, instead of only implementing the algorithm in a normalized model, I decided to create a </w:t>
-      </w:r>
-      <w:proofErr w:type="spellStart"/>
-      <w:r>
-        <w:t>denormalized</w:t>
-      </w:r>
-      <w:proofErr w:type="spellEnd"/>
-      <w:r>
-        <w:t xml:space="preserve"> model to allow easy import of data from a CSV import. </w:t>
-      </w:r>
-    </w:p>
-    <w:p>
-      <w:pPr>
-        <w:pStyle w:val="Heading2"/>
-      </w:pPr>
-      <w:r>
-        <w:t>Normalized</w:t>
-      </w:r>
-    </w:p>
-    <w:p>
-      <w:r>
-        <w:rPr>
-          <w:noProof/>
-        </w:rPr>
         <w:drawing>
           <wp:inline distT="0" distB="0" distL="0" distR="0" wp14:anchorId="02188F10" wp14:editId="03350DDE">
             <wp:extent cx="5943600" cy="3725545"/>
@@ -1884,7 +1376,7 @@
                     </pic:cNvPicPr>
                   </pic:nvPicPr>
                   <pic:blipFill>
-                    <a:blip r:embed="rId16"/>
+                    <a:blip r:embed="rId17"/>
                     <a:stretch>
                       <a:fillRect/>
                     </a:stretch>
@@ -1907,6 +1399,20 @@
     </w:p>
     <w:p>
       <w:r>
+        <w:t xml:space="preserve">To store the results of running the algorithms the linking table is the ScholarshipApplicants. The ScholarshipAwards table stores the algorithm and the parameters that were used for the resulting row. </w:t>
+      </w:r>
+      <w:r>
+        <w:t xml:space="preserve"> It also stores the resultant award. It should noted that the algorithm can change the final award amount and one cannot just link this value from the Scholarship table through the ScholarshipApplicants table. </w:t>
+      </w:r>
+      <w:r>
+        <w:t xml:space="preserve">This table links to the Algorithm table which has a name and description for each of the seven algorithms.  </w:t>
+      </w:r>
+      <w:r>
+        <w:t xml:space="preserve">Once all the awards have been awarded for a given algorithm and parameters, the results are then stored into the ScholarshipAwardAnalysises table. This table stores the algorithm and all the parameters, a link to the ScholarshipApplicants, and a Boolean value for RA1, RA2, and RA3. </w:t>
+      </w:r>
+    </w:p>
+    <w:p>
+      <w:r>
         <w:rPr>
           <w:noProof/>
         </w:rPr>
@@ -1916,61 +1422,6 @@
             <wp:extent cx="5943600" cy="4163060"/>
             <wp:effectExtent l="0" t="0" r="0" b="8890"/>
             <wp:docPr id="21" name="Picture 2"/>
-            <wp:cNvGraphicFramePr>
-              <a:graphicFrameLocks xmlns:a="http://schemas.openxmlformats.org/drawingml/2006/main" noChangeAspect="1"/>
-            </wp:cNvGraphicFramePr>
-            <a:graphic xmlns:a="http://schemas.openxmlformats.org/drawingml/2006/main">
-              <a:graphicData uri="http://schemas.openxmlformats.org/drawingml/2006/picture">
-                <pic:pic xmlns:pic="http://schemas.openxmlformats.org/drawingml/2006/picture">
-                  <pic:nvPicPr>
-                    <pic:cNvPr id="3" name="Picture 2"/>
-                    <pic:cNvPicPr>
-                      <a:picLocks noChangeAspect="1"/>
-                    </pic:cNvPicPr>
-                  </pic:nvPicPr>
-                  <pic:blipFill>
-                    <a:blip r:embed="rId17"/>
-                    <a:stretch>
-                      <a:fillRect/>
-                    </a:stretch>
-                  </pic:blipFill>
-                  <pic:spPr>
-                    <a:xfrm>
-                      <a:off x="0" y="0"/>
-                      <a:ext cx="5943600" cy="4163060"/>
-                    </a:xfrm>
-                    <a:prstGeom prst="rect">
-                      <a:avLst/>
-                    </a:prstGeom>
-                  </pic:spPr>
-                </pic:pic>
-              </a:graphicData>
-            </a:graphic>
-          </wp:inline>
-        </w:drawing>
-      </w:r>
-    </w:p>
-    <w:p>
-      <w:pPr>
-        <w:pStyle w:val="Heading2"/>
-      </w:pPr>
-      <w:proofErr w:type="spellStart"/>
-      <w:r>
-        <w:lastRenderedPageBreak/>
-        <w:t>Denormalized</w:t>
-      </w:r>
-      <w:proofErr w:type="spellEnd"/>
-    </w:p>
-    <w:p>
-      <w:r>
-        <w:rPr>
-          <w:noProof/>
-        </w:rPr>
-        <w:drawing>
-          <wp:inline distT="0" distB="0" distL="0" distR="0" wp14:anchorId="6D9D8A20" wp14:editId="4FC8D763">
-            <wp:extent cx="5943600" cy="4916170"/>
-            <wp:effectExtent l="0" t="0" r="0" b="0"/>
-            <wp:docPr id="22" name="Picture 2"/>
             <wp:cNvGraphicFramePr>
               <a:graphicFrameLocks xmlns:a="http://schemas.openxmlformats.org/drawingml/2006/main" noChangeAspect="1"/>
             </wp:cNvGraphicFramePr>
@@ -1992,6 +1443,85 @@
                   <pic:spPr>
                     <a:xfrm>
                       <a:off x="0" y="0"/>
+                      <a:ext cx="5943600" cy="4163060"/>
+                    </a:xfrm>
+                    <a:prstGeom prst="rect">
+                      <a:avLst/>
+                    </a:prstGeom>
+                  </pic:spPr>
+                </pic:pic>
+              </a:graphicData>
+            </a:graphic>
+          </wp:inline>
+        </w:drawing>
+      </w:r>
+    </w:p>
+    <w:p>
+      <w:pPr>
+        <w:pStyle w:val="Heading2"/>
+      </w:pPr>
+      <w:r>
+        <w:lastRenderedPageBreak/>
+        <w:t>Denormalized</w:t>
+      </w:r>
+    </w:p>
+    <w:p>
+      <w:r>
+        <w:t xml:space="preserve">Since it would be difficult for an outside system to important a normalized model due to the many surrogate keys that would need to be linked, I created a denormalized less strongly typed version that could allow easy import for analysis. </w:t>
+      </w:r>
+    </w:p>
+    <w:p>
+      <w:r>
+        <w:t xml:space="preserve">The only </w:t>
+      </w:r>
+      <w:r>
+        <w:t xml:space="preserve">data </w:t>
+      </w:r>
+      <w:r>
+        <w:t>requirement before import would be to grab a unique ID from the awarding groups</w:t>
+      </w:r>
+      <w:r>
+        <w:t>. After this the data for Scholarship and Applicant can be a generic text fields. The ScholarshipAward can be a decimal and the Applicant Ranking must be an integer. The process of important has the ability to preprocess the imported data to verify that each user has a unique ID (which is required for the algorithms to run correctly). If scholarships have the same awarding amount, it would be up to the user importing the data to rank the more important ones by placing them first in the imported data.</w:t>
+      </w:r>
+    </w:p>
+    <w:p>
+      <w:r>
+        <w:t xml:space="preserve">Once the data is imported into the DenormalizedEntries table the same process for results for the algorithms and analysis is available for these new entries. </w:t>
+      </w:r>
+      <w:bookmarkStart w:id="0" w:name="_GoBack"/>
+      <w:bookmarkEnd w:id="0"/>
+    </w:p>
+    <w:p>
+      <w:r>
+        <w:rPr>
+          <w:noProof/>
+        </w:rPr>
+        <w:drawing>
+          <wp:inline distT="0" distB="0" distL="0" distR="0" wp14:anchorId="6D9D8A20" wp14:editId="4FC8D763">
+            <wp:extent cx="5943600" cy="4916170"/>
+            <wp:effectExtent l="0" t="0" r="0" b="0"/>
+            <wp:docPr id="22" name="Picture 2"/>
+            <wp:cNvGraphicFramePr>
+              <a:graphicFrameLocks xmlns:a="http://schemas.openxmlformats.org/drawingml/2006/main" noChangeAspect="1"/>
+            </wp:cNvGraphicFramePr>
+            <a:graphic xmlns:a="http://schemas.openxmlformats.org/drawingml/2006/main">
+              <a:graphicData uri="http://schemas.openxmlformats.org/drawingml/2006/picture">
+                <pic:pic xmlns:pic="http://schemas.openxmlformats.org/drawingml/2006/picture">
+                  <pic:nvPicPr>
+                    <pic:cNvPr id="3" name="Picture 2"/>
+                    <pic:cNvPicPr>
+                      <a:picLocks noChangeAspect="1"/>
+                    </pic:cNvPicPr>
+                  </pic:nvPicPr>
+                  <pic:blipFill>
+                    <a:blip r:embed="rId19"/>
+                    <a:stretch>
+                      <a:fillRect/>
+                    </a:stretch>
+                  </pic:blipFill>
+                  <pic:spPr>
+                    <a:xfrm>
+                      <a:off x="0" y="0"/>
                       <a:ext cx="5943600" cy="4916170"/>
                     </a:xfrm>
                     <a:prstGeom prst="rect">
@@ -2011,6 +1541,7 @@
         <w:pStyle w:val="Heading1"/>
       </w:pPr>
       <w:r>
+        <w:lastRenderedPageBreak/>
         <w:t>Results</w:t>
       </w:r>
     </w:p>
@@ -2033,62 +1564,13 @@
     <w:p/>
     <w:p>
       <w:pPr>
-        <w:pStyle w:val="Heading1"/>
-      </w:pPr>
-      <w:r>
-        <w:t>Appendix</w:t>
-      </w:r>
-      <w:r>
-        <w:t xml:space="preserve"> 1- Seven Algorithm Graphs</w:t>
-      </w:r>
-    </w:p>
-    <w:p>
-      <w:pPr>
         <w:pStyle w:val="Heading2"/>
       </w:pPr>
       <w:r>
-        <w:t>Notation Explained</w:t>
-      </w:r>
-    </w:p>
-    <w:p/>
-    <w:p>
-      <w:pPr>
-        <w:pStyle w:val="Heading1"/>
-      </w:pPr>
-      <w:r>
-        <w:lastRenderedPageBreak/>
-        <w:t>Appendix 2</w:t>
-      </w:r>
-      <w:r>
-        <w:t xml:space="preserve">- </w:t>
-      </w:r>
-      <w:r>
-        <w:t>SQL Server Models</w:t>
-      </w:r>
-    </w:p>
-    <w:p/>
-    <w:p>
-      <w:pPr>
-        <w:pStyle w:val="NormalWeb"/>
-        <w:rPr>
-          <w:rFonts w:ascii="Calibri" w:hAnsi="Calibri"/>
-          <w:color w:val="000000"/>
-        </w:rPr>
-      </w:pPr>
-      <w:r>
-        <w:rPr>
-          <w:rFonts w:ascii="Calibri" w:hAnsi="Calibri"/>
-          <w:color w:val="000000"/>
-        </w:rPr>
-        <w:t xml:space="preserve"> </w:t>
-      </w:r>
-    </w:p>
-    <w:p>
-      <w:pPr>
-        <w:pStyle w:val="Heading2"/>
-      </w:pPr>
-      <w:r>
-        <w:t>Appendix 3-</w:t>
+        <w:t xml:space="preserve">Appendix </w:t>
+      </w:r>
+      <w:r>
+        <w:t>-</w:t>
       </w:r>
       <w:r>
         <w:t>Compentencies</w:t>
@@ -2141,63 +1623,25 @@
         </w:rPr>
         <w:t xml:space="preserve">         </w:t>
       </w:r>
-      <w:proofErr w:type="gramStart"/>
       <w:r>
         <w:rPr>
           <w:rFonts w:ascii="Verdana" w:hAnsi="Verdana"/>
           <w:color w:val="333333"/>
         </w:rPr>
-        <w:t>The</w:t>
-      </w:r>
-      <w:proofErr w:type="gramEnd"/>
+        <w:t>The student broke down a group of larger problems in the scholarship process into various modules that solve them.</w:t>
+      </w:r>
+    </w:p>
+    <w:p>
+      <w:pPr>
+        <w:shd w:val="clear" w:color="auto" w:fill="FFFFFF"/>
+        <w:spacing w:before="100" w:beforeAutospacing="1" w:after="100" w:afterAutospacing="1"/>
+      </w:pPr>
       <w:r>
         <w:rPr>
           <w:rFonts w:ascii="Verdana" w:hAnsi="Verdana"/>
           <w:color w:val="333333"/>
         </w:rPr>
-        <w:t xml:space="preserve"> student broke down a group of larger problems in the scholarship process into various modules that solve them.</w:t>
-      </w:r>
-    </w:p>
-    <w:p>
-      <w:pPr>
-        <w:shd w:val="clear" w:color="auto" w:fill="FFFFFF"/>
-        <w:spacing w:before="100" w:beforeAutospacing="1" w:after="100" w:afterAutospacing="1"/>
-      </w:pPr>
-      <w:r>
-        <w:rPr>
-          <w:rFonts w:ascii="Verdana" w:hAnsi="Verdana"/>
-          <w:color w:val="333333"/>
-        </w:rPr>
-        <w:t> </w:t>
-      </w:r>
-    </w:p>
-    <w:p>
-      <w:pPr>
-        <w:shd w:val="clear" w:color="auto" w:fill="FFFFFF"/>
-        <w:spacing w:before="100" w:beforeAutospacing="1" w:after="100" w:afterAutospacing="1"/>
-      </w:pPr>
-      <w:r>
-        <w:rPr>
-          <w:rFonts w:ascii="Verdana" w:hAnsi="Verdana"/>
-          <w:color w:val="333333"/>
-        </w:rPr>
-        <w:t xml:space="preserve">C1.B: Pattern recognition: Students </w:t>
-      </w:r>
-      <w:proofErr w:type="gramStart"/>
-      <w:r>
-        <w:rPr>
-          <w:rFonts w:ascii="Verdana" w:hAnsi="Verdana"/>
-          <w:color w:val="333333"/>
-        </w:rPr>
-        <w:t>will be trained</w:t>
-      </w:r>
-      <w:proofErr w:type="gramEnd"/>
-      <w:r>
-        <w:rPr>
-          <w:rFonts w:ascii="Verdana" w:hAnsi="Verdana"/>
-          <w:color w:val="333333"/>
-        </w:rPr>
-        <w:t xml:space="preserve"> to look for similarities among and within problems. </w:t>
+        <w:t> C1.B: Pattern recognition: Students will be trained to look for similarities among and within problems. </w:t>
       </w:r>
     </w:p>
     <w:p>
@@ -2221,34 +1665,12 @@
         </w:rPr>
         <w:t xml:space="preserve">         </w:t>
       </w:r>
-      <w:proofErr w:type="gramStart"/>
       <w:r>
         <w:rPr>
           <w:rFonts w:ascii="Verdana" w:hAnsi="Verdana"/>
           <w:color w:val="333333"/>
         </w:rPr>
-        <w:t>The</w:t>
-      </w:r>
-      <w:proofErr w:type="gramEnd"/>
-      <w:r>
-        <w:rPr>
-          <w:rFonts w:ascii="Verdana" w:hAnsi="Verdana"/>
-          <w:color w:val="333333"/>
-        </w:rPr>
-        <w:t xml:space="preserve"> student was able to work with the similarities of code between the 7 algorithms to create one master procedure that runs all 7 at the same time.</w:t>
-      </w:r>
-    </w:p>
-    <w:p>
-      <w:pPr>
-        <w:shd w:val="clear" w:color="auto" w:fill="FFFFFF"/>
-        <w:spacing w:before="100" w:beforeAutospacing="1" w:after="100" w:afterAutospacing="1"/>
-      </w:pPr>
-      <w:r>
-        <w:rPr>
-          <w:rFonts w:ascii="Verdana" w:hAnsi="Verdana"/>
-          <w:color w:val="333333"/>
-        </w:rPr>
-        <w:t> </w:t>
+        <w:t>The student was able to work with the similarities of code between the 7 algorithms to create one master procedure that runs all 7 at the same time.</w:t>
       </w:r>
     </w:p>
     <w:p>
@@ -2285,77 +1707,39 @@
         </w:rPr>
         <w:t xml:space="preserve">         </w:t>
       </w:r>
-      <w:proofErr w:type="gramStart"/>
       <w:r>
         <w:rPr>
           <w:rFonts w:ascii="Verdana" w:hAnsi="Verdana"/>
           <w:color w:val="333333"/>
         </w:rPr>
-        <w:t>The</w:t>
-      </w:r>
-      <w:proofErr w:type="gramEnd"/>
+        <w:t xml:space="preserve">The student was able to recognize the important parts of the scholarship awarding process </w:t>
+      </w:r>
       <w:r>
         <w:rPr>
           <w:rFonts w:ascii="Verdana" w:hAnsi="Verdana"/>
           <w:color w:val="333333"/>
         </w:rPr>
-        <w:t xml:space="preserve"> student was able to recognize the important parts of the scholarship awarding process </w:t>
+        <w:t xml:space="preserve">and abstract the relevant information for the meta-algorithm. </w:t>
       </w:r>
       <w:r>
         <w:rPr>
           <w:rFonts w:ascii="Verdana" w:hAnsi="Verdana"/>
           <w:color w:val="333333"/>
         </w:rPr>
-        <w:t xml:space="preserve">and abstract the relevant information for the meta-algorithm. </w:t>
-      </w:r>
+        <w:t xml:space="preserve"> </w:t>
+      </w:r>
+    </w:p>
+    <w:p>
+      <w:pPr>
+        <w:shd w:val="clear" w:color="auto" w:fill="FFFFFF"/>
+        <w:spacing w:before="100" w:beforeAutospacing="1" w:after="100" w:afterAutospacing="1"/>
+      </w:pPr>
       <w:r>
         <w:rPr>
           <w:rFonts w:ascii="Verdana" w:hAnsi="Verdana"/>
           <w:color w:val="333333"/>
         </w:rPr>
-        <w:t xml:space="preserve"> </w:t>
-      </w:r>
-    </w:p>
-    <w:p>
-      <w:pPr>
-        <w:shd w:val="clear" w:color="auto" w:fill="FFFFFF"/>
-        <w:spacing w:before="100" w:beforeAutospacing="1" w:after="100" w:afterAutospacing="1"/>
-      </w:pPr>
-      <w:r>
-        <w:rPr>
-          <w:rFonts w:ascii="Verdana" w:hAnsi="Verdana"/>
-          <w:color w:val="333333"/>
-        </w:rPr>
-        <w:t> </w:t>
-      </w:r>
-    </w:p>
-    <w:p>
-      <w:pPr>
-        <w:shd w:val="clear" w:color="auto" w:fill="FFFFFF"/>
-        <w:spacing w:before="100" w:beforeAutospacing="1" w:after="100" w:afterAutospacing="1"/>
-      </w:pPr>
-      <w:r>
-        <w:rPr>
-          <w:rFonts w:ascii="Verdana" w:hAnsi="Verdana"/>
-          <w:color w:val="333333"/>
-        </w:rPr>
-        <w:t xml:space="preserve">C1.D: Algorithms: Students will be able to design and implement a </w:t>
-      </w:r>
-      <w:proofErr w:type="gramStart"/>
-      <w:r>
-        <w:rPr>
-          <w:rFonts w:ascii="Verdana" w:hAnsi="Verdana"/>
-          <w:color w:val="333333"/>
-        </w:rPr>
-        <w:t>step-by-step</w:t>
-      </w:r>
-      <w:proofErr w:type="gramEnd"/>
-      <w:r>
-        <w:rPr>
-          <w:rFonts w:ascii="Verdana" w:hAnsi="Verdana"/>
-          <w:color w:val="333333"/>
-        </w:rPr>
-        <w:t xml:space="preserve"> solution to a problem, including design and implement a computer algorithms using a computer language to solve a problem. </w:t>
+        <w:t> C1.D: Algorithms: Students will be able to design and implement a step-by-step solution to a problem, including design and implement a computer algorithms using a computer language to solve a problem. </w:t>
       </w:r>
     </w:p>
     <w:p>
@@ -2383,28 +1767,37 @@
         </w:rPr>
         <w:t xml:space="preserve">         </w:t>
       </w:r>
-      <w:proofErr w:type="gramStart"/>
       <w:r>
         <w:rPr>
           <w:rFonts w:ascii="Verdana" w:hAnsi="Verdana"/>
           <w:color w:val="333333"/>
         </w:rPr>
-        <w:t>The</w:t>
-      </w:r>
-      <w:proofErr w:type="gramEnd"/>
+        <w:t>The students use the MS-SQL language to solve the algorithm.</w:t>
+      </w:r>
       <w:r>
         <w:rPr>
           <w:rFonts w:ascii="Verdana" w:hAnsi="Verdana"/>
           <w:color w:val="333333"/>
         </w:rPr>
-        <w:t xml:space="preserve"> students use the MS-SQL language to solve the algorithm.</w:t>
-      </w:r>
-      <w:r>
+        <w:t xml:space="preserve"> </w:t>
+      </w:r>
+    </w:p>
+    <w:p>
+      <w:pPr>
+        <w:pStyle w:val="m-2787552948497255203msolistparagraph"/>
+        <w:shd w:val="clear" w:color="auto" w:fill="FFFFFF"/>
+        <w:spacing w:after="0" w:afterAutospacing="0"/>
         <w:rPr>
           <w:rFonts w:ascii="Verdana" w:hAnsi="Verdana"/>
           <w:color w:val="333333"/>
         </w:rPr>
-        <w:t xml:space="preserve"> </w:t>
+      </w:pPr>
+      <w:r>
+        <w:rPr>
+          <w:rFonts w:ascii="Verdana" w:hAnsi="Verdana"/>
+          <w:color w:val="333333"/>
+        </w:rPr>
+        <w:t> </w:t>
       </w:r>
     </w:p>
     <w:p>
@@ -2422,25 +1815,6 @@
           <w:rFonts w:ascii="Verdana" w:hAnsi="Verdana"/>
           <w:color w:val="333333"/>
         </w:rPr>
-        <w:t> </w:t>
-      </w:r>
-    </w:p>
-    <w:p>
-      <w:pPr>
-        <w:pStyle w:val="m-2787552948497255203msolistparagraph"/>
-        <w:shd w:val="clear" w:color="auto" w:fill="FFFFFF"/>
-        <w:spacing w:after="0" w:afterAutospacing="0"/>
-        <w:rPr>
-          <w:rFonts w:ascii="Verdana" w:hAnsi="Verdana"/>
-          <w:color w:val="333333"/>
-        </w:rPr>
-      </w:pPr>
-      <w:r>
-        <w:rPr>
-          <w:rFonts w:ascii="Verdana" w:hAnsi="Verdana"/>
-          <w:color w:val="333333"/>
-        </w:rPr>
-        <w:lastRenderedPageBreak/>
         <w:t>C1.E: Students will demonstrate fluency in at least one programming language. </w:t>
       </w:r>
     </w:p>
@@ -2463,6 +1837,7 @@
           <w:rFonts w:ascii="Verdana" w:hAnsi="Verdana"/>
           <w:color w:val="333333"/>
         </w:rPr>
+        <w:lastRenderedPageBreak/>
         <w:t>The student demonstrated fluency in the SQL programming language</w:t>
       </w:r>
       <w:r>
@@ -2534,31 +1909,16 @@
           <w:sz w:val="24"/>
           <w:szCs w:val="24"/>
         </w:rPr>
-        <w:t>C2</w:t>
-      </w:r>
-      <w:proofErr w:type="gramStart"/>
-      <w:r>
-        <w:rPr>
-          <w:rFonts w:ascii="Verdana" w:eastAsia="Times New Roman" w:hAnsi="Verdana" w:cs="Times New Roman"/>
-          <w:color w:val="333333"/>
-          <w:sz w:val="24"/>
-          <w:szCs w:val="24"/>
-        </w:rPr>
-        <w:t>:A</w:t>
-      </w:r>
-      <w:proofErr w:type="gramEnd"/>
-      <w:r>
-        <w:rPr>
-          <w:rFonts w:ascii="Verdana" w:eastAsia="Times New Roman" w:hAnsi="Verdana" w:cs="Times New Roman"/>
-          <w:color w:val="333333"/>
-          <w:sz w:val="24"/>
-          <w:szCs w:val="24"/>
-        </w:rPr>
-        <w:t>: Students will be able to identify specific types of data for different analytical methods </w:t>
-      </w:r>
-    </w:p>
-    <w:p>
-      <w:pPr>
+        <w:t>C2:A: Students will be able to identify specific types of data for different analytical methods </w:t>
+      </w:r>
+    </w:p>
+    <w:p>
+      <w:pPr>
+        <w:pStyle w:val="ListParagraph"/>
+        <w:numPr>
+          <w:ilvl w:val="0"/>
+          <w:numId w:val="2"/>
+        </w:numPr>
         <w:shd w:val="clear" w:color="auto" w:fill="FFFFFF"/>
         <w:spacing w:after="0" w:line="240" w:lineRule="auto"/>
         <w:rPr>
@@ -2575,6 +1935,27 @@
           <w:sz w:val="24"/>
           <w:szCs w:val="24"/>
         </w:rPr>
+        <w:t>The student created a normalized and denormalized data scheme that adhere to data standards.</w:t>
+      </w:r>
+    </w:p>
+    <w:p>
+      <w:pPr>
+        <w:shd w:val="clear" w:color="auto" w:fill="FFFFFF"/>
+        <w:spacing w:after="0" w:line="240" w:lineRule="auto"/>
+        <w:rPr>
+          <w:rFonts w:ascii="Verdana" w:eastAsia="Times New Roman" w:hAnsi="Verdana" w:cs="Times New Roman"/>
+          <w:color w:val="333333"/>
+          <w:sz w:val="24"/>
+          <w:szCs w:val="24"/>
+        </w:rPr>
+      </w:pPr>
+      <w:r>
+        <w:rPr>
+          <w:rFonts w:ascii="Verdana" w:eastAsia="Times New Roman" w:hAnsi="Verdana" w:cs="Times New Roman"/>
+          <w:color w:val="333333"/>
+          <w:sz w:val="24"/>
+          <w:szCs w:val="24"/>
+        </w:rPr>
         <w:t> </w:t>
       </w:r>
     </w:p>
@@ -2596,31 +1977,16 @@
           <w:sz w:val="24"/>
           <w:szCs w:val="24"/>
         </w:rPr>
-        <w:t>C2</w:t>
-      </w:r>
-      <w:proofErr w:type="gramStart"/>
-      <w:r>
-        <w:rPr>
-          <w:rFonts w:ascii="Verdana" w:eastAsia="Times New Roman" w:hAnsi="Verdana" w:cs="Times New Roman"/>
-          <w:color w:val="333333"/>
-          <w:sz w:val="24"/>
-          <w:szCs w:val="24"/>
-        </w:rPr>
-        <w:t>:B</w:t>
-      </w:r>
-      <w:proofErr w:type="gramEnd"/>
-      <w:r>
-        <w:rPr>
-          <w:rFonts w:ascii="Verdana" w:eastAsia="Times New Roman" w:hAnsi="Verdana" w:cs="Times New Roman"/>
-          <w:color w:val="333333"/>
-          <w:sz w:val="24"/>
-          <w:szCs w:val="24"/>
-        </w:rPr>
-        <w:t>: Students will be able to use/develop efficient computational methods to clean, format, transfer, and store data. </w:t>
-      </w:r>
-    </w:p>
-    <w:p>
-      <w:pPr>
+        <w:t>C2:B: Students will be able to use/develop efficient computational methods to clean, format, transfer, and store data. </w:t>
+      </w:r>
+    </w:p>
+    <w:p>
+      <w:pPr>
+        <w:pStyle w:val="ListParagraph"/>
+        <w:numPr>
+          <w:ilvl w:val="0"/>
+          <w:numId w:val="2"/>
+        </w:numPr>
         <w:shd w:val="clear" w:color="auto" w:fill="FFFFFF"/>
         <w:spacing w:after="0" w:line="240" w:lineRule="auto"/>
         <w:rPr>
@@ -2637,6 +2003,27 @@
           <w:sz w:val="24"/>
           <w:szCs w:val="24"/>
         </w:rPr>
+        <w:t>The student created a query to pull sample data from a live database.</w:t>
+      </w:r>
+    </w:p>
+    <w:p>
+      <w:pPr>
+        <w:shd w:val="clear" w:color="auto" w:fill="FFFFFF"/>
+        <w:spacing w:after="0" w:line="240" w:lineRule="auto"/>
+        <w:rPr>
+          <w:rFonts w:ascii="Verdana" w:eastAsia="Times New Roman" w:hAnsi="Verdana" w:cs="Times New Roman"/>
+          <w:color w:val="333333"/>
+          <w:sz w:val="24"/>
+          <w:szCs w:val="24"/>
+        </w:rPr>
+      </w:pPr>
+      <w:r>
+        <w:rPr>
+          <w:rFonts w:ascii="Verdana" w:eastAsia="Times New Roman" w:hAnsi="Verdana" w:cs="Times New Roman"/>
+          <w:color w:val="333333"/>
+          <w:sz w:val="24"/>
+          <w:szCs w:val="24"/>
+        </w:rPr>
         <w:t> </w:t>
       </w:r>
     </w:p>
@@ -2658,27 +2045,7 @@
           <w:sz w:val="24"/>
           <w:szCs w:val="24"/>
         </w:rPr>
-        <w:t>C2</w:t>
-      </w:r>
-      <w:proofErr w:type="gramStart"/>
-      <w:r>
-        <w:rPr>
-          <w:rFonts w:ascii="Verdana" w:eastAsia="Times New Roman" w:hAnsi="Verdana" w:cs="Times New Roman"/>
-          <w:color w:val="333333"/>
-          <w:sz w:val="24"/>
-          <w:szCs w:val="24"/>
-        </w:rPr>
-        <w:t>:C</w:t>
-      </w:r>
-      <w:proofErr w:type="gramEnd"/>
-      <w:r>
-        <w:rPr>
-          <w:rFonts w:ascii="Verdana" w:eastAsia="Times New Roman" w:hAnsi="Verdana" w:cs="Times New Roman"/>
-          <w:color w:val="333333"/>
-          <w:sz w:val="24"/>
-          <w:szCs w:val="24"/>
-        </w:rPr>
-        <w:t>: Students will be able to apply appropriate statistical, machine learning, visual analytics, and other techniques to identify patterns and make sound predictions with given data. </w:t>
+        <w:t>C2:C: Students will be able to apply appropriate statistical, machine learning, visual analytics, and other techniques to identify patterns and make sound predictions with given data. </w:t>
       </w:r>
     </w:p>
     <w:p>
@@ -2720,31 +2087,16 @@
           <w:sz w:val="24"/>
           <w:szCs w:val="24"/>
         </w:rPr>
-        <w:t>C2</w:t>
-      </w:r>
-      <w:proofErr w:type="gramStart"/>
-      <w:r>
-        <w:rPr>
-          <w:rFonts w:ascii="Verdana" w:eastAsia="Times New Roman" w:hAnsi="Verdana" w:cs="Times New Roman"/>
-          <w:color w:val="333333"/>
-          <w:sz w:val="24"/>
-          <w:szCs w:val="24"/>
-        </w:rPr>
-        <w:t>:D</w:t>
-      </w:r>
-      <w:proofErr w:type="gramEnd"/>
-      <w:r>
-        <w:rPr>
-          <w:rFonts w:ascii="Verdana" w:eastAsia="Times New Roman" w:hAnsi="Verdana" w:cs="Times New Roman"/>
-          <w:color w:val="333333"/>
-          <w:sz w:val="24"/>
-          <w:szCs w:val="24"/>
-        </w:rPr>
-        <w:t>: Students will be able to develop methods to align and integrate data from multiple sources. </w:t>
-      </w:r>
-    </w:p>
-    <w:p>
-      <w:pPr>
+        <w:t>C2:D: Students will be able to develop methods to align and integrate data from multiple sources. </w:t>
+      </w:r>
+    </w:p>
+    <w:p>
+      <w:pPr>
+        <w:pStyle w:val="ListParagraph"/>
+        <w:numPr>
+          <w:ilvl w:val="0"/>
+          <w:numId w:val="2"/>
+        </w:numPr>
         <w:shd w:val="clear" w:color="auto" w:fill="FFFFFF"/>
         <w:spacing w:after="0" w:line="240" w:lineRule="auto"/>
         <w:rPr>
@@ -2761,6 +2113,27 @@
           <w:sz w:val="24"/>
           <w:szCs w:val="24"/>
         </w:rPr>
+        <w:t xml:space="preserve">Student created denormalized system to allow integration from diverse systems. </w:t>
+      </w:r>
+    </w:p>
+    <w:p>
+      <w:pPr>
+        <w:shd w:val="clear" w:color="auto" w:fill="FFFFFF"/>
+        <w:spacing w:after="0" w:line="240" w:lineRule="auto"/>
+        <w:rPr>
+          <w:rFonts w:ascii="Verdana" w:eastAsia="Times New Roman" w:hAnsi="Verdana" w:cs="Times New Roman"/>
+          <w:color w:val="333333"/>
+          <w:sz w:val="24"/>
+          <w:szCs w:val="24"/>
+        </w:rPr>
+      </w:pPr>
+      <w:r>
+        <w:rPr>
+          <w:rFonts w:ascii="Verdana" w:eastAsia="Times New Roman" w:hAnsi="Verdana" w:cs="Times New Roman"/>
+          <w:color w:val="333333"/>
+          <w:sz w:val="24"/>
+          <w:szCs w:val="24"/>
+        </w:rPr>
         <w:t> </w:t>
       </w:r>
     </w:p>
@@ -2782,31 +2155,16 @@
           <w:sz w:val="24"/>
           <w:szCs w:val="24"/>
         </w:rPr>
-        <w:t>C2</w:t>
-      </w:r>
-      <w:proofErr w:type="gramStart"/>
-      <w:r>
-        <w:rPr>
-          <w:rFonts w:ascii="Verdana" w:eastAsia="Times New Roman" w:hAnsi="Verdana" w:cs="Times New Roman"/>
-          <w:color w:val="333333"/>
-          <w:sz w:val="24"/>
-          <w:szCs w:val="24"/>
-        </w:rPr>
-        <w:t>:E</w:t>
-      </w:r>
-      <w:proofErr w:type="gramEnd"/>
-      <w:r>
-        <w:rPr>
-          <w:rFonts w:ascii="Verdana" w:eastAsia="Times New Roman" w:hAnsi="Verdana" w:cs="Times New Roman"/>
-          <w:color w:val="333333"/>
-          <w:sz w:val="24"/>
-          <w:szCs w:val="24"/>
-        </w:rPr>
-        <w:t>: Students will understand the ethical and legal requirements of data privacy and security. </w:t>
-      </w:r>
-    </w:p>
-    <w:p>
-      <w:pPr>
+        <w:t>C2:E: Students will understand the ethical and legal requirements of data privacy and security. </w:t>
+      </w:r>
+    </w:p>
+    <w:p>
+      <w:pPr>
+        <w:pStyle w:val="ListParagraph"/>
+        <w:numPr>
+          <w:ilvl w:val="0"/>
+          <w:numId w:val="2"/>
+        </w:numPr>
         <w:shd w:val="clear" w:color="auto" w:fill="FFFFFF"/>
         <w:spacing w:after="0" w:line="240" w:lineRule="auto"/>
         <w:rPr>
@@ -2823,6 +2181,27 @@
           <w:sz w:val="24"/>
           <w:szCs w:val="24"/>
         </w:rPr>
+        <w:t>Student created queries from live database that keeps student’s private data anonymous.</w:t>
+      </w:r>
+    </w:p>
+    <w:p>
+      <w:pPr>
+        <w:shd w:val="clear" w:color="auto" w:fill="FFFFFF"/>
+        <w:spacing w:after="0" w:line="240" w:lineRule="auto"/>
+        <w:rPr>
+          <w:rFonts w:ascii="Verdana" w:eastAsia="Times New Roman" w:hAnsi="Verdana" w:cs="Times New Roman"/>
+          <w:color w:val="333333"/>
+          <w:sz w:val="24"/>
+          <w:szCs w:val="24"/>
+        </w:rPr>
+      </w:pPr>
+      <w:r>
+        <w:rPr>
+          <w:rFonts w:ascii="Verdana" w:eastAsia="Times New Roman" w:hAnsi="Verdana" w:cs="Times New Roman"/>
+          <w:color w:val="333333"/>
+          <w:sz w:val="24"/>
+          <w:szCs w:val="24"/>
+        </w:rPr>
         <w:t> </w:t>
       </w:r>
     </w:p>
@@ -2849,6 +2228,11 @@
     </w:p>
     <w:p>
       <w:pPr>
+        <w:pStyle w:val="ListParagraph"/>
+        <w:numPr>
+          <w:ilvl w:val="0"/>
+          <w:numId w:val="2"/>
+        </w:numPr>
         <w:shd w:val="clear" w:color="auto" w:fill="FFFFFF"/>
         <w:spacing w:after="0" w:line="240" w:lineRule="auto"/>
         <w:rPr>
@@ -2865,6 +2249,27 @@
           <w:sz w:val="24"/>
           <w:szCs w:val="24"/>
         </w:rPr>
+        <w:t xml:space="preserve">Student worked with others in Financial Aid to get ideas about different ways to award scholarships to large number of students. </w:t>
+      </w:r>
+    </w:p>
+    <w:p>
+      <w:pPr>
+        <w:shd w:val="clear" w:color="auto" w:fill="FFFFFF"/>
+        <w:spacing w:after="0" w:line="240" w:lineRule="auto"/>
+        <w:rPr>
+          <w:rFonts w:ascii="Verdana" w:eastAsia="Times New Roman" w:hAnsi="Verdana" w:cs="Times New Roman"/>
+          <w:color w:val="333333"/>
+          <w:sz w:val="24"/>
+          <w:szCs w:val="24"/>
+        </w:rPr>
+      </w:pPr>
+      <w:r>
+        <w:rPr>
+          <w:rFonts w:ascii="Verdana" w:eastAsia="Times New Roman" w:hAnsi="Verdana" w:cs="Times New Roman"/>
+          <w:color w:val="333333"/>
+          <w:sz w:val="24"/>
+          <w:szCs w:val="24"/>
+        </w:rPr>
         <w:t> </w:t>
       </w:r>
     </w:p>
@@ -2886,31 +2291,16 @@
           <w:sz w:val="24"/>
           <w:szCs w:val="24"/>
         </w:rPr>
-        <w:t xml:space="preserve">C3.A: Students will acquire experience working in an interdisciplinary team, </w:t>
-      </w:r>
-      <w:proofErr w:type="gramStart"/>
-      <w:r>
-        <w:rPr>
-          <w:rFonts w:ascii="Verdana" w:eastAsia="Times New Roman" w:hAnsi="Verdana" w:cs="Times New Roman"/>
-          <w:color w:val="333333"/>
-          <w:sz w:val="24"/>
-          <w:szCs w:val="24"/>
-        </w:rPr>
-        <w:t>either as a productive team member or a</w:t>
-      </w:r>
-      <w:proofErr w:type="gramEnd"/>
-      <w:r>
-        <w:rPr>
-          <w:rFonts w:ascii="Verdana" w:eastAsia="Times New Roman" w:hAnsi="Verdana" w:cs="Times New Roman"/>
-          <w:color w:val="333333"/>
-          <w:sz w:val="24"/>
-          <w:szCs w:val="24"/>
-        </w:rPr>
-        <w:t xml:space="preserve"> team leader.  Students will become effective project managers. </w:t>
-      </w:r>
-    </w:p>
-    <w:p>
-      <w:pPr>
+        <w:t>C3.A: Students will acquire experience working in an interdisciplinary team, either as a productive team member or a team leader.  Students will become effective project managers. </w:t>
+      </w:r>
+    </w:p>
+    <w:p>
+      <w:pPr>
+        <w:pStyle w:val="ListParagraph"/>
+        <w:numPr>
+          <w:ilvl w:val="0"/>
+          <w:numId w:val="2"/>
+        </w:numPr>
         <w:shd w:val="clear" w:color="auto" w:fill="FFFFFF"/>
         <w:spacing w:after="0" w:line="240" w:lineRule="auto"/>
         <w:rPr>
@@ -2927,6 +2317,75 @@
           <w:sz w:val="24"/>
           <w:szCs w:val="24"/>
         </w:rPr>
+        <w:t xml:space="preserve">The student worked with Financial Aid professionals to devise the needs and create the proper algorithms. </w:t>
+      </w:r>
+    </w:p>
+    <w:p>
+      <w:pPr>
+        <w:shd w:val="clear" w:color="auto" w:fill="FFFFFF"/>
+        <w:spacing w:after="0" w:line="240" w:lineRule="auto"/>
+        <w:rPr>
+          <w:rFonts w:ascii="Verdana" w:eastAsia="Times New Roman" w:hAnsi="Verdana" w:cs="Times New Roman"/>
+          <w:color w:val="333333"/>
+          <w:sz w:val="24"/>
+          <w:szCs w:val="24"/>
+        </w:rPr>
+      </w:pPr>
+      <w:r>
+        <w:rPr>
+          <w:rFonts w:ascii="Verdana" w:eastAsia="Times New Roman" w:hAnsi="Verdana" w:cs="Times New Roman"/>
+          <w:color w:val="333333"/>
+          <w:sz w:val="24"/>
+          <w:szCs w:val="24"/>
+        </w:rPr>
+        <w:t>C3:B: Students will be able to effectively articulate various evidence supporting a solution and to communicate the results of their work, using appropriate graphics, visualizations, multi-media vehicles, or artistic performance. </w:t>
+      </w:r>
+    </w:p>
+    <w:p>
+      <w:pPr>
+        <w:pStyle w:val="ListParagraph"/>
+        <w:numPr>
+          <w:ilvl w:val="0"/>
+          <w:numId w:val="2"/>
+        </w:numPr>
+        <w:shd w:val="clear" w:color="auto" w:fill="FFFFFF"/>
+        <w:spacing w:after="0" w:line="240" w:lineRule="auto"/>
+        <w:rPr>
+          <w:rFonts w:ascii="Verdana" w:eastAsia="Times New Roman" w:hAnsi="Verdana" w:cs="Times New Roman"/>
+          <w:color w:val="333333"/>
+          <w:sz w:val="24"/>
+          <w:szCs w:val="24"/>
+        </w:rPr>
+      </w:pPr>
+      <w:r>
+        <w:rPr>
+          <w:rFonts w:ascii="Verdana" w:eastAsia="Times New Roman" w:hAnsi="Verdana" w:cs="Times New Roman"/>
+          <w:color w:val="333333"/>
+          <w:sz w:val="24"/>
+          <w:szCs w:val="24"/>
+        </w:rPr>
+        <w:lastRenderedPageBreak/>
+        <w:t>The student used graphics and visualizations to communicate concepts for the topic in the paper.</w:t>
+      </w:r>
+    </w:p>
+    <w:p>
+      <w:pPr>
+        <w:shd w:val="clear" w:color="auto" w:fill="FFFFFF"/>
+        <w:spacing w:after="0" w:line="240" w:lineRule="auto"/>
+        <w:rPr>
+          <w:rFonts w:ascii="Verdana" w:eastAsia="Times New Roman" w:hAnsi="Verdana" w:cs="Times New Roman"/>
+          <w:color w:val="333333"/>
+          <w:sz w:val="24"/>
+          <w:szCs w:val="24"/>
+        </w:rPr>
+      </w:pPr>
+      <w:r>
+        <w:rPr>
+          <w:rFonts w:ascii="Verdana" w:eastAsia="Times New Roman" w:hAnsi="Verdana" w:cs="Times New Roman"/>
+          <w:color w:val="333333"/>
+          <w:sz w:val="24"/>
+          <w:szCs w:val="24"/>
+        </w:rPr>
         <w:t> </w:t>
       </w:r>
     </w:p>
@@ -2948,27 +2407,7 @@
           <w:sz w:val="24"/>
           <w:szCs w:val="24"/>
         </w:rPr>
-        <w:t>C3</w:t>
-      </w:r>
-      <w:proofErr w:type="gramStart"/>
-      <w:r>
-        <w:rPr>
-          <w:rFonts w:ascii="Verdana" w:eastAsia="Times New Roman" w:hAnsi="Verdana" w:cs="Times New Roman"/>
-          <w:color w:val="333333"/>
-          <w:sz w:val="24"/>
-          <w:szCs w:val="24"/>
-        </w:rPr>
-        <w:t>:B</w:t>
-      </w:r>
-      <w:proofErr w:type="gramEnd"/>
-      <w:r>
-        <w:rPr>
-          <w:rFonts w:ascii="Verdana" w:eastAsia="Times New Roman" w:hAnsi="Verdana" w:cs="Times New Roman"/>
-          <w:color w:val="333333"/>
-          <w:sz w:val="24"/>
-          <w:szCs w:val="24"/>
-        </w:rPr>
-        <w:t>: Students will be able to effectively articulate various evidence supporting a solution and to communicate the results of their work, using appropriate graphics, visualizations, multi-media vehicles, or artistic performance. </w:t>
+        <w:t>C4: Creative contributions:  Through experiential learning, students will know how to conduct original and innovative work, involving computational thinking, data-intensive methodologies, and/or human-centered designs that will extend the body of knowledge in the field of Information. </w:t>
       </w:r>
     </w:p>
     <w:p>
@@ -3010,7 +2449,7 @@
           <w:sz w:val="24"/>
           <w:szCs w:val="24"/>
         </w:rPr>
-        <w:t>C4: Creative contributions:  Through experiential learning, students will know how to conduct original and innovative work, involving computational thinking, data-intensive methodologies, and/or human-centered designs that will extend the body of knowledge in the field of Information. </w:t>
+        <w:t>C5: Ethics and Values: Students will demonstrate an understanding of information/data ethics, and the values of the information fields to serve diverse user groups. </w:t>
       </w:r>
     </w:p>
     <w:p>
@@ -3024,18 +2463,14 @@
           <w:szCs w:val="24"/>
         </w:rPr>
       </w:pPr>
-      <w:r>
-        <w:rPr>
-          <w:rFonts w:ascii="Verdana" w:eastAsia="Times New Roman" w:hAnsi="Verdana" w:cs="Times New Roman"/>
-          <w:color w:val="333333"/>
-          <w:sz w:val="24"/>
-          <w:szCs w:val="24"/>
-        </w:rPr>
-        <w:t> </w:t>
-      </w:r>
-    </w:p>
-    <w:p>
-      <w:pPr>
+    </w:p>
+    <w:p>
+      <w:pPr>
+        <w:pStyle w:val="ListParagraph"/>
+        <w:numPr>
+          <w:ilvl w:val="0"/>
+          <w:numId w:val="2"/>
+        </w:numPr>
         <w:shd w:val="clear" w:color="auto" w:fill="FFFFFF"/>
         <w:spacing w:after="0" w:line="240" w:lineRule="auto"/>
         <w:rPr>
@@ -3052,8 +2487,7 @@
           <w:sz w:val="24"/>
           <w:szCs w:val="24"/>
         </w:rPr>
-        <w:lastRenderedPageBreak/>
-        <w:t>C5: Ethics and Values: Students will demonstrate an understanding of information/data ethics, and the values of the information fields to serve diverse user groups. </w:t>
+        <w:t>The student keep confidential student data from being unearthed and use private GIT Repository to keep data safe on previous work.</w:t>
       </w:r>
     </w:p>
     <w:p/>
@@ -3072,7 +2506,7 @@
   <w:abstractNum w:abstractNumId="0" w15:restartNumberingAfterBreak="0">
     <w:nsid w:val="1C08232C"/>
     <w:multiLevelType w:val="hybridMultilevel"/>
-    <w:tmpl w:val="0D18AC86"/>
+    <w:tmpl w:val="E8385622"/>
     <w:lvl w:ilvl="0" w:tplc="04090001">
       <w:start w:val="1"/>
       <w:numFmt w:val="bullet"/>
@@ -4160,4 +3594,16 @@
     </a:ext>
   </a:extLst>
 </a:theme>
+</file>
+
+<file path=customXml/item1.xml><?xml version="1.0" encoding="utf-8"?>
+<b:Sources xmlns:b="http://schemas.openxmlformats.org/officeDocument/2006/bibliography" xmlns="http://schemas.openxmlformats.org/officeDocument/2006/bibliography" SelectedStyle="\APASixthEditionOfficeOnline.xsl" StyleName="APA" Version="6"/>
+</file>
+
+<file path=customXml/itemProps1.xml><?xml version="1.0" encoding="utf-8"?>
+<ds:datastoreItem xmlns:ds="http://schemas.openxmlformats.org/officeDocument/2006/customXml" ds:itemID="{5C59412C-48C6-4E56-B55C-1E232631DD99}">
+  <ds:schemaRefs>
+    <ds:schemaRef ds:uri="http://schemas.openxmlformats.org/officeDocument/2006/bibliography"/>
+  </ds:schemaRefs>
+</ds:datastoreItem>
 </file>
</xml_diff>

<commit_message>
Got some information in most of the sections.
</commit_message>
<xml_diff>
--- a/Documents/Final Capstone Paper Scholarship Algorithms.docx
+++ b/Documents/Final Capstone Paper Scholarship Algorithms.docx
@@ -1461,41 +1461,39 @@
         <w:pStyle w:val="Heading2"/>
       </w:pPr>
       <w:r>
+        <w:t>Denormalized</w:t>
+      </w:r>
+    </w:p>
+    <w:p>
+      <w:r>
+        <w:t xml:space="preserve">Since it would be difficult for an outside system to important a normalized model due to the many surrogate keys that would need to be linked, I created a denormalized less strongly typed version that could allow easy import for analysis. </w:t>
+      </w:r>
+    </w:p>
+    <w:p>
+      <w:r>
+        <w:t xml:space="preserve">The only </w:t>
+      </w:r>
+      <w:r>
+        <w:t xml:space="preserve">data </w:t>
+      </w:r>
+      <w:r>
+        <w:t>requirement before import would be to grab a unique ID from the awarding groups</w:t>
+      </w:r>
+      <w:r>
+        <w:t>. After this the data for Scholarship and Applicant can be a generic text fields. The ScholarshipAward can be a decimal and the Applicant Ranking must be an integer. The process of important has the ability to preprocess the imported data to verify that each user has a unique ID (which is required for the algorithms to run correctly). If scholarships have the same awarding amount, it would be up to the user importing the data to rank the more important ones by placing them first in the imported data.</w:t>
+      </w:r>
+    </w:p>
+    <w:p>
+      <w:r>
+        <w:t xml:space="preserve">Once the data is imported into the DenormalizedEntries table the same process for results for the algorithms and analysis is available for these new entries. </w:t>
+      </w:r>
+    </w:p>
+    <w:p>
+      <w:r>
+        <w:rPr>
+          <w:noProof/>
+        </w:rPr>
         <w:lastRenderedPageBreak/>
-        <w:t>Denormalized</w:t>
-      </w:r>
-    </w:p>
-    <w:p>
-      <w:r>
-        <w:t xml:space="preserve">Since it would be difficult for an outside system to important a normalized model due to the many surrogate keys that would need to be linked, I created a denormalized less strongly typed version that could allow easy import for analysis. </w:t>
-      </w:r>
-    </w:p>
-    <w:p>
-      <w:r>
-        <w:t xml:space="preserve">The only </w:t>
-      </w:r>
-      <w:r>
-        <w:t xml:space="preserve">data </w:t>
-      </w:r>
-      <w:r>
-        <w:t>requirement before import would be to grab a unique ID from the awarding groups</w:t>
-      </w:r>
-      <w:r>
-        <w:t>. After this the data for Scholarship and Applicant can be a generic text fields. The ScholarshipAward can be a decimal and the Applicant Ranking must be an integer. The process of important has the ability to preprocess the imported data to verify that each user has a unique ID (which is required for the algorithms to run correctly). If scholarships have the same awarding amount, it would be up to the user importing the data to rank the more important ones by placing them first in the imported data.</w:t>
-      </w:r>
-    </w:p>
-    <w:p>
-      <w:r>
-        <w:t xml:space="preserve">Once the data is imported into the DenormalizedEntries table the same process for results for the algorithms and analysis is available for these new entries. </w:t>
-      </w:r>
-      <w:bookmarkStart w:id="0" w:name="_GoBack"/>
-      <w:bookmarkEnd w:id="0"/>
-    </w:p>
-    <w:p>
-      <w:r>
-        <w:rPr>
-          <w:noProof/>
-        </w:rPr>
         <w:drawing>
           <wp:inline distT="0" distB="0" distL="0" distR="0" wp14:anchorId="6D9D8A20" wp14:editId="4FC8D763">
             <wp:extent cx="5943600" cy="4916170"/>
@@ -1541,8 +1539,1475 @@
         <w:pStyle w:val="Heading1"/>
       </w:pPr>
       <w:r>
+        <w:t>Results</w:t>
+      </w:r>
+    </w:p>
+    <w:p>
+      <w:r>
+        <w:t xml:space="preserve">To implement this programmatic intention, I created a MS-SQL Database and Stored Procedures to carry out the logic for the methods. There are two versions of the algorithms to match the normalized and denormalized versions of the data schema. </w:t>
+      </w:r>
+      <w:r>
+        <w:t xml:space="preserve"> I used the Red Gate SQL Source Control tool to save this schema to a GIT Repository which includes documentation and worksheets which allow the user to step through the code instead of running the stored procedures. I also used the Red Gate Compare SQL and Data Compare tools to save copies of the basic data for testing and the changes in the schema as I developed and made changes to the </w:t>
+      </w:r>
+      <w:r>
+        <w:t xml:space="preserve">database. This repository  is located at </w:t>
+      </w:r>
+      <w:hyperlink r:id="rId20" w:history="1">
+        <w:r>
+          <w:rPr>
+            <w:rStyle w:val="Hyperlink"/>
+          </w:rPr>
+          <w:t>https://github.com/dmerson/ArizonaMastersCapstone</w:t>
+        </w:r>
+      </w:hyperlink>
+      <w:r>
+        <w:t>.</w:t>
+      </w:r>
+    </w:p>
+    <w:p>
+      <w:r>
+        <w:t xml:space="preserve">Each algorithm has a stored procedure that corresponds to its ID in the algorithm table. </w:t>
+      </w:r>
+      <w:r>
+        <w:t xml:space="preserve">For example, the row in the algorithm table with the ID of 1 corresponds to RunAlgorithm1 stored procedure which run the Merit Only algorithm. </w:t>
+      </w:r>
+      <w:r>
+        <w:t xml:space="preserve"> There is a denormalized version of this if the data exists in the DenormalizedEnties table called RunDenormalizedAlgorithm1. </w:t>
+      </w:r>
+    </w:p>
+    <w:p>
+      <w:r>
         <w:lastRenderedPageBreak/>
-        <w:t>Results</w:t>
+        <w:t xml:space="preserve">I am going to discuss the base algorithms and how they are implemented in code. </w:t>
+      </w:r>
+      <w:r>
+        <w:t xml:space="preserve"> Certain algorithms don’t need input parameter but they are required when comparing the finalized result ana</w:t>
+      </w:r>
+      <w:r>
+        <w:t xml:space="preserve">lysis. For example, algorithm 1-Merit Only doesn’t require any parameters but when later comparing it to other possibilities within the seven algorithms it is required for the query. For these reasons, I am including them as I will include them in my analysis of the algorithms. </w:t>
+      </w:r>
+      <w:r>
+        <w:t xml:space="preserve"> To simplify this I will use the phrase “Get Input Parameters” with the explanation of the algorithms. This group of parameters equates to:</w:t>
+      </w:r>
+    </w:p>
+    <w:p>
+      <w:pPr>
+        <w:autoSpaceDE w:val="0"/>
+        <w:autoSpaceDN w:val="0"/>
+        <w:adjustRightInd w:val="0"/>
+        <w:spacing w:after="0" w:line="240" w:lineRule="auto"/>
+        <w:rPr>
+          <w:rFonts w:ascii="Consolas" w:hAnsi="Consolas" w:cs="Consolas"/>
+          <w:color w:val="000000"/>
+          <w:sz w:val="19"/>
+          <w:szCs w:val="19"/>
+        </w:rPr>
+      </w:pPr>
+      <w:r>
+        <w:rPr>
+          <w:rFonts w:ascii="Consolas" w:hAnsi="Consolas" w:cs="Consolas"/>
+          <w:color w:val="000000"/>
+          <w:sz w:val="19"/>
+          <w:szCs w:val="19"/>
+        </w:rPr>
+        <w:t xml:space="preserve">    </w:t>
+      </w:r>
+      <w:r>
+        <w:rPr>
+          <w:rFonts w:ascii="Consolas" w:hAnsi="Consolas" w:cs="Consolas"/>
+          <w:color w:val="000000"/>
+          <w:sz w:val="19"/>
+          <w:szCs w:val="19"/>
+        </w:rPr>
+        <w:t xml:space="preserve">@awardgroup </w:t>
+      </w:r>
+      <w:r>
+        <w:rPr>
+          <w:rFonts w:ascii="Consolas" w:hAnsi="Consolas" w:cs="Consolas"/>
+          <w:color w:val="0000FF"/>
+          <w:sz w:val="19"/>
+          <w:szCs w:val="19"/>
+        </w:rPr>
+        <w:t>INT</w:t>
+      </w:r>
+      <w:r>
+        <w:rPr>
+          <w:rFonts w:ascii="Consolas" w:hAnsi="Consolas" w:cs="Consolas"/>
+          <w:color w:val="808080"/>
+          <w:sz w:val="19"/>
+          <w:szCs w:val="19"/>
+        </w:rPr>
+        <w:t>,</w:t>
+      </w:r>
+    </w:p>
+    <w:p>
+      <w:pPr>
+        <w:autoSpaceDE w:val="0"/>
+        <w:autoSpaceDN w:val="0"/>
+        <w:adjustRightInd w:val="0"/>
+        <w:spacing w:after="0" w:line="240" w:lineRule="auto"/>
+        <w:rPr>
+          <w:rFonts w:ascii="Consolas" w:hAnsi="Consolas" w:cs="Consolas"/>
+          <w:color w:val="000000"/>
+          <w:sz w:val="19"/>
+          <w:szCs w:val="19"/>
+        </w:rPr>
+      </w:pPr>
+      <w:r>
+        <w:rPr>
+          <w:rFonts w:ascii="Consolas" w:hAnsi="Consolas" w:cs="Consolas"/>
+          <w:color w:val="000000"/>
+          <w:sz w:val="19"/>
+          <w:szCs w:val="19"/>
+        </w:rPr>
+        <w:t xml:space="preserve">    @MaximumAward </w:t>
+      </w:r>
+      <w:r>
+        <w:rPr>
+          <w:rFonts w:ascii="Consolas" w:hAnsi="Consolas" w:cs="Consolas"/>
+          <w:color w:val="0000FF"/>
+          <w:sz w:val="19"/>
+          <w:szCs w:val="19"/>
+        </w:rPr>
+        <w:t>DECIMAL</w:t>
+      </w:r>
+      <w:r>
+        <w:rPr>
+          <w:rFonts w:ascii="Consolas" w:hAnsi="Consolas" w:cs="Consolas"/>
+          <w:color w:val="808080"/>
+          <w:sz w:val="19"/>
+          <w:szCs w:val="19"/>
+        </w:rPr>
+        <w:t>(</w:t>
+      </w:r>
+      <w:r>
+        <w:rPr>
+          <w:rFonts w:ascii="Consolas" w:hAnsi="Consolas" w:cs="Consolas"/>
+          <w:color w:val="000000"/>
+          <w:sz w:val="19"/>
+          <w:szCs w:val="19"/>
+        </w:rPr>
+        <w:t>9</w:t>
+      </w:r>
+      <w:r>
+        <w:rPr>
+          <w:rFonts w:ascii="Consolas" w:hAnsi="Consolas" w:cs="Consolas"/>
+          <w:color w:val="808080"/>
+          <w:sz w:val="19"/>
+          <w:szCs w:val="19"/>
+        </w:rPr>
+        <w:t>,</w:t>
+      </w:r>
+      <w:r>
+        <w:rPr>
+          <w:rFonts w:ascii="Consolas" w:hAnsi="Consolas" w:cs="Consolas"/>
+          <w:color w:val="000000"/>
+          <w:sz w:val="19"/>
+          <w:szCs w:val="19"/>
+        </w:rPr>
+        <w:t xml:space="preserve"> 2</w:t>
+      </w:r>
+      <w:r>
+        <w:rPr>
+          <w:rFonts w:ascii="Consolas" w:hAnsi="Consolas" w:cs="Consolas"/>
+          <w:color w:val="808080"/>
+          <w:sz w:val="19"/>
+          <w:szCs w:val="19"/>
+        </w:rPr>
+        <w:t>),</w:t>
+      </w:r>
+    </w:p>
+    <w:p>
+      <w:pPr>
+        <w:autoSpaceDE w:val="0"/>
+        <w:autoSpaceDN w:val="0"/>
+        <w:adjustRightInd w:val="0"/>
+        <w:spacing w:after="0" w:line="240" w:lineRule="auto"/>
+        <w:rPr>
+          <w:rFonts w:ascii="Consolas" w:hAnsi="Consolas" w:cs="Consolas"/>
+          <w:color w:val="000000"/>
+          <w:sz w:val="19"/>
+          <w:szCs w:val="19"/>
+        </w:rPr>
+      </w:pPr>
+      <w:r>
+        <w:rPr>
+          <w:rFonts w:ascii="Consolas" w:hAnsi="Consolas" w:cs="Consolas"/>
+          <w:color w:val="000000"/>
+          <w:sz w:val="19"/>
+          <w:szCs w:val="19"/>
+        </w:rPr>
+        <w:t xml:space="preserve">    @MinimumAward </w:t>
+      </w:r>
+      <w:r>
+        <w:rPr>
+          <w:rFonts w:ascii="Consolas" w:hAnsi="Consolas" w:cs="Consolas"/>
+          <w:color w:val="0000FF"/>
+          <w:sz w:val="19"/>
+          <w:szCs w:val="19"/>
+        </w:rPr>
+        <w:t>DECIMAL</w:t>
+      </w:r>
+      <w:r>
+        <w:rPr>
+          <w:rFonts w:ascii="Consolas" w:hAnsi="Consolas" w:cs="Consolas"/>
+          <w:color w:val="808080"/>
+          <w:sz w:val="19"/>
+          <w:szCs w:val="19"/>
+        </w:rPr>
+        <w:t>(</w:t>
+      </w:r>
+      <w:r>
+        <w:rPr>
+          <w:rFonts w:ascii="Consolas" w:hAnsi="Consolas" w:cs="Consolas"/>
+          <w:color w:val="000000"/>
+          <w:sz w:val="19"/>
+          <w:szCs w:val="19"/>
+        </w:rPr>
+        <w:t>9</w:t>
+      </w:r>
+      <w:r>
+        <w:rPr>
+          <w:rFonts w:ascii="Consolas" w:hAnsi="Consolas" w:cs="Consolas"/>
+          <w:color w:val="808080"/>
+          <w:sz w:val="19"/>
+          <w:szCs w:val="19"/>
+        </w:rPr>
+        <w:t>,</w:t>
+      </w:r>
+      <w:r>
+        <w:rPr>
+          <w:rFonts w:ascii="Consolas" w:hAnsi="Consolas" w:cs="Consolas"/>
+          <w:color w:val="000000"/>
+          <w:sz w:val="19"/>
+          <w:szCs w:val="19"/>
+        </w:rPr>
+        <w:t xml:space="preserve"> 2</w:t>
+      </w:r>
+      <w:r>
+        <w:rPr>
+          <w:rFonts w:ascii="Consolas" w:hAnsi="Consolas" w:cs="Consolas"/>
+          <w:color w:val="808080"/>
+          <w:sz w:val="19"/>
+          <w:szCs w:val="19"/>
+        </w:rPr>
+        <w:t>),</w:t>
+      </w:r>
+    </w:p>
+    <w:p>
+      <w:r>
+        <w:rPr>
+          <w:rFonts w:ascii="Consolas" w:hAnsi="Consolas" w:cs="Consolas"/>
+          <w:color w:val="000000"/>
+          <w:sz w:val="19"/>
+          <w:szCs w:val="19"/>
+        </w:rPr>
+        <w:t xml:space="preserve">    @MaxApplicants </w:t>
+      </w:r>
+      <w:r>
+        <w:rPr>
+          <w:rFonts w:ascii="Consolas" w:hAnsi="Consolas" w:cs="Consolas"/>
+          <w:color w:val="0000FF"/>
+          <w:sz w:val="19"/>
+          <w:szCs w:val="19"/>
+        </w:rPr>
+        <w:t>INT</w:t>
+      </w:r>
+      <w:r>
+        <w:t xml:space="preserve"> </w:t>
+      </w:r>
+    </w:p>
+    <w:p>
+      <w:r>
+        <w:t>Each algorithm ends with an input into an Analysis table which has calculated RA1, RA2, and RA3. The algorithm is the same for each algorithm. I will explore this algorithm separately later and will only include “Insert Into Analysis” within the algorithms descriptions for each.</w:t>
+      </w:r>
+    </w:p>
+    <w:p>
+      <w:r>
+        <w:t xml:space="preserve">So now </w:t>
+      </w:r>
+      <w:r>
+        <w:t xml:space="preserve">I discuss how each algorithm works. </w:t>
+      </w:r>
+    </w:p>
+    <w:p>
+      <w:pPr>
+        <w:pStyle w:val="Heading3"/>
+      </w:pPr>
+      <w:r>
+        <w:t>Algorithm 1</w:t>
+      </w:r>
+      <w:r>
+        <w:t>- Basics</w:t>
+      </w:r>
+    </w:p>
+    <w:p>
+      <w:r>
+        <w:t>Get Input Parameters</w:t>
+      </w:r>
+    </w:p>
+    <w:p>
+      <w:r>
+        <w:t xml:space="preserve">Get Scholarship and place in a </w:t>
+      </w:r>
+      <w:r>
+        <w:t xml:space="preserve">looping </w:t>
+      </w:r>
+      <w:r>
+        <w:t>table</w:t>
+      </w:r>
+    </w:p>
+    <w:p>
+      <w:r>
+        <w:t>Set @CountOfScholarships</w:t>
+      </w:r>
+      <w:r>
+        <w:t xml:space="preserve"> to count of scholarships in looping table</w:t>
+      </w:r>
+    </w:p>
+    <w:p>
+      <w:r>
+        <w:t>Set @ScholarshipCounter to 1</w:t>
+      </w:r>
+    </w:p>
+    <w:p>
+      <w:r>
+        <w:t>Declare @ScholarshipWinner</w:t>
+      </w:r>
+    </w:p>
+    <w:p>
+      <w:r>
+        <w:t>Declare @CurrentScholarship</w:t>
+      </w:r>
+    </w:p>
+    <w:p>
+      <w:r>
+        <w:t>Declare @CurrentAmount</w:t>
+      </w:r>
+    </w:p>
+    <w:p>
+      <w:r>
+        <w:t>Remove previous results with these input parameters</w:t>
+      </w:r>
+    </w:p>
+    <w:p>
+      <w:r>
+        <w:t>Loop through each scholarship using @ScholarshipCounter</w:t>
+      </w:r>
+    </w:p>
+    <w:p>
+      <w:r>
+        <w:tab/>
+        <w:t xml:space="preserve">Set Scholarship as @CurrentScholarship with @ScholarshipCOunter pulling from </w:t>
+      </w:r>
+      <w:r>
+        <w:t>looping table</w:t>
+      </w:r>
+    </w:p>
+    <w:p>
+      <w:r>
+        <w:tab/>
+        <w:t>Set Amount as @CurrentAmount</w:t>
+      </w:r>
+      <w:r>
+        <w:t xml:space="preserve"> with current scholarship amount</w:t>
+      </w:r>
+    </w:p>
+    <w:p>
+      <w:r>
+        <w:tab/>
+        <w:t>Get Scholarship Applicants</w:t>
+      </w:r>
+    </w:p>
+    <w:p>
+      <w:r>
+        <w:tab/>
+        <w:t>Get Lowest Ranking for Current Scholarship Applicants</w:t>
+      </w:r>
+    </w:p>
+    <w:p>
+      <w:r>
+        <w:tab/>
+        <w:t>Set Applicant as @ScholarshipWinner</w:t>
+      </w:r>
+    </w:p>
+    <w:p>
+      <w:r>
+        <w:tab/>
+        <w:t xml:space="preserve">Set Result Into ResultTable with @ScholarshipWinner, @CurrentScholarship, and </w:t>
+      </w:r>
+      <w:r>
+        <w:t>@CurrentAmount</w:t>
+      </w:r>
+    </w:p>
+    <w:p>
+      <w:r>
+        <w:tab/>
+        <w:t>Next Scholarship in Looping Table</w:t>
+      </w:r>
+    </w:p>
+    <w:p>
+      <w:r>
+        <w:t>Insert into Analysis</w:t>
+      </w:r>
+    </w:p>
+    <w:p>
+      <w:pPr>
+        <w:pStyle w:val="Heading3"/>
+      </w:pPr>
+      <w:r>
+        <w:lastRenderedPageBreak/>
+        <w:t xml:space="preserve">Algorithm </w:t>
+      </w:r>
+      <w:r>
+        <w:t>2</w:t>
+      </w:r>
+      <w:r>
+        <w:t>- Basics</w:t>
+      </w:r>
+    </w:p>
+    <w:p>
+      <w:r>
+        <w:t>Get Input Parameters</w:t>
+      </w:r>
+    </w:p>
+    <w:p>
+      <w:r>
+        <w:t>Get Scholarship and place in a looping table</w:t>
+      </w:r>
+    </w:p>
+    <w:p>
+      <w:r>
+        <w:t>Set @CountOfScholarships to count of scholarships in looping table</w:t>
+      </w:r>
+    </w:p>
+    <w:p>
+      <w:r>
+        <w:t>Set @ScholarshipCounter to 1</w:t>
+      </w:r>
+    </w:p>
+    <w:p>
+      <w:r>
+        <w:t>Declare @ScholarshipWinner</w:t>
+      </w:r>
+    </w:p>
+    <w:p>
+      <w:r>
+        <w:t>Declare @CurrentScholarship</w:t>
+      </w:r>
+    </w:p>
+    <w:p>
+      <w:r>
+        <w:t>Declare @CurrentAmount</w:t>
+      </w:r>
+    </w:p>
+    <w:p>
+      <w:r>
+        <w:t>Remove previous results with these input parameters</w:t>
+      </w:r>
+    </w:p>
+    <w:p>
+      <w:r>
+        <w:t>Loop through each scholarship using @ScholarshipCounter</w:t>
+      </w:r>
+    </w:p>
+    <w:p>
+      <w:r>
+        <w:tab/>
+        <w:t>Set Scholarship as @CurrentScholarship with @ScholarshipCOunter pulling from looping table</w:t>
+      </w:r>
+    </w:p>
+    <w:p>
+      <w:r>
+        <w:tab/>
+        <w:t>Set Amount as @CurrentAmount with current scholarship amount</w:t>
+      </w:r>
+    </w:p>
+    <w:p>
+      <w:r>
+        <w:tab/>
+      </w:r>
+      <w:r>
+        <w:t>Get List of CurrentResults for Awarding Group</w:t>
+      </w:r>
+    </w:p>
+    <w:p>
+      <w:pPr>
+        <w:ind w:firstLine="720"/>
+      </w:pPr>
+      <w:r>
+        <w:t>Get Scholarship Applicants</w:t>
+      </w:r>
+      <w:r>
+        <w:t xml:space="preserve"> Who Haven’t Exceeded Minimum Award</w:t>
+      </w:r>
+    </w:p>
+    <w:p>
+      <w:r>
+        <w:tab/>
+        <w:t xml:space="preserve">Get Lowest Ranking for </w:t>
+      </w:r>
+      <w:r>
+        <w:t>Available</w:t>
+      </w:r>
+      <w:r>
+        <w:t xml:space="preserve"> Scholarship Applicants</w:t>
+      </w:r>
+    </w:p>
+    <w:p>
+      <w:r>
+        <w:tab/>
+        <w:t>Set Applicant as @ScholarshipWinner</w:t>
+      </w:r>
+    </w:p>
+    <w:p>
+      <w:r>
+        <w:tab/>
+        <w:t>Set Result Into ResultTable with @ScholarshipWinner, @CurrentScholarship, and @CurrentAmount</w:t>
+      </w:r>
+    </w:p>
+    <w:p>
+      <w:r>
+        <w:tab/>
+        <w:t>Next Scholarship in Looping Table</w:t>
+      </w:r>
+    </w:p>
+    <w:p>
+      <w:r>
+        <w:t>Insert into Analysis</w:t>
+      </w:r>
+    </w:p>
+    <w:p>
+      <w:pPr>
+        <w:pStyle w:val="Heading3"/>
+      </w:pPr>
+      <w:r>
+        <w:t xml:space="preserve">Algorithm </w:t>
+      </w:r>
+      <w:r>
+        <w:t>3</w:t>
+      </w:r>
+      <w:r>
+        <w:t>- Basics</w:t>
+      </w:r>
+    </w:p>
+    <w:p>
+      <w:r>
+        <w:t>Get Input Parameters</w:t>
+      </w:r>
+    </w:p>
+    <w:p>
+      <w:r>
+        <w:t>Get Scholarship and place in a looping table</w:t>
+      </w:r>
+    </w:p>
+    <w:p>
+      <w:r>
+        <w:t>Set @CountOfScholarships to count of scholarships in looping table</w:t>
+      </w:r>
+    </w:p>
+    <w:p>
+      <w:r>
+        <w:t>Set @ScholarshipCounter to 1</w:t>
+      </w:r>
+    </w:p>
+    <w:p>
+      <w:r>
+        <w:t>Declare @ScholarshipWinner</w:t>
+      </w:r>
+    </w:p>
+    <w:p>
+      <w:r>
+        <w:t>Declare @CurrentScholarship</w:t>
+      </w:r>
+    </w:p>
+    <w:p>
+      <w:r>
+        <w:t>Declare @CurrentAmount</w:t>
+      </w:r>
+    </w:p>
+    <w:p>
+      <w:r>
+        <w:t>Remove previous results with these input parameters</w:t>
+      </w:r>
+    </w:p>
+    <w:p>
+      <w:r>
+        <w:t>Loop through each scholarship using @ScholarshipCounter</w:t>
+      </w:r>
+    </w:p>
+    <w:p>
+      <w:r>
+        <w:lastRenderedPageBreak/>
+        <w:tab/>
+        <w:t>Set Scholarship as @CurrentScholarship with @ScholarshipCOunter pulling from looping table</w:t>
+      </w:r>
+    </w:p>
+    <w:p>
+      <w:r>
+        <w:tab/>
+        <w:t>Set Amount as @CurrentAmount with current scholarship amount</w:t>
+      </w:r>
+    </w:p>
+    <w:p>
+      <w:r>
+        <w:tab/>
+        <w:t>Get List of CurrentResults for Awarding Group</w:t>
+      </w:r>
+    </w:p>
+    <w:p>
+      <w:pPr>
+        <w:ind w:firstLine="720"/>
+      </w:pPr>
+      <w:r>
+        <w:t>Get Scholarship Applicants Who</w:t>
+      </w:r>
+      <w:r>
+        <w:t>se Current awards + Scholarship Amount</w:t>
+      </w:r>
+      <w:r>
+        <w:t xml:space="preserve"> Haven’t Exceeded Minimum Award</w:t>
+      </w:r>
+    </w:p>
+    <w:p>
+      <w:r>
+        <w:tab/>
+        <w:t>Get Lowest Ranking for Available Scholarship Applicants</w:t>
+      </w:r>
+    </w:p>
+    <w:p>
+      <w:r>
+        <w:tab/>
+        <w:t>Set Applicant as @ScholarshipWinner</w:t>
+      </w:r>
+    </w:p>
+    <w:p>
+      <w:r>
+        <w:tab/>
+        <w:t>Set Result Into ResultTable with @ScholarshipWinner, @CurrentScholarship, and @CurrentAmount</w:t>
+      </w:r>
+    </w:p>
+    <w:p>
+      <w:r>
+        <w:tab/>
+        <w:t>Next Scholarship in Looping Table</w:t>
+      </w:r>
+    </w:p>
+    <w:p>
+      <w:r>
+        <w:t>Insert into Analysis</w:t>
+      </w:r>
+    </w:p>
+    <w:p>
+      <w:pPr>
+        <w:pStyle w:val="Heading3"/>
+      </w:pPr>
+      <w:r>
+        <w:t xml:space="preserve">Algorithm </w:t>
+      </w:r>
+      <w:r>
+        <w:t>4</w:t>
+      </w:r>
+      <w:r>
+        <w:t>- Basics</w:t>
+      </w:r>
+    </w:p>
+    <w:p>
+      <w:r>
+        <w:t>Get Input Parameters</w:t>
+      </w:r>
+    </w:p>
+    <w:p>
+      <w:r>
+        <w:t>Get Scholarship and place in a looping table</w:t>
+      </w:r>
+    </w:p>
+    <w:p>
+      <w:r>
+        <w:t>Set @CountOfScholarships to count of scholarships in looping table</w:t>
+      </w:r>
+    </w:p>
+    <w:p>
+      <w:r>
+        <w:t>Set @ScholarshipCounter to 1</w:t>
+      </w:r>
+    </w:p>
+    <w:p>
+      <w:r>
+        <w:t>Declare @ScholarshipWinner</w:t>
+      </w:r>
+    </w:p>
+    <w:p>
+      <w:r>
+        <w:t>Declare @CurrentScholarship</w:t>
+      </w:r>
+    </w:p>
+    <w:p>
+      <w:r>
+        <w:t>Declare @CurrentAmount</w:t>
+      </w:r>
+    </w:p>
+    <w:p>
+      <w:r>
+        <w:t>Remove previous results with these input parameters</w:t>
+      </w:r>
+    </w:p>
+    <w:p>
+      <w:r>
+        <w:t>Loop through each scholarship using @ScholarshipCounter</w:t>
+      </w:r>
+    </w:p>
+    <w:p>
+      <w:r>
+        <w:tab/>
+        <w:t>Set Scholarship as @CurrentScholarship with @ScholarshipCOunter pulling from looping table</w:t>
+      </w:r>
+    </w:p>
+    <w:p>
+      <w:r>
+        <w:tab/>
+        <w:t>Set Amount as @CurrentAmount with current scholarship amount</w:t>
+      </w:r>
+    </w:p>
+    <w:p>
+      <w:r>
+        <w:tab/>
+        <w:t>Get List of CurrentResults for Awarding Group</w:t>
+      </w:r>
+    </w:p>
+    <w:p>
+      <w:pPr>
+        <w:ind w:firstLine="720"/>
+      </w:pPr>
+      <w:r>
+        <w:t xml:space="preserve">Get Scholarship Applicants </w:t>
+      </w:r>
+      <w:r>
+        <w:t xml:space="preserve">Have not already been awarded </w:t>
+      </w:r>
+    </w:p>
+    <w:p>
+      <w:r>
+        <w:tab/>
+        <w:t>Get Lowest Ranking for Available Scholarship Applicants</w:t>
+      </w:r>
+    </w:p>
+    <w:p>
+      <w:r>
+        <w:tab/>
+        <w:t>Set Applicant as @ScholarshipWinner</w:t>
+      </w:r>
+    </w:p>
+    <w:p>
+      <w:r>
+        <w:tab/>
+        <w:t>Set Result Into ResultTable with @ScholarshipWinner, @CurrentScholarship, and @CurrentAmount</w:t>
+      </w:r>
+    </w:p>
+    <w:p>
+      <w:r>
+        <w:tab/>
+        <w:t>Next Scholarship in Looping Table</w:t>
+      </w:r>
+    </w:p>
+    <w:p>
+      <w:r>
+        <w:lastRenderedPageBreak/>
+        <w:t>Insert into Analysis</w:t>
+      </w:r>
+    </w:p>
+    <w:p>
+      <w:pPr>
+        <w:pStyle w:val="Heading3"/>
+      </w:pPr>
+      <w:r>
+        <w:t xml:space="preserve">Algorithm </w:t>
+      </w:r>
+      <w:r>
+        <w:t>5</w:t>
+      </w:r>
+      <w:r>
+        <w:t>- Basics</w:t>
+      </w:r>
+    </w:p>
+    <w:p>
+      <w:r>
+        <w:t>Get Input Parameters</w:t>
+      </w:r>
+    </w:p>
+    <w:p>
+      <w:r>
+        <w:t>Get Scholarship and place in a looping table</w:t>
+      </w:r>
+    </w:p>
+    <w:p>
+      <w:r>
+        <w:t>Set @CountOfScholarships to count of scholarships in looping table</w:t>
+      </w:r>
+    </w:p>
+    <w:p>
+      <w:r>
+        <w:t>Set @ScholarshipCounter to 1</w:t>
+      </w:r>
+    </w:p>
+    <w:p>
+      <w:r>
+        <w:t>Declare @ScholarshipWinner</w:t>
+      </w:r>
+    </w:p>
+    <w:p>
+      <w:r>
+        <w:t>Declare @CurrentScholarship</w:t>
+      </w:r>
+    </w:p>
+    <w:p>
+      <w:r>
+        <w:t>Remove previous results with these input parameters</w:t>
+      </w:r>
+    </w:p>
+    <w:p>
+      <w:r>
+        <w:t>Loop through each scholarship using @ScholarshipCounter</w:t>
+      </w:r>
+    </w:p>
+    <w:p>
+      <w:r>
+        <w:tab/>
+      </w:r>
+      <w:r>
+        <w:t>Declare @CurrentAmount</w:t>
+      </w:r>
+    </w:p>
+    <w:p>
+      <w:r>
+        <w:tab/>
+        <w:t>Declare @CurrentSplitAmount</w:t>
+      </w:r>
+    </w:p>
+    <w:p>
+      <w:r>
+        <w:tab/>
+        <w:t>Declare @CountOfApplicants</w:t>
+      </w:r>
+    </w:p>
+    <w:p>
+      <w:r>
+        <w:tab/>
+        <w:t>Set Scholarship as @CurrentScholarship with @ScholarshipCOunter pulling from looping table</w:t>
+      </w:r>
+    </w:p>
+    <w:p>
+      <w:r>
+        <w:tab/>
+      </w:r>
+      <w:r>
+        <w:t>Set Amount as @CurrentAmount with current scholarship amount</w:t>
+      </w:r>
+    </w:p>
+    <w:p>
+      <w:r>
+        <w:tab/>
+        <w:t>Set @CountOfApplicants as Count of Applicants for @CurrentScholarship</w:t>
+      </w:r>
+    </w:p>
+    <w:p>
+      <w:r>
+        <w:tab/>
+        <w:t>Set @CurrentSplitAmount =@CurrentAmount/@CountOfApplicants</w:t>
+      </w:r>
+    </w:p>
+    <w:p>
+      <w:r>
+        <w:tab/>
+        <w:t>Get List of CurrentResults for Awarding Group</w:t>
+      </w:r>
+    </w:p>
+    <w:p>
+      <w:r>
+        <w:t xml:space="preserve"> </w:t>
+      </w:r>
+      <w:r>
+        <w:tab/>
+        <w:t>For each Current Applicant</w:t>
+      </w:r>
+    </w:p>
+    <w:p>
+      <w:r>
+        <w:tab/>
+      </w:r>
+      <w:r>
+        <w:tab/>
+      </w:r>
+      <w:r>
+        <w:t>Set Applicant as @ScholarshipWinner</w:t>
+      </w:r>
+    </w:p>
+    <w:p>
+      <w:r>
+        <w:tab/>
+      </w:r>
+      <w:r>
+        <w:tab/>
+      </w:r>
+      <w:r>
+        <w:t>Set Result Into ResultTable with @ScholarshipWinner, @CurrentScholarship, and @</w:t>
+      </w:r>
+      <w:r>
+        <w:t xml:space="preserve"> </w:t>
+      </w:r>
+      <w:r>
+        <w:t>CurrentSplitAmount</w:t>
+      </w:r>
+    </w:p>
+    <w:p>
+      <w:r>
+        <w:tab/>
+      </w:r>
+      <w:r>
+        <w:tab/>
+        <w:t>Next Applicant</w:t>
+      </w:r>
+    </w:p>
+    <w:p>
+      <w:r>
+        <w:tab/>
+        <w:t>Next Scholarship in Looping Table</w:t>
+      </w:r>
+    </w:p>
+    <w:p>
+      <w:r>
+        <w:t>Insert into Analysis</w:t>
+      </w:r>
+    </w:p>
+    <w:p>
+      <w:pPr>
+        <w:pStyle w:val="Heading3"/>
+      </w:pPr>
+      <w:r>
+        <w:t xml:space="preserve">Algorithm </w:t>
+      </w:r>
+      <w:r>
+        <w:t>6</w:t>
+      </w:r>
+      <w:r>
+        <w:t>- Basics</w:t>
+      </w:r>
+    </w:p>
+    <w:p>
+      <w:r>
+        <w:t>Get Input Parameters</w:t>
+      </w:r>
+    </w:p>
+    <w:p>
+      <w:r>
+        <w:t>Get Scholarship and place in a looping table</w:t>
+      </w:r>
+    </w:p>
+    <w:p>
+      <w:r>
+        <w:t>Set @CountOfScholarships to count of scholarships in looping table</w:t>
+      </w:r>
+    </w:p>
+    <w:p>
+      <w:r>
+        <w:t>Set @ScholarshipCounter to 1</w:t>
+      </w:r>
+    </w:p>
+    <w:p>
+      <w:r>
+        <w:lastRenderedPageBreak/>
+        <w:t>Declare @ScholarshipWinner</w:t>
+      </w:r>
+    </w:p>
+    <w:p>
+      <w:r>
+        <w:t>Declare @CurrentScholarship</w:t>
+      </w:r>
+    </w:p>
+    <w:p>
+      <w:r>
+        <w:t>Remove previous results with these input parameters</w:t>
+      </w:r>
+    </w:p>
+    <w:p>
+      <w:r>
+        <w:t>Loop through each scholarship using @ScholarshipCounter</w:t>
+      </w:r>
+    </w:p>
+    <w:p>
+      <w:r>
+        <w:tab/>
+        <w:t>Declare @CurrentAmount</w:t>
+      </w:r>
+    </w:p>
+    <w:p>
+      <w:r>
+        <w:tab/>
+        <w:t>Declare @CurrentSplitAmount</w:t>
+      </w:r>
+    </w:p>
+    <w:p>
+      <w:r>
+        <w:tab/>
+        <w:t>Declare @CountOfApplicants</w:t>
+      </w:r>
+    </w:p>
+    <w:p>
+      <w:r>
+        <w:tab/>
+        <w:t>Set Scholarship as @CurrentScholarship with @ScholarshipCOunter pulling from looping table</w:t>
+      </w:r>
+    </w:p>
+    <w:p>
+      <w:r>
+        <w:tab/>
+        <w:t>Set Amount as @CurrentAmount with current scholarship amount</w:t>
+      </w:r>
+    </w:p>
+    <w:p>
+      <w:r>
+        <w:tab/>
+        <w:t xml:space="preserve">Set @CountOfApplicants as </w:t>
+      </w:r>
+      <w:r>
+        <w:t>higher of the number of actual applicants or maximum applicants from the input parameters</w:t>
+      </w:r>
+    </w:p>
+    <w:p>
+      <w:r>
+        <w:tab/>
+        <w:t>Set @CurrentSplitAmount =@CurrentAmount/@CountOfApplicants</w:t>
+      </w:r>
+    </w:p>
+    <w:p>
+      <w:r>
+        <w:tab/>
+        <w:t>For each Current Applicant</w:t>
+      </w:r>
+      <w:r>
+        <w:t xml:space="preserve"> &gt;= @CountOfApplicants (Ordered by Ranking Ascending)</w:t>
+      </w:r>
+    </w:p>
+    <w:p>
+      <w:r>
+        <w:tab/>
+      </w:r>
+      <w:r>
+        <w:tab/>
+        <w:t>Set Applicant as @ScholarshipWinner</w:t>
+      </w:r>
+    </w:p>
+    <w:p>
+      <w:r>
+        <w:tab/>
+      </w:r>
+      <w:r>
+        <w:tab/>
+        <w:t>Set Result Into ResultTable with @ScholarshipWinner, @CurrentScholarship, and @</w:t>
+      </w:r>
+      <w:r>
+        <w:t xml:space="preserve"> </w:t>
+      </w:r>
+      <w:r>
+        <w:t>CurrentSplitAmount</w:t>
+      </w:r>
+    </w:p>
+    <w:p>
+      <w:r>
+        <w:tab/>
+      </w:r>
+      <w:r>
+        <w:tab/>
+        <w:t>Next Applicant</w:t>
+      </w:r>
+    </w:p>
+    <w:p>
+      <w:r>
+        <w:tab/>
+        <w:t>Next Scholarship in Looping Table</w:t>
+      </w:r>
+    </w:p>
+    <w:p>
+      <w:r>
+        <w:t>Insert into Analysis</w:t>
+      </w:r>
+    </w:p>
+    <w:p>
+      <w:pPr>
+        <w:pStyle w:val="Heading3"/>
+      </w:pPr>
+      <w:r>
+        <w:t xml:space="preserve">Algorithm </w:t>
+      </w:r>
+      <w:r>
+        <w:t>7</w:t>
+      </w:r>
+      <w:r>
+        <w:t>- Basics</w:t>
+      </w:r>
+    </w:p>
+    <w:p>
+      <w:r>
+        <w:t>Get Input Parameters</w:t>
+      </w:r>
+    </w:p>
+    <w:p>
+      <w:r>
+        <w:t>Get Scholarship and place in a looping table</w:t>
+      </w:r>
+    </w:p>
+    <w:p>
+      <w:r>
+        <w:t>Set @CountOfScholarships to count of scholarships in looping table</w:t>
+      </w:r>
+    </w:p>
+    <w:p>
+      <w:r>
+        <w:t>Set @ScholarshipCounter to 1</w:t>
+      </w:r>
+    </w:p>
+    <w:p>
+      <w:r>
+        <w:t>Declare @ScholarshipWinner</w:t>
+      </w:r>
+    </w:p>
+    <w:p>
+      <w:r>
+        <w:t>Declare @CurrentScholarship</w:t>
+      </w:r>
+    </w:p>
+    <w:p>
+      <w:r>
+        <w:t>Remove previous results with these input parameters</w:t>
+      </w:r>
+    </w:p>
+    <w:p>
+      <w:r>
+        <w:t>Loop through each scholarship using @ScholarshipCounter</w:t>
+      </w:r>
+    </w:p>
+    <w:p>
+      <w:r>
+        <w:tab/>
+        <w:t>Declare @CurrentAmount</w:t>
+      </w:r>
+    </w:p>
+    <w:p>
+      <w:r>
+        <w:tab/>
+        <w:t>Declare @CurrentSplitAmount</w:t>
+      </w:r>
+    </w:p>
+    <w:p>
+      <w:r>
+        <w:lastRenderedPageBreak/>
+        <w:tab/>
+        <w:t>Declare @CountOfApplicants</w:t>
+      </w:r>
+    </w:p>
+    <w:p>
+      <w:r>
+        <w:tab/>
+        <w:t>Declare @PeopleToDivideBy</w:t>
+      </w:r>
+    </w:p>
+    <w:p>
+      <w:r>
+        <w:tab/>
+        <w:t>Declare @ApplicantsWithMinimumAmounts</w:t>
+      </w:r>
+    </w:p>
+    <w:p>
+      <w:r>
+        <w:tab/>
+        <w:t>Set Scholarship as @CurrentScholarship with @ScholarshipCOunter pulling from looping table</w:t>
+      </w:r>
+    </w:p>
+    <w:p>
+      <w:r>
+        <w:tab/>
+      </w:r>
+      <w:r>
+        <w:t>Set Amount as @CurrentAmount with current scholarship amount</w:t>
+      </w:r>
+    </w:p>
+    <w:p>
+      <w:r>
+        <w:tab/>
+        <w:t>Set @</w:t>
+      </w:r>
+      <w:r>
+        <w:t xml:space="preserve"> </w:t>
+      </w:r>
+      <w:r>
+        <w:t>ApplicantsWithMinimumAmounts</w:t>
+      </w:r>
+      <w:r>
+        <w:t xml:space="preserve"> =@currentamount/</w:t>
+      </w:r>
+      <w:r>
+        <w:t>@MinimumAward from input parameters</w:t>
+      </w:r>
+    </w:p>
+    <w:p>
+      <w:r>
+        <w:tab/>
+        <w:t>If @</w:t>
+      </w:r>
+      <w:r>
+        <w:t xml:space="preserve"> </w:t>
+      </w:r>
+      <w:r>
+        <w:t>ApplicantsWithMinimumAmounts</w:t>
+      </w:r>
+      <w:r>
+        <w:t xml:space="preserve"> &lt; 1 then set @</w:t>
+      </w:r>
+      <w:r>
+        <w:t xml:space="preserve"> </w:t>
+      </w:r>
+      <w:r>
+        <w:t>ApplicantsWithMinimumAmounts</w:t>
+      </w:r>
+      <w:r>
+        <w:t>=1</w:t>
+      </w:r>
+    </w:p>
+    <w:p>
+      <w:r>
+        <w:tab/>
+      </w:r>
+    </w:p>
+    <w:p>
+      <w:r>
+        <w:tab/>
+        <w:t xml:space="preserve">Set @CountOfApplicants as </w:t>
+      </w:r>
+      <w:r>
+        <w:t>number of applicants for scholarships</w:t>
+      </w:r>
+    </w:p>
+    <w:p>
+      <w:r>
+        <w:tab/>
+        <w:t>Set @PeopleToDivideBy as lesser of @</w:t>
+      </w:r>
+      <w:r>
+        <w:t xml:space="preserve"> </w:t>
+      </w:r>
+      <w:r>
+        <w:t>ApplicantsWithMinimumAmounts</w:t>
+      </w:r>
+      <w:r>
+        <w:t xml:space="preserve"> or @CountOfApplicants</w:t>
+      </w:r>
+    </w:p>
+    <w:p>
+      <w:r>
+        <w:tab/>
+        <w:t>Set @CurrentSplitAmount =@CurrentAmount/@</w:t>
+      </w:r>
+      <w:r>
+        <w:t xml:space="preserve"> </w:t>
+      </w:r>
+      <w:r>
+        <w:t>PeopleToDivideBy</w:t>
+      </w:r>
+    </w:p>
+    <w:p>
+      <w:r>
+        <w:tab/>
+        <w:t>For each Current Applicant &gt;= @</w:t>
+      </w:r>
+      <w:r>
+        <w:t xml:space="preserve"> </w:t>
+      </w:r>
+      <w:r>
+        <w:t xml:space="preserve">PeopleToDivideBy </w:t>
+      </w:r>
+      <w:r>
+        <w:t>(Ordered by Ranking Ascending)</w:t>
+      </w:r>
+    </w:p>
+    <w:p>
+      <w:r>
+        <w:tab/>
+      </w:r>
+      <w:r>
+        <w:tab/>
+        <w:t>Set Applicant as @ScholarshipWinner</w:t>
+      </w:r>
+    </w:p>
+    <w:p>
+      <w:r>
+        <w:tab/>
+      </w:r>
+      <w:r>
+        <w:tab/>
+        <w:t>Set Result Into ResultTable with @ScholarshipWinner, @CurrentScholarship, and @</w:t>
+      </w:r>
+      <w:r>
+        <w:t xml:space="preserve"> </w:t>
+      </w:r>
+      <w:r>
+        <w:t>CurrentSplitAmount</w:t>
+      </w:r>
+    </w:p>
+    <w:p>
+      <w:r>
+        <w:tab/>
+      </w:r>
+      <w:r>
+        <w:tab/>
+        <w:t>Next Applicant</w:t>
+      </w:r>
+    </w:p>
+    <w:p>
+      <w:r>
+        <w:tab/>
+        <w:t>Next Scholarship in Looping Table</w:t>
+      </w:r>
+    </w:p>
+    <w:p>
+      <w:r>
+        <w:t>Insert into Analysis</w:t>
+      </w:r>
+    </w:p>
+    <w:p>
+      <w:pPr>
+        <w:pStyle w:val="Heading3"/>
+      </w:pPr>
+      <w:r>
+        <w:t>Insert Into Analysis</w:t>
+      </w:r>
+    </w:p>
+    <w:p>
+      <w:pPr>
+        <w:rPr>
+          <w:rStyle w:val="Emphasis"/>
+        </w:rPr>
+      </w:pPr>
+      <w:r>
+        <w:rPr>
+          <w:rStyle w:val="Emphasis"/>
+        </w:rPr>
+        <w:t xml:space="preserve">This algorithm poses a particular challenge to do in declarative fashion and uses </w:t>
+      </w:r>
+      <w:r>
+        <w:rPr>
+          <w:rStyle w:val="Emphasis"/>
+        </w:rPr>
+        <w:t xml:space="preserve">aggregate grouping and </w:t>
+      </w:r>
+      <w:r>
+        <w:rPr>
+          <w:rStyle w:val="Emphasis"/>
+        </w:rPr>
+        <w:t>window functions such as LEAD and LAG to determine the order of various elements.</w:t>
+      </w:r>
+    </w:p>
+    <w:p>
+      <w:r>
+        <w:t>Get Input Parameters</w:t>
+      </w:r>
+    </w:p>
+    <w:p>
+      <w:r>
+        <w:t>Delete From Current Analysis for Input Parameters</w:t>
+      </w:r>
+    </w:p>
+    <w:p>
+      <w:r>
+        <w:tab/>
+      </w:r>
+      <w:r>
+        <w:t>Set @grouptable =</w:t>
+      </w:r>
+      <w:r>
+        <w:t>Group Join Scholarship Awards and Applicant Rankings with Input Parameters</w:t>
+      </w:r>
+      <w:r>
+        <w:t xml:space="preserve"> order by total award descending</w:t>
+      </w:r>
+    </w:p>
+    <w:p>
+      <w:r>
+        <w:tab/>
+        <w:t>For total for each applicant and total their award amount and give them a ranking and get the next ranking for the next row</w:t>
+      </w:r>
+      <w:r>
+        <w:t xml:space="preserve"> in the dataset</w:t>
+      </w:r>
+      <w:r>
+        <w:t>, add 1 to get the expected ranking, and get the amount from the next row</w:t>
+      </w:r>
+    </w:p>
+    <w:p>
+      <w:r>
+        <w:tab/>
+      </w:r>
+      <w:r>
+        <w:t>For each row</w:t>
+      </w:r>
+    </w:p>
+    <w:p>
+      <w:pPr>
+        <w:ind w:left="720" w:firstLine="720"/>
+      </w:pPr>
+      <w:r>
+        <w:t>s</w:t>
+      </w:r>
+      <w:r>
+        <w:t>et @orderperserved as 1 if next ranking and expected ranking are equal and zero if not</w:t>
+      </w:r>
+    </w:p>
+    <w:p>
+      <w:pPr>
+        <w:ind w:left="720" w:firstLine="720"/>
+      </w:pPr>
+      <w:r>
+        <w:lastRenderedPageBreak/>
+        <w:t>set @amountpreserved as 1 if total &gt; next amount and 0 if not</w:t>
+      </w:r>
+    </w:p>
+    <w:p>
+      <w:pPr>
+        <w:ind w:left="720" w:firstLine="720"/>
+      </w:pPr>
+      <w:r>
+        <w:t>set @amountequaled as 1 if total &gt;= nextamount and 0 if not</w:t>
+      </w:r>
+    </w:p>
+    <w:p>
+      <w:r>
+        <w:t>if @orderpersrved and @amountperserved are both 1 then RA1 is true else false</w:t>
+      </w:r>
+    </w:p>
+    <w:p>
+      <w:r>
+        <w:t>if @orderperserved and @amountequaled are both 1 then RA 1 is true else false</w:t>
+      </w:r>
+    </w:p>
+    <w:p/>
+    <w:p>
+      <w:r>
+        <w:t>Get maxranking from grouptable and get the count for grouptable where amount &gt;0</w:t>
+      </w:r>
+    </w:p>
+    <w:p>
+      <w:r>
+        <w:t>If the maxranking and the count are equal then RA3 is true else false</w:t>
+      </w:r>
+    </w:p>
+    <w:p>
+      <w:r>
+        <w:tab/>
+      </w:r>
+    </w:p>
+    <w:p/>
+    <w:p>
+      <w:r>
+        <w:tab/>
       </w:r>
     </w:p>
     <w:p>
@@ -1554,6 +3019,14 @@
       </w:r>
     </w:p>
     <w:p>
+      <w:r>
+        <w:t xml:space="preserve">The implantation of the seven algorithms within normalized and denormalized data models within a SQL model allows for the most flexible method going forward. Since most languages has some version of ODBC or a native MS-SQL Client, a framework can built that leverages the work already done within this repository. </w:t>
+      </w:r>
+      <w:bookmarkStart w:id="0" w:name="_GoBack"/>
+      <w:bookmarkEnd w:id="0"/>
+    </w:p>
+    <w:p/>
+    <w:p>
       <w:pPr>
         <w:pStyle w:val="Heading1"/>
       </w:pPr>
@@ -1561,10 +3034,111 @@
         <w:t>Conclusion</w:t>
       </w:r>
     </w:p>
-    <w:p/>
-    <w:p>
-      <w:pPr>
-        <w:pStyle w:val="Heading2"/>
+    <w:p>
+      <w:r>
+        <w:t>There are some improvements that can made to this grouping of algorithms in the future. The most obvious is the implementing of the algorithms within a procedural, object oriented, and functional languages. Since the algorithms are already defined, this shouldn’t pose any issues. The languages that are chosen for further development at this time are respectively R, C#, Python, and JavaScript as the next stops in the implementation of these algorithms. All four languages have native MS-SQL Drivers that can allow the first step to be a database drive</w:t>
+      </w:r>
+      <w:r>
+        <w:t>n</w:t>
+      </w:r>
+      <w:r>
+        <w:t xml:space="preserve"> version.</w:t>
+      </w:r>
+    </w:p>
+    <w:p>
+      <w:r>
+        <w:t>Going away from declarative languages and toward procedure languages there is an opportunity to become more flexible with the rankings of the scholarships. Most real world scholarship systems have many scholarships with the same award amounts. This allows the implementation of different orders for the scholarships amount. For example, if there are 3 scholarships with $1000 awards labeled A, B, and C. The algorithm can first create scholarship lists with ordering such as:</w:t>
+      </w:r>
+    </w:p>
+    <w:p>
+      <w:pPr>
+        <w:pStyle w:val="ListParagraph"/>
+        <w:numPr>
+          <w:ilvl w:val="0"/>
+          <w:numId w:val="3"/>
+        </w:numPr>
+      </w:pPr>
+      <w:r>
+        <w:t>A, B,C</w:t>
+      </w:r>
+    </w:p>
+    <w:p>
+      <w:pPr>
+        <w:pStyle w:val="ListParagraph"/>
+        <w:numPr>
+          <w:ilvl w:val="0"/>
+          <w:numId w:val="3"/>
+        </w:numPr>
+      </w:pPr>
+      <w:r>
+        <w:t>B,A,C</w:t>
+      </w:r>
+    </w:p>
+    <w:p>
+      <w:pPr>
+        <w:pStyle w:val="ListParagraph"/>
+        <w:numPr>
+          <w:ilvl w:val="0"/>
+          <w:numId w:val="3"/>
+        </w:numPr>
+      </w:pPr>
+      <w:r>
+        <w:t>C,A,B</w:t>
+      </w:r>
+    </w:p>
+    <w:p>
+      <w:pPr>
+        <w:pStyle w:val="ListParagraph"/>
+        <w:numPr>
+          <w:ilvl w:val="0"/>
+          <w:numId w:val="3"/>
+        </w:numPr>
+      </w:pPr>
+      <w:r>
+        <w:t>A,C,B</w:t>
+      </w:r>
+    </w:p>
+    <w:p>
+      <w:pPr>
+        <w:pStyle w:val="ListParagraph"/>
+        <w:numPr>
+          <w:ilvl w:val="0"/>
+          <w:numId w:val="3"/>
+        </w:numPr>
+      </w:pPr>
+      <w:r>
+        <w:t>B,C,A</w:t>
+      </w:r>
+    </w:p>
+    <w:p>
+      <w:pPr>
+        <w:pStyle w:val="ListParagraph"/>
+        <w:numPr>
+          <w:ilvl w:val="0"/>
+          <w:numId w:val="3"/>
+        </w:numPr>
+      </w:pPr>
+      <w:r>
+        <w:t>C,B,A</w:t>
+      </w:r>
+    </w:p>
+    <w:p>
+      <w:r>
+        <w:lastRenderedPageBreak/>
+        <w:t>However, this will quickly expand the scholarships that must be pushed through the algorithm quickly. As the previous example shows, instead of one run through the list, the algorithms would need to be run 6 times. This would also expand the listings the end user would have to pick to determine the best choice. In the previous</w:t>
+      </w:r>
+      <w:r>
+        <w:t xml:space="preserve"> example, if we add three more scholarships with the same amount of $500 dollars, our number of scholarship orders expands to 36.  It is not clear at this time if this added complexity would actually help out the end user of the product or make the decision as complex as the current situation without the algorithm help.</w:t>
+      </w:r>
+    </w:p>
+    <w:p>
+      <w:r>
+        <w:t>Thirdly, one could add to the algorithms including having mixtures of the various current algorithms. Once again, this hybrid or new ideas would have to be weighed in balance to the end result of making easy for the end user to identify the most fair and logical choice.</w:t>
+      </w:r>
+    </w:p>
+    <w:p>
+      <w:pPr>
+        <w:pStyle w:val="Heading1"/>
       </w:pPr>
       <w:r>
         <w:t xml:space="preserve">Appendix </w:t>
@@ -1573,7 +3147,7 @@
         <w:t>-</w:t>
       </w:r>
       <w:r>
-        <w:t>Compentencies</w:t>
+        <w:t>Competencies</w:t>
       </w:r>
     </w:p>
     <w:p>
@@ -1797,6 +3371,7 @@
           <w:rFonts w:ascii="Verdana" w:hAnsi="Verdana"/>
           <w:color w:val="333333"/>
         </w:rPr>
+        <w:lastRenderedPageBreak/>
         <w:t> </w:t>
       </w:r>
     </w:p>
@@ -1837,7 +3412,6 @@
           <w:rFonts w:ascii="Verdana" w:hAnsi="Verdana"/>
           <w:color w:val="333333"/>
         </w:rPr>
-        <w:lastRenderedPageBreak/>
         <w:t>The student demonstrated fluency in the SQL programming language</w:t>
       </w:r>
       <w:r>
@@ -2317,6 +3891,7 @@
           <w:sz w:val="24"/>
           <w:szCs w:val="24"/>
         </w:rPr>
+        <w:lastRenderedPageBreak/>
         <w:t xml:space="preserve">The student worked with Financial Aid professionals to devise the needs and create the proper algorithms. </w:t>
       </w:r>
     </w:p>
@@ -2364,7 +3939,6 @@
           <w:sz w:val="24"/>
           <w:szCs w:val="24"/>
         </w:rPr>
-        <w:lastRenderedPageBreak/>
         <w:t>The student used graphics and visualizations to communicate concepts for the topic in the paper.</w:t>
       </w:r>
     </w:p>
@@ -2729,11 +4303,100 @@
       </w:rPr>
     </w:lvl>
   </w:abstractNum>
+  <w:abstractNum w:abstractNumId="2" w15:restartNumberingAfterBreak="0">
+    <w:nsid w:val="691E0130"/>
+    <w:multiLevelType w:val="hybridMultilevel"/>
+    <w:tmpl w:val="844CDE50"/>
+    <w:lvl w:ilvl="0" w:tplc="0409000F">
+      <w:start w:val="1"/>
+      <w:numFmt w:val="decimal"/>
+      <w:lvlText w:val="%1."/>
+      <w:lvlJc w:val="left"/>
+      <w:pPr>
+        <w:ind w:left="720" w:hanging="360"/>
+      </w:pPr>
+    </w:lvl>
+    <w:lvl w:ilvl="1" w:tplc="04090019" w:tentative="1">
+      <w:start w:val="1"/>
+      <w:numFmt w:val="lowerLetter"/>
+      <w:lvlText w:val="%2."/>
+      <w:lvlJc w:val="left"/>
+      <w:pPr>
+        <w:ind w:left="1440" w:hanging="360"/>
+      </w:pPr>
+    </w:lvl>
+    <w:lvl w:ilvl="2" w:tplc="0409001B" w:tentative="1">
+      <w:start w:val="1"/>
+      <w:numFmt w:val="lowerRoman"/>
+      <w:lvlText w:val="%3."/>
+      <w:lvlJc w:val="right"/>
+      <w:pPr>
+        <w:ind w:left="2160" w:hanging="180"/>
+      </w:pPr>
+    </w:lvl>
+    <w:lvl w:ilvl="3" w:tplc="0409000F" w:tentative="1">
+      <w:start w:val="1"/>
+      <w:numFmt w:val="decimal"/>
+      <w:lvlText w:val="%4."/>
+      <w:lvlJc w:val="left"/>
+      <w:pPr>
+        <w:ind w:left="2880" w:hanging="360"/>
+      </w:pPr>
+    </w:lvl>
+    <w:lvl w:ilvl="4" w:tplc="04090019" w:tentative="1">
+      <w:start w:val="1"/>
+      <w:numFmt w:val="lowerLetter"/>
+      <w:lvlText w:val="%5."/>
+      <w:lvlJc w:val="left"/>
+      <w:pPr>
+        <w:ind w:left="3600" w:hanging="360"/>
+      </w:pPr>
+    </w:lvl>
+    <w:lvl w:ilvl="5" w:tplc="0409001B" w:tentative="1">
+      <w:start w:val="1"/>
+      <w:numFmt w:val="lowerRoman"/>
+      <w:lvlText w:val="%6."/>
+      <w:lvlJc w:val="right"/>
+      <w:pPr>
+        <w:ind w:left="4320" w:hanging="180"/>
+      </w:pPr>
+    </w:lvl>
+    <w:lvl w:ilvl="6" w:tplc="0409000F" w:tentative="1">
+      <w:start w:val="1"/>
+      <w:numFmt w:val="decimal"/>
+      <w:lvlText w:val="%7."/>
+      <w:lvlJc w:val="left"/>
+      <w:pPr>
+        <w:ind w:left="5040" w:hanging="360"/>
+      </w:pPr>
+    </w:lvl>
+    <w:lvl w:ilvl="7" w:tplc="04090019" w:tentative="1">
+      <w:start w:val="1"/>
+      <w:numFmt w:val="lowerLetter"/>
+      <w:lvlText w:val="%8."/>
+      <w:lvlJc w:val="left"/>
+      <w:pPr>
+        <w:ind w:left="5760" w:hanging="360"/>
+      </w:pPr>
+    </w:lvl>
+    <w:lvl w:ilvl="8" w:tplc="0409001B" w:tentative="1">
+      <w:start w:val="1"/>
+      <w:numFmt w:val="lowerRoman"/>
+      <w:lvlText w:val="%9."/>
+      <w:lvlJc w:val="right"/>
+      <w:pPr>
+        <w:ind w:left="6480" w:hanging="180"/>
+      </w:pPr>
+    </w:lvl>
+  </w:abstractNum>
   <w:num w:numId="1">
     <w:abstractNumId w:val="1"/>
   </w:num>
   <w:num w:numId="2">
     <w:abstractNumId w:val="0"/>
+  </w:num>
+  <w:num w:numId="3">
+    <w:abstractNumId w:val="2"/>
   </w:num>
 </w:numbering>
 </file>
@@ -3332,6 +4995,28 @@
       <w:szCs w:val="24"/>
     </w:rPr>
   </w:style>
+  <w:style w:type="character" w:styleId="Hyperlink">
+    <w:name w:val="Hyperlink"/>
+    <w:basedOn w:val="DefaultParagraphFont"/>
+    <w:uiPriority w:val="99"/>
+    <w:unhideWhenUsed/>
+    <w:rsid w:val="003A2CCE"/>
+    <w:rPr>
+      <w:color w:val="0563C1" w:themeColor="hyperlink"/>
+      <w:u w:val="single"/>
+    </w:rPr>
+  </w:style>
+  <w:style w:type="character" w:styleId="Emphasis">
+    <w:name w:val="Emphasis"/>
+    <w:basedOn w:val="DefaultParagraphFont"/>
+    <w:uiPriority w:val="20"/>
+    <w:qFormat/>
+    <w:rsid w:val="00CB74AC"/>
+    <w:rPr>
+      <w:i/>
+      <w:iCs/>
+    </w:rPr>
+  </w:style>
 </w:styles>
 </file>
 
@@ -3601,7 +5286,7 @@
 </file>
 
 <file path=customXml/itemProps1.xml><?xml version="1.0" encoding="utf-8"?>
-<ds:datastoreItem xmlns:ds="http://schemas.openxmlformats.org/officeDocument/2006/customXml" ds:itemID="{5C59412C-48C6-4E56-B55C-1E232631DD99}">
+<ds:datastoreItem xmlns:ds="http://schemas.openxmlformats.org/officeDocument/2006/customXml" ds:itemID="{6DA1BB00-4AC8-434F-8D39-680C710AABCF}">
   <ds:schemaRefs>
     <ds:schemaRef ds:uri="http://schemas.openxmlformats.org/officeDocument/2006/bibliography"/>
   </ds:schemaRefs>

</xml_diff>

<commit_message>
Added start of research.
</commit_message>
<xml_diff>
--- a/Documents/Final Capstone Paper Scholarship Algorithms.docx
+++ b/Documents/Final Capstone Paper Scholarship Algorithms.docx
@@ -18,14 +18,65 @@
         <w:t>Gale–Shapley algorithm</w:t>
       </w:r>
       <w:r>
-        <w:t xml:space="preserve"> have been used to solve real world problems like the matchings of Residents to Hospitals and Applicants to Schools for many years. One of the most important matching problems that hasn’t been given much discussion is the scholarship awarding process. </w:t>
+        <w:t xml:space="preserve"> have been used to solve real world problems like the matchings of Residents to Hospitals and Applicants to Schools</w:t>
+      </w:r>
+      <w:r>
+        <w:t xml:space="preserve"> </w:t>
+      </w:r>
+      <w:r>
+        <w:fldChar w:fldCharType="begin" w:fldLock="1"/>
+      </w:r>
+      <w:r>
+        <w:instrText>ADDIN CSL_CITATION {"citationItems":[{"id":"ITEM-1","itemData":{"URL":"https://www.nobelprize.org/nobel_prizes/economic-sciences/laureates/2012/press.html","accessed":{"date-parts":[["2018","7","10"]]},"author":[{"dropping-particle":"","family":"The Royal Swedish Academy of Sciences","given":"","non-dropping-particle":"","parse-names":false,"suffix":""}],"container-title":"Nobelprize.org","id":"ITEM-1","issued":{"date-parts":[["2002"]]},"title":"The prize in economic sciences 2002 - press release","type":"webpage"},"uris":["http://www.mendeley.com/documents/?uuid=fd7ee710-a7b1-3569-b49b-dad6b73fd582"]}],"mendeley":{"formattedCitation":"(The Royal Swedish Academy of Sciences 2002)","plainTextFormattedCitation":"(The Royal Swedish Academy of Sciences 2002)","previouslyFormattedCitation":"(The Royal Swedish Academy of Sciences 2002)"},"properties":{"noteIndex":0},"schema":"https://github.com/citation-style-language/schema/raw/master/csl-citation.json"}</w:instrText>
+      </w:r>
+      <w:r>
+        <w:fldChar w:fldCharType="separate"/>
+      </w:r>
+      <w:r>
+        <w:rPr>
+          <w:noProof/>
+        </w:rPr>
+        <w:t>(The Royal Swedish Academy of Sciences 2002)</w:t>
+      </w:r>
+      <w:r>
+        <w:fldChar w:fldCharType="end"/>
+      </w:r>
+      <w:r>
+        <w:t xml:space="preserve">. </w:t>
+      </w:r>
+      <w:r>
+        <w:t>One</w:t>
+      </w:r>
+      <w:r>
+        <w:t xml:space="preserve"> of the most important matching problems is the scholarship awarding process. </w:t>
       </w:r>
       <w:r>
         <w:t>Matching students to scholarships is an important component of many schools plans to help their students and institutions succeed.</w:t>
       </w:r>
       <w:r>
+        <w:fldChar w:fldCharType="begin" w:fldLock="1"/>
+      </w:r>
+      <w:r>
+        <w:instrText>ADDIN CSL_CITATION {"citationItems":[{"id":"ITEM-1","itemData":{"DOI":"10.1287/xxxx.0000.0000","abstract":"Each year in the post-secondary education industry schools offers admission to nearly 3 million new students and scholarships totalling nearly $100 billion. This problem represents a huge, previously understudied targeted marketing and price discrimination problem. This paper provides a solution tailored to this problem. This solution accounts for the key distinguishing feature of this industry–schools value the average features of the matriculating students such as percent female, percent from different regions of the world, average test scores, and average GPA. This goal to achieve a class with a desirable set of average characteristics greatly complicates the optimization problem and doesn't allow the application of standard approaches. We develop a new approach that solves this more complex optimization problem and also accounts for the Optimizer's Curse. In order to avoid the computationally untractable task of provably solving for the optimal policy, we calculate sharp upper bounds on the value of the optimal solution, which informs a heuristic search algorithm for feasible solutions. We then use conservative confidence intervals for the value of any policy to examine whether it is statistically distinguishable from the value of the optimal solution or other solutions. We test the approach in a field study of an MBA scholarship process and implement adjusted scholarship decisions. We demonstrate the methodology can generate statistically significant improvements over current management decisions and policies that are statistically indistinguishable from the true optimal solution. By comparing our solution to what management would do on its own, we provide insight into the nature of mistakes management made in this complex decision environment.","author":[{"dropping-particle":"","family":"Belloni","given":"Alexandre","non-dropping-particle":"","parse-names":false,"suffix":""},{"dropping-particle":"","family":"Lovett","given":"Mitchell J","non-dropping-particle":"","parse-names":false,"suffix":""},{"dropping-particle":"","family":"Boulding","given":"William","non-dropping-particle":"","parse-names":false,"suffix":""},{"dropping-particle":"","family":"Staelin","given":"Richard","non-dropping-particle":"","parse-names":false,"suffix":""}],"id":"ITEM-1","issued":{"date-parts":[["0"]]},"title":"Optimal Admission and Scholarship Decisions: Choosing Customized Marketing Offers to Attract a Desirable Mix of Customers","type":"article-journal"},"uris":["http://www.mendeley.com/documents/?uuid=ed32c1e8-bc49-3898-aad7-d3ba1326632f"]}],"mendeley":{"formattedCitation":"(Belloni et al. 2018)","plainTextFormattedCitation":"(Belloni et al. 2018)","previouslyFormattedCitation":"(Belloni et al. 2018)"},"properties":{"noteIndex":0},"schema":"https://github.com/citation-style-language/schema/raw/master/csl-citation.json"}</w:instrText>
+      </w:r>
+      <w:r>
+        <w:fldChar w:fldCharType="separate"/>
+      </w:r>
+      <w:r>
+        <w:rPr>
+          <w:noProof/>
+        </w:rPr>
+        <w:t>(Belloni et al. 2018)</w:t>
+      </w:r>
+      <w:r>
+        <w:fldChar w:fldCharType="end"/>
+      </w:r>
+      <w:r>
         <w:t xml:space="preserve"> </w:t>
       </w:r>
+      <w:r>
+        <w:t xml:space="preserve">It is in fact a type of optimization problem where schools try to optimize the process towards other goals for the institution such as enrollment. </w:t>
+      </w:r>
     </w:p>
     <w:p>
       <w:r>
@@ -41,21 +92,68 @@
         <w:t xml:space="preserve"> end goals but there are commonly wanted outcomes</w:t>
       </w:r>
       <w:r>
+        <w:t xml:space="preserve"> such as the student ranked are most deserving getting the most monetary awards</w:t>
+      </w:r>
+      <w:r>
         <w:t xml:space="preserve">. </w:t>
       </w:r>
       <w:r>
-        <w:t xml:space="preserve">But due to some quirks in the scholarship awarding process such as differing scholarship award amounts and not all student being eligible for all scholarships, some basic logical oddities can arise. These include having higher ranked student receiving less than lower ranked students or no awards at all. </w:t>
-      </w:r>
-    </w:p>
-    <w:p>
-      <w:r>
-        <w:t xml:space="preserve">This paper will explain seven algorithms based on common scholarship </w:t>
-      </w:r>
-      <w:r>
-        <w:t>committee’s</w:t>
-      </w:r>
-      <w:r>
-        <w:t xml:space="preserve"> practices that can be used in combination to try to minimize or remove these quirks to the scholarship system. These seven algorithms with three parameters can used to explore how to award scholarships in a fair way while still satisfying logical consistency in the process. </w:t>
+        <w:t>However,</w:t>
+      </w:r>
+      <w:r>
+        <w:t xml:space="preserve"> due to some quirks in the scholarship awarding process such as differing scholarship award amounts and not all student being eligible for all scholarships, some basic logical oddities can arise</w:t>
+      </w:r>
+      <w:r>
+        <w:t xml:space="preserve"> when one looks at the final results after awarding multiple scholarships</w:t>
+      </w:r>
+      <w:r>
+        <w:t xml:space="preserve">. These include having higher ranked student receiving less than lower ranked students or no awards at all. </w:t>
+      </w:r>
+    </w:p>
+    <w:p>
+      <w:r>
+        <w:t xml:space="preserve">To combat this problem, I explore seven </w:t>
+      </w:r>
+      <w:r>
+        <w:t xml:space="preserve">scholarship matching </w:t>
+      </w:r>
+      <w:r>
+        <w:t>algorithms and see how they compare when run in tandem</w:t>
+      </w:r>
+      <w:r>
+        <w:t xml:space="preserve"> to determine if they can fix these common pitfalls</w:t>
+      </w:r>
+      <w:r>
+        <w:t>. These algorithms are based on common practices for awarding committees such as merit based, split based, minimum awards, and maximum total awarding for students. I implement these seven algorithms in a MS-SQL Database with a normalized version based on the work of Codd</w:t>
+      </w:r>
+      <w:r>
+        <w:t xml:space="preserve"> </w:t>
+      </w:r>
+      <w:r>
+        <w:fldChar w:fldCharType="begin" w:fldLock="1"/>
+      </w:r>
+      <w:r>
+        <w:instrText>ADDIN CSL_CITATION {"citationItems":[{"id":"ITEM-1","itemData":{"ISBN":"0201141922","PMID":"1917145","abstract":"From the Preface (See Front Matter for full Preface) An important adjunct to precision is a sound theoretical foundation. The relational model is solidly based on two parts of mathematics: firstorder predicate logic and the theory of relations. This book, however, does not dwell on the theoretical foundations, but rather on all the features of the relational model that I now perceive as important for database users, and therefore for DBMS vendors. My perceptions result from 20 years of practical experience in computing and data processing (chiefly, but not exclusively, with large-scale customers of IBM), followed by another 20 years of research. I believe that this is the first book to deal exclusively with the relational approach. It does, however, include design principles in Chapters 21 and 22. It is also the first book on the relational model by the originator of that model. All the ideas in the relational model described in this book are mine, except in cases where I explicitly credit someone else. In developing the relational model, I have tried to follow Einstein's advice, \"Make it as simple as possible, but no simpler.\" I believe that in the last clause he was discouraging the pursuit of simplicity to the extent of distorting reality. So why does the book contain 30 chapters and two appendixes? To answer this question, it is necessary to look at the history of research and development of the relational model.","author":[{"dropping-particle":"","family":"Codd","given":"E F","non-dropping-particle":"","parse-names":false,"suffix":""}],"container-title":"Database","id":"ITEM-1","issued":{"date-parts":[["1990"]]},"number-of-pages":"538","title":"The Relational Model for Database Management : Version 2","type":"book"},"uris":["http://www.mendeley.com/documents/?uuid=a8c100db-7ab6-4ce5-bfaa-985c7ca7837e"]}],"mendeley":{"formattedCitation":"(Codd 1990)","plainTextFormattedCitation":"(Codd 1990)","previouslyFormattedCitation":"(Codd 1990)"},"properties":{"noteIndex":0},"schema":"https://github.com/citation-style-language/schema/raw/master/csl-citation.json"}</w:instrText>
+      </w:r>
+      <w:r>
+        <w:fldChar w:fldCharType="separate"/>
+      </w:r>
+      <w:r>
+        <w:rPr>
+          <w:noProof/>
+        </w:rPr>
+        <w:t>(Codd 1990)</w:t>
+      </w:r>
+      <w:r>
+        <w:fldChar w:fldCharType="end"/>
+      </w:r>
+      <w:r>
+        <w:t xml:space="preserve"> and a denormalized version which would allow other external scholarships easy input into the working of the algorithms. Once these seven algorithms are run, I can examine the results to look for logical consistencies that are being adhered to by using certain algorithms. There are three logical consistencies which I call the rational assumptions (RA) that be checked for each run of the seven algorithms. The end results is that a simple query can be run that can examine and decide which algorithm is best for the given data. </w:t>
+      </w:r>
+    </w:p>
+    <w:p>
+      <w:r>
+        <w:t xml:space="preserve">By implementing these algorithms with the SQL database language, it allows other languages with ODBC Drivers or native MS-SQL Drivers to hook into this work allowing to be easily expanded and commercialized in the future. </w:t>
       </w:r>
     </w:p>
     <w:p/>
@@ -71,6 +169,158 @@
       <w:r>
         <w:t xml:space="preserve">Matching and optimization algorithms have gotten lots of research. </w:t>
       </w:r>
+      <w:r>
+        <w:t>One of the most common cited is the Gale-Shapley algorithm</w:t>
+      </w:r>
+      <w:r>
+        <w:t xml:space="preserve"> </w:t>
+      </w:r>
+      <w:r>
+        <w:fldChar w:fldCharType="begin" w:fldLock="1"/>
+      </w:r>
+      <w:r>
+        <w:instrText>ADDIN CSL_CITATION {"citationItems":[{"id":"ITEM-1","itemData":{"abstract":"W e study strategic issues in the Gale-Shapley stable marriage model. In the first part of the paper, we derive the optimal cheating strategy and show that it is not always possible for a woman to recover her women-optimal stable partner from the men-optimal stable matching mechanism when she can only cheat by permuting her preferences. In fact, we show, using simulation, that the chances that a woman can benefit from cheating are slim. In the second part of the paper, we consider a two-sided matching market found in Singapore. We study the matching mechanism used by the Ministry of Education (MOE) in the placement of primary six students in secondary schools, and discuss why the current method has limited success in accommodating the preferences of the students, and the spe-cific needs of the schools (in terms of the \" mix \" of admitted students). Using insights from the first part of the paper, we show that stable matching mechanisms are more appropriate in this matching market and explain why the strategic behavior of the students need not be a major concern.","author":[{"dropping-particle":"","family":"Teo","given":"Chung-Piaw","non-dropping-particle":"","parse-names":false,"suffix":""},{"dropping-particle":"","family":"Sethuraman","given":"Jay","non-dropping-particle":"","parse-names":false,"suffix":""},{"dropping-particle":"","family":"Tan","given":"Wee-Peng","non-dropping-particle":"","parse-names":false,"suffix":""}],"id":"ITEM-1","issued":{"date-parts":[["0"]]},"title":"Gale-Shapley Stable Marriage Problem Revisited: Strategic Issues and Applications","type":"article-journal"},"uris":["http://www.mendeley.com/documents/?uuid=bc78bfe3-ac71-3862-9223-3208f23235cf"]},{"id":"ITEM-2","itemData":{"abstract":"This year{\\rq}s Prize to Lloyd Shapley and Alvin Roth extends from abstract theory developed in the 1960s, over empirical work in the 1980s, to ongoing efforts to find practical solutions to real-world problems. Examples include the assignment of new doctors to hospitals, students to schools, and human organs for transplant to recipients. Lloyd Shapley made the early theoretical contributions, which were unexpectedly adopted two decades later when Alvin Roth investigated the market for U.S. doctors. His findings generated further analytical developments, as well as practical design of market institutions.","author":[{"dropping-particle":"","family":"Shapley","given":"L","non-dropping-particle":"","parse-names":false,"suffix":""},{"dropping-particle":"","family":"Roth","given":"A","non-dropping-particle":"","parse-names":false,"suffix":""}],"id":"ITEM-2","issued":{"date-parts":[["2012"]]},"page":"5 pp.","title":"Stable matching: Theory, evidence, and practical design.","type":"article-journal"},"uris":["http://www.mendeley.com/documents/?uuid=b7426548-2ac5-43a9-9f22-5561c09214ee"]}],"mendeley":{"formattedCitation":"(Teo, Sethuraman, and Tan 2018; Shapley and Roth 2012)","plainTextFormattedCitation":"(Teo, Sethuraman, and Tan 2018; Shapley and Roth 2012)","previouslyFormattedCitation":"(Teo, Sethuraman, and Tan 2018; Shapley and Roth 2012)"},"properties":{"noteIndex":0},"schema":"https://github.com/citation-style-language/schema/raw/master/csl-citation.json"}</w:instrText>
+      </w:r>
+      <w:r>
+        <w:fldChar w:fldCharType="separate"/>
+      </w:r>
+      <w:r>
+        <w:rPr>
+          <w:noProof/>
+        </w:rPr>
+        <w:t>(Teo, Sethuraman, and Tan 2018; Shapley and Roth 2012)</w:t>
+      </w:r>
+      <w:r>
+        <w:fldChar w:fldCharType="end"/>
+      </w:r>
+      <w:r>
+        <w:t xml:space="preserve"> These also include multiple examples of using the algorithm for college admissions </w:t>
+      </w:r>
+      <w:r>
+        <w:fldChar w:fldCharType="begin" w:fldLock="1"/>
+      </w:r>
+      <w:r>
+        <w:instrText>ADDIN CSL_CITATION {"citationItems":[{"id":"ITEM-1","itemData":{"abstract":"Student admissions, for both secondary and higher education in Hungary, are organised by centralised matching schemes. The program for secondary schools is based on the original model and algorithm of Gale and Shapley, which makes this application especially interesting. The program for higher education is more complex; the model has several special features, but the core of the algorithm is the same. Besides presenting these applications, we study one important aspect of the higher education scheme, the solution concept of score-limit. Here, we formulate appropriate stability criteria that take score-limit into account and then we prove that the existing algorithms that are used/have been used produce matchings that are stable according to these criteria. Therefore, we show that the results of Gale and Shapley apply for the generalised model as well, namely, the applicant/college-oriented algorithms produce stable score-limits, moreover these solutions are the best/worst possible stable score-limits for the applicants.","author":[{"dropping-particle":"","family":"Biró","given":"Péter","non-dropping-particle":"","parse-names":false,"suffix":""}],"id":"ITEM-1","issued":{"date-parts":[["0"]]},"title":"Student Admissions in Hungary as Gale and Shapley Envisaged","type":"article-journal"},"uris":["http://www.mendeley.com/documents/?uuid=f2dce66f-f1c7-3861-807a-7a7c18497dae"]},{"id":"ITEM-2","itemData":{"author":[{"dropping-particle":"","family":"Gale, D and Shapley","given":"L.S.","non-dropping-particle":"","parse-names":false,"suffix":""}],"id":"ITEM-2","issued":{"date-parts":[["1960"]]},"title":"College Admissions And The Stability of Marriage","type":"report"},"uris":["http://www.mendeley.com/documents/?uuid=cbd42754-5b44-3a3c-9c2b-97f1933cd1bd"]}],"mendeley":{"formattedCitation":"(Biró 2018; Gale, D and Shapley 1960)","plainTextFormattedCitation":"(Biró 2018; Gale, D and Shapley 1960)","previouslyFormattedCitation":"(Biró 2018; Gale, D and Shapley 1960)"},"properties":{"noteIndex":0},"schema":"https://github.com/citation-style-language/schema/raw/master/csl-citation.json"}</w:instrText>
+      </w:r>
+      <w:r>
+        <w:fldChar w:fldCharType="separate"/>
+      </w:r>
+      <w:r>
+        <w:rPr>
+          <w:noProof/>
+        </w:rPr>
+        <w:t>(Biró 2018; Gale, D and Shapley 1960)</w:t>
+      </w:r>
+      <w:r>
+        <w:fldChar w:fldCharType="end"/>
+      </w:r>
+      <w:r>
+        <w:t xml:space="preserve"> and an instance with college scholarships </w:t>
+      </w:r>
+      <w:r>
+        <w:fldChar w:fldCharType="begin" w:fldLock="1"/>
+      </w:r>
+      <w:r>
+        <w:instrText>ADDIN CSL_CITATION {"citationItems":[{"id":"ITEM-1","itemData":{"author":[{"dropping-particle":"","family":"Rachmawati","given":"Sekar Rizky","non-dropping-particle":"","parse-names":false,"suffix":""}],"id":"ITEM-1","issued":{"date-parts":[["2017"]]},"title":"UNIVERSITY OF OKLAHOMA GRADUATE COLLEGE SCHOLARSHIP-STUDENT MATCHING PROCESS OPTIMIZATION","type":"thesis"},"uris":["http://www.mendeley.com/documents/?uuid=5b20e01a-9844-37cc-8d5d-0ca29e7a8799"]}],"mendeley":{"formattedCitation":"(Rachmawati 2017)","plainTextFormattedCitation":"(Rachmawati 2017)","previouslyFormattedCitation":"(Rachmawati 2017)"},"properties":{"noteIndex":0},"schema":"https://github.com/citation-style-language/schema/raw/master/csl-citation.json"}</w:instrText>
+      </w:r>
+      <w:r>
+        <w:fldChar w:fldCharType="separate"/>
+      </w:r>
+      <w:r>
+        <w:rPr>
+          <w:noProof/>
+        </w:rPr>
+        <w:t>(Rachmawati 2017)</w:t>
+      </w:r>
+      <w:r>
+        <w:fldChar w:fldCharType="end"/>
+      </w:r>
+      <w:r>
+        <w:t xml:space="preserve">. </w:t>
+      </w:r>
+      <w:r>
+        <w:t xml:space="preserve">However, this work has optimized information based on economic related goals such as </w:t>
+      </w:r>
+      <w:r>
+        <w:t>the stability of matches</w:t>
+      </w:r>
+      <w:r>
+        <w:t xml:space="preserve"> </w:t>
+      </w:r>
+      <w:r>
+        <w:fldChar w:fldCharType="begin" w:fldLock="1"/>
+      </w:r>
+      <w:r>
+        <w:instrText>ADDIN CSL_CITATION {"citationItems":[{"id":"ITEM-1","itemData":{"abstract":"Student admissions, for both secondary and higher education in Hungary, are organised by centralised matching schemes. The program for secondary schools is based on the original model and algorithm of Gale and Shapley, which makes this application especially interesting. The program for higher education is more complex; the model has several special features, but the core of the algorithm is the same. Besides presenting these applications, we study one important aspect of the higher education scheme, the solution concept of score-limit. Here, we formulate appropriate stability criteria that take score-limit into account and then we prove that the existing algorithms that are used/have been used produce matchings that are stable according to these criteria. Therefore, we show that the results of Gale and Shapley apply for the generalised model as well, namely, the applicant/college-oriented algorithms produce stable score-limits, moreover these solutions are the best/worst possible stable score-limits for the applicants.","author":[{"dropping-particle":"","family":"Biró","given":"Péter","non-dropping-particle":"","parse-names":false,"suffix":""}],"id":"ITEM-1","issued":{"date-parts":[["0"]]},"title":"Student Admissions in Hungary as Gale and Shapley Envisaged","type":"article-journal"},"uris":["http://www.mendeley.com/documents/?uuid=f2dce66f-f1c7-3861-807a-7a7c18497dae"]}],"mendeley":{"formattedCitation":"(Biró 2018)","plainTextFormattedCitation":"(Biró 2018)","previouslyFormattedCitation":"(Biró 2018)"},"properties":{"noteIndex":0},"schema":"https://github.com/citation-style-language/schema/raw/master/csl-citation.json"}</w:instrText>
+      </w:r>
+      <w:r>
+        <w:fldChar w:fldCharType="separate"/>
+      </w:r>
+      <w:r>
+        <w:rPr>
+          <w:noProof/>
+        </w:rPr>
+        <w:t>(Biró 2018)</w:t>
+      </w:r>
+      <w:r>
+        <w:fldChar w:fldCharType="end"/>
+      </w:r>
+    </w:p>
+    <w:p>
+      <w:r>
+        <w:t>Rachmawati “</w:t>
+      </w:r>
+      <w:r>
+        <w:t>focuses on how to optimize the matching</w:t>
+      </w:r>
+      <w:r>
+        <w:t xml:space="preserve"> </w:t>
+      </w:r>
+      <w:r>
+        <w:t>of scholarships and students, taking into consideration the requirements of the</w:t>
+      </w:r>
+      <w:r>
+        <w:t xml:space="preserve"> </w:t>
+      </w:r>
+      <w:r>
+        <w:t>scholarship and the credentials of students who are applying for the scholarship</w:t>
+      </w:r>
+      <w:r>
+        <w:t xml:space="preserve"> </w:t>
+      </w:r>
+      <w:r>
+        <w:fldChar w:fldCharType="begin" w:fldLock="1"/>
+      </w:r>
+      <w:r>
+        <w:instrText>ADDIN CSL_CITATION {"citationItems":[{"id":"ITEM-1","itemData":{"author":[{"dropping-particle":"","family":"Rachmawati","given":"Sekar Rizky","non-dropping-particle":"","parse-names":false,"suffix":""}],"id":"ITEM-1","issued":{"date-parts":[["2017"]]},"title":"UNIVERSITY OF OKLAHOMA GRADUATE COLLEGE SCHOLARSHIP-STUDENT MATCHING PROCESS OPTIMIZATION","type":"thesis"},"uris":["http://www.mendeley.com/documents/?uuid=5b20e01a-9844-37cc-8d5d-0ca29e7a8799"]}],"mendeley":{"formattedCitation":"(Rachmawati 2017)","plainTextFormattedCitation":"(Rachmawati 2017)"},"properties":{"noteIndex":0},"schema":"https://github.com/citation-style-language/schema/raw/master/csl-citation.json"}</w:instrText>
+      </w:r>
+      <w:r>
+        <w:fldChar w:fldCharType="separate"/>
+      </w:r>
+      <w:r>
+        <w:rPr>
+          <w:noProof/>
+        </w:rPr>
+        <w:t>(Rachmawati 2017)</w:t>
+      </w:r>
+      <w:r>
+        <w:fldChar w:fldCharType="end"/>
+      </w:r>
+      <w:r>
+        <w:t>.</w:t>
+      </w:r>
+      <w:r>
+        <w:t xml:space="preserve">” However, there are many services such as the one I built myself for the University of Arizona called Scholarship Universe that automatically match students to scholarship </w:t>
+      </w:r>
+      <w:r>
+        <w:lastRenderedPageBreak/>
+        <w:t xml:space="preserve">with algorithms. With this in mind, matching due to requirements of the scholarship is considered a problem with many solutions. This current work is going to take for granted that all students are already matched with all the proper scholarships within a given scholarship system. For this reason, while Rachmawati work is related it is strictly another implementation of the Gale Shapley algorithm in another context. </w:t>
+      </w:r>
+      <w:r>
+        <w:t xml:space="preserve">Futhermore, Rachmawati considers students to be better matched by their answers to the requirements questions. We consider this an idea that can have merit within certain bounds such as a 4.0 GPA is better than 3.5 even if the requirement is only 3.5. However, it is my experience that committees don’t rate items strictly and tend to look for a greatest gesalt approach to evaluating a student. </w:t>
+      </w:r>
+      <w:bookmarkStart w:id="0" w:name="_GoBack"/>
+      <w:bookmarkEnd w:id="0"/>
     </w:p>
     <w:p>
       <w:pPr>
@@ -122,7 +372,6 @@
         <w:rPr>
           <w:noProof/>
         </w:rPr>
-        <w:lastRenderedPageBreak/>
         <w:drawing>
           <wp:inline distT="0" distB="0" distL="0" distR="0" wp14:anchorId="26301AA5" wp14:editId="1E7AF91F">
             <wp:extent cx="1466850" cy="1725706"/>
@@ -205,6 +454,7 @@
         <w:rPr>
           <w:noProof/>
         </w:rPr>
+        <w:lastRenderedPageBreak/>
         <w:drawing>
           <wp:inline distT="0" distB="0" distL="0" distR="0" wp14:anchorId="3ABE4A4A" wp14:editId="3134C2C3">
             <wp:extent cx="1495425" cy="1791394"/>
@@ -336,27 +586,14 @@
       <w:r>
         <w:t xml:space="preserve">Figure </w:t>
       </w:r>
-      <w:r>
-        <w:fldChar w:fldCharType="begin"/>
-      </w:r>
-      <w:r>
-        <w:instrText xml:space="preserve"> SEQ Figure \* ARABIC </w:instrText>
-      </w:r>
-      <w:r>
-        <w:fldChar w:fldCharType="separate"/>
-      </w:r>
-      <w:r>
-        <w:rPr>
-          <w:noProof/>
-        </w:rPr>
-        <w:t>3</w:t>
-      </w:r>
-      <w:r>
-        <w:rPr>
-          <w:noProof/>
-        </w:rPr>
-        <w:fldChar w:fldCharType="end"/>
-      </w:r>
+      <w:fldSimple w:instr=" SEQ Figure \* ARABIC ">
+        <w:r>
+          <w:rPr>
+            <w:noProof/>
+          </w:rPr>
+          <w:t>3</w:t>
+        </w:r>
+      </w:fldSimple>
       <w:r>
         <w:t xml:space="preserve"> Awarded Scholarships</w:t>
       </w:r>
@@ -368,7 +605,6 @@
     </w:p>
     <w:p>
       <w:r>
-        <w:lastRenderedPageBreak/>
         <w:t xml:space="preserve">To the left of all of the scholarships is the amount of the scholarship. To the right of the student is the final amount of scholarships that the student has won after awarding. </w:t>
       </w:r>
     </w:p>
@@ -451,6 +687,7 @@
     </w:p>
     <w:p>
       <w:r>
+        <w:lastRenderedPageBreak/>
         <w:t xml:space="preserve">The previous algorithm for Figure 5 is called the Merit Only algorithm (which is discussed in detail later in the paper). Each algorithm has a set of steps to determine which applicant is awarded each scholarship. </w:t>
       </w:r>
     </w:p>
@@ -552,7 +789,6 @@
         <w:keepNext/>
       </w:pPr>
       <w:r>
-        <w:lastRenderedPageBreak/>
         <w:t xml:space="preserve"> </w:t>
       </w:r>
       <w:r>
@@ -849,7 +1085,6 @@
         <w:rPr>
           <w:b/>
         </w:rPr>
-        <w:lastRenderedPageBreak/>
         <w:t>Split with all qualified applicants with minimum amount given</w:t>
       </w:r>
       <w:r>
@@ -941,6 +1176,7 @@
     </w:p>
     <w:p>
       <w:r>
+        <w:lastRenderedPageBreak/>
         <w:t xml:space="preserve">In this example, A1 gets awarded each scholarship. Note that this is valid for rational assumption 1 (RA1). </w:t>
       </w:r>
     </w:p>
@@ -1018,7 +1254,6 @@
         <w:pStyle w:val="Heading2"/>
       </w:pPr>
       <w:r>
-        <w:lastRenderedPageBreak/>
         <w:t>3.</w:t>
       </w:r>
       <w:r>
@@ -1082,6 +1317,7 @@
         <w:pStyle w:val="Heading2"/>
       </w:pPr>
       <w:r>
+        <w:lastRenderedPageBreak/>
         <w:t>4.Maximum One Award Per Applicant</w:t>
       </w:r>
     </w:p>
@@ -1142,7 +1378,6 @@
         <w:pStyle w:val="Heading2"/>
       </w:pPr>
       <w:r>
-        <w:lastRenderedPageBreak/>
         <w:t>5.Split with All Qualified</w:t>
       </w:r>
     </w:p>
@@ -1206,6 +1441,7 @@
         <w:pStyle w:val="Heading2"/>
       </w:pPr>
       <w:r>
+        <w:lastRenderedPageBreak/>
         <w:t>6.Split with Minimum Qualified Applicants</w:t>
       </w:r>
     </w:p>
@@ -1258,7 +1494,6 @@
     </w:p>
     <w:p>
       <w:r>
-        <w:lastRenderedPageBreak/>
         <w:t xml:space="preserve">In this example, we have to calculate the award amount by divided each award amount by 2. Note that after we add up these results that it satisfies RA1. </w:t>
       </w:r>
     </w:p>
@@ -1322,6 +1557,7 @@
     </w:p>
     <w:p>
       <w:r>
+        <w:lastRenderedPageBreak/>
         <w:t xml:space="preserve">Once again we have to calculate each award first. In this example, each S1 and S2 award can be divided by the number of applicants within getting below the minimum. However, S3 has 4 applicants but can only be split 2 ways to stay over 250 minimum. Note that these results also satisfy RA1. </w:t>
       </w:r>
     </w:p>
@@ -1357,7 +1593,6 @@
         <w:rPr>
           <w:noProof/>
         </w:rPr>
-        <w:lastRenderedPageBreak/>
         <w:drawing>
           <wp:inline distT="0" distB="0" distL="0" distR="0" wp14:anchorId="02188F10" wp14:editId="03350DDE">
             <wp:extent cx="5943600" cy="3725545"/>
@@ -1408,7 +1643,14 @@
         <w:t xml:space="preserve">This table links to the Algorithm table which has a name and description for each of the seven algorithms.  </w:t>
       </w:r>
       <w:r>
-        <w:t xml:space="preserve">Once all the awards have been awarded for a given algorithm and parameters, the results are then stored into the ScholarshipAwardAnalysises table. This table stores the algorithm and all the parameters, a link to the ScholarshipApplicants, and a Boolean value for RA1, RA2, and RA3. </w:t>
+        <w:t xml:space="preserve">Once all the awards have been awarded for a given algorithm and parameters, the results </w:t>
+      </w:r>
+      <w:r>
+        <w:lastRenderedPageBreak/>
+        <w:t xml:space="preserve">are then stored into the ScholarshipAwardAnalysises table. This table stores the algorithm and all the parameters, a link to the ScholarshipApplicants, and a Boolean value for RA1, RA2, and RA3. </w:t>
+      </w:r>
+      <w:r>
+        <w:t xml:space="preserve">The table also stores useful information about the results such as the number of students awarded both total and unique, and the maximum and minimum total awards for any of the students in the analysis group. </w:t>
       </w:r>
     </w:p>
     <w:p>
@@ -1416,12 +1658,11 @@
         <w:rPr>
           <w:noProof/>
         </w:rPr>
-        <w:lastRenderedPageBreak/>
         <w:drawing>
-          <wp:inline distT="0" distB="0" distL="0" distR="0" wp14:anchorId="2561B8D7" wp14:editId="30FCCEFD">
-            <wp:extent cx="5943600" cy="4163060"/>
-            <wp:effectExtent l="0" t="0" r="0" b="8890"/>
-            <wp:docPr id="21" name="Picture 2"/>
+          <wp:inline distT="0" distB="0" distL="0" distR="0" wp14:anchorId="348494C9" wp14:editId="0C78DC67">
+            <wp:extent cx="5943600" cy="4425315"/>
+            <wp:effectExtent l="0" t="0" r="0" b="0"/>
+            <wp:docPr id="8" name="Picture 8"/>
             <wp:cNvGraphicFramePr>
               <a:graphicFrameLocks xmlns:a="http://schemas.openxmlformats.org/drawingml/2006/main" noChangeAspect="1"/>
             </wp:cNvGraphicFramePr>
@@ -1429,10 +1670,8 @@
               <a:graphicData uri="http://schemas.openxmlformats.org/drawingml/2006/picture">
                 <pic:pic xmlns:pic="http://schemas.openxmlformats.org/drawingml/2006/picture">
                   <pic:nvPicPr>
-                    <pic:cNvPr id="3" name="Picture 2"/>
-                    <pic:cNvPicPr>
-                      <a:picLocks noChangeAspect="1"/>
-                    </pic:cNvPicPr>
+                    <pic:cNvPr id="1" name=""/>
+                    <pic:cNvPicPr/>
                   </pic:nvPicPr>
                   <pic:blipFill>
                     <a:blip r:embed="rId18"/>
@@ -1443,7 +1682,7 @@
                   <pic:spPr>
                     <a:xfrm>
                       <a:off x="0" y="0"/>
-                      <a:ext cx="5943600" cy="4163060"/>
+                      <a:ext cx="5943600" cy="4425315"/>
                     </a:xfrm>
                     <a:prstGeom prst="rect">
                       <a:avLst/>
@@ -1495,10 +1734,10 @@
         </w:rPr>
         <w:lastRenderedPageBreak/>
         <w:drawing>
-          <wp:inline distT="0" distB="0" distL="0" distR="0" wp14:anchorId="6D9D8A20" wp14:editId="4FC8D763">
-            <wp:extent cx="5943600" cy="4916170"/>
-            <wp:effectExtent l="0" t="0" r="0" b="0"/>
-            <wp:docPr id="22" name="Picture 2"/>
+          <wp:inline distT="0" distB="0" distL="0" distR="0" wp14:anchorId="7489E759" wp14:editId="68D34971">
+            <wp:extent cx="5943600" cy="4718050"/>
+            <wp:effectExtent l="0" t="0" r="0" b="6350"/>
+            <wp:docPr id="9" name="Picture 9"/>
             <wp:cNvGraphicFramePr>
               <a:graphicFrameLocks xmlns:a="http://schemas.openxmlformats.org/drawingml/2006/main" noChangeAspect="1"/>
             </wp:cNvGraphicFramePr>
@@ -1506,10 +1745,8 @@
               <a:graphicData uri="http://schemas.openxmlformats.org/drawingml/2006/picture">
                 <pic:pic xmlns:pic="http://schemas.openxmlformats.org/drawingml/2006/picture">
                   <pic:nvPicPr>
-                    <pic:cNvPr id="3" name="Picture 2"/>
-                    <pic:cNvPicPr>
-                      <a:picLocks noChangeAspect="1"/>
-                    </pic:cNvPicPr>
+                    <pic:cNvPr id="1" name=""/>
+                    <pic:cNvPicPr/>
                   </pic:nvPicPr>
                   <pic:blipFill>
                     <a:blip r:embed="rId19"/>
@@ -1520,7 +1757,7 @@
                   <pic:spPr>
                     <a:xfrm>
                       <a:off x="0" y="0"/>
-                      <a:ext cx="5943600" cy="4916170"/>
+                      <a:ext cx="5943600" cy="4718050"/>
                     </a:xfrm>
                     <a:prstGeom prst="rect">
                       <a:avLst/>
@@ -1577,14 +1814,17 @@
     </w:p>
     <w:p>
       <w:r>
+        <w:t xml:space="preserve">I am going to discuss the base algorithms and how they are implemented in code. </w:t>
+      </w:r>
+      <w:r>
+        <w:t xml:space="preserve"> Certain algorithms don’t need input parameter but they are required when comparing the finalized result ana</w:t>
+      </w:r>
+      <w:r>
+        <w:t xml:space="preserve">lysis. For </w:t>
+      </w:r>
+      <w:r>
         <w:lastRenderedPageBreak/>
-        <w:t xml:space="preserve">I am going to discuss the base algorithms and how they are implemented in code. </w:t>
-      </w:r>
-      <w:r>
-        <w:t xml:space="preserve"> Certain algorithms don’t need input parameter but they are required when comparing the finalized result ana</w:t>
-      </w:r>
-      <w:r>
-        <w:t xml:space="preserve">lysis. For example, algorithm 1-Merit Only doesn’t require any parameters but when later comparing it to other possibilities within the seven algorithms it is required for the query. For these reasons, I am including them as I will include them in my analysis of the algorithms. </w:t>
+        <w:t xml:space="preserve">example, algorithm 1-Merit Only doesn’t require any parameters but when later comparing it to other possibilities within the seven algorithms it is required for the query. For these reasons, I am including them as I will include them in my analysis of the algorithms. </w:t>
       </w:r>
       <w:r>
         <w:t xml:space="preserve"> To simplify this I will use the phrase “Get Input Parameters” with the explanation of the algorithms. This group of parameters equates to:</w:t>
@@ -1610,16 +1850,48 @@
           <w:sz w:val="19"/>
           <w:szCs w:val="19"/>
         </w:rPr>
-        <w:t xml:space="preserve">    </w:t>
-      </w:r>
-      <w:r>
+        <w:t xml:space="preserve">    @awardgroup </w:t>
+      </w:r>
+      <w:r>
+        <w:rPr>
+          <w:rFonts w:ascii="Consolas" w:hAnsi="Consolas" w:cs="Consolas"/>
+          <w:color w:val="0000FF"/>
+          <w:sz w:val="19"/>
+          <w:szCs w:val="19"/>
+        </w:rPr>
+        <w:t>INT</w:t>
+      </w:r>
+      <w:r>
+        <w:rPr>
+          <w:rFonts w:ascii="Consolas" w:hAnsi="Consolas" w:cs="Consolas"/>
+          <w:color w:val="808080"/>
+          <w:sz w:val="19"/>
+          <w:szCs w:val="19"/>
+        </w:rPr>
+        <w:t>,</w:t>
+      </w:r>
+    </w:p>
+    <w:p>
+      <w:pPr>
+        <w:autoSpaceDE w:val="0"/>
+        <w:autoSpaceDN w:val="0"/>
+        <w:adjustRightInd w:val="0"/>
+        <w:spacing w:after="0" w:line="240" w:lineRule="auto"/>
         <w:rPr>
           <w:rFonts w:ascii="Consolas" w:hAnsi="Consolas" w:cs="Consolas"/>
           <w:color w:val="000000"/>
           <w:sz w:val="19"/>
           <w:szCs w:val="19"/>
         </w:rPr>
-        <w:t xml:space="preserve">@awardgroup </w:t>
+      </w:pPr>
+      <w:r>
+        <w:rPr>
+          <w:rFonts w:ascii="Consolas" w:hAnsi="Consolas" w:cs="Consolas"/>
+          <w:color w:val="000000"/>
+          <w:sz w:val="19"/>
+          <w:szCs w:val="19"/>
+        </w:rPr>
+        <w:t xml:space="preserve">    @MaximumAward </w:t>
       </w:r>
       <w:r>
         <w:rPr>
@@ -1628,7 +1900,7 @@
           <w:sz w:val="19"/>
           <w:szCs w:val="19"/>
         </w:rPr>
-        <w:t>INT</w:t>
+        <w:t>DECIMAL</w:t>
       </w:r>
       <w:r>
         <w:rPr>
@@ -1637,7 +1909,43 @@
           <w:sz w:val="19"/>
           <w:szCs w:val="19"/>
         </w:rPr>
+        <w:t>(</w:t>
+      </w:r>
+      <w:r>
+        <w:rPr>
+          <w:rFonts w:ascii="Consolas" w:hAnsi="Consolas" w:cs="Consolas"/>
+          <w:color w:val="000000"/>
+          <w:sz w:val="19"/>
+          <w:szCs w:val="19"/>
+        </w:rPr>
+        <w:t>9</w:t>
+      </w:r>
+      <w:r>
+        <w:rPr>
+          <w:rFonts w:ascii="Consolas" w:hAnsi="Consolas" w:cs="Consolas"/>
+          <w:color w:val="808080"/>
+          <w:sz w:val="19"/>
+          <w:szCs w:val="19"/>
+        </w:rPr>
         <w:t>,</w:t>
+      </w:r>
+      <w:r>
+        <w:rPr>
+          <w:rFonts w:ascii="Consolas" w:hAnsi="Consolas" w:cs="Consolas"/>
+          <w:color w:val="000000"/>
+          <w:sz w:val="19"/>
+          <w:szCs w:val="19"/>
+        </w:rPr>
+        <w:t xml:space="preserve"> 2</w:t>
+      </w:r>
+      <w:r>
+        <w:rPr>
+          <w:rFonts w:ascii="Consolas" w:hAnsi="Consolas" w:cs="Consolas"/>
+          <w:color w:val="808080"/>
+          <w:sz w:val="19"/>
+          <w:szCs w:val="19"/>
+        </w:rPr>
+        <w:t>),</w:t>
       </w:r>
     </w:p>
     <w:p>
@@ -1660,7 +1968,7 @@
           <w:sz w:val="19"/>
           <w:szCs w:val="19"/>
         </w:rPr>
-        <w:t xml:space="preserve">    @MaximumAward </w:t>
+        <w:t xml:space="preserve">    @MinimumAward </w:t>
       </w:r>
       <w:r>
         <w:rPr>
@@ -1718,26 +2026,14 @@
       </w:r>
     </w:p>
     <w:p>
-      <w:pPr>
-        <w:autoSpaceDE w:val="0"/>
-        <w:autoSpaceDN w:val="0"/>
-        <w:adjustRightInd w:val="0"/>
-        <w:spacing w:after="0" w:line="240" w:lineRule="auto"/>
+      <w:r>
         <w:rPr>
           <w:rFonts w:ascii="Consolas" w:hAnsi="Consolas" w:cs="Consolas"/>
           <w:color w:val="000000"/>
           <w:sz w:val="19"/>
           <w:szCs w:val="19"/>
         </w:rPr>
-      </w:pPr>
-      <w:r>
-        <w:rPr>
-          <w:rFonts w:ascii="Consolas" w:hAnsi="Consolas" w:cs="Consolas"/>
-          <w:color w:val="000000"/>
-          <w:sz w:val="19"/>
-          <w:szCs w:val="19"/>
-        </w:rPr>
-        <w:t xml:space="preserve">    @MinimumAward </w:t>
+        <w:t xml:space="preserve">    @MaxApplicants </w:t>
       </w:r>
       <w:r>
         <w:rPr>
@@ -1746,71 +2042,6 @@
           <w:sz w:val="19"/>
           <w:szCs w:val="19"/>
         </w:rPr>
-        <w:t>DECIMAL</w:t>
-      </w:r>
-      <w:r>
-        <w:rPr>
-          <w:rFonts w:ascii="Consolas" w:hAnsi="Consolas" w:cs="Consolas"/>
-          <w:color w:val="808080"/>
-          <w:sz w:val="19"/>
-          <w:szCs w:val="19"/>
-        </w:rPr>
-        <w:t>(</w:t>
-      </w:r>
-      <w:r>
-        <w:rPr>
-          <w:rFonts w:ascii="Consolas" w:hAnsi="Consolas" w:cs="Consolas"/>
-          <w:color w:val="000000"/>
-          <w:sz w:val="19"/>
-          <w:szCs w:val="19"/>
-        </w:rPr>
-        <w:t>9</w:t>
-      </w:r>
-      <w:r>
-        <w:rPr>
-          <w:rFonts w:ascii="Consolas" w:hAnsi="Consolas" w:cs="Consolas"/>
-          <w:color w:val="808080"/>
-          <w:sz w:val="19"/>
-          <w:szCs w:val="19"/>
-        </w:rPr>
-        <w:t>,</w:t>
-      </w:r>
-      <w:r>
-        <w:rPr>
-          <w:rFonts w:ascii="Consolas" w:hAnsi="Consolas" w:cs="Consolas"/>
-          <w:color w:val="000000"/>
-          <w:sz w:val="19"/>
-          <w:szCs w:val="19"/>
-        </w:rPr>
-        <w:t xml:space="preserve"> 2</w:t>
-      </w:r>
-      <w:r>
-        <w:rPr>
-          <w:rFonts w:ascii="Consolas" w:hAnsi="Consolas" w:cs="Consolas"/>
-          <w:color w:val="808080"/>
-          <w:sz w:val="19"/>
-          <w:szCs w:val="19"/>
-        </w:rPr>
-        <w:t>),</w:t>
-      </w:r>
-    </w:p>
-    <w:p>
-      <w:r>
-        <w:rPr>
-          <w:rFonts w:ascii="Consolas" w:hAnsi="Consolas" w:cs="Consolas"/>
-          <w:color w:val="000000"/>
-          <w:sz w:val="19"/>
-          <w:szCs w:val="19"/>
-        </w:rPr>
-        <w:t xml:space="preserve">    @MaxApplicants </w:t>
-      </w:r>
-      <w:r>
-        <w:rPr>
-          <w:rFonts w:ascii="Consolas" w:hAnsi="Consolas" w:cs="Consolas"/>
-          <w:color w:val="0000FF"/>
-          <w:sz w:val="19"/>
-          <w:szCs w:val="19"/>
-        </w:rPr>
         <w:t>INT</w:t>
       </w:r>
       <w:r>
@@ -1956,14 +2187,116 @@
         <w:pStyle w:val="Heading3"/>
       </w:pPr>
       <w:r>
+        <w:t>Algorithm 2- Basics</w:t>
+      </w:r>
+    </w:p>
+    <w:p>
+      <w:r>
+        <w:t>Get Input Parameters</w:t>
+      </w:r>
+    </w:p>
+    <w:p>
+      <w:r>
         <w:lastRenderedPageBreak/>
-        <w:t xml:space="preserve">Algorithm </w:t>
-      </w:r>
-      <w:r>
-        <w:t>2</w:t>
-      </w:r>
-      <w:r>
-        <w:t>- Basics</w:t>
+        <w:t>Get Scholarship and place in a looping table</w:t>
+      </w:r>
+    </w:p>
+    <w:p>
+      <w:r>
+        <w:t>Set @CountOfScholarships to count of scholarships in looping table</w:t>
+      </w:r>
+    </w:p>
+    <w:p>
+      <w:r>
+        <w:t>Set @ScholarshipCounter to 1</w:t>
+      </w:r>
+    </w:p>
+    <w:p>
+      <w:r>
+        <w:t>Declare @ScholarshipWinner</w:t>
+      </w:r>
+    </w:p>
+    <w:p>
+      <w:r>
+        <w:t>Declare @CurrentScholarship</w:t>
+      </w:r>
+    </w:p>
+    <w:p>
+      <w:r>
+        <w:t>Declare @CurrentAmount</w:t>
+      </w:r>
+    </w:p>
+    <w:p>
+      <w:r>
+        <w:t>Remove previous results with these input parameters</w:t>
+      </w:r>
+    </w:p>
+    <w:p>
+      <w:r>
+        <w:t>Loop through each scholarship using @ScholarshipCounter</w:t>
+      </w:r>
+    </w:p>
+    <w:p>
+      <w:r>
+        <w:tab/>
+        <w:t>Set Scholarship as @CurrentScholarship with @ScholarshipCOunter pulling from looping table</w:t>
+      </w:r>
+    </w:p>
+    <w:p>
+      <w:r>
+        <w:tab/>
+        <w:t>Set Amount as @CurrentAmount with current scholarship amount</w:t>
+      </w:r>
+    </w:p>
+    <w:p>
+      <w:r>
+        <w:tab/>
+        <w:t>Get List of CurrentResults for Awarding Group</w:t>
+      </w:r>
+    </w:p>
+    <w:p>
+      <w:pPr>
+        <w:ind w:firstLine="720"/>
+      </w:pPr>
+      <w:r>
+        <w:t>Get Scholarship Applicants Who Haven’t Exceeded Minimum Award</w:t>
+      </w:r>
+    </w:p>
+    <w:p>
+      <w:r>
+        <w:tab/>
+        <w:t>Get Lowest Ranking for Available Scholarship Applicants</w:t>
+      </w:r>
+    </w:p>
+    <w:p>
+      <w:r>
+        <w:tab/>
+        <w:t>Set Applicant as @ScholarshipWinner</w:t>
+      </w:r>
+    </w:p>
+    <w:p>
+      <w:r>
+        <w:tab/>
+        <w:t>Set Result Into ResultTable with @ScholarshipWinner, @CurrentScholarship, and @CurrentAmount</w:t>
+      </w:r>
+    </w:p>
+    <w:p>
+      <w:r>
+        <w:tab/>
+        <w:t>Next Scholarship in Looping Table</w:t>
+      </w:r>
+    </w:p>
+    <w:p>
+      <w:r>
+        <w:t>Insert into Analysis</w:t>
+      </w:r>
+    </w:p>
+    <w:p>
+      <w:pPr>
+        <w:pStyle w:val="Heading3"/>
+      </w:pPr>
+      <w:r>
+        <w:t>Algorithm 3- Basics</w:t>
       </w:r>
     </w:p>
     <w:p>
@@ -2019,6 +2352,7 @@
     </w:p>
     <w:p>
       <w:r>
+        <w:lastRenderedPageBreak/>
         <w:tab/>
         <w:t>Set Amount as @CurrentAmount with current scholarship amount</w:t>
       </w:r>
@@ -2026,8 +2360,6 @@
     <w:p>
       <w:r>
         <w:tab/>
-      </w:r>
-      <w:r>
         <w:t>Get List of CurrentResults for Awarding Group</w:t>
       </w:r>
     </w:p>
@@ -2036,22 +2368,13 @@
         <w:ind w:firstLine="720"/>
       </w:pPr>
       <w:r>
-        <w:t>Get Scholarship Applicants</w:t>
-      </w:r>
-      <w:r>
-        <w:t xml:space="preserve"> Who Haven’t Exceeded Minimum Award</w:t>
-      </w:r>
-    </w:p>
-    <w:p>
-      <w:r>
-        <w:tab/>
-        <w:t xml:space="preserve">Get Lowest Ranking for </w:t>
-      </w:r>
-      <w:r>
-        <w:t>Available</w:t>
-      </w:r>
-      <w:r>
-        <w:t xml:space="preserve"> Scholarship Applicants</w:t>
+        <w:t>Get Scholarship Applicants Whose Current awards + Scholarship Amount Haven’t Exceeded Minimum Award</w:t>
+      </w:r>
+    </w:p>
+    <w:p>
+      <w:r>
+        <w:tab/>
+        <w:t>Get Lowest Ranking for Available Scholarship Applicants</w:t>
       </w:r>
     </w:p>
     <w:p>
@@ -2082,13 +2405,7 @@
         <w:pStyle w:val="Heading3"/>
       </w:pPr>
       <w:r>
-        <w:t xml:space="preserve">Algorithm </w:t>
-      </w:r>
-      <w:r>
-        <w:t>3</w:t>
-      </w:r>
-      <w:r>
-        <w:t>- Basics</w:t>
+        <w:t>Algorithm 4- Basics</w:t>
       </w:r>
     </w:p>
     <w:p>
@@ -2138,7 +2455,128 @@
     </w:p>
     <w:p>
       <w:r>
+        <w:tab/>
+        <w:t>Set Scholarship as @CurrentScholarship with @ScholarshipCOunter pulling from looping table</w:t>
+      </w:r>
+    </w:p>
+    <w:p>
+      <w:r>
+        <w:tab/>
+        <w:t>Set Amount as @CurrentAmount with current scholarship amount</w:t>
+      </w:r>
+    </w:p>
+    <w:p>
+      <w:r>
+        <w:tab/>
+        <w:t>Get List of CurrentResults for Awarding Group</w:t>
+      </w:r>
+    </w:p>
+    <w:p>
+      <w:pPr>
+        <w:ind w:firstLine="720"/>
+      </w:pPr>
+      <w:r>
+        <w:t xml:space="preserve">Get Scholarship Applicants Have not already been awarded </w:t>
+      </w:r>
+    </w:p>
+    <w:p>
+      <w:r>
+        <w:tab/>
+        <w:t>Get Lowest Ranking for Available Scholarship Applicants</w:t>
+      </w:r>
+    </w:p>
+    <w:p>
+      <w:r>
+        <w:tab/>
+        <w:t>Set Applicant as @ScholarshipWinner</w:t>
+      </w:r>
+    </w:p>
+    <w:p>
+      <w:r>
+        <w:tab/>
+        <w:t>Set Result Into ResultTable with @ScholarshipWinner, @CurrentScholarship, and @CurrentAmount</w:t>
+      </w:r>
+    </w:p>
+    <w:p>
+      <w:r>
+        <w:tab/>
+        <w:t>Next Scholarship in Looping Table</w:t>
+      </w:r>
+    </w:p>
+    <w:p>
+      <w:r>
+        <w:t>Insert into Analysis</w:t>
+      </w:r>
+    </w:p>
+    <w:p>
+      <w:pPr>
+        <w:pStyle w:val="Heading3"/>
+      </w:pPr>
+      <w:r>
         <w:lastRenderedPageBreak/>
+        <w:t>Algorithm 5- Basics</w:t>
+      </w:r>
+    </w:p>
+    <w:p>
+      <w:r>
+        <w:t>Get Input Parameters</w:t>
+      </w:r>
+    </w:p>
+    <w:p>
+      <w:r>
+        <w:t>Get Scholarship and place in a looping table</w:t>
+      </w:r>
+    </w:p>
+    <w:p>
+      <w:r>
+        <w:t>Set @CountOfScholarships to count of scholarships in looping table</w:t>
+      </w:r>
+    </w:p>
+    <w:p>
+      <w:r>
+        <w:t>Set @ScholarshipCounter to 1</w:t>
+      </w:r>
+    </w:p>
+    <w:p>
+      <w:r>
+        <w:t>Declare @ScholarshipWinner</w:t>
+      </w:r>
+    </w:p>
+    <w:p>
+      <w:r>
+        <w:t>Declare @CurrentScholarship</w:t>
+      </w:r>
+    </w:p>
+    <w:p>
+      <w:r>
+        <w:t>Remove previous results with these input parameters</w:t>
+      </w:r>
+    </w:p>
+    <w:p>
+      <w:r>
+        <w:t>Loop through each scholarship using @ScholarshipCounter</w:t>
+      </w:r>
+    </w:p>
+    <w:p>
+      <w:r>
+        <w:tab/>
+        <w:t>Declare @CurrentAmount</w:t>
+      </w:r>
+    </w:p>
+    <w:p>
+      <w:r>
+        <w:tab/>
+        <w:t>Declare @CurrentSplitAmount</w:t>
+      </w:r>
+    </w:p>
+    <w:p>
+      <w:r>
+        <w:tab/>
+        <w:t>Declare @CountOfApplicants</w:t>
+      </w:r>
+    </w:p>
+    <w:p>
+      <w:r>
         <w:tab/>
         <w:t>Set Scholarship as @CurrentScholarship with @ScholarshipCOunter pulling from looping table</w:t>
       </w:r>
@@ -2146,45 +2584,73 @@
     <w:p>
       <w:r>
         <w:tab/>
+      </w:r>
+      <w:r>
         <w:t>Set Amount as @CurrentAmount with current scholarship amount</w:t>
       </w:r>
     </w:p>
     <w:p>
       <w:r>
         <w:tab/>
+        <w:t>Set @CountOfApplicants as Count of Applicants for @CurrentScholarship</w:t>
+      </w:r>
+    </w:p>
+    <w:p>
+      <w:r>
+        <w:tab/>
+        <w:t>Set @CurrentSplitAmount =@CurrentAmount/@CountOfApplicants</w:t>
+      </w:r>
+    </w:p>
+    <w:p>
+      <w:r>
+        <w:tab/>
         <w:t>Get List of CurrentResults for Awarding Group</w:t>
       </w:r>
     </w:p>
     <w:p>
-      <w:pPr>
-        <w:ind w:firstLine="720"/>
-      </w:pPr>
-      <w:r>
-        <w:t>Get Scholarship Applicants Who</w:t>
-      </w:r>
-      <w:r>
-        <w:t>se Current awards + Scholarship Amount</w:t>
-      </w:r>
-      <w:r>
-        <w:t xml:space="preserve"> Haven’t Exceeded Minimum Award</w:t>
-      </w:r>
-    </w:p>
-    <w:p>
-      <w:r>
-        <w:tab/>
-        <w:t>Get Lowest Ranking for Available Scholarship Applicants</w:t>
-      </w:r>
-    </w:p>
-    <w:p>
-      <w:r>
-        <w:tab/>
+      <w:r>
+        <w:t xml:space="preserve"> </w:t>
+      </w:r>
+      <w:r>
+        <w:tab/>
+        <w:t>For each Current Applicant</w:t>
+      </w:r>
+    </w:p>
+    <w:p>
+      <w:r>
+        <w:tab/>
+      </w:r>
+      <w:r>
+        <w:tab/>
+      </w:r>
+      <w:r>
         <w:t>Set Applicant as @ScholarshipWinner</w:t>
       </w:r>
     </w:p>
     <w:p>
       <w:r>
         <w:tab/>
-        <w:t>Set Result Into ResultTable with @ScholarshipWinner, @CurrentScholarship, and @CurrentAmount</w:t>
+      </w:r>
+      <w:r>
+        <w:tab/>
+      </w:r>
+      <w:r>
+        <w:t>Set Result Into ResultTable with @ScholarshipWinner, @CurrentScholarship, and @</w:t>
+      </w:r>
+      <w:r>
+        <w:t xml:space="preserve"> </w:t>
+      </w:r>
+      <w:r>
+        <w:t>CurrentSplitAmount</w:t>
+      </w:r>
+    </w:p>
+    <w:p>
+      <w:r>
+        <w:tab/>
+      </w:r>
+      <w:r>
+        <w:tab/>
+        <w:t>Next Applicant</w:t>
       </w:r>
     </w:p>
     <w:p>
@@ -2203,13 +2669,7 @@
         <w:pStyle w:val="Heading3"/>
       </w:pPr>
       <w:r>
-        <w:t xml:space="preserve">Algorithm </w:t>
-      </w:r>
-      <w:r>
-        <w:t>4</w:t>
-      </w:r>
-      <w:r>
-        <w:t>- Basics</w:t>
+        <w:t>Algorithm 6- Basics</w:t>
       </w:r>
     </w:p>
     <w:p>
@@ -2239,16 +2699,158 @@
     </w:p>
     <w:p>
       <w:r>
+        <w:lastRenderedPageBreak/>
         <w:t>Declare @CurrentScholarship</w:t>
       </w:r>
     </w:p>
     <w:p>
       <w:r>
+        <w:t>Remove previous results with these input parameters</w:t>
+      </w:r>
+    </w:p>
+    <w:p>
+      <w:r>
+        <w:t>Loop through each scholarship using @ScholarshipCounter</w:t>
+      </w:r>
+    </w:p>
+    <w:p>
+      <w:r>
+        <w:tab/>
         <w:t>Declare @CurrentAmount</w:t>
       </w:r>
     </w:p>
     <w:p>
       <w:r>
+        <w:tab/>
+        <w:t>Declare @CurrentSplitAmount</w:t>
+      </w:r>
+    </w:p>
+    <w:p>
+      <w:r>
+        <w:tab/>
+        <w:t>Declare @CountOfApplicants</w:t>
+      </w:r>
+    </w:p>
+    <w:p>
+      <w:r>
+        <w:tab/>
+        <w:t>Set Scholarship as @CurrentScholarship with @ScholarshipCOunter pulling from looping table</w:t>
+      </w:r>
+    </w:p>
+    <w:p>
+      <w:r>
+        <w:tab/>
+        <w:t>Set Amount as @CurrentAmount with current scholarship amount</w:t>
+      </w:r>
+    </w:p>
+    <w:p>
+      <w:r>
+        <w:tab/>
+        <w:t xml:space="preserve">Set @CountOfApplicants as </w:t>
+      </w:r>
+      <w:r>
+        <w:t>higher of the number of actual applicants or maximum applicants from the input parameters</w:t>
+      </w:r>
+    </w:p>
+    <w:p>
+      <w:r>
+        <w:tab/>
+        <w:t>Set @CurrentSplitAmount =@CurrentAmount/@CountOfApplicants</w:t>
+      </w:r>
+    </w:p>
+    <w:p>
+      <w:r>
+        <w:tab/>
+        <w:t>For each Current Applicant</w:t>
+      </w:r>
+      <w:r>
+        <w:t xml:space="preserve"> &gt;= @CountOfApplicants (Ordered by Ranking Ascending)</w:t>
+      </w:r>
+    </w:p>
+    <w:p>
+      <w:r>
+        <w:tab/>
+      </w:r>
+      <w:r>
+        <w:tab/>
+        <w:t>Set Applicant as @ScholarshipWinner</w:t>
+      </w:r>
+    </w:p>
+    <w:p>
+      <w:r>
+        <w:tab/>
+      </w:r>
+      <w:r>
+        <w:tab/>
+        <w:t>Set Result Into ResultTable with @ScholarshipWinner, @CurrentScholarship, and @</w:t>
+      </w:r>
+      <w:r>
+        <w:t xml:space="preserve"> </w:t>
+      </w:r>
+      <w:r>
+        <w:t>CurrentSplitAmount</w:t>
+      </w:r>
+    </w:p>
+    <w:p>
+      <w:r>
+        <w:tab/>
+      </w:r>
+      <w:r>
+        <w:tab/>
+        <w:t>Next Applicant</w:t>
+      </w:r>
+    </w:p>
+    <w:p>
+      <w:r>
+        <w:tab/>
+        <w:t>Next Scholarship in Looping Table</w:t>
+      </w:r>
+    </w:p>
+    <w:p>
+      <w:r>
+        <w:t>Insert into Analysis</w:t>
+      </w:r>
+    </w:p>
+    <w:p>
+      <w:pPr>
+        <w:pStyle w:val="Heading3"/>
+      </w:pPr>
+      <w:r>
+        <w:t>Algorithm 7- Basics</w:t>
+      </w:r>
+    </w:p>
+    <w:p>
+      <w:r>
+        <w:t>Get Input Parameters</w:t>
+      </w:r>
+    </w:p>
+    <w:p>
+      <w:r>
+        <w:t>Get Scholarship and place in a looping table</w:t>
+      </w:r>
+    </w:p>
+    <w:p>
+      <w:r>
+        <w:t>Set @CountOfScholarships to count of scholarships in looping table</w:t>
+      </w:r>
+    </w:p>
+    <w:p>
+      <w:r>
+        <w:t>Set @ScholarshipCounter to 1</w:t>
+      </w:r>
+    </w:p>
+    <w:p>
+      <w:r>
+        <w:t>Declare @ScholarshipWinner</w:t>
+      </w:r>
+    </w:p>
+    <w:p>
+      <w:r>
+        <w:t>Declare @CurrentScholarship</w:t>
+      </w:r>
+    </w:p>
+    <w:p>
+      <w:r>
         <w:t>Remove previous results with these input parameters</w:t>
       </w:r>
     </w:p>
@@ -2260,6 +2862,37 @@
     <w:p>
       <w:r>
         <w:tab/>
+        <w:t>Declare @CurrentAmount</w:t>
+      </w:r>
+    </w:p>
+    <w:p>
+      <w:r>
+        <w:tab/>
+        <w:t>Declare @CurrentSplitAmount</w:t>
+      </w:r>
+    </w:p>
+    <w:p>
+      <w:r>
+        <w:tab/>
+        <w:t>Declare @CountOfApplicants</w:t>
+      </w:r>
+    </w:p>
+    <w:p>
+      <w:r>
+        <w:lastRenderedPageBreak/>
+        <w:tab/>
+        <w:t>Declare @PeopleToDivideBy</w:t>
+      </w:r>
+    </w:p>
+    <w:p>
+      <w:r>
+        <w:tab/>
+        <w:t>Declare @ApplicantsWithMinimumAmounts</w:t>
+      </w:r>
+    </w:p>
+    <w:p>
+      <w:r>
+        <w:tab/>
         <w:t>Set Scholarship as @CurrentScholarship with @ScholarshipCOunter pulling from looping table</w:t>
       </w:r>
     </w:p>
@@ -2272,27 +2905,93 @@
     <w:p>
       <w:r>
         <w:tab/>
-        <w:t>Get List of CurrentResults for Awarding Group</w:t>
-      </w:r>
-    </w:p>
-    <w:p>
-      <w:pPr>
-        <w:ind w:firstLine="720"/>
-      </w:pPr>
-      <w:r>
-        <w:t xml:space="preserve">Get Scholarship Applicants </w:t>
-      </w:r>
-      <w:r>
-        <w:t xml:space="preserve">Have not already been awarded </w:t>
-      </w:r>
-    </w:p>
-    <w:p>
-      <w:r>
-        <w:tab/>
-        <w:t>Get Lowest Ranking for Available Scholarship Applicants</w:t>
-      </w:r>
-    </w:p>
-    <w:p>
+        <w:t>Set @</w:t>
+      </w:r>
+      <w:r>
+        <w:t xml:space="preserve"> </w:t>
+      </w:r>
+      <w:r>
+        <w:t>ApplicantsWithMinimumAmounts =@currentamount/</w:t>
+      </w:r>
+      <w:r>
+        <w:t>@MinimumAward from input parameters</w:t>
+      </w:r>
+    </w:p>
+    <w:p>
+      <w:r>
+        <w:tab/>
+        <w:t>If @</w:t>
+      </w:r>
+      <w:r>
+        <w:t xml:space="preserve"> </w:t>
+      </w:r>
+      <w:r>
+        <w:t>ApplicantsWithMinimumAmounts &lt; 1 then set @</w:t>
+      </w:r>
+      <w:r>
+        <w:t xml:space="preserve"> </w:t>
+      </w:r>
+      <w:r>
+        <w:t>ApplicantsWithMinimumAmounts=1</w:t>
+      </w:r>
+    </w:p>
+    <w:p>
+      <w:r>
+        <w:tab/>
+      </w:r>
+    </w:p>
+    <w:p>
+      <w:r>
+        <w:tab/>
+        <w:t xml:space="preserve">Set @CountOfApplicants as </w:t>
+      </w:r>
+      <w:r>
+        <w:t>number of applicants for scholarships</w:t>
+      </w:r>
+    </w:p>
+    <w:p>
+      <w:r>
+        <w:tab/>
+        <w:t>Set @PeopleToDivideBy as lesser of @</w:t>
+      </w:r>
+      <w:r>
+        <w:t xml:space="preserve"> </w:t>
+      </w:r>
+      <w:r>
+        <w:t>ApplicantsWithMinimumAmounts or @CountOfApplicants</w:t>
+      </w:r>
+    </w:p>
+    <w:p>
+      <w:r>
+        <w:tab/>
+        <w:t>Set @CurrentSplitAmount =@CurrentAmount/@</w:t>
+      </w:r>
+      <w:r>
+        <w:t xml:space="preserve"> </w:t>
+      </w:r>
+      <w:r>
+        <w:t>PeopleToDivideBy</w:t>
+      </w:r>
+    </w:p>
+    <w:p>
+      <w:r>
+        <w:tab/>
+        <w:t>For each Current Applicant &gt;= @</w:t>
+      </w:r>
+      <w:r>
+        <w:t xml:space="preserve"> </w:t>
+      </w:r>
+      <w:r>
+        <w:t xml:space="preserve">PeopleToDivideBy </w:t>
+      </w:r>
+      <w:r>
+        <w:t>(Ordered by Ranking Ascending)</w:t>
+      </w:r>
+    </w:p>
+    <w:p>
+      <w:r>
+        <w:tab/>
+      </w:r>
       <w:r>
         <w:tab/>
         <w:t>Set Applicant as @ScholarshipWinner</w:t>
@@ -2301,7 +3000,25 @@
     <w:p>
       <w:r>
         <w:tab/>
-        <w:t>Set Result Into ResultTable with @ScholarshipWinner, @CurrentScholarship, and @CurrentAmount</w:t>
+      </w:r>
+      <w:r>
+        <w:tab/>
+        <w:t>Set Result Into ResultTable with @ScholarshipWinner, @CurrentScholarship, and @</w:t>
+      </w:r>
+      <w:r>
+        <w:t xml:space="preserve"> </w:t>
+      </w:r>
+      <w:r>
+        <w:t>CurrentSplitAmount</w:t>
+      </w:r>
+    </w:p>
+    <w:p>
+      <w:r>
+        <w:tab/>
+      </w:r>
+      <w:r>
+        <w:tab/>
+        <w:t>Next Applicant</w:t>
       </w:r>
     </w:p>
     <w:p>
@@ -2312,669 +3029,111 @@
     </w:p>
     <w:p>
       <w:r>
+        <w:t>Insert into Analysis</w:t>
+      </w:r>
+    </w:p>
+    <w:p>
+      <w:pPr>
+        <w:pStyle w:val="Heading3"/>
+      </w:pPr>
+      <w:r>
+        <w:t>Insert Into Analysis</w:t>
+      </w:r>
+    </w:p>
+    <w:p>
+      <w:pPr>
+        <w:rPr>
+          <w:rStyle w:val="Emphasis"/>
+        </w:rPr>
+      </w:pPr>
+      <w:r>
+        <w:rPr>
+          <w:rStyle w:val="Emphasis"/>
+        </w:rPr>
+        <w:t xml:space="preserve">This algorithm poses a particular challenge to do in declarative fashion and uses </w:t>
+      </w:r>
+      <w:r>
+        <w:rPr>
+          <w:rStyle w:val="Emphasis"/>
+        </w:rPr>
+        <w:t xml:space="preserve">aggregate grouping and </w:t>
+      </w:r>
+      <w:r>
+        <w:rPr>
+          <w:rStyle w:val="Emphasis"/>
+        </w:rPr>
+        <w:t>window functions such as LEAD and LAG to determine the order of various elements.</w:t>
+      </w:r>
+    </w:p>
+    <w:p>
+      <w:r>
+        <w:t>Get Input Parameters</w:t>
+      </w:r>
+    </w:p>
+    <w:p>
+      <w:r>
+        <w:t>Delete From Current Analysis for Input Parameters</w:t>
+      </w:r>
+    </w:p>
+    <w:p>
+      <w:r>
+        <w:tab/>
+      </w:r>
+      <w:r>
+        <w:t>Set @grouptable =</w:t>
+      </w:r>
+      <w:r>
+        <w:t>Group Join Scholarship Awards and Applicant Rankings with Input Parameters</w:t>
+      </w:r>
+      <w:r>
+        <w:t xml:space="preserve"> order by total award descending</w:t>
+      </w:r>
+    </w:p>
+    <w:p>
+      <w:r>
+        <w:tab/>
+        <w:t>For total for each applicant and total their award amount and give them a ranking and get the next ranking for the next row</w:t>
+      </w:r>
+      <w:r>
+        <w:t xml:space="preserve"> in the dataset</w:t>
+      </w:r>
+      <w:r>
+        <w:t>, add 1 to get the expected ranking, and get the amount from the next row</w:t>
+      </w:r>
+    </w:p>
+    <w:p>
+      <w:r>
+        <w:tab/>
+      </w:r>
+      <w:r>
+        <w:t>For each row</w:t>
+      </w:r>
+    </w:p>
+    <w:p>
+      <w:pPr>
+        <w:ind w:left="720" w:firstLine="720"/>
+      </w:pPr>
+      <w:r>
+        <w:t>s</w:t>
+      </w:r>
+      <w:r>
+        <w:t>et @orderperserved as 1 if next ranking and expected ranking are equal and zero if not</w:t>
+      </w:r>
+    </w:p>
+    <w:p>
+      <w:pPr>
+        <w:ind w:left="720" w:firstLine="720"/>
+      </w:pPr>
+      <w:r>
+        <w:t>set @amountpreserved as 1 if total &gt; next amount and 0 if not</w:t>
+      </w:r>
+    </w:p>
+    <w:p>
+      <w:pPr>
+        <w:ind w:left="720" w:firstLine="720"/>
+      </w:pPr>
+      <w:r>
         <w:lastRenderedPageBreak/>
-        <w:t>Insert into Analysis</w:t>
-      </w:r>
-    </w:p>
-    <w:p>
-      <w:pPr>
-        <w:pStyle w:val="Heading3"/>
-      </w:pPr>
-      <w:r>
-        <w:t xml:space="preserve">Algorithm </w:t>
-      </w:r>
-      <w:r>
-        <w:t>5</w:t>
-      </w:r>
-      <w:r>
-        <w:t>- Basics</w:t>
-      </w:r>
-    </w:p>
-    <w:p>
-      <w:r>
-        <w:t>Get Input Parameters</w:t>
-      </w:r>
-    </w:p>
-    <w:p>
-      <w:r>
-        <w:t>Get Scholarship and place in a looping table</w:t>
-      </w:r>
-    </w:p>
-    <w:p>
-      <w:r>
-        <w:t>Set @CountOfScholarships to count of scholarships in looping table</w:t>
-      </w:r>
-    </w:p>
-    <w:p>
-      <w:r>
-        <w:t>Set @ScholarshipCounter to 1</w:t>
-      </w:r>
-    </w:p>
-    <w:p>
-      <w:r>
-        <w:t>Declare @ScholarshipWinner</w:t>
-      </w:r>
-    </w:p>
-    <w:p>
-      <w:r>
-        <w:t>Declare @CurrentScholarship</w:t>
-      </w:r>
-    </w:p>
-    <w:p>
-      <w:r>
-        <w:t>Remove previous results with these input parameters</w:t>
-      </w:r>
-    </w:p>
-    <w:p>
-      <w:r>
-        <w:t>Loop through each scholarship using @ScholarshipCounter</w:t>
-      </w:r>
-    </w:p>
-    <w:p>
-      <w:r>
-        <w:tab/>
-      </w:r>
-      <w:r>
-        <w:t>Declare @CurrentAmount</w:t>
-      </w:r>
-    </w:p>
-    <w:p>
-      <w:r>
-        <w:tab/>
-        <w:t>Declare @CurrentSplitAmount</w:t>
-      </w:r>
-    </w:p>
-    <w:p>
-      <w:r>
-        <w:tab/>
-        <w:t>Declare @CountOfApplicants</w:t>
-      </w:r>
-    </w:p>
-    <w:p>
-      <w:r>
-        <w:tab/>
-        <w:t>Set Scholarship as @CurrentScholarship with @ScholarshipCOunter pulling from looping table</w:t>
-      </w:r>
-    </w:p>
-    <w:p>
-      <w:r>
-        <w:tab/>
-      </w:r>
-      <w:r>
-        <w:t>Set Amount as @CurrentAmount with current scholarship amount</w:t>
-      </w:r>
-    </w:p>
-    <w:p>
-      <w:r>
-        <w:tab/>
-        <w:t>Set @CountOfApplicants as Count of Applicants for @CurrentScholarship</w:t>
-      </w:r>
-    </w:p>
-    <w:p>
-      <w:r>
-        <w:tab/>
-        <w:t>Set @CurrentSplitAmount =@CurrentAmount/@CountOfApplicants</w:t>
-      </w:r>
-    </w:p>
-    <w:p>
-      <w:r>
-        <w:tab/>
-        <w:t>Get List of CurrentResults for Awarding Group</w:t>
-      </w:r>
-    </w:p>
-    <w:p>
-      <w:r>
-        <w:t xml:space="preserve"> </w:t>
-      </w:r>
-      <w:r>
-        <w:tab/>
-        <w:t>For each Current Applicant</w:t>
-      </w:r>
-    </w:p>
-    <w:p>
-      <w:r>
-        <w:tab/>
-      </w:r>
-      <w:r>
-        <w:tab/>
-      </w:r>
-      <w:r>
-        <w:t>Set Applicant as @ScholarshipWinner</w:t>
-      </w:r>
-    </w:p>
-    <w:p>
-      <w:r>
-        <w:tab/>
-      </w:r>
-      <w:r>
-        <w:tab/>
-      </w:r>
-      <w:r>
-        <w:t>Set Result Into ResultTable with @ScholarshipWinner, @CurrentScholarship, and @</w:t>
-      </w:r>
-      <w:r>
-        <w:t xml:space="preserve"> </w:t>
-      </w:r>
-      <w:r>
-        <w:t>CurrentSplitAmount</w:t>
-      </w:r>
-    </w:p>
-    <w:p>
-      <w:r>
-        <w:tab/>
-      </w:r>
-      <w:r>
-        <w:tab/>
-        <w:t>Next Applicant</w:t>
-      </w:r>
-    </w:p>
-    <w:p>
-      <w:r>
-        <w:tab/>
-        <w:t>Next Scholarship in Looping Table</w:t>
-      </w:r>
-    </w:p>
-    <w:p>
-      <w:r>
-        <w:t>Insert into Analysis</w:t>
-      </w:r>
-    </w:p>
-    <w:p>
-      <w:pPr>
-        <w:pStyle w:val="Heading3"/>
-      </w:pPr>
-      <w:r>
-        <w:t xml:space="preserve">Algorithm </w:t>
-      </w:r>
-      <w:r>
-        <w:t>6</w:t>
-      </w:r>
-      <w:r>
-        <w:t>- Basics</w:t>
-      </w:r>
-    </w:p>
-    <w:p>
-      <w:r>
-        <w:t>Get Input Parameters</w:t>
-      </w:r>
-    </w:p>
-    <w:p>
-      <w:r>
-        <w:t>Get Scholarship and place in a looping table</w:t>
-      </w:r>
-    </w:p>
-    <w:p>
-      <w:r>
-        <w:t>Set @CountOfScholarships to count of scholarships in looping table</w:t>
-      </w:r>
-    </w:p>
-    <w:p>
-      <w:r>
-        <w:t>Set @ScholarshipCounter to 1</w:t>
-      </w:r>
-    </w:p>
-    <w:p>
-      <w:r>
-        <w:lastRenderedPageBreak/>
-        <w:t>Declare @ScholarshipWinner</w:t>
-      </w:r>
-    </w:p>
-    <w:p>
-      <w:r>
-        <w:t>Declare @CurrentScholarship</w:t>
-      </w:r>
-    </w:p>
-    <w:p>
-      <w:r>
-        <w:t>Remove previous results with these input parameters</w:t>
-      </w:r>
-    </w:p>
-    <w:p>
-      <w:r>
-        <w:t>Loop through each scholarship using @ScholarshipCounter</w:t>
-      </w:r>
-    </w:p>
-    <w:p>
-      <w:r>
-        <w:tab/>
-        <w:t>Declare @CurrentAmount</w:t>
-      </w:r>
-    </w:p>
-    <w:p>
-      <w:r>
-        <w:tab/>
-        <w:t>Declare @CurrentSplitAmount</w:t>
-      </w:r>
-    </w:p>
-    <w:p>
-      <w:r>
-        <w:tab/>
-        <w:t>Declare @CountOfApplicants</w:t>
-      </w:r>
-    </w:p>
-    <w:p>
-      <w:r>
-        <w:tab/>
-        <w:t>Set Scholarship as @CurrentScholarship with @ScholarshipCOunter pulling from looping table</w:t>
-      </w:r>
-    </w:p>
-    <w:p>
-      <w:r>
-        <w:tab/>
-        <w:t>Set Amount as @CurrentAmount with current scholarship amount</w:t>
-      </w:r>
-    </w:p>
-    <w:p>
-      <w:r>
-        <w:tab/>
-        <w:t xml:space="preserve">Set @CountOfApplicants as </w:t>
-      </w:r>
-      <w:r>
-        <w:t>higher of the number of actual applicants or maximum applicants from the input parameters</w:t>
-      </w:r>
-    </w:p>
-    <w:p>
-      <w:r>
-        <w:tab/>
-        <w:t>Set @CurrentSplitAmount =@CurrentAmount/@CountOfApplicants</w:t>
-      </w:r>
-    </w:p>
-    <w:p>
-      <w:r>
-        <w:tab/>
-        <w:t>For each Current Applicant</w:t>
-      </w:r>
-      <w:r>
-        <w:t xml:space="preserve"> &gt;= @CountOfApplicants (Ordered by Ranking Ascending)</w:t>
-      </w:r>
-    </w:p>
-    <w:p>
-      <w:r>
-        <w:tab/>
-      </w:r>
-      <w:r>
-        <w:tab/>
-        <w:t>Set Applicant as @ScholarshipWinner</w:t>
-      </w:r>
-    </w:p>
-    <w:p>
-      <w:r>
-        <w:tab/>
-      </w:r>
-      <w:r>
-        <w:tab/>
-        <w:t>Set Result Into ResultTable with @ScholarshipWinner, @CurrentScholarship, and @</w:t>
-      </w:r>
-      <w:r>
-        <w:t xml:space="preserve"> </w:t>
-      </w:r>
-      <w:r>
-        <w:t>CurrentSplitAmount</w:t>
-      </w:r>
-    </w:p>
-    <w:p>
-      <w:r>
-        <w:tab/>
-      </w:r>
-      <w:r>
-        <w:tab/>
-        <w:t>Next Applicant</w:t>
-      </w:r>
-    </w:p>
-    <w:p>
-      <w:r>
-        <w:tab/>
-        <w:t>Next Scholarship in Looping Table</w:t>
-      </w:r>
-    </w:p>
-    <w:p>
-      <w:r>
-        <w:t>Insert into Analysis</w:t>
-      </w:r>
-    </w:p>
-    <w:p>
-      <w:pPr>
-        <w:pStyle w:val="Heading3"/>
-      </w:pPr>
-      <w:r>
-        <w:t xml:space="preserve">Algorithm </w:t>
-      </w:r>
-      <w:r>
-        <w:t>7</w:t>
-      </w:r>
-      <w:r>
-        <w:t>- Basics</w:t>
-      </w:r>
-    </w:p>
-    <w:p>
-      <w:r>
-        <w:t>Get Input Parameters</w:t>
-      </w:r>
-    </w:p>
-    <w:p>
-      <w:r>
-        <w:t>Get Scholarship and place in a looping table</w:t>
-      </w:r>
-    </w:p>
-    <w:p>
-      <w:r>
-        <w:t>Set @CountOfScholarships to count of scholarships in looping table</w:t>
-      </w:r>
-    </w:p>
-    <w:p>
-      <w:r>
-        <w:t>Set @ScholarshipCounter to 1</w:t>
-      </w:r>
-    </w:p>
-    <w:p>
-      <w:r>
-        <w:t>Declare @ScholarshipWinner</w:t>
-      </w:r>
-    </w:p>
-    <w:p>
-      <w:r>
-        <w:t>Declare @CurrentScholarship</w:t>
-      </w:r>
-    </w:p>
-    <w:p>
-      <w:r>
-        <w:t>Remove previous results with these input parameters</w:t>
-      </w:r>
-    </w:p>
-    <w:p>
-      <w:r>
-        <w:t>Loop through each scholarship using @ScholarshipCounter</w:t>
-      </w:r>
-    </w:p>
-    <w:p>
-      <w:r>
-        <w:tab/>
-        <w:t>Declare @CurrentAmount</w:t>
-      </w:r>
-    </w:p>
-    <w:p>
-      <w:r>
-        <w:tab/>
-        <w:t>Declare @CurrentSplitAmount</w:t>
-      </w:r>
-    </w:p>
-    <w:p>
-      <w:r>
-        <w:lastRenderedPageBreak/>
-        <w:tab/>
-        <w:t>Declare @CountOfApplicants</w:t>
-      </w:r>
-    </w:p>
-    <w:p>
-      <w:r>
-        <w:tab/>
-        <w:t>Declare @PeopleToDivideBy</w:t>
-      </w:r>
-    </w:p>
-    <w:p>
-      <w:r>
-        <w:tab/>
-        <w:t>Declare @ApplicantsWithMinimumAmounts</w:t>
-      </w:r>
-    </w:p>
-    <w:p>
-      <w:r>
-        <w:tab/>
-        <w:t>Set Scholarship as @CurrentScholarship with @ScholarshipCOunter pulling from looping table</w:t>
-      </w:r>
-    </w:p>
-    <w:p>
-      <w:r>
-        <w:tab/>
-      </w:r>
-      <w:r>
-        <w:t>Set Amount as @CurrentAmount with current scholarship amount</w:t>
-      </w:r>
-    </w:p>
-    <w:p>
-      <w:r>
-        <w:tab/>
-        <w:t>Set @</w:t>
-      </w:r>
-      <w:r>
-        <w:t xml:space="preserve"> </w:t>
-      </w:r>
-      <w:r>
-        <w:t>ApplicantsWithMinimumAmounts</w:t>
-      </w:r>
-      <w:r>
-        <w:t xml:space="preserve"> =@currentamount/</w:t>
-      </w:r>
-      <w:r>
-        <w:t>@MinimumAward from input parameters</w:t>
-      </w:r>
-    </w:p>
-    <w:p>
-      <w:r>
-        <w:tab/>
-        <w:t>If @</w:t>
-      </w:r>
-      <w:r>
-        <w:t xml:space="preserve"> </w:t>
-      </w:r>
-      <w:r>
-        <w:t>ApplicantsWithMinimumAmounts</w:t>
-      </w:r>
-      <w:r>
-        <w:t xml:space="preserve"> &lt; 1 then set @</w:t>
-      </w:r>
-      <w:r>
-        <w:t xml:space="preserve"> </w:t>
-      </w:r>
-      <w:r>
-        <w:t>ApplicantsWithMinimumAmounts</w:t>
-      </w:r>
-      <w:r>
-        <w:t>=1</w:t>
-      </w:r>
-    </w:p>
-    <w:p>
-      <w:r>
-        <w:tab/>
-      </w:r>
-    </w:p>
-    <w:p>
-      <w:r>
-        <w:tab/>
-        <w:t xml:space="preserve">Set @CountOfApplicants as </w:t>
-      </w:r>
-      <w:r>
-        <w:t>number of applicants for scholarships</w:t>
-      </w:r>
-    </w:p>
-    <w:p>
-      <w:r>
-        <w:tab/>
-        <w:t>Set @PeopleToDivideBy as lesser of @</w:t>
-      </w:r>
-      <w:r>
-        <w:t xml:space="preserve"> </w:t>
-      </w:r>
-      <w:r>
-        <w:t>ApplicantsWithMinimumAmounts</w:t>
-      </w:r>
-      <w:r>
-        <w:t xml:space="preserve"> or @CountOfApplicants</w:t>
-      </w:r>
-    </w:p>
-    <w:p>
-      <w:r>
-        <w:tab/>
-        <w:t>Set @CurrentSplitAmount =@CurrentAmount/@</w:t>
-      </w:r>
-      <w:r>
-        <w:t xml:space="preserve"> </w:t>
-      </w:r>
-      <w:r>
-        <w:t>PeopleToDivideBy</w:t>
-      </w:r>
-    </w:p>
-    <w:p>
-      <w:r>
-        <w:tab/>
-        <w:t>For each Current Applicant &gt;= @</w:t>
-      </w:r>
-      <w:r>
-        <w:t xml:space="preserve"> </w:t>
-      </w:r>
-      <w:r>
-        <w:t xml:space="preserve">PeopleToDivideBy </w:t>
-      </w:r>
-      <w:r>
-        <w:t>(Ordered by Ranking Ascending)</w:t>
-      </w:r>
-    </w:p>
-    <w:p>
-      <w:r>
-        <w:tab/>
-      </w:r>
-      <w:r>
-        <w:tab/>
-        <w:t>Set Applicant as @ScholarshipWinner</w:t>
-      </w:r>
-    </w:p>
-    <w:p>
-      <w:r>
-        <w:tab/>
-      </w:r>
-      <w:r>
-        <w:tab/>
-        <w:t>Set Result Into ResultTable with @ScholarshipWinner, @CurrentScholarship, and @</w:t>
-      </w:r>
-      <w:r>
-        <w:t xml:space="preserve"> </w:t>
-      </w:r>
-      <w:r>
-        <w:t>CurrentSplitAmount</w:t>
-      </w:r>
-    </w:p>
-    <w:p>
-      <w:r>
-        <w:tab/>
-      </w:r>
-      <w:r>
-        <w:tab/>
-        <w:t>Next Applicant</w:t>
-      </w:r>
-    </w:p>
-    <w:p>
-      <w:r>
-        <w:tab/>
-        <w:t>Next Scholarship in Looping Table</w:t>
-      </w:r>
-    </w:p>
-    <w:p>
-      <w:r>
-        <w:t>Insert into Analysis</w:t>
-      </w:r>
-    </w:p>
-    <w:p>
-      <w:pPr>
-        <w:pStyle w:val="Heading3"/>
-      </w:pPr>
-      <w:r>
-        <w:t>Insert Into Analysis</w:t>
-      </w:r>
-    </w:p>
-    <w:p>
-      <w:pPr>
-        <w:rPr>
-          <w:rStyle w:val="Emphasis"/>
-        </w:rPr>
-      </w:pPr>
-      <w:r>
-        <w:rPr>
-          <w:rStyle w:val="Emphasis"/>
-        </w:rPr>
-        <w:t xml:space="preserve">This algorithm poses a particular challenge to do in declarative fashion and uses </w:t>
-      </w:r>
-      <w:r>
-        <w:rPr>
-          <w:rStyle w:val="Emphasis"/>
-        </w:rPr>
-        <w:t xml:space="preserve">aggregate grouping and </w:t>
-      </w:r>
-      <w:r>
-        <w:rPr>
-          <w:rStyle w:val="Emphasis"/>
-        </w:rPr>
-        <w:t>window functions such as LEAD and LAG to determine the order of various elements.</w:t>
-      </w:r>
-    </w:p>
-    <w:p>
-      <w:r>
-        <w:t>Get Input Parameters</w:t>
-      </w:r>
-    </w:p>
-    <w:p>
-      <w:r>
-        <w:t>Delete From Current Analysis for Input Parameters</w:t>
-      </w:r>
-    </w:p>
-    <w:p>
-      <w:r>
-        <w:tab/>
-      </w:r>
-      <w:r>
-        <w:t>Set @grouptable =</w:t>
-      </w:r>
-      <w:r>
-        <w:t>Group Join Scholarship Awards and Applicant Rankings with Input Parameters</w:t>
-      </w:r>
-      <w:r>
-        <w:t xml:space="preserve"> order by total award descending</w:t>
-      </w:r>
-    </w:p>
-    <w:p>
-      <w:r>
-        <w:tab/>
-        <w:t>For total for each applicant and total their award amount and give them a ranking and get the next ranking for the next row</w:t>
-      </w:r>
-      <w:r>
-        <w:t xml:space="preserve"> in the dataset</w:t>
-      </w:r>
-      <w:r>
-        <w:t>, add 1 to get the expected ranking, and get the amount from the next row</w:t>
-      </w:r>
-    </w:p>
-    <w:p>
-      <w:r>
-        <w:tab/>
-      </w:r>
-      <w:r>
-        <w:t>For each row</w:t>
-      </w:r>
-    </w:p>
-    <w:p>
-      <w:pPr>
-        <w:ind w:left="720" w:firstLine="720"/>
-      </w:pPr>
-      <w:r>
-        <w:t>s</w:t>
-      </w:r>
-      <w:r>
-        <w:t>et @orderperserved as 1 if next ranking and expected ranking are equal and zero if not</w:t>
-      </w:r>
-    </w:p>
-    <w:p>
-      <w:pPr>
-        <w:ind w:left="720" w:firstLine="720"/>
-      </w:pPr>
-      <w:r>
-        <w:lastRenderedPageBreak/>
-        <w:t>set @amountpreserved as 1 if total &gt; next amount and 0 if not</w:t>
-      </w:r>
-    </w:p>
-    <w:p>
-      <w:pPr>
-        <w:ind w:left="720" w:firstLine="720"/>
-      </w:pPr>
-      <w:r>
         <w:t>set @amountequaled as 1 if total &gt;= nextamount and 0 if not</w:t>
       </w:r>
     </w:p>
@@ -3022,8 +3181,6 @@
       <w:r>
         <w:t xml:space="preserve">The implantation of the seven algorithms within normalized and denormalized data models within a SQL model allows for the most flexible method going forward. Since most languages has some version of ODBC or a native MS-SQL Client, a framework can built that leverages the work already done within this repository. </w:t>
       </w:r>
-      <w:bookmarkStart w:id="0" w:name="_GoBack"/>
-      <w:bookmarkEnd w:id="0"/>
     </w:p>
     <w:p/>
     <w:p>
@@ -3124,8 +3281,11 @@
     </w:p>
     <w:p>
       <w:r>
+        <w:t xml:space="preserve">However, this will quickly expand the scholarships that must be pushed through the algorithm quickly. As the previous example shows, instead of one run through the list, the algorithms would need to be run </w:t>
+      </w:r>
+      <w:r>
         <w:lastRenderedPageBreak/>
-        <w:t>However, this will quickly expand the scholarships that must be pushed through the algorithm quickly. As the previous example shows, instead of one run through the list, the algorithms would need to be run 6 times. This would also expand the listings the end user would have to pick to determine the best choice. In the previous</w:t>
+        <w:t>6 times. This would also expand the listings the end user would have to pick to determine the best choice. In the previous</w:t>
       </w:r>
       <w:r>
         <w:t xml:space="preserve"> example, if we add three more scholarships with the same amount of $500 dollars, our number of scholarship orders expands to 36.  It is not clear at this time if this added complexity would actually help out the end user of the product or make the decision as complex as the current situation without the algorithm help.</w:t>
@@ -3371,7 +3531,6 @@
           <w:rFonts w:ascii="Verdana" w:hAnsi="Verdana"/>
           <w:color w:val="333333"/>
         </w:rPr>
-        <w:lastRenderedPageBreak/>
         <w:t> </w:t>
       </w:r>
     </w:p>
@@ -3390,6 +3549,7 @@
           <w:rFonts w:ascii="Verdana" w:hAnsi="Verdana"/>
           <w:color w:val="333333"/>
         </w:rPr>
+        <w:lastRenderedPageBreak/>
         <w:t>C1.E: Students will demonstrate fluency in at least one programming language. </w:t>
       </w:r>
     </w:p>
@@ -3891,7 +4051,6 @@
           <w:sz w:val="24"/>
           <w:szCs w:val="24"/>
         </w:rPr>
-        <w:lastRenderedPageBreak/>
         <w:t xml:space="preserve">The student worked with Financial Aid professionals to devise the needs and create the proper algorithms. </w:t>
       </w:r>
     </w:p>
@@ -3913,6 +4072,7 @@
           <w:sz w:val="24"/>
           <w:szCs w:val="24"/>
         </w:rPr>
+        <w:lastRenderedPageBreak/>
         <w:t>C3:B: Students will be able to effectively articulate various evidence supporting a solution and to communicate the results of their work, using appropriate graphics, visualizations, multi-media vehicles, or artistic performance. </w:t>
       </w:r>
     </w:p>
@@ -4065,6 +4225,274 @@
       </w:r>
     </w:p>
     <w:p/>
+    <w:p>
+      <w:pPr>
+        <w:pStyle w:val="Heading1"/>
+      </w:pPr>
+      <w:r>
+        <w:t>Biblography</w:t>
+      </w:r>
+    </w:p>
+    <w:p>
+      <w:pPr>
+        <w:widowControl w:val="0"/>
+        <w:autoSpaceDE w:val="0"/>
+        <w:autoSpaceDN w:val="0"/>
+        <w:adjustRightInd w:val="0"/>
+        <w:spacing w:line="240" w:lineRule="auto"/>
+        <w:ind w:left="480" w:hanging="480"/>
+        <w:rPr>
+          <w:rFonts w:ascii="Calibri" w:hAnsi="Calibri" w:cs="Calibri"/>
+          <w:noProof/>
+          <w:szCs w:val="24"/>
+        </w:rPr>
+      </w:pPr>
+      <w:r>
+        <w:fldChar w:fldCharType="begin" w:fldLock="1"/>
+      </w:r>
+      <w:r>
+        <w:instrText xml:space="preserve">ADDIN Mendeley Bibliography CSL_BIBLIOGRAPHY </w:instrText>
+      </w:r>
+      <w:r>
+        <w:fldChar w:fldCharType="separate"/>
+      </w:r>
+      <w:r>
+        <w:rPr>
+          <w:rFonts w:ascii="Calibri" w:hAnsi="Calibri" w:cs="Calibri"/>
+          <w:noProof/>
+          <w:szCs w:val="24"/>
+        </w:rPr>
+        <w:t>Belloni, Alexandre, Mitchell J Lovett, William Boulding, and Richard Staelin. 2018. “Optimal Admission and Scholarship Decisions: Choosing Customized Marketing Offers to Attract a Desirable Mix of Customers.” Accessed June 29. doi:10.1287/xxxx.0000.0000.</w:t>
+      </w:r>
+    </w:p>
+    <w:p>
+      <w:pPr>
+        <w:widowControl w:val="0"/>
+        <w:autoSpaceDE w:val="0"/>
+        <w:autoSpaceDN w:val="0"/>
+        <w:adjustRightInd w:val="0"/>
+        <w:spacing w:line="240" w:lineRule="auto"/>
+        <w:ind w:left="480" w:hanging="480"/>
+        <w:rPr>
+          <w:rFonts w:ascii="Calibri" w:hAnsi="Calibri" w:cs="Calibri"/>
+          <w:noProof/>
+          <w:szCs w:val="24"/>
+        </w:rPr>
+      </w:pPr>
+      <w:r>
+        <w:rPr>
+          <w:rFonts w:ascii="Calibri" w:hAnsi="Calibri" w:cs="Calibri"/>
+          <w:noProof/>
+          <w:szCs w:val="24"/>
+        </w:rPr>
+        <w:t>Biró, Péter. 2018. “Student Admissions in Hungary as Gale and Shapley Envisaged.” Accessed July 10. https://www.researchgate.net/profile/Peter_Biro4/publication/237834167_Student_Admissions_in_Hungary_as_Gale_and_Shapley_Envisaged/links/569ff89608ae21a5642727f0/Student-Admissions-in-Hungary-as-Gale-and-Shapley-Envisaged.pdf.</w:t>
+      </w:r>
+    </w:p>
+    <w:p>
+      <w:pPr>
+        <w:widowControl w:val="0"/>
+        <w:autoSpaceDE w:val="0"/>
+        <w:autoSpaceDN w:val="0"/>
+        <w:adjustRightInd w:val="0"/>
+        <w:spacing w:line="240" w:lineRule="auto"/>
+        <w:ind w:left="480" w:hanging="480"/>
+        <w:rPr>
+          <w:rFonts w:ascii="Calibri" w:hAnsi="Calibri" w:cs="Calibri"/>
+          <w:noProof/>
+          <w:szCs w:val="24"/>
+        </w:rPr>
+      </w:pPr>
+      <w:r>
+        <w:rPr>
+          <w:rFonts w:ascii="Calibri" w:hAnsi="Calibri" w:cs="Calibri"/>
+          <w:noProof/>
+          <w:szCs w:val="24"/>
+        </w:rPr>
+        <w:t xml:space="preserve">Codd, E F. 1990. </w:t>
+      </w:r>
+      <w:r>
+        <w:rPr>
+          <w:rFonts w:ascii="Calibri" w:hAnsi="Calibri" w:cs="Calibri"/>
+          <w:i/>
+          <w:iCs/>
+          <w:noProof/>
+          <w:szCs w:val="24"/>
+        </w:rPr>
+        <w:t>The Relational Model for Database Management : Version 2</w:t>
+      </w:r>
+      <w:r>
+        <w:rPr>
+          <w:rFonts w:ascii="Calibri" w:hAnsi="Calibri" w:cs="Calibri"/>
+          <w:noProof/>
+          <w:szCs w:val="24"/>
+        </w:rPr>
+        <w:t xml:space="preserve">. </w:t>
+      </w:r>
+      <w:r>
+        <w:rPr>
+          <w:rFonts w:ascii="Calibri" w:hAnsi="Calibri" w:cs="Calibri"/>
+          <w:i/>
+          <w:iCs/>
+          <w:noProof/>
+          <w:szCs w:val="24"/>
+        </w:rPr>
+        <w:t>Database</w:t>
+      </w:r>
+      <w:r>
+        <w:rPr>
+          <w:rFonts w:ascii="Calibri" w:hAnsi="Calibri" w:cs="Calibri"/>
+          <w:noProof/>
+          <w:szCs w:val="24"/>
+        </w:rPr>
+        <w:t>.</w:t>
+      </w:r>
+    </w:p>
+    <w:p>
+      <w:pPr>
+        <w:widowControl w:val="0"/>
+        <w:autoSpaceDE w:val="0"/>
+        <w:autoSpaceDN w:val="0"/>
+        <w:adjustRightInd w:val="0"/>
+        <w:spacing w:line="240" w:lineRule="auto"/>
+        <w:ind w:left="480" w:hanging="480"/>
+        <w:rPr>
+          <w:rFonts w:ascii="Calibri" w:hAnsi="Calibri" w:cs="Calibri"/>
+          <w:noProof/>
+          <w:szCs w:val="24"/>
+        </w:rPr>
+      </w:pPr>
+      <w:r>
+        <w:rPr>
+          <w:rFonts w:ascii="Calibri" w:hAnsi="Calibri" w:cs="Calibri"/>
+          <w:noProof/>
+          <w:szCs w:val="24"/>
+        </w:rPr>
+        <w:t>Gale, D and Shapley, L.S. 1960. “College Admissions And The Stability of Marriage.” http://www.dtic.mil/dtic/tr/fulltext/u2/251958.pdf.</w:t>
+      </w:r>
+    </w:p>
+    <w:p>
+      <w:pPr>
+        <w:widowControl w:val="0"/>
+        <w:autoSpaceDE w:val="0"/>
+        <w:autoSpaceDN w:val="0"/>
+        <w:adjustRightInd w:val="0"/>
+        <w:spacing w:line="240" w:lineRule="auto"/>
+        <w:ind w:left="480" w:hanging="480"/>
+        <w:rPr>
+          <w:rFonts w:ascii="Calibri" w:hAnsi="Calibri" w:cs="Calibri"/>
+          <w:noProof/>
+          <w:szCs w:val="24"/>
+        </w:rPr>
+      </w:pPr>
+      <w:r>
+        <w:rPr>
+          <w:rFonts w:ascii="Calibri" w:hAnsi="Calibri" w:cs="Calibri"/>
+          <w:noProof/>
+          <w:szCs w:val="24"/>
+        </w:rPr>
+        <w:t>Rachmawati, Sekar Rizky. 2017. “UNIVERSITY OF OKLAHOMA GRADUATE COLLEGE SCHOLARSHIP-STUDENT MATCHING PROCESS OPTIMIZATION.” https://shareok.org/bitstream/handle/11244/52949/2017_Sekar_Rizky_Rachmawati_Thesis.pdf?sequence=2.</w:t>
+      </w:r>
+    </w:p>
+    <w:p>
+      <w:pPr>
+        <w:widowControl w:val="0"/>
+        <w:autoSpaceDE w:val="0"/>
+        <w:autoSpaceDN w:val="0"/>
+        <w:adjustRightInd w:val="0"/>
+        <w:spacing w:line="240" w:lineRule="auto"/>
+        <w:ind w:left="480" w:hanging="480"/>
+        <w:rPr>
+          <w:rFonts w:ascii="Calibri" w:hAnsi="Calibri" w:cs="Calibri"/>
+          <w:noProof/>
+          <w:szCs w:val="24"/>
+        </w:rPr>
+      </w:pPr>
+      <w:r>
+        <w:rPr>
+          <w:rFonts w:ascii="Calibri" w:hAnsi="Calibri" w:cs="Calibri"/>
+          <w:noProof/>
+          <w:szCs w:val="24"/>
+        </w:rPr>
+        <w:t>Shapley, L, and A Roth. 2012. “Stable Matching: Theory, Evidence, and Practical Design.,” 5 pp.</w:t>
+      </w:r>
+    </w:p>
+    <w:p>
+      <w:pPr>
+        <w:widowControl w:val="0"/>
+        <w:autoSpaceDE w:val="0"/>
+        <w:autoSpaceDN w:val="0"/>
+        <w:adjustRightInd w:val="0"/>
+        <w:spacing w:line="240" w:lineRule="auto"/>
+        <w:ind w:left="480" w:hanging="480"/>
+        <w:rPr>
+          <w:rFonts w:ascii="Calibri" w:hAnsi="Calibri" w:cs="Calibri"/>
+          <w:noProof/>
+          <w:szCs w:val="24"/>
+        </w:rPr>
+      </w:pPr>
+      <w:r>
+        <w:rPr>
+          <w:rFonts w:ascii="Calibri" w:hAnsi="Calibri" w:cs="Calibri"/>
+          <w:noProof/>
+          <w:szCs w:val="24"/>
+        </w:rPr>
+        <w:t>Teo, Chung-Piaw, Jay Sethuraman, and Wee-Peng Tan. 2018. “Gale-Shapley Stable Marriage Problem Revisited: Strategic Issues and Applications.” Accessed July 10. https://pdfs.semanticscholar.org/6326/45fb5e7eb4e6c959fe42ed23d9a54cbb81d1.pdf.</w:t>
+      </w:r>
+    </w:p>
+    <w:p>
+      <w:pPr>
+        <w:widowControl w:val="0"/>
+        <w:autoSpaceDE w:val="0"/>
+        <w:autoSpaceDN w:val="0"/>
+        <w:adjustRightInd w:val="0"/>
+        <w:spacing w:line="240" w:lineRule="auto"/>
+        <w:ind w:left="480" w:hanging="480"/>
+        <w:rPr>
+          <w:rFonts w:ascii="Calibri" w:hAnsi="Calibri" w:cs="Calibri"/>
+          <w:noProof/>
+        </w:rPr>
+      </w:pPr>
+      <w:r>
+        <w:rPr>
+          <w:rFonts w:ascii="Calibri" w:hAnsi="Calibri" w:cs="Calibri"/>
+          <w:noProof/>
+          <w:szCs w:val="24"/>
+        </w:rPr>
+        <w:t xml:space="preserve">The Royal Swedish Academy of Sciences. 2002. “The Prize in Economic Sciences 2002 - Press Release.” </w:t>
+      </w:r>
+      <w:r>
+        <w:rPr>
+          <w:rFonts w:ascii="Calibri" w:hAnsi="Calibri" w:cs="Calibri"/>
+          <w:i/>
+          <w:iCs/>
+          <w:noProof/>
+          <w:szCs w:val="24"/>
+        </w:rPr>
+        <w:t>Nobelprize.Org</w:t>
+      </w:r>
+      <w:r>
+        <w:rPr>
+          <w:rFonts w:ascii="Calibri" w:hAnsi="Calibri" w:cs="Calibri"/>
+          <w:noProof/>
+          <w:szCs w:val="24"/>
+        </w:rPr>
+        <w:t>. https://www.nobelprize.org/nobel_prizes/economic-</w:t>
+      </w:r>
+      <w:r>
+        <w:rPr>
+          <w:rFonts w:ascii="Calibri" w:hAnsi="Calibri" w:cs="Calibri"/>
+          <w:noProof/>
+          <w:szCs w:val="24"/>
+        </w:rPr>
+        <w:lastRenderedPageBreak/>
+        <w:t>sciences/laureates/2012/press.html.</w:t>
+      </w:r>
+    </w:p>
+    <w:p>
+      <w:r>
+        <w:fldChar w:fldCharType="end"/>
+      </w:r>
+    </w:p>
     <w:sectPr>
       <w:pgSz w:w="12240" w:h="15840"/>
       <w:pgMar w:top="1440" w:right="1440" w:bottom="1440" w:left="1440" w:header="720" w:footer="720" w:gutter="0"/>
@@ -5286,7 +5714,7 @@
 </file>
 
 <file path=customXml/itemProps1.xml><?xml version="1.0" encoding="utf-8"?>
-<ds:datastoreItem xmlns:ds="http://schemas.openxmlformats.org/officeDocument/2006/customXml" ds:itemID="{6DA1BB00-4AC8-434F-8D39-680C710AABCF}">
+<ds:datastoreItem xmlns:ds="http://schemas.openxmlformats.org/officeDocument/2006/customXml" ds:itemID="{917C38AA-543F-42CC-A35B-D50AC9BE5149}">
   <ds:schemaRefs>
     <ds:schemaRef ds:uri="http://schemas.openxmlformats.org/officeDocument/2006/bibliography"/>
   </ds:schemaRefs>

</xml_diff>

<commit_message>
Changed name to be consistent.
</commit_message>
<xml_diff>
--- a/Documents/Final Capstone Paper Scholarship Algorithms.docx
+++ b/Documents/Final Capstone Paper Scholarship Algorithms.docx
@@ -66,21 +66,7 @@
         <w:rPr>
           <w:noProof/>
         </w:rPr>
-        <w:t>(</w:t>
-      </w:r>
-      <w:proofErr w:type="spellStart"/>
-      <w:r>
-        <w:rPr>
-          <w:noProof/>
-        </w:rPr>
-        <w:t>Belloni</w:t>
-      </w:r>
-      <w:proofErr w:type="spellEnd"/>
-      <w:r>
-        <w:rPr>
-          <w:noProof/>
-        </w:rPr>
-        <w:t xml:space="preserve"> et al. 2018)</w:t>
+        <w:t>(Belloni et al. 2018)</w:t>
       </w:r>
       <w:r>
         <w:fldChar w:fldCharType="end"/>
@@ -107,21 +93,7 @@
         <w:rPr>
           <w:noProof/>
         </w:rPr>
-        <w:t>(</w:t>
-      </w:r>
-      <w:proofErr w:type="spellStart"/>
-      <w:r>
-        <w:rPr>
-          <w:noProof/>
-        </w:rPr>
-        <w:t>Belloni</w:t>
-      </w:r>
-      <w:proofErr w:type="spellEnd"/>
-      <w:r>
-        <w:rPr>
-          <w:noProof/>
-        </w:rPr>
-        <w:t xml:space="preserve"> et al. 2018)</w:t>
+        <w:t>(Belloni et al. 2018)</w:t>
       </w:r>
       <w:r>
         <w:fldChar w:fldCharType="end"/>
@@ -176,13 +148,8 @@
         <w:t xml:space="preserve"> to determine if they can fix these common pitfalls</w:t>
       </w:r>
       <w:r>
-        <w:t xml:space="preserve">. These algorithms are based on common practices for awarding committees such as merit based, split based, minimum awards, and maximum total awarding for students. I implement these seven algorithms in a MS-SQL Database with a normalized version based on the work of </w:t>
-      </w:r>
-      <w:proofErr w:type="spellStart"/>
-      <w:r>
-        <w:t>Codd</w:t>
-      </w:r>
-      <w:proofErr w:type="spellEnd"/>
+        <w:t>. These algorithms are based on common practices for awarding committees such as merit based, split based, minimum awards, and maximum total awarding for students. I implement these seven algorithms in a MS-SQL Database with a normalized version based on the work of Codd</w:t>
+      </w:r>
       <w:r>
         <w:t xml:space="preserve"> </w:t>
       </w:r>
@@ -205,15 +172,7 @@
         <w:fldChar w:fldCharType="end"/>
       </w:r>
       <w:r>
-        <w:t xml:space="preserve"> and a </w:t>
-      </w:r>
-      <w:proofErr w:type="spellStart"/>
-      <w:r>
-        <w:t>denormalized</w:t>
-      </w:r>
-      <w:proofErr w:type="spellEnd"/>
-      <w:r>
-        <w:t xml:space="preserve"> version which would allow other external scholarships easy input into the working of the algorithms. Once these seven algorithms are run, I can examine the results to look for logical consistencies that are being adhered to by using certain algorithms. There are three logical consistencies which I call the rational assumptions (RA) that be checked for each run of the seven algorithms. The end results is that a simple query can be run that can examine and decide which algorithm is best for the given data. </w:t>
+        <w:t xml:space="preserve"> and a denormalized version which would allow other external scholarships easy input into the working of the algorithms. Once these seven algorithms are run, I can examine the results to look for logical consistencies that are being adhered to by using certain algorithms. There are three logical consistencies which I call the rational assumptions (RA) that be checked for each run of the seven algorithms. The end results is that a simple query can be run that can examine and decide which algorithm is best for the given data. </w:t>
       </w:r>
     </w:p>
     <w:p>
@@ -409,21 +368,7 @@
         <w:rPr>
           <w:noProof/>
         </w:rPr>
-        <w:t>(</w:t>
-      </w:r>
-      <w:proofErr w:type="spellStart"/>
-      <w:r>
-        <w:rPr>
-          <w:noProof/>
-        </w:rPr>
-        <w:t>Biró</w:t>
-      </w:r>
-      <w:proofErr w:type="spellEnd"/>
-      <w:r>
-        <w:rPr>
-          <w:noProof/>
-        </w:rPr>
-        <w:t xml:space="preserve"> 2018)</w:t>
+        <w:t>(Biró 2018)</w:t>
       </w:r>
       <w:r>
         <w:fldChar w:fldCharType="end"/>
@@ -450,21 +395,204 @@
         <w:fldChar w:fldCharType="end"/>
       </w:r>
       <w:r>
+        <w:t xml:space="preserve">. Teo et al look into the school assignment process in Singapore </w:t>
+      </w:r>
+      <w:r>
+        <w:fldChar w:fldCharType="begin" w:fldLock="1"/>
+      </w:r>
+      <w:r>
+        <w:instrText>ADDIN CSL_CITATION {"citationItems":[{"id":"ITEM-1","itemData":{"abstract":"W e study strategic issues in the Gale-Shapley stable marriage model. In the first part of the paper, we derive the optimal cheating strategy and show that it is not always possible for a woman to recover her women-optimal stable partner from the men-optimal stable matching mechanism when she can only cheat by permuting her preferences. In fact, we show, using simulation, that the chances that a woman can benefit from cheating are slim. In the second part of the paper, we consider a two-sided matching market found in Singapore. We study the matching mechanism used by the Ministry of Education (MOE) in the placement of primary six students in secondary schools, and discuss why the current method has limited success in accommodating the preferences of the students, and the spe-cific needs of the schools (in terms of the \" mix \" of admitted students). Using insights from the first part of the paper, we show that stable matching mechanisms are more appropriate in this matching market and explain why the strategic behavior of the students need not be a major concern.","author":[{"dropping-particle":"","family":"Teo","given":"Chung-Piaw","non-dropping-particle":"","parse-names":false,"suffix":""},{"dropping-particle":"","family":"Sethuraman","given":"Jay","non-dropping-particle":"","parse-names":false,"suffix":""},{"dropping-particle":"","family":"Tan","given":"Wee-Peng","non-dropping-particle":"","parse-names":false,"suffix":""}],"id":"ITEM-1","issued":{"date-parts":[["0"]]},"title":"Gale-Shapley Stable Marriage Problem Revisited: Strategic Issues and Applications","type":"article-journal"},"uris":["http://www.mendeley.com/documents/?uuid=bc78bfe3-ac71-3862-9223-3208f23235cf"]}],"mendeley":{"formattedCitation":"(Teo, Sethuraman, and Tan 2018)","plainTextFormattedCitation":"(Teo, Sethuraman, and Tan 2018)","previouslyFormattedCitation":"(Teo, Sethuraman, and Tan 2018)"},"properties":{"noteIndex":0},"schema":"https://github.com/citation-style-language/schema/raw/master/csl-citation.json"}</w:instrText>
+      </w:r>
+      <w:r>
+        <w:fldChar w:fldCharType="separate"/>
+      </w:r>
+      <w:r>
+        <w:rPr>
+          <w:noProof/>
+        </w:rPr>
+        <w:t>(Teo, Sethuraman, and Tan 2018)</w:t>
+      </w:r>
+      <w:r>
+        <w:fldChar w:fldCharType="end"/>
+      </w:r>
+      <w:r>
+        <w:t>. They find that the current process is not optimal and how the algorith</w:t>
+      </w:r>
+      <w:r>
+        <w:t>m can better match the students</w:t>
+      </w:r>
+      <w:r>
+        <w:t xml:space="preserve"> </w:t>
+      </w:r>
+      <w:r>
+        <w:fldChar w:fldCharType="begin" w:fldLock="1"/>
+      </w:r>
+      <w:r>
+        <w:instrText>ADDIN CSL_CITATION {"citationItems":[{"id":"ITEM-1","itemData":{"abstract":"W e study strategic issues in the Gale-Shapley stable marriage model. In the first part of the paper, we derive the optimal cheating strategy and show that it is not always possible for a woman to recover her women-optimal stable partner from the men-optimal stable matching mechanism when she can only cheat by permuting her preferences. In fact, we show, using simulation, that the chances that a woman can benefit from cheating are slim. In the second part of the paper, we consider a two-sided matching market found in Singapore. We study the matching mechanism used by the Ministry of Education (MOE) in the placement of primary six students in secondary schools, and discuss why the current method has limited success in accommodating the preferences of the students, and the spe-cific needs of the schools (in terms of the \" mix \" of admitted students). Using insights from the first part of the paper, we show that stable matching mechanisms are more appropriate in this matching market and explain why the strategic behavior of the students need not be a major concern.","author":[{"dropping-particle":"","family":"Teo","given":"Chung-Piaw","non-dropping-particle":"","parse-names":false,"suffix":""},{"dropping-particle":"","family":"Sethuraman","given":"Jay","non-dropping-particle":"","parse-names":false,"suffix":""},{"dropping-particle":"","family":"Tan","given":"Wee-Peng","non-dropping-particle":"","parse-names":false,"suffix":""}],"id":"ITEM-1","issued":{"date-parts":[["0"]]},"title":"Gale-Shapley Stable Marriage Problem Revisited: Strategic Issues and Applications","type":"article-journal"},"uris":["http://www.mendeley.com/documents/?uuid=bc78bfe3-ac71-3862-9223-3208f23235cf"]}],"mendeley":{"formattedCitation":"(Teo, Sethuraman, and Tan 2018)","plainTextFormattedCitation":"(Teo, Sethuraman, and Tan 2018)","previouslyFormattedCitation":"(Teo, Sethuraman, and Tan 2018)"},"properties":{"noteIndex":0},"schema":"https://github.com/citation-style-language/schema/raw/master/csl-citation.json"}</w:instrText>
+      </w:r>
+      <w:r>
+        <w:fldChar w:fldCharType="separate"/>
+      </w:r>
+      <w:r>
+        <w:rPr>
+          <w:noProof/>
+        </w:rPr>
+        <w:t>(Teo, Sethuraman, and Tan 2018)</w:t>
+      </w:r>
+      <w:r>
+        <w:fldChar w:fldCharType="end"/>
+      </w:r>
+      <w:r>
+        <w:t xml:space="preserve"> which was the original contention of the 1960 paper by Gale and Shapley. </w:t>
+      </w:r>
+    </w:p>
+    <w:p>
+      <w:r>
+        <w:t>However, Alvin Roth has noted that “some important properties of the problem of the marriage problem, do not, as previously believed, carry over to the college admission problem.”</w:t>
+      </w:r>
+      <w:r>
+        <w:fldChar w:fldCharType="begin" w:fldLock="1"/>
+      </w:r>
+      <w:r>
+        <w:instrText>ADDIN CSL_CITATION {"citationItems":[{"id":"ITEM-1","itemData":{"author":[{"dropping-particle":"","family":"Roth","given":"","non-dropping-particle":"","parse-names":false,"suffix":""},{"dropping-particle":"","family":"Sotomayor","given":"A E","non-dropping-particle":"","parse-names":false,"suffix":""}],"container-title":"Econometrica","id":"ITEM-1","issue":"3","issued":{"date-parts":[["1989"]]},"title":"The College Admissions Problem Revisted","type":"article-journal","volume":"57"},"uris":["http://www.mendeley.com/documents/?uuid=b86fa5f6-730e-355c-8ef2-c21efa89fdcf"]}],"mendeley":{"formattedCitation":"(Roth and Sotomayor 1989)","plainTextFormattedCitation":"(Roth and Sotomayor 1989)","previouslyFormattedCitation":"(Roth and Sotomayor 1989)"},"properties":{"noteIndex":0},"schema":"https://github.com/citation-style-language/schema/raw/master/csl-citation.json"}</w:instrText>
+      </w:r>
+      <w:r>
+        <w:fldChar w:fldCharType="separate"/>
+      </w:r>
+      <w:r>
+        <w:rPr>
+          <w:noProof/>
+        </w:rPr>
+        <w:t>(Roth and Sotomayor 1989)</w:t>
+      </w:r>
+      <w:r>
+        <w:fldChar w:fldCharType="end"/>
+      </w:r>
+      <w:r>
+        <w:t xml:space="preserve"> His work improving upon the work was why he </w:t>
+      </w:r>
+      <w:r>
+        <w:t>share the award</w:t>
+      </w:r>
+      <w:r>
+        <w:t xml:space="preserve"> the Nobel Prize also. </w:t>
+      </w:r>
+      <w:r>
+        <w:fldChar w:fldCharType="begin" w:fldLock="1"/>
+      </w:r>
+      <w:r>
+        <w:instrText>ADDIN CSL_CITATION {"citationItems":[{"id":"ITEM-1","itemData":{"URL":"https://www.nobelprize.org/nobel_prizes/economic-sciences/laureates/2012/press.html","accessed":{"date-parts":[["2018","7","10"]]},"author":[{"dropping-particle":"","family":"The Royal Swedish Academy of Sciences","given":"","non-dropping-particle":"","parse-names":false,"suffix":""}],"container-title":"Nobelprize.org","id":"ITEM-1","issued":{"date-parts":[["2002"]]},"title":"The prize in economic sciences 2002 - press release","type":"webpage"},"uris":["http://www.mendeley.com/documents/?uuid=fd7ee710-a7b1-3569-b49b-dad6b73fd582"]}],"mendeley":{"formattedCitation":"(The Royal Swedish Academy of Sciences 2002)","plainTextFormattedCitation":"(The Royal Swedish Academy of Sciences 2002)","previouslyFormattedCitation":"(The Royal Swedish Academy of Sciences 2002)"},"properties":{"noteIndex":0},"schema":"https://github.com/citation-style-language/schema/raw/master/csl-citation.json"}</w:instrText>
+      </w:r>
+      <w:r>
+        <w:fldChar w:fldCharType="separate"/>
+      </w:r>
+      <w:r>
+        <w:rPr>
+          <w:noProof/>
+        </w:rPr>
+        <w:t>(The Royal Swedish Academy of Sciences 2002)</w:t>
+      </w:r>
+      <w:r>
+        <w:fldChar w:fldCharType="end"/>
+      </w:r>
+      <w:r>
+        <w:t xml:space="preserve"> </w:t>
+      </w:r>
+      <w:bookmarkStart w:id="0" w:name="_GoBack"/>
+      <w:bookmarkEnd w:id="0"/>
+    </w:p>
+    <w:p>
+      <w:r>
+        <w:t xml:space="preserve">Matching algorithms can also lead to considerations of resource allocations. In the Stable Marriage Problem, the final goal is not any type of end allocation only that the final result will be stable.  </w:t>
+      </w:r>
+      <w:r>
+        <w:t xml:space="preserve"> Belloni et al look at the consequences of scholarship allocation on the college admissions process. </w:t>
+      </w:r>
+      <w:r>
+        <w:t>Their</w:t>
+      </w:r>
+      <w:r>
+        <w:t xml:space="preserve"> paper looks at the process of awarding a scholarship a price discrimination problem </w:t>
+      </w:r>
+      <w:r>
+        <w:fldChar w:fldCharType="begin" w:fldLock="1"/>
+      </w:r>
+      <w:r>
+        <w:instrText>ADDIN CSL_CITATION {"citationItems":[{"id":"ITEM-1","itemData":{"DOI":"10.1287/xxxx.0000.0000","abstract":"Each year in the post-secondary education industry schools offers admission to nearly 3 million new students and scholarships totalling nearly $100 billion. This problem represents a huge, previously understudied targeted marketing and price discrimination problem. This paper provides a solution tailored to this problem. This solution accounts for the key distinguishing feature of this industry–schools value the average features of the matriculating students such as percent female, percent from different regions of the world, average test scores, and average GPA. This goal to achieve a class with a desirable set of average characteristics greatly complicates the optimization problem and doesn't allow the application of standard approaches. We develop a new approach that solves this more complex optimization problem and also accounts for the Optimizer's Curse. In order to avoid the computationally untractable task of provably solving for the optimal policy, we calculate sharp upper bounds on the value of the optimal solution, which informs a heuristic search algorithm for feasible solutions. We then use conservative confidence intervals for the value of any policy to examine whether it is statistically distinguishable from the value of the optimal solution or other solutions. We test the approach in a field study of an MBA scholarship process and implement adjusted scholarship decisions. We demonstrate the methodology can generate statistically significant improvements over current management decisions and policies that are statistically indistinguishable from the true optimal solution. By comparing our solution to what management would do on its own, we provide insight into the nature of mistakes management made in this complex decision environment.","author":[{"dropping-particle":"","family":"Belloni","given":"Alexandre","non-dropping-particle":"","parse-names":false,"suffix":""},{"dropping-particle":"","family":"Lovett","given":"Mitchell J","non-dropping-particle":"","parse-names":false,"suffix":""},{"dropping-particle":"","family":"Boulding","given":"William","non-dropping-particle":"","parse-names":false,"suffix":""},{"dropping-particle":"","family":"Staelin","given":"Richard","non-dropping-particle":"","parse-names":false,"suffix":""}],"id":"ITEM-1","issued":{"date-parts":[["0"]]},"title":"Optimal Admission and Scholarship Decisions: Choosing Customized Marketing Offers to Attract a Desirable Mix of Customers","type":"article-journal"},"uris":["http://www.mendeley.com/documents/?uuid=ed32c1e8-bc49-3898-aad7-d3ba1326632f"]}],"mendeley":{"formattedCitation":"(Belloni et al. 2018)","plainTextFormattedCitation":"(Belloni et al. 2018)","previouslyFormattedCitation":"(Belloni et al. 2018)"},"properties":{"noteIndex":0},"schema":"https://github.com/citation-style-language/schema/raw/master/csl-citation.json"}</w:instrText>
+      </w:r>
+      <w:r>
+        <w:fldChar w:fldCharType="separate"/>
+      </w:r>
+      <w:r>
+        <w:rPr>
+          <w:noProof/>
+        </w:rPr>
+        <w:t>(Belloni et al. 2018)</w:t>
+      </w:r>
+      <w:r>
+        <w:fldChar w:fldCharType="end"/>
+      </w:r>
+      <w:r>
+        <w:t xml:space="preserve"> They look beyond the matching problem and look at the distribution of the group as a whole as part of the problem needed to be understood. </w:t>
+      </w:r>
+      <w:r>
+        <w:t xml:space="preserve">The schools look at the final averages of the student body to be part of the judgement of how well the optimization has performed. </w:t>
+      </w:r>
+      <w:r>
+        <w:fldChar w:fldCharType="begin" w:fldLock="1"/>
+      </w:r>
+      <w:r>
+        <w:instrText>ADDIN CSL_CITATION {"citationItems":[{"id":"ITEM-1","itemData":{"DOI":"10.1287/xxxx.0000.0000","abstract":"Each year in the post-secondary education industry schools offers admission to nearly 3 million new students and scholarships totalling nearly $100 billion. This problem represents a huge, previously understudied targeted marketing and price discrimination problem. This paper provides a solution tailored to this problem. This solution accounts for the key distinguishing feature of this industry–schools value the average features of the matriculating students such as percent female, percent from different regions of the world, average test scores, and average GPA. This goal to achieve a class with a desirable set of average characteristics greatly complicates the optimization problem and doesn't allow the application of standard approaches. We develop a new approach that solves this more complex optimization problem and also accounts for the Optimizer's Curse. In order to avoid the computationally untractable task of provably solving for the optimal policy, we calculate sharp upper bounds on the value of the optimal solution, which informs a heuristic search algorithm for feasible solutions. We then use conservative confidence intervals for the value of any policy to examine whether it is statistically distinguishable from the value of the optimal solution or other solutions. We test the approach in a field study of an MBA scholarship process and implement adjusted scholarship decisions. We demonstrate the methodology can generate statistically significant improvements over current management decisions and policies that are statistically indistinguishable from the true optimal solution. By comparing our solution to what management would do on its own, we provide insight into the nature of mistakes management made in this complex decision environment.","author":[{"dropping-particle":"","family":"Belloni","given":"Alexandre","non-dropping-particle":"","parse-names":false,"suffix":""},{"dropping-particle":"","family":"Lovett","given":"Mitchell J","non-dropping-particle":"","parse-names":false,"suffix":""},{"dropping-particle":"","family":"Boulding","given":"William","non-dropping-particle":"","parse-names":false,"suffix":""},{"dropping-particle":"","family":"Staelin","given":"Richard","non-dropping-particle":"","parse-names":false,"suffix":""}],"id":"ITEM-1","issued":{"date-parts":[["0"]]},"title":"Optimal Admission and Scholarship Decisions: Choosing Customized Marketing Offers to Attract a Desirable Mix of Customers","type":"article-journal"},"uris":["http://www.mendeley.com/documents/?uuid=ed32c1e8-bc49-3898-aad7-d3ba1326632f"]}],"mendeley":{"formattedCitation":"(Belloni et al. 2018)","plainTextFormattedCitation":"(Belloni et al. 2018)","previouslyFormattedCitation":"(Belloni et al. 2018)"},"properties":{"noteIndex":0},"schema":"https://github.com/citation-style-language/schema/raw/master/csl-citation.json"}</w:instrText>
+      </w:r>
+      <w:r>
+        <w:fldChar w:fldCharType="separate"/>
+      </w:r>
+      <w:r>
+        <w:rPr>
+          <w:noProof/>
+        </w:rPr>
+        <w:t>(Belloni et al. 2018)</w:t>
+      </w:r>
+      <w:r>
+        <w:fldChar w:fldCharType="end"/>
+      </w:r>
+    </w:p>
+    <w:p>
+      <w:r>
+        <w:t xml:space="preserve">However, the most interesting and relevant to this paper is Rachmawati’s 2017 paper on matching student to scholarships at the University of Oklahoma. </w:t>
+      </w:r>
+      <w:r>
+        <w:fldChar w:fldCharType="begin" w:fldLock="1"/>
+      </w:r>
+      <w:r>
+        <w:instrText>ADDIN CSL_CITATION {"citationItems":[{"id":"ITEM-1","itemData":{"author":[{"dropping-particle":"","family":"Rachmawati","given":"Sekar Rizky","non-dropping-particle":"","parse-names":false,"suffix":""}],"id":"ITEM-1","issued":{"date-parts":[["2017"]]},"publisher":"Oklahoma","title":"UNIVERSITY OF OKLAHOMA GRADUATE COLLEGE SCHOLARSHIP-STUDENT MATCHING PROCESS OPTIMIZATION","type":"thesis"},"uris":["http://www.mendeley.com/documents/?uuid=5b20e01a-9844-37cc-8d5d-0ca29e7a8799"]}],"mendeley":{"formattedCitation":"(Rachmawati 2017)","plainTextFormattedCitation":"(Rachmawati 2017)","previouslyFormattedCitation":"(Rachmawati 2017)"},"properties":{"noteIndex":0},"schema":"https://github.com/citation-style-language/schema/raw/master/csl-citation.json"}</w:instrText>
+      </w:r>
+      <w:r>
+        <w:fldChar w:fldCharType="separate"/>
+      </w:r>
+      <w:r>
+        <w:rPr>
+          <w:noProof/>
+        </w:rPr>
+        <w:t>(Rachmawati 2017)</w:t>
+      </w:r>
+      <w:r>
+        <w:fldChar w:fldCharType="end"/>
+      </w:r>
+      <w:r>
         <w:t xml:space="preserve">. </w:t>
       </w:r>
-      <w:proofErr w:type="spellStart"/>
-      <w:r>
-        <w:t>Teo</w:t>
-      </w:r>
-      <w:proofErr w:type="spellEnd"/>
-      <w:r>
-        <w:t xml:space="preserve"> et al look into the school assignment process in Singapore </w:t>
+      <w:r>
+        <w:t xml:space="preserve"> </w:t>
+      </w:r>
+      <w:r>
+        <w:t xml:space="preserve">Rachmawati “focuses on how to optimize the matching of scholarships and students, taking into consideration the requirements of the scholarship and the credentials of students who are applying for the scholarship </w:t>
       </w:r>
       <w:r>
         <w:fldChar w:fldCharType="begin" w:fldLock="1"/>
       </w:r>
       <w:r>
-        <w:instrText>ADDIN CSL_CITATION {"citationItems":[{"id":"ITEM-1","itemData":{"abstract":"W e study strategic issues in the Gale-Shapley stable marriage model. In the first part of the paper, we derive the optimal cheating strategy and show that it is not always possible for a woman to recover her women-optimal stable partner from the men-optimal stable matching mechanism when she can only cheat by permuting her preferences. In fact, we show, using simulation, that the chances that a woman can benefit from cheating are slim. In the second part of the paper, we consider a two-sided matching market found in Singapore. We study the matching mechanism used by the Ministry of Education (MOE) in the placement of primary six students in secondary schools, and discuss why the current method has limited success in accommodating the preferences of the students, and the spe-cific needs of the schools (in terms of the \" mix \" of admitted students). Using insights from the first part of the paper, we show that stable matching mechanisms are more appropriate in this matching market and explain why the strategic behavior of the students need not be a major concern.","author":[{"dropping-particle":"","family":"Teo","given":"Chung-Piaw","non-dropping-particle":"","parse-names":false,"suffix":""},{"dropping-particle":"","family":"Sethuraman","given":"Jay","non-dropping-particle":"","parse-names":false,"suffix":""},{"dropping-particle":"","family":"Tan","given":"Wee-Peng","non-dropping-particle":"","parse-names":false,"suffix":""}],"id":"ITEM-1","issued":{"date-parts":[["0"]]},"title":"Gale-Shapley Stable Marriage Problem Revisited: Strategic Issues and Applications","type":"article-journal"},"uris":["http://www.mendeley.com/documents/?uuid=bc78bfe3-ac71-3862-9223-3208f23235cf"]}],"mendeley":{"formattedCitation":"(Teo, Sethuraman, and Tan 2018)","plainTextFormattedCitation":"(Teo, Sethuraman, and Tan 2018)","previouslyFormattedCitation":"(Teo, Sethuraman, and Tan 2018)"},"properties":{"noteIndex":0},"schema":"https://github.com/citation-style-language/schema/raw/master/csl-citation.json"}</w:instrText>
+        <w:instrText>ADDIN CSL_CITATION {"citationItems":[{"id":"ITEM-1","itemData":{"author":[{"dropping-particle":"","family":"Rachmawati","given":"Sekar Rizky","non-dropping-particle":"","parse-names":false,"suffix":""}],"id":"ITEM-1","issued":{"date-parts":[["2017"]]},"publisher":"Oklahoma","title":"UNIVERSITY OF OKLAHOMA GRADUATE COLLEGE SCHOLARSHIP-STUDENT MATCHING PROCESS OPTIMIZATION","type":"thesis"},"uris":["http://www.mendeley.com/documents/?uuid=5b20e01a-9844-37cc-8d5d-0ca29e7a8799"]}],"mendeley":{"formattedCitation":"(Rachmawati 2017)","plainTextFormattedCitation":"(Rachmawati 2017)","previouslyFormattedCitation":"(Rachmawati 2017)"},"properties":{"noteIndex":0},"schema":"https://github.com/citation-style-language/schema/raw/master/csl-citation.json"}</w:instrText>
       </w:r>
       <w:r>
         <w:fldChar w:fldCharType="separate"/>
@@ -473,222 +601,12 @@
         <w:rPr>
           <w:noProof/>
         </w:rPr>
-        <w:t>(Teo, Sethuraman, and Tan 2018)</w:t>
+        <w:t>(Rachmawati 2017)</w:t>
       </w:r>
       <w:r>
         <w:fldChar w:fldCharType="end"/>
       </w:r>
       <w:r>
-        <w:t>. They find that the current process is not optimal and how the algorith</w:t>
-      </w:r>
-      <w:r>
-        <w:t>m can better match the students</w:t>
-      </w:r>
-      <w:r>
-        <w:t xml:space="preserve"> </w:t>
-      </w:r>
-      <w:r>
-        <w:fldChar w:fldCharType="begin" w:fldLock="1"/>
-      </w:r>
-      <w:r>
-        <w:instrText>ADDIN CSL_CITATION {"citationItems":[{"id":"ITEM-1","itemData":{"abstract":"W e study strategic issues in the Gale-Shapley stable marriage model. In the first part of the paper, we derive the optimal cheating strategy and show that it is not always possible for a woman to recover her women-optimal stable partner from the men-optimal stable matching mechanism when she can only cheat by permuting her preferences. In fact, we show, using simulation, that the chances that a woman can benefit from cheating are slim. In the second part of the paper, we consider a two-sided matching market found in Singapore. We study the matching mechanism used by the Ministry of Education (MOE) in the placement of primary six students in secondary schools, and discuss why the current method has limited success in accommodating the preferences of the students, and the spe-cific needs of the schools (in terms of the \" mix \" of admitted students). Using insights from the first part of the paper, we show that stable matching mechanisms are more appropriate in this matching market and explain why the strategic behavior of the students need not be a major concern.","author":[{"dropping-particle":"","family":"Teo","given":"Chung-Piaw","non-dropping-particle":"","parse-names":false,"suffix":""},{"dropping-particle":"","family":"Sethuraman","given":"Jay","non-dropping-particle":"","parse-names":false,"suffix":""},{"dropping-particle":"","family":"Tan","given":"Wee-Peng","non-dropping-particle":"","parse-names":false,"suffix":""}],"id":"ITEM-1","issued":{"date-parts":[["0"]]},"title":"Gale-Shapley Stable Marriage Problem Revisited: Strategic Issues and Applications","type":"article-journal"},"uris":["http://www.mendeley.com/documents/?uuid=bc78bfe3-ac71-3862-9223-3208f23235cf"]}],"mendeley":{"formattedCitation":"(Teo, Sethuraman, and Tan 2018)","plainTextFormattedCitation":"(Teo, Sethuraman, and Tan 2018)","previouslyFormattedCitation":"(Teo, Sethuraman, and Tan 2018)"},"properties":{"noteIndex":0},"schema":"https://github.com/citation-style-language/schema/raw/master/csl-citation.json"}</w:instrText>
-      </w:r>
-      <w:r>
-        <w:fldChar w:fldCharType="separate"/>
-      </w:r>
-      <w:r>
-        <w:rPr>
-          <w:noProof/>
-        </w:rPr>
-        <w:t>(Teo, Sethuraman, and Tan 2018)</w:t>
-      </w:r>
-      <w:r>
-        <w:fldChar w:fldCharType="end"/>
-      </w:r>
-      <w:r>
-        <w:t xml:space="preserve"> which was the original contention of the 1960 paper by Gale and Shapley. </w:t>
-      </w:r>
-    </w:p>
-    <w:p>
-      <w:r>
-        <w:t>However, Alvin Roth has noted that “some important properties of the problem of the marriage problem, do not, as previously believed, carry over to the college admission problem.”</w:t>
-      </w:r>
-      <w:r>
-        <w:fldChar w:fldCharType="begin" w:fldLock="1"/>
-      </w:r>
-      <w:r>
-        <w:instrText>ADDIN CSL_CITATION {"citationItems":[{"id":"ITEM-1","itemData":{"author":[{"dropping-particle":"","family":"Roth","given":"","non-dropping-particle":"","parse-names":false,"suffix":""},{"dropping-particle":"","family":"Sotomayor","given":"A E","non-dropping-particle":"","parse-names":false,"suffix":""}],"container-title":"Econometrica","id":"ITEM-1","issue":"3","issued":{"date-parts":[["1989"]]},"title":"The College Admissions Problem Revisted","type":"article-journal","volume":"57"},"uris":["http://www.mendeley.com/documents/?uuid=b86fa5f6-730e-355c-8ef2-c21efa89fdcf"]}],"mendeley":{"formattedCitation":"(Roth and Sotomayor 1989)","plainTextFormattedCitation":"(Roth and Sotomayor 1989)","previouslyFormattedCitation":"(Roth and Sotomayor 1989)"},"properties":{"noteIndex":0},"schema":"https://github.com/citation-style-language/schema/raw/master/csl-citation.json"}</w:instrText>
-      </w:r>
-      <w:r>
-        <w:fldChar w:fldCharType="separate"/>
-      </w:r>
-      <w:r>
-        <w:rPr>
-          <w:noProof/>
-        </w:rPr>
-        <w:t>(Roth and Sotomayor 1989)</w:t>
-      </w:r>
-      <w:r>
-        <w:fldChar w:fldCharType="end"/>
-      </w:r>
-      <w:r>
-        <w:t xml:space="preserve"> His work improving upon the work was why he was awarded the Nobel Prize also. </w:t>
-      </w:r>
-      <w:r>
-        <w:fldChar w:fldCharType="begin" w:fldLock="1"/>
-      </w:r>
-      <w:r>
-        <w:instrText>ADDIN CSL_CITATION {"citationItems":[{"id":"ITEM-1","itemData":{"URL":"https://www.nobelprize.org/nobel_prizes/economic-sciences/laureates/2012/press.html","accessed":{"date-parts":[["2018","7","10"]]},"author":[{"dropping-particle":"","family":"The Royal Swedish Academy of Sciences","given":"","non-dropping-particle":"","parse-names":false,"suffix":""}],"container-title":"Nobelprize.org","id":"ITEM-1","issued":{"date-parts":[["2002"]]},"title":"The prize in economic sciences 2002 - press release","type":"webpage"},"uris":["http://www.mendeley.com/documents/?uuid=fd7ee710-a7b1-3569-b49b-dad6b73fd582"]}],"mendeley":{"formattedCitation":"(The Royal Swedish Academy of Sciences 2002)","plainTextFormattedCitation":"(The Royal Swedish Academy of Sciences 2002)","previouslyFormattedCitation":"(The Royal Swedish Academy of Sciences 2002)"},"properties":{"noteIndex":0},"schema":"https://github.com/citation-style-language/schema/raw/master/csl-citation.json"}</w:instrText>
-      </w:r>
-      <w:r>
-        <w:fldChar w:fldCharType="separate"/>
-      </w:r>
-      <w:r>
-        <w:rPr>
-          <w:noProof/>
-        </w:rPr>
-        <w:t>(The Royal Swedish Academy of Sciences 2002)</w:t>
-      </w:r>
-      <w:r>
-        <w:fldChar w:fldCharType="end"/>
-      </w:r>
-      <w:r>
-        <w:t xml:space="preserve"> </w:t>
-      </w:r>
-    </w:p>
-    <w:p>
-      <w:r>
-        <w:t xml:space="preserve">Matching algorithms can also lead to considerations of resource allocations. </w:t>
-      </w:r>
-      <w:r>
-        <w:t xml:space="preserve">In the Stable Marriage Problem, the final goal is not any type of end allocation only that the final result will be stable. </w:t>
-      </w:r>
-      <w:r>
-        <w:t xml:space="preserve"> </w:t>
-      </w:r>
-      <w:r>
-        <w:t xml:space="preserve"> </w:t>
-      </w:r>
-      <w:proofErr w:type="spellStart"/>
-      <w:r>
-        <w:t>Belloni</w:t>
-      </w:r>
-      <w:proofErr w:type="spellEnd"/>
-      <w:r>
-        <w:t xml:space="preserve"> et al look at the consequences of scholarship allocation on the college admissions process. </w:t>
-      </w:r>
-      <w:r>
-        <w:t>Their</w:t>
-      </w:r>
-      <w:r>
-        <w:t xml:space="preserve"> paper looks at the process of awarding a scholarship a price discrimination problem </w:t>
-      </w:r>
-      <w:r>
-        <w:fldChar w:fldCharType="begin" w:fldLock="1"/>
-      </w:r>
-      <w:r>
-        <w:instrText>ADDIN CSL_CITATION {"citationItems":[{"id":"ITEM-1","itemData":{"DOI":"10.1287/xxxx.0000.0000","abstract":"Each year in the post-secondary education industry schools offers admission to nearly 3 million new students and scholarships totalling nearly $100 billion. This problem represents a huge, previously understudied targeted marketing and price discrimination problem. This paper provides a solution tailored to this problem. This solution accounts for the key distinguishing feature of this industry–schools value the average features of the matriculating students such as percent female, percent from different regions of the world, average test scores, and average GPA. This goal to achieve a class with a desirable set of average characteristics greatly complicates the optimization problem and doesn't allow the application of standard approaches. We develop a new approach that solves this more complex optimization problem and also accounts for the Optimizer's Curse. In order to avoid the computationally untractable task of provably solving for the optimal policy, we calculate sharp upper bounds on the value of the optimal solution, which informs a heuristic search algorithm for feasible solutions. We then use conservative confidence intervals for the value of any policy to examine whether it is statistically distinguishable from the value of the optimal solution or other solutions. We test the approach in a field study of an MBA scholarship process and implement adjusted scholarship decisions. We demonstrate the methodology can generate statistically significant improvements over current management decisions and policies that are statistically indistinguishable from the true optimal solution. By comparing our solution to what management would do on its own, we provide insight into the nature of mistakes management made in this complex decision environment.","author":[{"dropping-particle":"","family":"Belloni","given":"Alexandre","non-dropping-particle":"","parse-names":false,"suffix":""},{"dropping-particle":"","family":"Lovett","given":"Mitchell J","non-dropping-particle":"","parse-names":false,"suffix":""},{"dropping-particle":"","family":"Boulding","given":"William","non-dropping-particle":"","parse-names":false,"suffix":""},{"dropping-particle":"","family":"Staelin","given":"Richard","non-dropping-particle":"","parse-names":false,"suffix":""}],"id":"ITEM-1","issued":{"date-parts":[["0"]]},"title":"Optimal Admission and Scholarship Decisions: Choosing Customized Marketing Offers to Attract a Desirable Mix of Customers","type":"article-journal"},"uris":["http://www.mendeley.com/documents/?uuid=ed32c1e8-bc49-3898-aad7-d3ba1326632f"]}],"mendeley":{"formattedCitation":"(Belloni et al. 2018)","plainTextFormattedCitation":"(Belloni et al. 2018)","previouslyFormattedCitation":"(Belloni et al. 2018)"},"properties":{"noteIndex":0},"schema":"https://github.com/citation-style-language/schema/raw/master/csl-citation.json"}</w:instrText>
-      </w:r>
-      <w:r>
-        <w:fldChar w:fldCharType="separate"/>
-      </w:r>
-      <w:r>
-        <w:rPr>
-          <w:noProof/>
-        </w:rPr>
-        <w:t>(Belloni et al. 2018)</w:t>
-      </w:r>
-      <w:r>
-        <w:fldChar w:fldCharType="end"/>
-      </w:r>
-      <w:r>
-        <w:t xml:space="preserve"> They look beyond the matching problem and look at the distribution of the group as a whole as part of the problem needed to be understood. </w:t>
-      </w:r>
-      <w:r>
-        <w:t xml:space="preserve">The schools look at the final averages of the student body to be part of the judgement of how well the optimization has performed. </w:t>
-      </w:r>
-      <w:r>
-        <w:fldChar w:fldCharType="begin" w:fldLock="1"/>
-      </w:r>
-      <w:r>
-        <w:instrText>ADDIN CSL_CITATION {"citationItems":[{"id":"ITEM-1","itemData":{"DOI":"10.1287/xxxx.0000.0000","abstract":"Each year in the post-secondary education industry schools offers admission to nearly 3 million new students and scholarships totalling nearly $100 billion. This problem represents a huge, previously understudied targeted marketing and price discrimination problem. This paper provides a solution tailored to this problem. This solution accounts for the key distinguishing feature of this industry–schools value the average features of the matriculating students such as percent female, percent from different regions of the world, average test scores, and average GPA. This goal to achieve a class with a desirable set of average characteristics greatly complicates the optimization problem and doesn't allow the application of standard approaches. We develop a new approach that solves this more complex optimization problem and also accounts for the Optimizer's Curse. In order to avoid the computationally untractable task of provably solving for the optimal policy, we calculate sharp upper bounds on the value of the optimal solution, which informs a heuristic search algorithm for feasible solutions. We then use conservative confidence intervals for the value of any policy to examine whether it is statistically distinguishable from the value of the optimal solution or other solutions. We test the approach in a field study of an MBA scholarship process and implement adjusted scholarship decisions. We demonstrate the methodology can generate statistically significant improvements over current management decisions and policies that are statistically indistinguishable from the true optimal solution. By comparing our solution to what management would do on its own, we provide insight into the nature of mistakes management made in this complex decision environment.","author":[{"dropping-particle":"","family":"Belloni","given":"Alexandre","non-dropping-particle":"","parse-names":false,"suffix":""},{"dropping-particle":"","family":"Lovett","given":"Mitchell J","non-dropping-particle":"","parse-names":false,"suffix":""},{"dropping-particle":"","family":"Boulding","given":"William","non-dropping-particle":"","parse-names":false,"suffix":""},{"dropping-particle":"","family":"Staelin","given":"Richard","non-dropping-particle":"","parse-names":false,"suffix":""}],"id":"ITEM-1","issued":{"date-parts":[["0"]]},"title":"Optimal Admission and Scholarship Decisions: Choosing Customized Marketing Offers to Attract a Desirable Mix of Customers","type":"article-journal"},"uris":["http://www.mendeley.com/documents/?uuid=ed32c1e8-bc49-3898-aad7-d3ba1326632f"]}],"mendeley":{"formattedCitation":"(Belloni et al. 2018)","plainTextFormattedCitation":"(Belloni et al. 2018)","previouslyFormattedCitation":"(Belloni et al. 2018)"},"properties":{"noteIndex":0},"schema":"https://github.com/citation-style-language/schema/raw/master/csl-citation.json"}</w:instrText>
-      </w:r>
-      <w:r>
-        <w:fldChar w:fldCharType="separate"/>
-      </w:r>
-      <w:r>
-        <w:rPr>
-          <w:noProof/>
-        </w:rPr>
-        <w:t>(Belloni et al. 2018)</w:t>
-      </w:r>
-      <w:r>
-        <w:fldChar w:fldCharType="end"/>
-      </w:r>
-    </w:p>
-    <w:p>
-      <w:r>
-        <w:t xml:space="preserve">However, the most interesting and relevant to this paper is </w:t>
-      </w:r>
-      <w:proofErr w:type="spellStart"/>
-      <w:r>
-        <w:t>Rachmawati’s</w:t>
-      </w:r>
-      <w:proofErr w:type="spellEnd"/>
-      <w:r>
-        <w:t xml:space="preserve"> 2017 paper on matching student to scholarships at the University of Oklahoma. </w:t>
-      </w:r>
-      <w:r>
-        <w:fldChar w:fldCharType="begin" w:fldLock="1"/>
-      </w:r>
-      <w:r>
-        <w:instrText>ADDIN CSL_CITATION {"citationItems":[{"id":"ITEM-1","itemData":{"author":[{"dropping-particle":"","family":"Rachmawati","given":"Sekar Rizky","non-dropping-particle":"","parse-names":false,"suffix":""}],"id":"ITEM-1","issued":{"date-parts":[["2017"]]},"publisher":"Oklahoma","title":"UNIVERSITY OF OKLAHOMA GRADUATE COLLEGE SCHOLARSHIP-STUDENT MATCHING PROCESS OPTIMIZATION","type":"thesis"},"uris":["http://www.mendeley.com/documents/?uuid=5b20e01a-9844-37cc-8d5d-0ca29e7a8799"]}],"mendeley":{"formattedCitation":"(Rachmawati 2017)","plainTextFormattedCitation":"(Rachmawati 2017)","previouslyFormattedCitation":"(Rachmawati 2017)"},"properties":{"noteIndex":0},"schema":"https://github.com/citation-style-language/schema/raw/master/csl-citation.json"}</w:instrText>
-      </w:r>
-      <w:r>
-        <w:fldChar w:fldCharType="separate"/>
-      </w:r>
-      <w:r>
-        <w:rPr>
-          <w:noProof/>
-        </w:rPr>
-        <w:t>(Rachmawati 2017)</w:t>
-      </w:r>
-      <w:r>
-        <w:fldChar w:fldCharType="end"/>
-      </w:r>
-      <w:r>
-        <w:t xml:space="preserve">. </w:t>
-      </w:r>
-      <w:r>
-        <w:t xml:space="preserve"> </w:t>
-      </w:r>
-      <w:proofErr w:type="spellStart"/>
-      <w:r>
-        <w:t>Rachmawati</w:t>
-      </w:r>
-      <w:proofErr w:type="spellEnd"/>
-      <w:r>
-        <w:t xml:space="preserve"> “focuses on how to optimize the matching of scholarships and students, taking into consideration the requirements of the scholarship and the credentials of students who are applying for the scholarship </w:t>
-      </w:r>
-      <w:r>
-        <w:fldChar w:fldCharType="begin" w:fldLock="1"/>
-      </w:r>
-      <w:r>
-        <w:instrText>ADDIN CSL_CITATION {"citationItems":[{"id":"ITEM-1","itemData":{"author":[{"dropping-particle":"","family":"Rachmawati","given":"Sekar Rizky","non-dropping-particle":"","parse-names":false,"suffix":""}],"id":"ITEM-1","issued":{"date-parts":[["2017"]]},"publisher":"Oklahoma","title":"UNIVERSITY OF OKLAHOMA GRADUATE COLLEGE SCHOLARSHIP-STUDENT MATCHING PROCESS OPTIMIZATION","type":"thesis"},"uris":["http://www.mendeley.com/documents/?uuid=5b20e01a-9844-37cc-8d5d-0ca29e7a8799"]}],"mendeley":{"formattedCitation":"(Rachmawati 2017)","plainTextFormattedCitation":"(Rachmawati 2017)","previouslyFormattedCitation":"(Rachmawati 2017)"},"properties":{"noteIndex":0},"schema":"https://github.com/citation-style-language/schema/raw/master/csl-citation.json"}</w:instrText>
-      </w:r>
-      <w:r>
-        <w:fldChar w:fldCharType="separate"/>
-      </w:r>
-      <w:r>
-        <w:rPr>
-          <w:noProof/>
-        </w:rPr>
-        <w:t>(Rachmawati 2017)</w:t>
-      </w:r>
-      <w:r>
-        <w:fldChar w:fldCharType="end"/>
-      </w:r>
-      <w:r>
         <w:t xml:space="preserve">.” However, there are many services that automatically match students to scholarship with algorithms. With this in mind, </w:t>
       </w:r>
       <w:r>
@@ -697,13 +615,8 @@
       <w:r>
         <w:t xml:space="preserve">matching due to requirements of the scholarship is considered a problem with many solutions. </w:t>
       </w:r>
-      <w:proofErr w:type="spellStart"/>
-      <w:r>
-        <w:t>Rachmawati’s</w:t>
-      </w:r>
-      <w:proofErr w:type="spellEnd"/>
-      <w:r>
-        <w:t xml:space="preserve"> work is interesting but only takes into consideration the matching of a particular scholarship from a particular donor and matching this to the pool of students.</w:t>
+      <w:r>
+        <w:t>Rachmawati’s work is interesting but only takes into consideration the matching of a particular scholarship from a particular donor and matching this to the pool of students.</w:t>
       </w:r>
     </w:p>
     <w:p>
@@ -809,29 +722,43 @@
       <w:r>
         <w:t xml:space="preserve">Figure </w:t>
       </w:r>
-      <w:fldSimple w:instr=" SEQ Figure \* ARABIC ">
-        <w:r>
-          <w:rPr>
-            <w:noProof/>
-          </w:rPr>
-          <w:t>1</w:t>
-        </w:r>
-      </w:fldSimple>
+      <w:r>
+        <w:rPr>
+          <w:noProof/>
+        </w:rPr>
+        <w:fldChar w:fldCharType="begin"/>
+      </w:r>
+      <w:r>
+        <w:rPr>
+          <w:noProof/>
+        </w:rPr>
+        <w:instrText xml:space="preserve"> SEQ Figure \* ARABIC </w:instrText>
+      </w:r>
+      <w:r>
+        <w:rPr>
+          <w:noProof/>
+        </w:rPr>
+        <w:fldChar w:fldCharType="separate"/>
+      </w:r>
+      <w:r>
+        <w:rPr>
+          <w:noProof/>
+        </w:rPr>
+        <w:t>1</w:t>
+      </w:r>
+      <w:r>
+        <w:rPr>
+          <w:noProof/>
+        </w:rPr>
+        <w:fldChar w:fldCharType="end"/>
+      </w:r>
       <w:r>
         <w:t>Scholarships and Applicants</w:t>
       </w:r>
     </w:p>
     <w:p>
       <w:r>
-        <w:t xml:space="preserve">An </w:t>
-      </w:r>
-      <w:proofErr w:type="gramStart"/>
-      <w:r>
-        <w:t>edge(</w:t>
-      </w:r>
-      <w:proofErr w:type="gramEnd"/>
-      <w:r>
-        <w:t>line) between a scholarship and applicant which means that the student was qualified for a given scholarship. Not all students are qualified for all scholarships.</w:t>
+        <w:t>An edge(line) between a scholarship and applicant which means that the student was qualified for a given scholarship. Not all students are qualified for all scholarships.</w:t>
       </w:r>
     </w:p>
     <w:p>
@@ -886,14 +813,36 @@
       <w:r>
         <w:t xml:space="preserve">Figure </w:t>
       </w:r>
-      <w:fldSimple w:instr=" SEQ Figure \* ARABIC ">
-        <w:r>
-          <w:rPr>
-            <w:noProof/>
-          </w:rPr>
-          <w:t>2</w:t>
-        </w:r>
-      </w:fldSimple>
+      <w:r>
+        <w:rPr>
+          <w:noProof/>
+        </w:rPr>
+        <w:fldChar w:fldCharType="begin"/>
+      </w:r>
+      <w:r>
+        <w:rPr>
+          <w:noProof/>
+        </w:rPr>
+        <w:instrText xml:space="preserve"> SEQ Figure \* ARABIC </w:instrText>
+      </w:r>
+      <w:r>
+        <w:rPr>
+          <w:noProof/>
+        </w:rPr>
+        <w:fldChar w:fldCharType="separate"/>
+      </w:r>
+      <w:r>
+        <w:rPr>
+          <w:noProof/>
+        </w:rPr>
+        <w:t>2</w:t>
+      </w:r>
+      <w:r>
+        <w:rPr>
+          <w:noProof/>
+        </w:rPr>
+        <w:fldChar w:fldCharType="end"/>
+      </w:r>
       <w:r>
         <w:t xml:space="preserve"> Edges show qualified applicants</w:t>
       </w:r>
@@ -1057,14 +1006,36 @@
       <w:r>
         <w:t xml:space="preserve">Figure </w:t>
       </w:r>
-      <w:fldSimple w:instr=" SEQ Figure \* ARABIC ">
-        <w:r>
-          <w:rPr>
-            <w:noProof/>
-          </w:rPr>
-          <w:t>4</w:t>
-        </w:r>
-      </w:fldSimple>
+      <w:r>
+        <w:rPr>
+          <w:noProof/>
+        </w:rPr>
+        <w:fldChar w:fldCharType="begin"/>
+      </w:r>
+      <w:r>
+        <w:rPr>
+          <w:noProof/>
+        </w:rPr>
+        <w:instrText xml:space="preserve"> SEQ Figure \* ARABIC </w:instrText>
+      </w:r>
+      <w:r>
+        <w:rPr>
+          <w:noProof/>
+        </w:rPr>
+        <w:fldChar w:fldCharType="separate"/>
+      </w:r>
+      <w:r>
+        <w:rPr>
+          <w:noProof/>
+        </w:rPr>
+        <w:t>4</w:t>
+      </w:r>
+      <w:r>
+        <w:rPr>
+          <w:noProof/>
+        </w:rPr>
+        <w:fldChar w:fldCharType="end"/>
+      </w:r>
       <w:r>
         <w:t xml:space="preserve"> A1 is awarded 2250</w:t>
       </w:r>
@@ -1135,33 +1106,12 @@
         <w:t>nd</w:t>
       </w:r>
       <w:r>
-        <w:t xml:space="preserve"> ranked </w:t>
-      </w:r>
-      <w:proofErr w:type="spellStart"/>
-      <w:r>
-        <w:t>student</w:t>
-      </w:r>
-      <w:proofErr w:type="gramStart"/>
-      <w:r>
-        <w:t>,etc</w:t>
-      </w:r>
-      <w:proofErr w:type="spellEnd"/>
-      <w:proofErr w:type="gramEnd"/>
-      <w:r>
-        <w:t>. (See Set 1 in the figure below)</w:t>
-      </w:r>
-    </w:p>
-    <w:p>
-      <w:r>
-        <w:t xml:space="preserve"> The next rational </w:t>
-      </w:r>
-      <w:proofErr w:type="gramStart"/>
-      <w:r>
-        <w:t>assumption ,</w:t>
-      </w:r>
-      <w:proofErr w:type="gramEnd"/>
-      <w:r>
-        <w:t xml:space="preserve"> RA2, would be that students with rankings next to each other would have an equal award amount or the higher ranked student would have a higher amount. For example, the 2</w:t>
+        <w:t xml:space="preserve"> ranked student,etc. (See Set 1 in the figure below)</w:t>
+      </w:r>
+    </w:p>
+    <w:p>
+      <w:r>
+        <w:t xml:space="preserve"> The next rational assumption , RA2, would be that students with rankings next to each other would have an equal award amount or the higher ranked student would have a higher amount. For example, the 2</w:t>
       </w:r>
       <w:r>
         <w:rPr>
@@ -1250,14 +1200,36 @@
       <w:r>
         <w:t xml:space="preserve">Figure </w:t>
       </w:r>
-      <w:fldSimple w:instr=" SEQ Figure \* ARABIC ">
-        <w:r>
-          <w:rPr>
-            <w:noProof/>
-          </w:rPr>
-          <w:t>5</w:t>
-        </w:r>
-      </w:fldSimple>
+      <w:r>
+        <w:rPr>
+          <w:noProof/>
+        </w:rPr>
+        <w:fldChar w:fldCharType="begin"/>
+      </w:r>
+      <w:r>
+        <w:rPr>
+          <w:noProof/>
+        </w:rPr>
+        <w:instrText xml:space="preserve"> SEQ Figure \* ARABIC </w:instrText>
+      </w:r>
+      <w:r>
+        <w:rPr>
+          <w:noProof/>
+        </w:rPr>
+        <w:fldChar w:fldCharType="separate"/>
+      </w:r>
+      <w:r>
+        <w:rPr>
+          <w:noProof/>
+        </w:rPr>
+        <w:t>5</w:t>
+      </w:r>
+      <w:r>
+        <w:rPr>
+          <w:noProof/>
+        </w:rPr>
+        <w:fldChar w:fldCharType="end"/>
+      </w:r>
       <w:r>
         <w:t xml:space="preserve"> Examples of Rational Assumptions</w:t>
       </w:r>
@@ -1508,13 +1480,8 @@
       <w:pPr>
         <w:pStyle w:val="Heading2"/>
       </w:pPr>
-      <w:proofErr w:type="gramStart"/>
-      <w:r>
-        <w:t>1.Merit</w:t>
-      </w:r>
-      <w:proofErr w:type="gramEnd"/>
-      <w:r>
-        <w:t xml:space="preserve"> Only Awarded</w:t>
+      <w:r>
+        <w:t>1.Merit Only Awarded</w:t>
       </w:r>
     </w:p>
     <w:p>
@@ -1615,13 +1582,8 @@
       <w:pPr>
         <w:pStyle w:val="Heading2"/>
       </w:pPr>
-      <w:proofErr w:type="gramStart"/>
-      <w:r>
-        <w:t>2.Merit</w:t>
-      </w:r>
-      <w:proofErr w:type="gramEnd"/>
-      <w:r>
-        <w:t xml:space="preserve"> Only Awarding Disqualify After Exceeding Maximum</w:t>
+      <w:r>
+        <w:t>2.Merit Only Awarding Disqualify After Exceeding Maximum</w:t>
       </w:r>
     </w:p>
     <w:p>
@@ -1690,16 +1652,11 @@
       <w:pPr>
         <w:pStyle w:val="Heading2"/>
       </w:pPr>
-      <w:proofErr w:type="gramStart"/>
       <w:r>
         <w:t>3.</w:t>
       </w:r>
       <w:r>
-        <w:t>Merit</w:t>
-      </w:r>
-      <w:proofErr w:type="gramEnd"/>
-      <w:r>
-        <w:t xml:space="preserve"> Only Awarding Can’t Exceed Maximum</w:t>
+        <w:t>Merit Only Awarding Can’t Exceed Maximum</w:t>
       </w:r>
     </w:p>
     <w:p>
@@ -1758,13 +1715,8 @@
       <w:pPr>
         <w:pStyle w:val="Heading2"/>
       </w:pPr>
-      <w:proofErr w:type="gramStart"/>
-      <w:r>
-        <w:t>4.Maximum</w:t>
-      </w:r>
-      <w:proofErr w:type="gramEnd"/>
-      <w:r>
-        <w:t xml:space="preserve"> One Award Per Applicant</w:t>
+      <w:r>
+        <w:t>4.Maximum One Award Per Applicant</w:t>
       </w:r>
     </w:p>
     <w:p>
@@ -1824,13 +1776,8 @@
       <w:pPr>
         <w:pStyle w:val="Heading2"/>
       </w:pPr>
-      <w:proofErr w:type="gramStart"/>
-      <w:r>
-        <w:t>5.Split</w:t>
-      </w:r>
-      <w:proofErr w:type="gramEnd"/>
-      <w:r>
-        <w:t xml:space="preserve"> with All Qualified</w:t>
+      <w:r>
+        <w:t>5.Split with All Qualified</w:t>
       </w:r>
     </w:p>
     <w:p>
@@ -1892,13 +1839,8 @@
       <w:pPr>
         <w:pStyle w:val="Heading2"/>
       </w:pPr>
-      <w:proofErr w:type="gramStart"/>
-      <w:r>
-        <w:t>6.Split</w:t>
-      </w:r>
-      <w:proofErr w:type="gramEnd"/>
-      <w:r>
-        <w:t xml:space="preserve"> with Minimum Qualified Applicants</w:t>
+      <w:r>
+        <w:t>6.Split with Minimum Qualified Applicants</w:t>
       </w:r>
     </w:p>
     <w:p>
@@ -1958,29 +1900,16 @@
       <w:pPr>
         <w:pStyle w:val="Heading2"/>
       </w:pPr>
-      <w:proofErr w:type="gramStart"/>
       <w:r>
         <w:t>7.</w:t>
       </w:r>
       <w:r>
-        <w:t>Split</w:t>
-      </w:r>
-      <w:proofErr w:type="gramEnd"/>
-      <w:r>
-        <w:t xml:space="preserve"> with all qualified applicants with minimum amount given</w:t>
-      </w:r>
-    </w:p>
-    <w:p>
-      <w:r>
-        <w:t>In this method, the scholarship amount is split among all qualified candidates as long as the split exceed a minimum base award amount. For example, assuming a $250 minimum</w:t>
-      </w:r>
-      <w:proofErr w:type="gramStart"/>
-      <w:r>
-        <w:t>,  a</w:t>
-      </w:r>
-      <w:proofErr w:type="gramEnd"/>
-      <w:r>
-        <w:t xml:space="preserve"> $500 scholarship with 4 candidates would be split to 2 awards of $250. However, a $1000 scholarship with only 3 candidates would be split to $333.33. If there were a forth candidate, the $1000 dollar scholarship would be split to $250. But if there were 5 candidates, the award would stay 4 awards of $250 each. </w:t>
+        <w:t>Split with all qualified applicants with minimum amount given</w:t>
+      </w:r>
+    </w:p>
+    <w:p>
+      <w:r>
+        <w:t xml:space="preserve">In this method, the scholarship amount is split among all qualified candidates as long as the split exceed a minimum base award amount. For example, assuming a $250 minimum,  a $500 scholarship with 4 candidates would be split to 2 awards of $250. However, a $1000 scholarship with only 3 candidates would be split to $333.33. If there were a forth candidate, the $1000 dollar scholarship would be split to $250. But if there were 5 candidates, the award would stay 4 awards of $250 each. </w:t>
       </w:r>
     </w:p>
     <w:p>
@@ -2041,15 +1970,7 @@
     </w:p>
     <w:p>
       <w:r>
-        <w:t xml:space="preserve">To implement these algorithms within the SQL language (MS-SQL Variant), it is required to create a data model. However, instead of only implementing the algorithm in a normalized model, I decided to create a </w:t>
-      </w:r>
-      <w:proofErr w:type="spellStart"/>
-      <w:r>
-        <w:t>denormalized</w:t>
-      </w:r>
-      <w:proofErr w:type="spellEnd"/>
-      <w:r>
-        <w:t xml:space="preserve"> model to allow easy import of data from a CSV import. </w:t>
+        <w:t xml:space="preserve">To implement these algorithms within the SQL language (MS-SQL Variant), it is required to create a data model. However, instead of only implementing the algorithm in a normalized model, I decided to create a denormalized model to allow easy import of data from a CSV import. </w:t>
       </w:r>
     </w:p>
     <w:p>
@@ -2062,63 +1983,7 @@
     </w:p>
     <w:p>
       <w:r>
-        <w:t xml:space="preserve">Awarding Groups is where a committee name and ID is stored.  Every Awarding Group can multiple </w:t>
-      </w:r>
-      <w:proofErr w:type="spellStart"/>
-      <w:r>
-        <w:t>ApplicantRankings</w:t>
-      </w:r>
-      <w:proofErr w:type="spellEnd"/>
-      <w:r>
-        <w:t xml:space="preserve"> and </w:t>
-      </w:r>
-      <w:proofErr w:type="spellStart"/>
-      <w:r>
-        <w:t>ScholarshipApplicants</w:t>
-      </w:r>
-      <w:proofErr w:type="spellEnd"/>
-      <w:r>
-        <w:t xml:space="preserve">.  An </w:t>
-      </w:r>
-      <w:proofErr w:type="spellStart"/>
-      <w:r>
-        <w:t>ApplicantRanking</w:t>
-      </w:r>
-      <w:proofErr w:type="spellEnd"/>
-      <w:r>
-        <w:t xml:space="preserve"> points to an </w:t>
-      </w:r>
-      <w:proofErr w:type="spellStart"/>
-      <w:r>
-        <w:t>AwardingGroup</w:t>
-      </w:r>
-      <w:proofErr w:type="spellEnd"/>
-      <w:r>
-        <w:t xml:space="preserve"> and Applicant with a ranking from the committee with a surrogate key that points to this particular instance. Applicants is just a personal information of first and last name with ID. The </w:t>
-      </w:r>
-      <w:proofErr w:type="spellStart"/>
-      <w:r>
-        <w:t>ScholarshipApplicants</w:t>
-      </w:r>
-      <w:proofErr w:type="spellEnd"/>
-      <w:r>
-        <w:t xml:space="preserve"> table points to </w:t>
-      </w:r>
-      <w:proofErr w:type="gramStart"/>
-      <w:r>
-        <w:t>a</w:t>
-      </w:r>
-      <w:proofErr w:type="gramEnd"/>
-      <w:r>
-        <w:t xml:space="preserve"> </w:t>
-      </w:r>
-      <w:proofErr w:type="spellStart"/>
-      <w:r>
-        <w:t>AwardingGroup</w:t>
-      </w:r>
-      <w:proofErr w:type="spellEnd"/>
-      <w:r>
-        <w:t xml:space="preserve"> and Scholarship with a surrogate id.  The Scholarships table hold an ID, Name and the amount of the award for the scholarship.</w:t>
+        <w:t>Awarding Groups is where a committee name and ID is stored.  Every Awarding Group can multiple ApplicantRankings and ScholarshipApplicants.  An ApplicantRanking points to an AwardingGroup and Applicant with a ranking from the committee with a surrogate key that points to this particular instance. Applicants is just a personal information of first and last name with ID. The ScholarshipApplicants table points to a AwardingGroup and Scholarship with a surrogate id.  The Scholarships table hold an ID, Name and the amount of the award for the scholarship.</w:t>
       </w:r>
     </w:p>
     <w:p/>
@@ -2168,64 +2033,16 @@
     </w:p>
     <w:p>
       <w:r>
-        <w:t xml:space="preserve">To store the results of running the algorithms the linking table is the </w:t>
-      </w:r>
-      <w:proofErr w:type="spellStart"/>
-      <w:r>
-        <w:t>ScholarshipApplicants</w:t>
-      </w:r>
-      <w:proofErr w:type="spellEnd"/>
-      <w:r>
-        <w:t xml:space="preserve">. The </w:t>
-      </w:r>
-      <w:proofErr w:type="spellStart"/>
-      <w:r>
-        <w:t>ScholarshipAwards</w:t>
-      </w:r>
-      <w:proofErr w:type="spellEnd"/>
-      <w:r>
-        <w:t xml:space="preserve"> table stores the algorithm and the parameters that were used for the resulting row. </w:t>
-      </w:r>
-      <w:r>
-        <w:t xml:space="preserve"> It also stores the resultant award. It should </w:t>
-      </w:r>
-      <w:proofErr w:type="spellStart"/>
-      <w:r>
-        <w:t>noted</w:t>
-      </w:r>
-      <w:proofErr w:type="spellEnd"/>
-      <w:r>
-        <w:t xml:space="preserve"> that the algorithm can change the final award amount and one cannot just link this value from the Scholarship table through the </w:t>
-      </w:r>
-      <w:proofErr w:type="spellStart"/>
-      <w:r>
-        <w:t>ScholarshipApplicants</w:t>
-      </w:r>
-      <w:proofErr w:type="spellEnd"/>
-      <w:r>
-        <w:t xml:space="preserve"> table. </w:t>
+        <w:t xml:space="preserve">To store the results of running the algorithms the linking table is the ScholarshipApplicants. The ScholarshipAwards table stores the algorithm and the parameters that were used for the resulting row. </w:t>
+      </w:r>
+      <w:r>
+        <w:t xml:space="preserve"> It also stores the resultant award. It should noted that the algorithm can change the final award amount and one cannot just link this value from the Scholarship table through the ScholarshipApplicants table. </w:t>
       </w:r>
       <w:r>
         <w:t xml:space="preserve">This table links to the Algorithm table which has a name and description for each of the seven algorithms.  </w:t>
       </w:r>
       <w:r>
-        <w:t xml:space="preserve">Once all the awards have been awarded for a given algorithm and parameters, the results are then stored into the </w:t>
-      </w:r>
-      <w:proofErr w:type="spellStart"/>
-      <w:r>
-        <w:t>ScholarshipAwardAnalysises</w:t>
-      </w:r>
-      <w:proofErr w:type="spellEnd"/>
-      <w:r>
-        <w:t xml:space="preserve"> table. This table stores the algorithm and all the parameters, a link to the </w:t>
-      </w:r>
-      <w:proofErr w:type="spellStart"/>
-      <w:r>
-        <w:t>ScholarshipApplicants</w:t>
-      </w:r>
-      <w:proofErr w:type="spellEnd"/>
-      <w:r>
-        <w:t xml:space="preserve">, and a Boolean value for RA1, RA2, and RA3. </w:t>
+        <w:t xml:space="preserve">Once all the awards have been awarded for a given algorithm and parameters, the results are then stored into the ScholarshipAwardAnalysises table. This table stores the algorithm and all the parameters, a link to the ScholarshipApplicants, and a Boolean value for RA1, RA2, and RA3. </w:t>
       </w:r>
       <w:r>
         <w:t xml:space="preserve">The table </w:t>
@@ -2281,23 +2098,13 @@
       <w:pPr>
         <w:pStyle w:val="Heading2"/>
       </w:pPr>
-      <w:proofErr w:type="spellStart"/>
       <w:r>
         <w:t>Denormalized</w:t>
       </w:r>
-      <w:proofErr w:type="spellEnd"/>
-    </w:p>
-    <w:p>
-      <w:r>
-        <w:t xml:space="preserve">Since it would be difficult for an outside system to important a normalized model due to the many surrogate keys that would need to be linked, I created a </w:t>
-      </w:r>
-      <w:proofErr w:type="spellStart"/>
-      <w:r>
-        <w:t>denormalized</w:t>
-      </w:r>
-      <w:proofErr w:type="spellEnd"/>
-      <w:r>
-        <w:t xml:space="preserve"> less strongly typed version that could allow easy import for analysis. </w:t>
+    </w:p>
+    <w:p>
+      <w:r>
+        <w:t xml:space="preserve">Since it would be difficult for an outside system to important a normalized model due to the many surrogate keys that would need to be linked, I created a denormalized less strongly typed version that could allow easy import for analysis. </w:t>
       </w:r>
     </w:p>
     <w:p>
@@ -2311,28 +2118,12 @@
         <w:t>requirement before import would be to grab a unique ID from the awarding groups</w:t>
       </w:r>
       <w:r>
-        <w:t xml:space="preserve">. After this the data for Scholarship and Applicant can be a generic text fields. The </w:t>
-      </w:r>
-      <w:proofErr w:type="spellStart"/>
-      <w:r>
-        <w:t>ScholarshipAward</w:t>
-      </w:r>
-      <w:proofErr w:type="spellEnd"/>
-      <w:r>
-        <w:t xml:space="preserve"> can be a decimal and the Applicant Ranking must be an integer. The process of important has the ability to preprocess the imported data to verify that each user has a unique ID (which is required for the algorithms to run correctly). If scholarships have the same awarding amount, it would be up to the user importing the data to rank the more important ones by placing them first in the imported data.</w:t>
-      </w:r>
-    </w:p>
-    <w:p>
-      <w:r>
-        <w:t xml:space="preserve">Once the data is imported into the </w:t>
-      </w:r>
-      <w:proofErr w:type="spellStart"/>
-      <w:r>
-        <w:t>DenormalizedEntries</w:t>
-      </w:r>
-      <w:proofErr w:type="spellEnd"/>
-      <w:r>
-        <w:t xml:space="preserve"> table the same process for results for the algorithms and analysis is available for these new entries. </w:t>
+        <w:t>. After this the data for Scholarship and Applicant can be a generic text fields. The ScholarshipAward can be a decimal and the Applicant Ranking must be an integer. The process of important has the ability to preprocess the imported data to verify that each user has a unique ID (which is required for the algorithms to run correctly). If scholarships have the same awarding amount, it would be up to the user importing the data to rank the more important ones by placing them first in the imported data.</w:t>
+      </w:r>
+    </w:p>
+    <w:p>
+      <w:r>
+        <w:t xml:space="preserve">Once the data is imported into the DenormalizedEntries table the same process for results for the algorithms and analysis is available for these new entries. </w:t>
       </w:r>
     </w:p>
     <w:p>
@@ -2389,15 +2180,7 @@
     </w:p>
     <w:p>
       <w:r>
-        <w:t xml:space="preserve">To implement this programmatic intention, I created a MS-SQL Database and Stored Procedures to carry out the logic for the methods. There are two versions of the algorithms to match the normalized and </w:t>
-      </w:r>
-      <w:proofErr w:type="spellStart"/>
-      <w:r>
-        <w:t>denormalized</w:t>
-      </w:r>
-      <w:proofErr w:type="spellEnd"/>
-      <w:r>
-        <w:t xml:space="preserve"> versions of the data schema. </w:t>
+        <w:t xml:space="preserve">To implement this programmatic intention, I created a MS-SQL Database and Stored Procedures to carry out the logic for the methods. There are two versions of the algorithms to match the normalized and denormalized versions of the data schema. </w:t>
       </w:r>
       <w:r>
         <w:t xml:space="preserve"> I used the Red Gate SQL Source Control tool to save this schema to a GIT Repository which includes documentation and worksheets which allow the user to step through the code instead of running the stored procedures. I also used the Red Gate Compare SQL and Data Compare tools to save copies of the basic data for testing and the changes in the schema as I developed and made changes to the </w:t>
@@ -2434,231 +2217,205 @@
         <w:t xml:space="preserve"> </w:t>
       </w:r>
       <w:r>
-        <w:t xml:space="preserve">There is a </w:t>
-      </w:r>
-      <w:proofErr w:type="spellStart"/>
-      <w:r>
-        <w:t>denormalized</w:t>
-      </w:r>
-      <w:proofErr w:type="spellEnd"/>
-      <w:r>
-        <w:t xml:space="preserve"> version of this if the data exists in the </w:t>
-      </w:r>
-      <w:proofErr w:type="spellStart"/>
-      <w:r>
-        <w:t>DenormalizedEnties</w:t>
-      </w:r>
-      <w:proofErr w:type="spellEnd"/>
-      <w:r>
-        <w:t xml:space="preserve"> table called</w:t>
+        <w:t xml:space="preserve">There is a denormalized version of this if the data exists in the DenormalizedEnties table called </w:t>
+      </w:r>
+      <w:r>
+        <w:t>RunDenormalizedAlgorithm1</w:t>
+      </w:r>
+      <w:r>
+        <w:t xml:space="preserve">. </w:t>
+      </w:r>
+      <w:r>
+        <w:t xml:space="preserve">There is a stored procedure that can run each of the seven stored procedures at once taking in the parameters of :@awardgroup INT,    </w:t>
+      </w:r>
+      <w:r>
+        <w:lastRenderedPageBreak/>
+        <w:t xml:space="preserve">@MaximumAward DECIMAL(9, 2), @MinimumAward DECIMAL(9, 2), and  @MaxApplicants INT. There is one stored procedure to run the normalized versus the denormalized versions of the algorithm. </w:t>
+      </w:r>
+    </w:p>
+    <w:p>
+      <w:r>
+        <w:t xml:space="preserve">I am going to discuss the base algorithms and how they are implemented in code. </w:t>
+      </w:r>
+      <w:r>
+        <w:t xml:space="preserve"> Certain algorithms don’t need input parameter but they are required when comparing the finalized result ana</w:t>
+      </w:r>
+      <w:r>
+        <w:t xml:space="preserve">lysis. For example, algorithm 1-Merit Only doesn’t require any parameters but when later comparing it to other possibilities within the seven algorithms it is required for the query. For these reasons, I am including them as I will include them in my analysis of the algorithms. </w:t>
+      </w:r>
+      <w:r>
+        <w:t xml:space="preserve"> To simplify this I will use the phrase “Get Input Parameters” with the explanation of the algorithms. This group of parameters equates to:</w:t>
       </w:r>
       <w:r>
         <w:t xml:space="preserve"> </w:t>
       </w:r>
       <w:r>
-        <w:t>RunDenormalizedAlgorithm1</w:t>
-      </w:r>
-      <w:r>
-        <w:t xml:space="preserve">. </w:t>
-      </w:r>
-      <w:r>
-        <w:t xml:space="preserve">There is a stored procedure that can run each of the seven stored procedures at once taking in the parameters </w:t>
-      </w:r>
-      <w:proofErr w:type="gramStart"/>
-      <w:r>
-        <w:t>of :</w:t>
-      </w:r>
-      <w:r>
-        <w:t>@</w:t>
-      </w:r>
-      <w:proofErr w:type="spellStart"/>
-      <w:r>
-        <w:t>awardgroup</w:t>
-      </w:r>
-      <w:proofErr w:type="spellEnd"/>
-      <w:proofErr w:type="gramEnd"/>
-      <w:r>
-        <w:t xml:space="preserve"> INT,    </w:t>
-      </w:r>
+        <w:t xml:space="preserve">:@awardgroup INT,    @MaximumAward DECIMAL(9, 2), @MinimumAward DECIMAL(9, 2), and  @MaxApplicants INT. </w:t>
+      </w:r>
+      <w:r>
+        <w:t xml:space="preserve">Each algorithm ends with an input into an Analysis table which has calculated RA1, RA2, and RA3. </w:t>
+      </w:r>
+      <w:r>
+        <w:t xml:space="preserve">This algorithm also calculates other parts of the final results such as  number of scholarships awarded, number of unique applicants awarded, the maximum and minimum total awards for a student. </w:t>
+      </w:r>
+    </w:p>
+    <w:p>
+      <w:r>
+        <w:t xml:space="preserve"> </w:t>
+      </w:r>
+      <w:r>
+        <w:t xml:space="preserve">As </w:t>
+      </w:r>
+      <w:r>
+        <w:t xml:space="preserve">I will explore </w:t>
+      </w:r>
+      <w:r>
+        <w:t>each of these</w:t>
+      </w:r>
+      <w:r>
+        <w:t xml:space="preserve"> </w:t>
+      </w:r>
+      <w:r>
+        <w:t>algorithms I will</w:t>
+      </w:r>
+      <w:r>
+        <w:t xml:space="preserve"> include “Insert Into Analysis” within the algorithms descriptions for each.</w:t>
+      </w:r>
+      <w:r>
+        <w:t xml:space="preserve"> This is a separate algorithm that</w:t>
+      </w:r>
+      <w:r>
+        <w:t xml:space="preserve"> is the same for each algorithm that insert the RA and other characteristics of the final distribution. I will discuss this section after I dissect the logic for each of the seven algorithms. </w:t>
+      </w:r>
+    </w:p>
+    <w:p>
+      <w:pPr>
+        <w:pStyle w:val="Heading3"/>
+      </w:pPr>
+      <w:r>
+        <w:t>Algorithm 1</w:t>
+      </w:r>
+      <w:r>
+        <w:t>- Basics</w:t>
+      </w:r>
+    </w:p>
+    <w:p>
+      <w:r>
+        <w:t>Get Input Parameters</w:t>
+      </w:r>
+    </w:p>
+    <w:p>
+      <w:r>
+        <w:t xml:space="preserve">Get Scholarship and place in a </w:t>
+      </w:r>
+      <w:r>
+        <w:t xml:space="preserve">looping </w:t>
+      </w:r>
+      <w:r>
+        <w:t>table</w:t>
+      </w:r>
+    </w:p>
+    <w:p>
+      <w:r>
+        <w:t>Set @CountOfScholarships</w:t>
+      </w:r>
+      <w:r>
+        <w:t xml:space="preserve"> to count of scholarships in looping table</w:t>
+      </w:r>
+    </w:p>
+    <w:p>
+      <w:r>
+        <w:t>Set @ScholarshipCounter to 1</w:t>
+      </w:r>
+    </w:p>
+    <w:p>
+      <w:r>
+        <w:t>Declare @ScholarshipWinner</w:t>
+      </w:r>
+    </w:p>
+    <w:p>
+      <w:r>
+        <w:t>Declare @CurrentScholarship</w:t>
+      </w:r>
+    </w:p>
+    <w:p>
+      <w:r>
+        <w:t>Declare @CurrentAmount</w:t>
+      </w:r>
+    </w:p>
+    <w:p>
+      <w:r>
+        <w:t>Remove previous results with these input parameters</w:t>
+      </w:r>
+    </w:p>
+    <w:p>
+      <w:r>
+        <w:t>Loop through each scholarship using @ScholarshipCounter</w:t>
+      </w:r>
+    </w:p>
+    <w:p>
+      <w:r>
+        <w:tab/>
+        <w:t xml:space="preserve">Set Scholarship as @CurrentScholarship with @ScholarshipCOunter pulling from </w:t>
+      </w:r>
+      <w:r>
+        <w:t>looping table</w:t>
+      </w:r>
+    </w:p>
+    <w:p>
+      <w:r>
+        <w:tab/>
+        <w:t>Set Amount as @CurrentAmount</w:t>
+      </w:r>
+      <w:r>
+        <w:t xml:space="preserve"> with current scholarship amount</w:t>
+      </w:r>
+    </w:p>
+    <w:p>
+      <w:r>
+        <w:tab/>
+        <w:t>Get Scholarship Applicants</w:t>
+      </w:r>
+    </w:p>
+    <w:p>
+      <w:r>
+        <w:tab/>
+        <w:t>Get Lowest Ranking for Current Scholarship Applicants</w:t>
+      </w:r>
+    </w:p>
+    <w:p>
+      <w:r>
+        <w:tab/>
+        <w:t>Set Applicant as @ScholarshipWinner</w:t>
+      </w:r>
+    </w:p>
+    <w:p>
+      <w:r>
+        <w:tab/>
+        <w:t xml:space="preserve">Set Result Into ResultTable with @ScholarshipWinner, @CurrentScholarship, and </w:t>
+      </w:r>
+      <w:r>
+        <w:t>@CurrentAmount</w:t>
+      </w:r>
+    </w:p>
+    <w:p>
       <w:r>
         <w:lastRenderedPageBreak/>
-        <w:t>@</w:t>
-      </w:r>
-      <w:proofErr w:type="spellStart"/>
-      <w:r>
-        <w:t>MaximumAward</w:t>
-      </w:r>
-      <w:proofErr w:type="spellEnd"/>
-      <w:r>
-        <w:t xml:space="preserve"> DECIMAL(9, 2), @</w:t>
-      </w:r>
-      <w:proofErr w:type="spellStart"/>
-      <w:r>
-        <w:t>MinimumAward</w:t>
-      </w:r>
-      <w:proofErr w:type="spellEnd"/>
-      <w:r>
-        <w:t xml:space="preserve"> DECIMAL(9, 2),</w:t>
-      </w:r>
-      <w:r>
-        <w:t xml:space="preserve"> and </w:t>
-      </w:r>
-      <w:r>
-        <w:t xml:space="preserve"> @</w:t>
-      </w:r>
-      <w:proofErr w:type="spellStart"/>
-      <w:r>
-        <w:t>MaxApplicants</w:t>
-      </w:r>
-      <w:proofErr w:type="spellEnd"/>
-      <w:r>
-        <w:t xml:space="preserve"> INT</w:t>
-      </w:r>
-      <w:r>
-        <w:t xml:space="preserve">. There is one stored procedure to run the normalized versus the </w:t>
-      </w:r>
-      <w:proofErr w:type="spellStart"/>
-      <w:r>
-        <w:t>denormalized</w:t>
-      </w:r>
-      <w:proofErr w:type="spellEnd"/>
-      <w:r>
-        <w:t xml:space="preserve"> versions of the algorithm. </w:t>
-      </w:r>
-    </w:p>
-    <w:p>
-      <w:r>
-        <w:t xml:space="preserve">I am going to discuss the base algorithms and how they are implemented in code. </w:t>
-      </w:r>
-      <w:r>
-        <w:t xml:space="preserve"> Certain algorithms don’t need input parameter but they are required when comparing the finalized result ana</w:t>
-      </w:r>
-      <w:r>
-        <w:t xml:space="preserve">lysis. For example, algorithm 1-Merit </w:t>
-      </w:r>
-      <w:proofErr w:type="gramStart"/>
-      <w:r>
-        <w:t>Only</w:t>
-      </w:r>
-      <w:proofErr w:type="gramEnd"/>
-      <w:r>
-        <w:t xml:space="preserve"> doesn’t require any parameters but when later comparing it to other possibilities within the seven algorithms it is required for the query. For these reasons, I am including them as I will include them in my analysis of the algorithms. </w:t>
-      </w:r>
-      <w:r>
-        <w:t xml:space="preserve"> To simplify this I will use the phrase “Get Input Parameters” with the explanation of the algorithms. This group of parameters equates to</w:t>
-      </w:r>
-      <w:proofErr w:type="gramStart"/>
-      <w:r>
-        <w:t>:</w:t>
-      </w:r>
-      <w:r>
-        <w:t xml:space="preserve"> </w:t>
-      </w:r>
-      <w:r>
-        <w:t>:</w:t>
-      </w:r>
-      <w:proofErr w:type="gramEnd"/>
-      <w:r>
-        <w:t>@</w:t>
-      </w:r>
-      <w:proofErr w:type="spellStart"/>
-      <w:r>
-        <w:t>awardgroup</w:t>
-      </w:r>
-      <w:proofErr w:type="spellEnd"/>
-      <w:r>
-        <w:t xml:space="preserve"> INT,    @</w:t>
-      </w:r>
-      <w:proofErr w:type="spellStart"/>
-      <w:r>
-        <w:t>MaximumAward</w:t>
-      </w:r>
-      <w:proofErr w:type="spellEnd"/>
-      <w:r>
-        <w:t xml:space="preserve"> DECIMAL(9, 2), @</w:t>
-      </w:r>
-      <w:proofErr w:type="spellStart"/>
-      <w:r>
-        <w:t>MinimumAward</w:t>
-      </w:r>
-      <w:proofErr w:type="spellEnd"/>
-      <w:r>
-        <w:t xml:space="preserve"> DECIMAL(9, 2), and  @</w:t>
-      </w:r>
-      <w:proofErr w:type="spellStart"/>
-      <w:r>
-        <w:t>MaxApplicants</w:t>
-      </w:r>
-      <w:proofErr w:type="spellEnd"/>
-      <w:r>
-        <w:t xml:space="preserve"> INT</w:t>
-      </w:r>
-      <w:r>
-        <w:t xml:space="preserve">. </w:t>
-      </w:r>
-      <w:r>
-        <w:t xml:space="preserve">Each algorithm ends with an input into an Analysis table which has calculated RA1, RA2, and RA3. </w:t>
-      </w:r>
-      <w:r>
-        <w:t xml:space="preserve">This algorithm also calculates other parts of the final results such </w:t>
-      </w:r>
-      <w:proofErr w:type="gramStart"/>
-      <w:r>
-        <w:t>as  number</w:t>
-      </w:r>
-      <w:proofErr w:type="gramEnd"/>
-      <w:r>
-        <w:t xml:space="preserve"> of scholarships awarded, number of unique applicants awarded, the maximum and minimum total awards for a student. </w:t>
-      </w:r>
-    </w:p>
-    <w:p>
-      <w:r>
-        <w:t xml:space="preserve"> </w:t>
-      </w:r>
-      <w:r>
-        <w:t xml:space="preserve">As </w:t>
-      </w:r>
-      <w:r>
-        <w:t xml:space="preserve">I will explore </w:t>
-      </w:r>
-      <w:r>
-        <w:t>each of these</w:t>
-      </w:r>
-      <w:r>
-        <w:t xml:space="preserve"> </w:t>
-      </w:r>
-      <w:r>
-        <w:t>algorithms I will</w:t>
-      </w:r>
-      <w:r>
-        <w:t xml:space="preserve"> include “Insert </w:t>
-      </w:r>
-      <w:proofErr w:type="gramStart"/>
-      <w:r>
-        <w:t>Into</w:t>
-      </w:r>
-      <w:proofErr w:type="gramEnd"/>
-      <w:r>
-        <w:t xml:space="preserve"> Analysis” within the algorithms descriptions for each.</w:t>
-      </w:r>
-      <w:r>
-        <w:t xml:space="preserve"> This is a separate algorithm that</w:t>
-      </w:r>
-      <w:r>
-        <w:t xml:space="preserve"> is the same for each algorithm that insert the RA and other characteristics of the final distribution. I will discuss this section after I dissect the logic for each of the seven algorithms. </w:t>
+        <w:tab/>
+        <w:t>Next Scholarship in Looping Table</w:t>
+      </w:r>
+    </w:p>
+    <w:p>
+      <w:r>
+        <w:t>Insert into Analysis</w:t>
       </w:r>
     </w:p>
     <w:p>
       <w:pPr>
         <w:pStyle w:val="Heading3"/>
       </w:pPr>
-      <w:bookmarkStart w:id="0" w:name="_GoBack"/>
-      <w:bookmarkEnd w:id="0"/>
-      <w:r>
-        <w:t>Algorithm 1</w:t>
-      </w:r>
-      <w:r>
-        <w:t>- Basics</w:t>
+      <w:r>
+        <w:t>Algorithm 2- Basics</w:t>
       </w:r>
     </w:p>
     <w:p>
@@ -2668,70 +2425,33 @@
     </w:p>
     <w:p>
       <w:r>
-        <w:t xml:space="preserve">Get Scholarship and place in a </w:t>
-      </w:r>
-      <w:r>
-        <w:t xml:space="preserve">looping </w:t>
-      </w:r>
-      <w:r>
-        <w:t>table</w:t>
-      </w:r>
-    </w:p>
-    <w:p>
-      <w:r>
-        <w:t>Set @</w:t>
-      </w:r>
-      <w:proofErr w:type="spellStart"/>
-      <w:r>
-        <w:t>CountOfScholarships</w:t>
-      </w:r>
-      <w:proofErr w:type="spellEnd"/>
-      <w:r>
-        <w:t xml:space="preserve"> to count of scholarships in looping table</w:t>
-      </w:r>
-    </w:p>
-    <w:p>
-      <w:r>
-        <w:t>Set @</w:t>
-      </w:r>
-      <w:proofErr w:type="spellStart"/>
-      <w:r>
-        <w:t>ScholarshipCounter</w:t>
-      </w:r>
-      <w:proofErr w:type="spellEnd"/>
-      <w:r>
-        <w:t xml:space="preserve"> to 1</w:t>
-      </w:r>
-    </w:p>
-    <w:p>
-      <w:r>
-        <w:t>Declare @</w:t>
-      </w:r>
-      <w:proofErr w:type="spellStart"/>
-      <w:r>
-        <w:t>ScholarshipWinner</w:t>
-      </w:r>
-      <w:proofErr w:type="spellEnd"/>
-    </w:p>
-    <w:p>
-      <w:r>
-        <w:t>Declare @</w:t>
-      </w:r>
-      <w:proofErr w:type="spellStart"/>
-      <w:r>
-        <w:t>CurrentScholarship</w:t>
-      </w:r>
-      <w:proofErr w:type="spellEnd"/>
-    </w:p>
-    <w:p>
-      <w:r>
-        <w:t>Declare @</w:t>
-      </w:r>
-      <w:proofErr w:type="spellStart"/>
-      <w:r>
-        <w:t>CurrentAmount</w:t>
-      </w:r>
-      <w:proofErr w:type="spellEnd"/>
+        <w:t>Get Scholarship and place in a looping table</w:t>
+      </w:r>
+    </w:p>
+    <w:p>
+      <w:r>
+        <w:t>Set @CountOfScholarships to count of scholarships in looping table</w:t>
+      </w:r>
+    </w:p>
+    <w:p>
+      <w:r>
+        <w:t>Set @ScholarshipCounter to 1</w:t>
+      </w:r>
+    </w:p>
+    <w:p>
+      <w:r>
+        <w:t>Declare @ScholarshipWinner</w:t>
+      </w:r>
+    </w:p>
+    <w:p>
+      <w:r>
+        <w:t>Declare @CurrentScholarship</w:t>
+      </w:r>
+    </w:p>
+    <w:p>
+      <w:r>
+        <w:t>Declare @CurrentAmount</w:t>
+      </w:r>
     </w:p>
     <w:p>
       <w:r>
@@ -2740,125 +2460,55 @@
     </w:p>
     <w:p>
       <w:r>
-        <w:t>Loop through each scholarship using @</w:t>
-      </w:r>
-      <w:proofErr w:type="spellStart"/>
-      <w:r>
-        <w:t>ScholarshipCounter</w:t>
-      </w:r>
-      <w:proofErr w:type="spellEnd"/>
-    </w:p>
-    <w:p>
-      <w:r>
-        <w:tab/>
-        <w:t>Set Scholarship as @</w:t>
-      </w:r>
-      <w:proofErr w:type="spellStart"/>
-      <w:r>
-        <w:t>CurrentScholarship</w:t>
-      </w:r>
-      <w:proofErr w:type="spellEnd"/>
-      <w:r>
-        <w:t xml:space="preserve"> with @</w:t>
-      </w:r>
-      <w:proofErr w:type="spellStart"/>
-      <w:r>
-        <w:t>ScholarshipCOunter</w:t>
-      </w:r>
-      <w:proofErr w:type="spellEnd"/>
-      <w:r>
-        <w:t xml:space="preserve"> pulling from </w:t>
-      </w:r>
-      <w:r>
-        <w:t>looping table</w:t>
-      </w:r>
-    </w:p>
-    <w:p>
-      <w:r>
-        <w:tab/>
-        <w:t>Set Amount as @</w:t>
-      </w:r>
-      <w:proofErr w:type="spellStart"/>
-      <w:r>
-        <w:t>CurrentAmount</w:t>
-      </w:r>
-      <w:proofErr w:type="spellEnd"/>
-      <w:r>
-        <w:t xml:space="preserve"> with current scholarship amount</w:t>
-      </w:r>
-    </w:p>
-    <w:p>
-      <w:r>
-        <w:tab/>
-        <w:t>Get Scholarship Applicants</w:t>
-      </w:r>
-    </w:p>
-    <w:p>
-      <w:r>
-        <w:tab/>
-        <w:t>Get Lowest Ranking for Current Scholarship Applicants</w:t>
-      </w:r>
-    </w:p>
-    <w:p>
-      <w:r>
-        <w:tab/>
-        <w:t>Set Applicant as @</w:t>
-      </w:r>
-      <w:proofErr w:type="spellStart"/>
-      <w:r>
-        <w:t>ScholarshipWinner</w:t>
-      </w:r>
-      <w:proofErr w:type="spellEnd"/>
-    </w:p>
-    <w:p>
-      <w:r>
-        <w:tab/>
-        <w:t xml:space="preserve">Set Result </w:t>
-      </w:r>
-      <w:proofErr w:type="gramStart"/>
-      <w:r>
-        <w:t>Into</w:t>
-      </w:r>
-      <w:proofErr w:type="gramEnd"/>
-      <w:r>
-        <w:t xml:space="preserve"> </w:t>
-      </w:r>
-      <w:proofErr w:type="spellStart"/>
-      <w:r>
-        <w:t>ResultTable</w:t>
-      </w:r>
-      <w:proofErr w:type="spellEnd"/>
-      <w:r>
-        <w:t xml:space="preserve"> with @</w:t>
-      </w:r>
-      <w:proofErr w:type="spellStart"/>
-      <w:r>
-        <w:t>ScholarshipWinner</w:t>
-      </w:r>
-      <w:proofErr w:type="spellEnd"/>
-      <w:r>
-        <w:t>, @</w:t>
-      </w:r>
-      <w:proofErr w:type="spellStart"/>
-      <w:r>
-        <w:t>CurrentScholarship</w:t>
-      </w:r>
-      <w:proofErr w:type="spellEnd"/>
-      <w:r>
-        <w:t xml:space="preserve">, and </w:t>
-      </w:r>
-      <w:r>
-        <w:t>@</w:t>
-      </w:r>
-      <w:proofErr w:type="spellStart"/>
-      <w:r>
-        <w:t>CurrentAmount</w:t>
-      </w:r>
-      <w:proofErr w:type="spellEnd"/>
-    </w:p>
-    <w:p>
-      <w:r>
-        <w:lastRenderedPageBreak/>
+        <w:t>Loop through each scholarship using @ScholarshipCounter</w:t>
+      </w:r>
+    </w:p>
+    <w:p>
+      <w:r>
+        <w:tab/>
+        <w:t>Set Scholarship as @CurrentScholarship with @ScholarshipCOunter pulling from looping table</w:t>
+      </w:r>
+    </w:p>
+    <w:p>
+      <w:r>
+        <w:tab/>
+        <w:t>Set Amount as @CurrentAmount with current scholarship amount</w:t>
+      </w:r>
+    </w:p>
+    <w:p>
+      <w:r>
+        <w:tab/>
+        <w:t>Get List of CurrentResults for Awarding Group</w:t>
+      </w:r>
+    </w:p>
+    <w:p>
+      <w:pPr>
+        <w:ind w:firstLine="720"/>
+      </w:pPr>
+      <w:r>
+        <w:t>Get Scholarship Applicants Who Haven’t Exceeded Minimum Award</w:t>
+      </w:r>
+    </w:p>
+    <w:p>
+      <w:r>
+        <w:tab/>
+        <w:t>Get Lowest Ranking for Available Scholarship Applicants</w:t>
+      </w:r>
+    </w:p>
+    <w:p>
+      <w:r>
+        <w:tab/>
+        <w:t>Set Applicant as @ScholarshipWinner</w:t>
+      </w:r>
+    </w:p>
+    <w:p>
+      <w:r>
+        <w:tab/>
+        <w:t>Set Result Into ResultTable with @ScholarshipWinner, @CurrentScholarship, and @CurrentAmount</w:t>
+      </w:r>
+    </w:p>
+    <w:p>
+      <w:r>
         <w:tab/>
         <w:t>Next Scholarship in Looping Table</w:t>
       </w:r>
@@ -2873,7 +2523,7 @@
         <w:pStyle w:val="Heading3"/>
       </w:pPr>
       <w:r>
-        <w:t>Algorithm 2- Basics</w:t>
+        <w:t>Algorithm 3- Basics</w:t>
       </w:r>
     </w:p>
     <w:p>
@@ -2888,277 +2538,28 @@
     </w:p>
     <w:p>
       <w:r>
-        <w:t>Set @</w:t>
-      </w:r>
-      <w:proofErr w:type="spellStart"/>
-      <w:r>
-        <w:t>CountOfScholarships</w:t>
-      </w:r>
-      <w:proofErr w:type="spellEnd"/>
-      <w:r>
-        <w:t xml:space="preserve"> to count of scholarships in looping table</w:t>
-      </w:r>
-    </w:p>
-    <w:p>
-      <w:r>
-        <w:t>Set @</w:t>
-      </w:r>
-      <w:proofErr w:type="spellStart"/>
-      <w:r>
-        <w:t>ScholarshipCounter</w:t>
-      </w:r>
-      <w:proofErr w:type="spellEnd"/>
-      <w:r>
-        <w:t xml:space="preserve"> to 1</w:t>
-      </w:r>
-    </w:p>
-    <w:p>
-      <w:r>
-        <w:t>Declare @</w:t>
-      </w:r>
-      <w:proofErr w:type="spellStart"/>
-      <w:r>
-        <w:t>ScholarshipWinner</w:t>
-      </w:r>
-      <w:proofErr w:type="spellEnd"/>
-    </w:p>
-    <w:p>
-      <w:r>
-        <w:t>Declare @</w:t>
-      </w:r>
-      <w:proofErr w:type="spellStart"/>
-      <w:r>
-        <w:t>CurrentScholarship</w:t>
-      </w:r>
-      <w:proofErr w:type="spellEnd"/>
-    </w:p>
-    <w:p>
-      <w:r>
-        <w:t>Declare @</w:t>
-      </w:r>
-      <w:proofErr w:type="spellStart"/>
-      <w:r>
-        <w:t>CurrentAmount</w:t>
-      </w:r>
-      <w:proofErr w:type="spellEnd"/>
-    </w:p>
-    <w:p>
-      <w:r>
-        <w:t>Remove previous results with these input parameters</w:t>
-      </w:r>
-    </w:p>
-    <w:p>
-      <w:r>
-        <w:t>Loop through each scholarship using @</w:t>
-      </w:r>
-      <w:proofErr w:type="spellStart"/>
-      <w:r>
-        <w:t>ScholarshipCounter</w:t>
-      </w:r>
-      <w:proofErr w:type="spellEnd"/>
-    </w:p>
-    <w:p>
-      <w:r>
-        <w:tab/>
-        <w:t>Set Scholarship as @</w:t>
-      </w:r>
-      <w:proofErr w:type="spellStart"/>
-      <w:r>
-        <w:t>CurrentScholarship</w:t>
-      </w:r>
-      <w:proofErr w:type="spellEnd"/>
-      <w:r>
-        <w:t xml:space="preserve"> with @</w:t>
-      </w:r>
-      <w:proofErr w:type="spellStart"/>
-      <w:r>
-        <w:t>ScholarshipCOunter</w:t>
-      </w:r>
-      <w:proofErr w:type="spellEnd"/>
-      <w:r>
-        <w:t xml:space="preserve"> pulling from looping table</w:t>
-      </w:r>
-    </w:p>
-    <w:p>
-      <w:r>
-        <w:tab/>
-        <w:t>Set Amount as @</w:t>
-      </w:r>
-      <w:proofErr w:type="spellStart"/>
-      <w:r>
-        <w:t>CurrentAmount</w:t>
-      </w:r>
-      <w:proofErr w:type="spellEnd"/>
-      <w:r>
-        <w:t xml:space="preserve"> with current scholarship amount</w:t>
-      </w:r>
-    </w:p>
-    <w:p>
-      <w:r>
-        <w:tab/>
-        <w:t xml:space="preserve">Get List of </w:t>
-      </w:r>
-      <w:proofErr w:type="spellStart"/>
-      <w:r>
-        <w:t>CurrentResults</w:t>
-      </w:r>
-      <w:proofErr w:type="spellEnd"/>
-      <w:r>
-        <w:t xml:space="preserve"> for Awarding Group</w:t>
-      </w:r>
-    </w:p>
-    <w:p>
-      <w:pPr>
-        <w:ind w:firstLine="720"/>
-      </w:pPr>
-      <w:r>
-        <w:t>Get Scholarship Applicants Who Haven’t Exceeded Minimum Award</w:t>
-      </w:r>
-    </w:p>
-    <w:p>
-      <w:r>
-        <w:tab/>
-        <w:t>Get Lowest Ranking for Available Scholarship Applicants</w:t>
-      </w:r>
-    </w:p>
-    <w:p>
-      <w:r>
-        <w:tab/>
-        <w:t>Set Applicant as @</w:t>
-      </w:r>
-      <w:proofErr w:type="spellStart"/>
-      <w:r>
-        <w:t>ScholarshipWinner</w:t>
-      </w:r>
-      <w:proofErr w:type="spellEnd"/>
-    </w:p>
-    <w:p>
-      <w:r>
-        <w:tab/>
-        <w:t xml:space="preserve">Set Result </w:t>
-      </w:r>
-      <w:proofErr w:type="gramStart"/>
-      <w:r>
-        <w:t>Into</w:t>
-      </w:r>
-      <w:proofErr w:type="gramEnd"/>
-      <w:r>
-        <w:t xml:space="preserve"> </w:t>
-      </w:r>
-      <w:proofErr w:type="spellStart"/>
-      <w:r>
-        <w:t>ResultTable</w:t>
-      </w:r>
-      <w:proofErr w:type="spellEnd"/>
-      <w:r>
-        <w:t xml:space="preserve"> with @</w:t>
-      </w:r>
-      <w:proofErr w:type="spellStart"/>
-      <w:r>
-        <w:t>ScholarshipWinner</w:t>
-      </w:r>
-      <w:proofErr w:type="spellEnd"/>
-      <w:r>
-        <w:t>, @</w:t>
-      </w:r>
-      <w:proofErr w:type="spellStart"/>
-      <w:r>
-        <w:t>CurrentScholarship</w:t>
-      </w:r>
-      <w:proofErr w:type="spellEnd"/>
-      <w:r>
-        <w:t>, and @</w:t>
-      </w:r>
-      <w:proofErr w:type="spellStart"/>
-      <w:r>
-        <w:t>CurrentAmount</w:t>
-      </w:r>
-      <w:proofErr w:type="spellEnd"/>
-    </w:p>
-    <w:p>
-      <w:r>
-        <w:tab/>
-        <w:t>Next Scholarship in Looping Table</w:t>
-      </w:r>
-    </w:p>
-    <w:p>
-      <w:r>
-        <w:t>Insert into Analysis</w:t>
-      </w:r>
-    </w:p>
-    <w:p>
-      <w:pPr>
-        <w:pStyle w:val="Heading3"/>
-      </w:pPr>
-      <w:r>
-        <w:t>Algorithm 3- Basics</w:t>
-      </w:r>
-    </w:p>
-    <w:p>
-      <w:r>
-        <w:t>Get Input Parameters</w:t>
-      </w:r>
-    </w:p>
-    <w:p>
-      <w:r>
-        <w:t>Get Scholarship and place in a looping table</w:t>
-      </w:r>
-    </w:p>
-    <w:p>
-      <w:r>
-        <w:t>Set @</w:t>
-      </w:r>
-      <w:proofErr w:type="spellStart"/>
-      <w:r>
-        <w:t>CountOfScholarships</w:t>
-      </w:r>
-      <w:proofErr w:type="spellEnd"/>
-      <w:r>
-        <w:t xml:space="preserve"> to count of scholarships in looping table</w:t>
-      </w:r>
-    </w:p>
-    <w:p>
-      <w:r>
-        <w:t>Set @</w:t>
-      </w:r>
-      <w:proofErr w:type="spellStart"/>
-      <w:r>
-        <w:t>ScholarshipCounter</w:t>
-      </w:r>
-      <w:proofErr w:type="spellEnd"/>
-      <w:r>
-        <w:t xml:space="preserve"> to 1</w:t>
-      </w:r>
-    </w:p>
-    <w:p>
-      <w:r>
-        <w:t>Declare @</w:t>
-      </w:r>
-      <w:proofErr w:type="spellStart"/>
-      <w:r>
-        <w:t>ScholarshipWinner</w:t>
-      </w:r>
-      <w:proofErr w:type="spellEnd"/>
-    </w:p>
-    <w:p>
-      <w:r>
-        <w:t>Declare @</w:t>
-      </w:r>
-      <w:proofErr w:type="spellStart"/>
-      <w:r>
-        <w:t>CurrentScholarship</w:t>
-      </w:r>
-      <w:proofErr w:type="spellEnd"/>
-    </w:p>
-    <w:p>
-      <w:r>
-        <w:t>Declare @</w:t>
-      </w:r>
-      <w:proofErr w:type="spellStart"/>
-      <w:r>
-        <w:t>CurrentAmount</w:t>
-      </w:r>
-      <w:proofErr w:type="spellEnd"/>
+        <w:t>Set @CountOfScholarships to count of scholarships in looping table</w:t>
+      </w:r>
+    </w:p>
+    <w:p>
+      <w:r>
+        <w:t>Set @ScholarshipCounter to 1</w:t>
+      </w:r>
+    </w:p>
+    <w:p>
+      <w:r>
+        <w:t>Declare @ScholarshipWinner</w:t>
+      </w:r>
+    </w:p>
+    <w:p>
+      <w:r>
+        <w:t>Declare @CurrentScholarship</w:t>
+      </w:r>
+    </w:p>
+    <w:p>
+      <w:r>
+        <w:t>Declare @CurrentAmount</w:t>
+      </w:r>
     </w:p>
     <w:p>
       <w:r>
@@ -3168,62 +2569,25 @@
     </w:p>
     <w:p>
       <w:r>
-        <w:t>Loop through each scholarship using @</w:t>
-      </w:r>
-      <w:proofErr w:type="spellStart"/>
-      <w:r>
-        <w:t>ScholarshipCounter</w:t>
-      </w:r>
-      <w:proofErr w:type="spellEnd"/>
-    </w:p>
-    <w:p>
-      <w:r>
-        <w:tab/>
-        <w:t>Set Scholarship as @</w:t>
-      </w:r>
-      <w:proofErr w:type="spellStart"/>
-      <w:r>
-        <w:t>CurrentScholarship</w:t>
-      </w:r>
-      <w:proofErr w:type="spellEnd"/>
-      <w:r>
-        <w:t xml:space="preserve"> with @</w:t>
-      </w:r>
-      <w:proofErr w:type="spellStart"/>
-      <w:r>
-        <w:t>ScholarshipCOunter</w:t>
-      </w:r>
-      <w:proofErr w:type="spellEnd"/>
-      <w:r>
-        <w:t xml:space="preserve"> pulling from looping table</w:t>
-      </w:r>
-    </w:p>
-    <w:p>
-      <w:r>
-        <w:tab/>
-        <w:t>Set Amount as @</w:t>
-      </w:r>
-      <w:proofErr w:type="spellStart"/>
-      <w:r>
-        <w:t>CurrentAmount</w:t>
-      </w:r>
-      <w:proofErr w:type="spellEnd"/>
-      <w:r>
-        <w:t xml:space="preserve"> with current scholarship amount</w:t>
-      </w:r>
-    </w:p>
-    <w:p>
-      <w:r>
-        <w:tab/>
-        <w:t xml:space="preserve">Get List of </w:t>
-      </w:r>
-      <w:proofErr w:type="spellStart"/>
-      <w:r>
-        <w:t>CurrentResults</w:t>
-      </w:r>
-      <w:proofErr w:type="spellEnd"/>
-      <w:r>
-        <w:t xml:space="preserve"> for Awarding Group</w:t>
+        <w:t>Loop through each scholarship using @ScholarshipCounter</w:t>
+      </w:r>
+    </w:p>
+    <w:p>
+      <w:r>
+        <w:tab/>
+        <w:t>Set Scholarship as @CurrentScholarship with @ScholarshipCOunter pulling from looping table</w:t>
+      </w:r>
+    </w:p>
+    <w:p>
+      <w:r>
+        <w:tab/>
+        <w:t>Set Amount as @CurrentAmount with current scholarship amount</w:t>
+      </w:r>
+    </w:p>
+    <w:p>
+      <w:r>
+        <w:tab/>
+        <w:t>Get List of CurrentResults for Awarding Group</w:t>
       </w:r>
     </w:p>
     <w:p>
@@ -3243,572 +2607,269 @@
     <w:p>
       <w:r>
         <w:tab/>
-        <w:t>Set Applicant as @</w:t>
-      </w:r>
-      <w:proofErr w:type="spellStart"/>
-      <w:r>
-        <w:t>ScholarshipWinner</w:t>
-      </w:r>
-      <w:proofErr w:type="spellEnd"/>
-    </w:p>
-    <w:p>
-      <w:r>
-        <w:tab/>
-        <w:t xml:space="preserve">Set Result </w:t>
-      </w:r>
-      <w:proofErr w:type="gramStart"/>
-      <w:r>
-        <w:t>Into</w:t>
-      </w:r>
-      <w:proofErr w:type="gramEnd"/>
+        <w:t>Set Applicant as @ScholarshipWinner</w:t>
+      </w:r>
+    </w:p>
+    <w:p>
+      <w:r>
+        <w:tab/>
+        <w:t>Set Result Into ResultTable with @ScholarshipWinner, @CurrentScholarship, and @CurrentAmount</w:t>
+      </w:r>
+    </w:p>
+    <w:p>
+      <w:r>
+        <w:tab/>
+        <w:t>Next Scholarship in Looping Table</w:t>
+      </w:r>
+    </w:p>
+    <w:p>
+      <w:r>
+        <w:t>Insert into Analysis</w:t>
+      </w:r>
+    </w:p>
+    <w:p>
+      <w:pPr>
+        <w:pStyle w:val="Heading3"/>
+      </w:pPr>
+      <w:r>
+        <w:t>Algorithm 4- Basics</w:t>
+      </w:r>
+    </w:p>
+    <w:p>
+      <w:r>
+        <w:t>Get Input Parameters</w:t>
+      </w:r>
+    </w:p>
+    <w:p>
+      <w:r>
+        <w:t>Get Scholarship and place in a looping table</w:t>
+      </w:r>
+    </w:p>
+    <w:p>
+      <w:r>
+        <w:t>Set @CountOfScholarships to count of scholarships in looping table</w:t>
+      </w:r>
+    </w:p>
+    <w:p>
+      <w:r>
+        <w:t>Set @ScholarshipCounter to 1</w:t>
+      </w:r>
+    </w:p>
+    <w:p>
+      <w:r>
+        <w:t>Declare @ScholarshipWinner</w:t>
+      </w:r>
+    </w:p>
+    <w:p>
+      <w:r>
+        <w:t>Declare @CurrentScholarship</w:t>
+      </w:r>
+    </w:p>
+    <w:p>
+      <w:r>
+        <w:t>Declare @CurrentAmount</w:t>
+      </w:r>
+    </w:p>
+    <w:p>
+      <w:r>
+        <w:t>Remove previous results with these input parameters</w:t>
+      </w:r>
+    </w:p>
+    <w:p>
+      <w:r>
+        <w:t>Loop through each scholarship using @ScholarshipCounter</w:t>
+      </w:r>
+    </w:p>
+    <w:p>
+      <w:r>
+        <w:tab/>
+        <w:t>Set Scholarship as @CurrentScholarship with @ScholarshipCOunter pulling from looping table</w:t>
+      </w:r>
+    </w:p>
+    <w:p>
+      <w:r>
+        <w:tab/>
+        <w:t>Set Amount as @CurrentAmount with current scholarship amount</w:t>
+      </w:r>
+    </w:p>
+    <w:p>
+      <w:r>
+        <w:tab/>
+        <w:t>Get List of CurrentResults for Awarding Group</w:t>
+      </w:r>
+    </w:p>
+    <w:p>
+      <w:pPr>
+        <w:ind w:firstLine="720"/>
+      </w:pPr>
+      <w:r>
+        <w:t xml:space="preserve">Get Scholarship Applicants Have not already been awarded </w:t>
+      </w:r>
+    </w:p>
+    <w:p>
+      <w:r>
+        <w:tab/>
+        <w:t>Get Lowest Ranking for Available Scholarship Applicants</w:t>
+      </w:r>
+    </w:p>
+    <w:p>
+      <w:r>
+        <w:tab/>
+        <w:t>Set Applicant as @ScholarshipWinner</w:t>
+      </w:r>
+    </w:p>
+    <w:p>
+      <w:r>
+        <w:lastRenderedPageBreak/>
+        <w:tab/>
+        <w:t>Set Result Into ResultTable with @ScholarshipWinner, @CurrentScholarship, and @CurrentAmount</w:t>
+      </w:r>
+    </w:p>
+    <w:p>
+      <w:r>
+        <w:tab/>
+        <w:t>Next Scholarship in Looping Table</w:t>
+      </w:r>
+    </w:p>
+    <w:p>
+      <w:r>
+        <w:t>Insert into Analysis</w:t>
+      </w:r>
+    </w:p>
+    <w:p>
+      <w:pPr>
+        <w:pStyle w:val="Heading3"/>
+      </w:pPr>
+      <w:r>
+        <w:t>Algorithm 5- Basics</w:t>
+      </w:r>
+    </w:p>
+    <w:p>
+      <w:r>
+        <w:t>Get Input Parameters</w:t>
+      </w:r>
+    </w:p>
+    <w:p>
+      <w:r>
+        <w:t>Get Scholarship and place in a looping table</w:t>
+      </w:r>
+    </w:p>
+    <w:p>
+      <w:r>
+        <w:t>Set @CountOfScholarships to count of scholarships in looping table</w:t>
+      </w:r>
+    </w:p>
+    <w:p>
+      <w:r>
+        <w:t>Set @ScholarshipCounter to 1</w:t>
+      </w:r>
+    </w:p>
+    <w:p>
+      <w:r>
+        <w:t>Declare @ScholarshipWinner</w:t>
+      </w:r>
+    </w:p>
+    <w:p>
+      <w:r>
+        <w:t>Declare @CurrentScholarship</w:t>
+      </w:r>
+    </w:p>
+    <w:p>
+      <w:r>
+        <w:t>Remove previous results with these input parameters</w:t>
+      </w:r>
+    </w:p>
+    <w:p>
+      <w:r>
+        <w:t>Loop through each scholarship using @ScholarshipCounter</w:t>
+      </w:r>
+    </w:p>
+    <w:p>
+      <w:r>
+        <w:tab/>
+        <w:t>Declare @CurrentAmount</w:t>
+      </w:r>
+    </w:p>
+    <w:p>
+      <w:r>
+        <w:tab/>
+        <w:t>Declare @CurrentSplitAmount</w:t>
+      </w:r>
+    </w:p>
+    <w:p>
+      <w:r>
+        <w:tab/>
+        <w:t>Declare @CountOfApplicants</w:t>
+      </w:r>
+    </w:p>
+    <w:p>
+      <w:r>
+        <w:tab/>
+        <w:t>Set Scholarship as @CurrentScholarship with @ScholarshipCOunter pulling from looping table</w:t>
+      </w:r>
+    </w:p>
+    <w:p>
+      <w:r>
+        <w:tab/>
+      </w:r>
+      <w:r>
+        <w:t>Set Amount as @CurrentAmount with current scholarship amount</w:t>
+      </w:r>
+    </w:p>
+    <w:p>
+      <w:r>
+        <w:tab/>
+        <w:t>Set @CountOfApplicants as Count of Applicants for @CurrentScholarship</w:t>
+      </w:r>
+    </w:p>
+    <w:p>
+      <w:r>
+        <w:tab/>
+        <w:t>Set @CurrentSplitAmount =@CurrentAmount/@CountOfApplicants</w:t>
+      </w:r>
+    </w:p>
+    <w:p>
+      <w:r>
+        <w:tab/>
+        <w:t>Get List of CurrentResults for Awarding Group</w:t>
+      </w:r>
+    </w:p>
+    <w:p>
       <w:r>
         <w:t xml:space="preserve"> </w:t>
       </w:r>
-      <w:proofErr w:type="spellStart"/>
-      <w:r>
-        <w:t>ResultTable</w:t>
-      </w:r>
-      <w:proofErr w:type="spellEnd"/>
-      <w:r>
-        <w:t xml:space="preserve"> with @</w:t>
-      </w:r>
-      <w:proofErr w:type="spellStart"/>
-      <w:r>
-        <w:t>ScholarshipWinner</w:t>
-      </w:r>
-      <w:proofErr w:type="spellEnd"/>
-      <w:r>
-        <w:t>, @</w:t>
-      </w:r>
-      <w:proofErr w:type="spellStart"/>
-      <w:r>
-        <w:t>CurrentScholarship</w:t>
-      </w:r>
-      <w:proofErr w:type="spellEnd"/>
-      <w:r>
-        <w:t>, and @</w:t>
-      </w:r>
-      <w:proofErr w:type="spellStart"/>
-      <w:r>
-        <w:t>CurrentAmount</w:t>
-      </w:r>
-      <w:proofErr w:type="spellEnd"/>
-    </w:p>
-    <w:p>
-      <w:r>
-        <w:tab/>
-        <w:t>Next Scholarship in Looping Table</w:t>
-      </w:r>
-    </w:p>
-    <w:p>
-      <w:r>
-        <w:t>Insert into Analysis</w:t>
-      </w:r>
-    </w:p>
-    <w:p>
-      <w:pPr>
-        <w:pStyle w:val="Heading3"/>
-      </w:pPr>
-      <w:r>
-        <w:t>Algorithm 4- Basics</w:t>
-      </w:r>
-    </w:p>
-    <w:p>
-      <w:r>
-        <w:t>Get Input Parameters</w:t>
-      </w:r>
-    </w:p>
-    <w:p>
-      <w:r>
-        <w:t>Get Scholarship and place in a looping table</w:t>
-      </w:r>
-    </w:p>
-    <w:p>
-      <w:r>
-        <w:t>Set @</w:t>
-      </w:r>
-      <w:proofErr w:type="spellStart"/>
-      <w:r>
-        <w:t>CountOfScholarships</w:t>
-      </w:r>
-      <w:proofErr w:type="spellEnd"/>
-      <w:r>
-        <w:t xml:space="preserve"> to count of scholarships in looping table</w:t>
-      </w:r>
-    </w:p>
-    <w:p>
-      <w:r>
-        <w:t>Set @</w:t>
-      </w:r>
-      <w:proofErr w:type="spellStart"/>
-      <w:r>
-        <w:t>ScholarshipCounter</w:t>
-      </w:r>
-      <w:proofErr w:type="spellEnd"/>
-      <w:r>
-        <w:t xml:space="preserve"> to 1</w:t>
-      </w:r>
-    </w:p>
-    <w:p>
-      <w:r>
-        <w:t>Declare @</w:t>
-      </w:r>
-      <w:proofErr w:type="spellStart"/>
-      <w:r>
-        <w:t>ScholarshipWinner</w:t>
-      </w:r>
-      <w:proofErr w:type="spellEnd"/>
-    </w:p>
-    <w:p>
-      <w:r>
-        <w:t>Declare @</w:t>
-      </w:r>
-      <w:proofErr w:type="spellStart"/>
-      <w:r>
-        <w:t>CurrentScholarship</w:t>
-      </w:r>
-      <w:proofErr w:type="spellEnd"/>
-    </w:p>
-    <w:p>
-      <w:r>
-        <w:t>Declare @</w:t>
-      </w:r>
-      <w:proofErr w:type="spellStart"/>
-      <w:r>
-        <w:t>CurrentAmount</w:t>
-      </w:r>
-      <w:proofErr w:type="spellEnd"/>
-    </w:p>
-    <w:p>
-      <w:r>
-        <w:t>Remove previous results with these input parameters</w:t>
-      </w:r>
-    </w:p>
-    <w:p>
-      <w:r>
-        <w:t>Loop through each scholarship using @</w:t>
-      </w:r>
-      <w:proofErr w:type="spellStart"/>
-      <w:r>
-        <w:t>ScholarshipCounter</w:t>
-      </w:r>
-      <w:proofErr w:type="spellEnd"/>
-    </w:p>
-    <w:p>
-      <w:r>
-        <w:tab/>
-        <w:t>Set Scholarship as @</w:t>
-      </w:r>
-      <w:proofErr w:type="spellStart"/>
-      <w:r>
-        <w:t>CurrentScholarship</w:t>
-      </w:r>
-      <w:proofErr w:type="spellEnd"/>
-      <w:r>
-        <w:t xml:space="preserve"> with @</w:t>
-      </w:r>
-      <w:proofErr w:type="spellStart"/>
-      <w:r>
-        <w:t>ScholarshipCOunter</w:t>
-      </w:r>
-      <w:proofErr w:type="spellEnd"/>
-      <w:r>
-        <w:t xml:space="preserve"> pulling from looping table</w:t>
-      </w:r>
-    </w:p>
-    <w:p>
-      <w:r>
-        <w:tab/>
-        <w:t>Set Amount as @</w:t>
-      </w:r>
-      <w:proofErr w:type="spellStart"/>
-      <w:r>
-        <w:t>CurrentAmount</w:t>
-      </w:r>
-      <w:proofErr w:type="spellEnd"/>
-      <w:r>
-        <w:t xml:space="preserve"> with current scholarship amount</w:t>
-      </w:r>
-    </w:p>
-    <w:p>
-      <w:r>
-        <w:tab/>
-        <w:t xml:space="preserve">Get List of </w:t>
-      </w:r>
-      <w:proofErr w:type="spellStart"/>
-      <w:r>
-        <w:t>CurrentResults</w:t>
-      </w:r>
-      <w:proofErr w:type="spellEnd"/>
-      <w:r>
-        <w:t xml:space="preserve"> for Awarding Group</w:t>
-      </w:r>
-    </w:p>
-    <w:p>
-      <w:pPr>
-        <w:ind w:firstLine="720"/>
-      </w:pPr>
-      <w:r>
-        <w:t xml:space="preserve">Get Scholarship Applicants Have not already been awarded </w:t>
-      </w:r>
-    </w:p>
-    <w:p>
-      <w:r>
-        <w:tab/>
-        <w:t>Get Lowest Ranking for Available Scholarship Applicants</w:t>
-      </w:r>
-    </w:p>
-    <w:p>
-      <w:r>
-        <w:tab/>
-        <w:t>Set Applicant as @</w:t>
-      </w:r>
-      <w:proofErr w:type="spellStart"/>
-      <w:r>
-        <w:t>ScholarshipWinner</w:t>
-      </w:r>
-      <w:proofErr w:type="spellEnd"/>
-    </w:p>
-    <w:p>
-      <w:r>
-        <w:lastRenderedPageBreak/>
-        <w:tab/>
-        <w:t xml:space="preserve">Set Result </w:t>
-      </w:r>
-      <w:proofErr w:type="gramStart"/>
-      <w:r>
-        <w:t>Into</w:t>
-      </w:r>
-      <w:proofErr w:type="gramEnd"/>
+      <w:r>
+        <w:tab/>
+        <w:t>For each Current Applicant</w:t>
+      </w:r>
+    </w:p>
+    <w:p>
+      <w:r>
+        <w:tab/>
+      </w:r>
+      <w:r>
+        <w:tab/>
+      </w:r>
+      <w:r>
+        <w:t>Set Applicant as @ScholarshipWinner</w:t>
+      </w:r>
+    </w:p>
+    <w:p>
+      <w:r>
+        <w:tab/>
+      </w:r>
+      <w:r>
+        <w:tab/>
+      </w:r>
+      <w:r>
+        <w:t>Set Result Into ResultTable with @ScholarshipWinner, @CurrentScholarship, and @</w:t>
+      </w:r>
       <w:r>
         <w:t xml:space="preserve"> </w:t>
       </w:r>
-      <w:proofErr w:type="spellStart"/>
-      <w:r>
-        <w:t>ResultTable</w:t>
-      </w:r>
-      <w:proofErr w:type="spellEnd"/>
-      <w:r>
-        <w:t xml:space="preserve"> with @</w:t>
-      </w:r>
-      <w:proofErr w:type="spellStart"/>
-      <w:r>
-        <w:t>ScholarshipWinner</w:t>
-      </w:r>
-      <w:proofErr w:type="spellEnd"/>
-      <w:r>
-        <w:t>, @</w:t>
-      </w:r>
-      <w:proofErr w:type="spellStart"/>
-      <w:r>
-        <w:t>CurrentScholarship</w:t>
-      </w:r>
-      <w:proofErr w:type="spellEnd"/>
-      <w:r>
-        <w:t>, and @</w:t>
-      </w:r>
-      <w:proofErr w:type="spellStart"/>
-      <w:r>
-        <w:t>CurrentAmount</w:t>
-      </w:r>
-      <w:proofErr w:type="spellEnd"/>
-    </w:p>
-    <w:p>
-      <w:r>
-        <w:tab/>
-        <w:t>Next Scholarship in Looping Table</w:t>
-      </w:r>
-    </w:p>
-    <w:p>
-      <w:r>
-        <w:t>Insert into Analysis</w:t>
-      </w:r>
-    </w:p>
-    <w:p>
-      <w:pPr>
-        <w:pStyle w:val="Heading3"/>
-      </w:pPr>
-      <w:r>
-        <w:t>Algorithm 5- Basics</w:t>
-      </w:r>
-    </w:p>
-    <w:p>
-      <w:r>
-        <w:t>Get Input Parameters</w:t>
-      </w:r>
-    </w:p>
-    <w:p>
-      <w:r>
-        <w:t>Get Scholarship and place in a looping table</w:t>
-      </w:r>
-    </w:p>
-    <w:p>
-      <w:r>
-        <w:t>Set @</w:t>
-      </w:r>
-      <w:proofErr w:type="spellStart"/>
-      <w:r>
-        <w:t>CountOfScholarships</w:t>
-      </w:r>
-      <w:proofErr w:type="spellEnd"/>
-      <w:r>
-        <w:t xml:space="preserve"> to count of scholarships in looping table</w:t>
-      </w:r>
-    </w:p>
-    <w:p>
-      <w:r>
-        <w:t>Set @</w:t>
-      </w:r>
-      <w:proofErr w:type="spellStart"/>
-      <w:r>
-        <w:t>ScholarshipCounter</w:t>
-      </w:r>
-      <w:proofErr w:type="spellEnd"/>
-      <w:r>
-        <w:t xml:space="preserve"> to 1</w:t>
-      </w:r>
-    </w:p>
-    <w:p>
-      <w:r>
-        <w:t>Declare @</w:t>
-      </w:r>
-      <w:proofErr w:type="spellStart"/>
-      <w:r>
-        <w:t>ScholarshipWinner</w:t>
-      </w:r>
-      <w:proofErr w:type="spellEnd"/>
-    </w:p>
-    <w:p>
-      <w:r>
-        <w:t>Declare @</w:t>
-      </w:r>
-      <w:proofErr w:type="spellStart"/>
-      <w:r>
-        <w:t>CurrentScholarship</w:t>
-      </w:r>
-      <w:proofErr w:type="spellEnd"/>
-    </w:p>
-    <w:p>
-      <w:r>
-        <w:t>Remove previous results with these input parameters</w:t>
-      </w:r>
-    </w:p>
-    <w:p>
-      <w:r>
-        <w:t>Loop through each scholarship using @</w:t>
-      </w:r>
-      <w:proofErr w:type="spellStart"/>
-      <w:r>
-        <w:t>ScholarshipCounter</w:t>
-      </w:r>
-      <w:proofErr w:type="spellEnd"/>
-    </w:p>
-    <w:p>
-      <w:r>
-        <w:tab/>
-        <w:t>Declare @</w:t>
-      </w:r>
-      <w:proofErr w:type="spellStart"/>
-      <w:r>
-        <w:t>CurrentAmount</w:t>
-      </w:r>
-      <w:proofErr w:type="spellEnd"/>
-    </w:p>
-    <w:p>
-      <w:r>
-        <w:tab/>
-        <w:t>Declare @</w:t>
-      </w:r>
-      <w:proofErr w:type="spellStart"/>
       <w:r>
         <w:t>CurrentSplitAmount</w:t>
       </w:r>
-      <w:proofErr w:type="spellEnd"/>
-    </w:p>
-    <w:p>
-      <w:r>
-        <w:tab/>
-        <w:t>Declare @</w:t>
-      </w:r>
-      <w:proofErr w:type="spellStart"/>
-      <w:r>
-        <w:t>CountOfApplicants</w:t>
-      </w:r>
-      <w:proofErr w:type="spellEnd"/>
-    </w:p>
-    <w:p>
-      <w:r>
-        <w:tab/>
-        <w:t>Set Scholarship as @</w:t>
-      </w:r>
-      <w:proofErr w:type="spellStart"/>
-      <w:r>
-        <w:t>CurrentScholarship</w:t>
-      </w:r>
-      <w:proofErr w:type="spellEnd"/>
-      <w:r>
-        <w:t xml:space="preserve"> with @</w:t>
-      </w:r>
-      <w:proofErr w:type="spellStart"/>
-      <w:r>
-        <w:t>ScholarshipCOunter</w:t>
-      </w:r>
-      <w:proofErr w:type="spellEnd"/>
-      <w:r>
-        <w:t xml:space="preserve"> pulling from looping table</w:t>
-      </w:r>
-    </w:p>
-    <w:p>
-      <w:r>
-        <w:tab/>
-      </w:r>
-      <w:r>
-        <w:t>Set Amount as @</w:t>
-      </w:r>
-      <w:proofErr w:type="spellStart"/>
-      <w:r>
-        <w:t>CurrentAmount</w:t>
-      </w:r>
-      <w:proofErr w:type="spellEnd"/>
-      <w:r>
-        <w:t xml:space="preserve"> with current scholarship amount</w:t>
-      </w:r>
-    </w:p>
-    <w:p>
-      <w:r>
-        <w:tab/>
-        <w:t>Set @</w:t>
-      </w:r>
-      <w:proofErr w:type="spellStart"/>
-      <w:r>
-        <w:t>CountOfApplicants</w:t>
-      </w:r>
-      <w:proofErr w:type="spellEnd"/>
-      <w:r>
-        <w:t xml:space="preserve"> as Count of Applicants for @</w:t>
-      </w:r>
-      <w:proofErr w:type="spellStart"/>
-      <w:r>
-        <w:t>CurrentScholarship</w:t>
-      </w:r>
-      <w:proofErr w:type="spellEnd"/>
-    </w:p>
-    <w:p>
-      <w:r>
-        <w:tab/>
-        <w:t>Set @</w:t>
-      </w:r>
-      <w:proofErr w:type="spellStart"/>
-      <w:r>
-        <w:t>CurrentSplitAmount</w:t>
-      </w:r>
-      <w:proofErr w:type="spellEnd"/>
-      <w:r>
-        <w:t xml:space="preserve"> =@</w:t>
-      </w:r>
-      <w:proofErr w:type="spellStart"/>
-      <w:r>
-        <w:t>CurrentAmount</w:t>
-      </w:r>
-      <w:proofErr w:type="spellEnd"/>
-      <w:r>
-        <w:t>/@</w:t>
-      </w:r>
-      <w:proofErr w:type="spellStart"/>
-      <w:r>
-        <w:t>CountOfApplicants</w:t>
-      </w:r>
-      <w:proofErr w:type="spellEnd"/>
-    </w:p>
-    <w:p>
-      <w:r>
-        <w:tab/>
-        <w:t xml:space="preserve">Get List of </w:t>
-      </w:r>
-      <w:proofErr w:type="spellStart"/>
-      <w:r>
-        <w:t>CurrentResults</w:t>
-      </w:r>
-      <w:proofErr w:type="spellEnd"/>
-      <w:r>
-        <w:t xml:space="preserve"> for Awarding Group</w:t>
-      </w:r>
-    </w:p>
-    <w:p>
-      <w:r>
-        <w:t xml:space="preserve"> </w:t>
-      </w:r>
-      <w:r>
-        <w:tab/>
-        <w:t>For each Current Applicant</w:t>
-      </w:r>
-    </w:p>
-    <w:p>
-      <w:r>
-        <w:tab/>
-      </w:r>
-      <w:r>
-        <w:tab/>
-      </w:r>
-      <w:r>
-        <w:t>Set Applicant as @</w:t>
-      </w:r>
-      <w:proofErr w:type="spellStart"/>
-      <w:r>
-        <w:t>ScholarshipWinner</w:t>
-      </w:r>
-      <w:proofErr w:type="spellEnd"/>
-    </w:p>
-    <w:p>
-      <w:r>
-        <w:tab/>
-      </w:r>
-      <w:r>
-        <w:tab/>
-      </w:r>
-      <w:r>
-        <w:t xml:space="preserve">Set Result </w:t>
-      </w:r>
-      <w:proofErr w:type="gramStart"/>
-      <w:r>
-        <w:t>Into</w:t>
-      </w:r>
-      <w:proofErr w:type="gramEnd"/>
-      <w:r>
-        <w:t xml:space="preserve"> </w:t>
-      </w:r>
-      <w:proofErr w:type="spellStart"/>
-      <w:r>
-        <w:t>ResultTable</w:t>
-      </w:r>
-      <w:proofErr w:type="spellEnd"/>
-      <w:r>
-        <w:t xml:space="preserve"> with @</w:t>
-      </w:r>
-      <w:proofErr w:type="spellStart"/>
-      <w:r>
-        <w:t>ScholarshipWinner</w:t>
-      </w:r>
-      <w:proofErr w:type="spellEnd"/>
-      <w:r>
-        <w:t>, @</w:t>
-      </w:r>
-      <w:proofErr w:type="spellStart"/>
-      <w:r>
-        <w:t>CurrentScholarship</w:t>
-      </w:r>
-      <w:proofErr w:type="spellEnd"/>
-      <w:r>
-        <w:t>, and @</w:t>
-      </w:r>
-      <w:r>
-        <w:t xml:space="preserve"> </w:t>
-      </w:r>
-      <w:proofErr w:type="spellStart"/>
-      <w:r>
-        <w:t>CurrentSplitAmount</w:t>
-      </w:r>
-      <w:proofErr w:type="spellEnd"/>
     </w:p>
     <w:p>
       <w:r>
@@ -3851,257 +2912,332 @@
     </w:p>
     <w:p>
       <w:r>
+        <w:t>Set @CountOfScholarships to count of scholarships in looping table</w:t>
+      </w:r>
+    </w:p>
+    <w:p>
+      <w:r>
+        <w:t>Set @ScholarshipCounter to 1</w:t>
+      </w:r>
+    </w:p>
+    <w:p>
+      <w:r>
+        <w:t>Declare @ScholarshipWinner</w:t>
+      </w:r>
+    </w:p>
+    <w:p>
+      <w:r>
+        <w:t>Declare @CurrentScholarship</w:t>
+      </w:r>
+    </w:p>
+    <w:p>
+      <w:r>
+        <w:t>Remove previous results with these input parameters</w:t>
+      </w:r>
+    </w:p>
+    <w:p>
+      <w:r>
+        <w:t>Loop through each scholarship using @ScholarshipCounter</w:t>
+      </w:r>
+    </w:p>
+    <w:p>
+      <w:r>
+        <w:tab/>
+        <w:t>Declare @CurrentAmount</w:t>
+      </w:r>
+    </w:p>
+    <w:p>
+      <w:r>
+        <w:tab/>
+        <w:t>Declare @CurrentSplitAmount</w:t>
+      </w:r>
+    </w:p>
+    <w:p>
+      <w:r>
+        <w:tab/>
+        <w:t>Declare @CountOfApplicants</w:t>
+      </w:r>
+    </w:p>
+    <w:p>
+      <w:r>
+        <w:tab/>
+        <w:t>Set Scholarship as @CurrentScholarship with @ScholarshipCOunter pulling from looping table</w:t>
+      </w:r>
+    </w:p>
+    <w:p>
+      <w:r>
+        <w:tab/>
+        <w:t>Set Amount as @CurrentAmount with current scholarship amount</w:t>
+      </w:r>
+    </w:p>
+    <w:p>
+      <w:r>
+        <w:tab/>
+        <w:t xml:space="preserve">Set @CountOfApplicants as </w:t>
+      </w:r>
+      <w:r>
+        <w:t>higher of the number of actual applicants or maximum applicants from the input parameters</w:t>
+      </w:r>
+    </w:p>
+    <w:p>
+      <w:r>
+        <w:tab/>
+        <w:t>Set @CurrentSplitAmount =@CurrentAmount/@CountOfApplicants</w:t>
+      </w:r>
+    </w:p>
+    <w:p>
+      <w:r>
+        <w:tab/>
+        <w:t>For each Current Applicant</w:t>
+      </w:r>
+      <w:r>
+        <w:t xml:space="preserve"> &gt;= @CountOfApplicants (Ordered by Ranking Ascending)</w:t>
+      </w:r>
+    </w:p>
+    <w:p>
+      <w:r>
+        <w:tab/>
+      </w:r>
+      <w:r>
+        <w:tab/>
+        <w:t>Set Applicant as @ScholarshipWinner</w:t>
+      </w:r>
+    </w:p>
+    <w:p>
+      <w:r>
+        <w:tab/>
+      </w:r>
+      <w:r>
+        <w:tab/>
+        <w:t>Set Result Into ResultTable with @ScholarshipWinner, @CurrentScholarship, and @</w:t>
+      </w:r>
+      <w:r>
+        <w:t xml:space="preserve"> </w:t>
+      </w:r>
+      <w:r>
+        <w:t>CurrentSplitAmount</w:t>
+      </w:r>
+    </w:p>
+    <w:p>
+      <w:r>
+        <w:tab/>
+      </w:r>
+      <w:r>
+        <w:tab/>
+        <w:t>Next Applicant</w:t>
+      </w:r>
+    </w:p>
+    <w:p>
+      <w:r>
+        <w:tab/>
+        <w:t>Next Scholarship in Looping Table</w:t>
+      </w:r>
+    </w:p>
+    <w:p>
+      <w:r>
+        <w:t>Insert into Analysis</w:t>
+      </w:r>
+    </w:p>
+    <w:p>
+      <w:pPr>
+        <w:pStyle w:val="Heading3"/>
+      </w:pPr>
+      <w:r>
+        <w:t>Algorithm 7- Basics</w:t>
+      </w:r>
+    </w:p>
+    <w:p>
+      <w:r>
+        <w:t>Get Input Parameters</w:t>
+      </w:r>
+    </w:p>
+    <w:p>
+      <w:r>
+        <w:t>Get Scholarship and place in a looping table</w:t>
+      </w:r>
+    </w:p>
+    <w:p>
+      <w:r>
+        <w:t>Set @CountOfScholarships to count of scholarships in looping table</w:t>
+      </w:r>
+    </w:p>
+    <w:p>
+      <w:r>
+        <w:t>Set @ScholarshipCounter to 1</w:t>
+      </w:r>
+    </w:p>
+    <w:p>
+      <w:r>
+        <w:t>Declare @ScholarshipWinner</w:t>
+      </w:r>
+    </w:p>
+    <w:p>
+      <w:r>
+        <w:t>Declare @CurrentScholarship</w:t>
+      </w:r>
+    </w:p>
+    <w:p>
+      <w:r>
+        <w:t>Remove previous results with these input parameters</w:t>
+      </w:r>
+    </w:p>
+    <w:p>
+      <w:r>
+        <w:lastRenderedPageBreak/>
+        <w:t>Loop through each scholarship using @ScholarshipCounter</w:t>
+      </w:r>
+    </w:p>
+    <w:p>
+      <w:r>
+        <w:tab/>
+        <w:t>Declare @CurrentAmount</w:t>
+      </w:r>
+    </w:p>
+    <w:p>
+      <w:r>
+        <w:tab/>
+        <w:t>Declare @CurrentSplitAmount</w:t>
+      </w:r>
+    </w:p>
+    <w:p>
+      <w:r>
+        <w:tab/>
+        <w:t>Declare @CountOfApplicants</w:t>
+      </w:r>
+    </w:p>
+    <w:p>
+      <w:r>
+        <w:tab/>
+        <w:t>Declare @PeopleToDivideBy</w:t>
+      </w:r>
+    </w:p>
+    <w:p>
+      <w:r>
+        <w:tab/>
+        <w:t>Declare @ApplicantsWithMinimumAmounts</w:t>
+      </w:r>
+    </w:p>
+    <w:p>
+      <w:r>
+        <w:tab/>
+        <w:t>Set Scholarship as @CurrentScholarship with @ScholarshipCOunter pulling from looping table</w:t>
+      </w:r>
+    </w:p>
+    <w:p>
+      <w:r>
+        <w:tab/>
+        <w:t>Set Amount as @CurrentAmount with current scholarship amount</w:t>
+      </w:r>
+    </w:p>
+    <w:p>
+      <w:r>
+        <w:tab/>
         <w:t>Set @</w:t>
       </w:r>
-      <w:proofErr w:type="spellStart"/>
-      <w:r>
-        <w:t>CountOfScholarships</w:t>
-      </w:r>
-      <w:proofErr w:type="spellEnd"/>
-      <w:r>
-        <w:t xml:space="preserve"> to count of scholarships in looping table</w:t>
-      </w:r>
-    </w:p>
-    <w:p>
-      <w:r>
-        <w:t>Set @</w:t>
-      </w:r>
-      <w:proofErr w:type="spellStart"/>
-      <w:r>
-        <w:t>ScholarshipCounter</w:t>
-      </w:r>
-      <w:proofErr w:type="spellEnd"/>
-      <w:r>
-        <w:t xml:space="preserve"> to 1</w:t>
-      </w:r>
-    </w:p>
-    <w:p>
-      <w:r>
-        <w:t>Declare @</w:t>
-      </w:r>
-      <w:proofErr w:type="spellStart"/>
-      <w:r>
-        <w:t>ScholarshipWinner</w:t>
-      </w:r>
-      <w:proofErr w:type="spellEnd"/>
-    </w:p>
-    <w:p>
-      <w:r>
-        <w:t>Declare @</w:t>
-      </w:r>
-      <w:proofErr w:type="spellStart"/>
-      <w:r>
-        <w:t>CurrentScholarship</w:t>
-      </w:r>
-      <w:proofErr w:type="spellEnd"/>
-    </w:p>
-    <w:p>
-      <w:r>
-        <w:t>Remove previous results with these input parameters</w:t>
-      </w:r>
-    </w:p>
-    <w:p>
-      <w:r>
-        <w:t>Loop through each scholarship using @</w:t>
-      </w:r>
-      <w:proofErr w:type="spellStart"/>
-      <w:r>
-        <w:t>ScholarshipCounter</w:t>
-      </w:r>
-      <w:proofErr w:type="spellEnd"/>
-    </w:p>
-    <w:p>
-      <w:r>
-        <w:tab/>
-        <w:t>Declare @</w:t>
-      </w:r>
-      <w:proofErr w:type="spellStart"/>
-      <w:r>
-        <w:t>CurrentAmount</w:t>
-      </w:r>
-      <w:proofErr w:type="spellEnd"/>
-    </w:p>
-    <w:p>
-      <w:r>
-        <w:tab/>
-        <w:t>Declare @</w:t>
-      </w:r>
-      <w:proofErr w:type="spellStart"/>
+      <w:r>
+        <w:t xml:space="preserve"> </w:t>
+      </w:r>
+      <w:r>
+        <w:t>ApplicantsWithMinimumAmounts =@currentamount/</w:t>
+      </w:r>
+      <w:r>
+        <w:t>@MinimumAward from input parameters</w:t>
+      </w:r>
+    </w:p>
+    <w:p>
+      <w:r>
+        <w:tab/>
+        <w:t>If @</w:t>
+      </w:r>
+      <w:r>
+        <w:t xml:space="preserve"> </w:t>
+      </w:r>
+      <w:r>
+        <w:t>ApplicantsWithMinimumAmounts &lt; 1 then set @</w:t>
+      </w:r>
+      <w:r>
+        <w:t xml:space="preserve"> </w:t>
+      </w:r>
+      <w:r>
+        <w:t>ApplicantsWithMinimumAmounts=1</w:t>
+      </w:r>
+    </w:p>
+    <w:p>
+      <w:r>
+        <w:tab/>
+      </w:r>
+    </w:p>
+    <w:p>
+      <w:r>
+        <w:tab/>
+        <w:t xml:space="preserve">Set @CountOfApplicants as </w:t>
+      </w:r>
+      <w:r>
+        <w:t>number of applicants for scholarships</w:t>
+      </w:r>
+    </w:p>
+    <w:p>
+      <w:r>
+        <w:tab/>
+        <w:t>Set @PeopleToDivideBy as lesser of @</w:t>
+      </w:r>
+      <w:r>
+        <w:t xml:space="preserve"> </w:t>
+      </w:r>
+      <w:r>
+        <w:t>ApplicantsWithMinimumAmounts or @CountOfApplicants</w:t>
+      </w:r>
+    </w:p>
+    <w:p>
+      <w:r>
+        <w:tab/>
+        <w:t>Set @CurrentSplitAmount =@CurrentAmount/@</w:t>
+      </w:r>
+      <w:r>
+        <w:t xml:space="preserve"> </w:t>
+      </w:r>
+      <w:r>
+        <w:t>PeopleToDivideBy</w:t>
+      </w:r>
+    </w:p>
+    <w:p>
+      <w:r>
+        <w:tab/>
+        <w:t>For each Current Applicant &gt;= @</w:t>
+      </w:r>
+      <w:r>
+        <w:t xml:space="preserve"> </w:t>
+      </w:r>
+      <w:r>
+        <w:t xml:space="preserve">PeopleToDivideBy </w:t>
+      </w:r>
+      <w:r>
+        <w:t>(Ordered by Ranking Ascending)</w:t>
+      </w:r>
+    </w:p>
+    <w:p>
+      <w:r>
+        <w:tab/>
+      </w:r>
+      <w:r>
+        <w:tab/>
+        <w:t>Set Applicant as @ScholarshipWinner</w:t>
+      </w:r>
+    </w:p>
+    <w:p>
+      <w:r>
+        <w:tab/>
+      </w:r>
+      <w:r>
+        <w:tab/>
+        <w:t>Set Result Into ResultTable with @ScholarshipWinner, @CurrentScholarship, and @</w:t>
+      </w:r>
+      <w:r>
+        <w:t xml:space="preserve"> </w:t>
+      </w:r>
       <w:r>
         <w:t>CurrentSplitAmount</w:t>
       </w:r>
-      <w:proofErr w:type="spellEnd"/>
-    </w:p>
-    <w:p>
-      <w:r>
-        <w:tab/>
-        <w:t>Declare @</w:t>
-      </w:r>
-      <w:proofErr w:type="spellStart"/>
-      <w:r>
-        <w:t>CountOfApplicants</w:t>
-      </w:r>
-      <w:proofErr w:type="spellEnd"/>
-    </w:p>
-    <w:p>
-      <w:r>
-        <w:tab/>
-        <w:t>Set Scholarship as @</w:t>
-      </w:r>
-      <w:proofErr w:type="spellStart"/>
-      <w:r>
-        <w:t>CurrentScholarship</w:t>
-      </w:r>
-      <w:proofErr w:type="spellEnd"/>
-      <w:r>
-        <w:t xml:space="preserve"> with @</w:t>
-      </w:r>
-      <w:proofErr w:type="spellStart"/>
-      <w:r>
-        <w:t>ScholarshipCOunter</w:t>
-      </w:r>
-      <w:proofErr w:type="spellEnd"/>
-      <w:r>
-        <w:t xml:space="preserve"> pulling from looping table</w:t>
-      </w:r>
-    </w:p>
-    <w:p>
-      <w:r>
-        <w:tab/>
-        <w:t>Set Amount as @</w:t>
-      </w:r>
-      <w:proofErr w:type="spellStart"/>
-      <w:r>
-        <w:t>CurrentAmount</w:t>
-      </w:r>
-      <w:proofErr w:type="spellEnd"/>
-      <w:r>
-        <w:t xml:space="preserve"> with current scholarship amount</w:t>
-      </w:r>
-    </w:p>
-    <w:p>
-      <w:r>
-        <w:tab/>
-        <w:t>Set @</w:t>
-      </w:r>
-      <w:proofErr w:type="spellStart"/>
-      <w:r>
-        <w:t>CountOfApplicants</w:t>
-      </w:r>
-      <w:proofErr w:type="spellEnd"/>
-      <w:r>
-        <w:t xml:space="preserve"> as </w:t>
-      </w:r>
-      <w:r>
-        <w:t>higher of the number of actual applicants or maximum applicants from the input parameters</w:t>
-      </w:r>
-    </w:p>
-    <w:p>
-      <w:r>
-        <w:tab/>
-        <w:t>Set @</w:t>
-      </w:r>
-      <w:proofErr w:type="spellStart"/>
-      <w:r>
-        <w:t>CurrentSplitAmount</w:t>
-      </w:r>
-      <w:proofErr w:type="spellEnd"/>
-      <w:r>
-        <w:t xml:space="preserve"> =@</w:t>
-      </w:r>
-      <w:proofErr w:type="spellStart"/>
-      <w:r>
-        <w:t>CurrentAmount</w:t>
-      </w:r>
-      <w:proofErr w:type="spellEnd"/>
-      <w:r>
-        <w:t>/@</w:t>
-      </w:r>
-      <w:proofErr w:type="spellStart"/>
-      <w:r>
-        <w:t>CountOfApplicants</w:t>
-      </w:r>
-      <w:proofErr w:type="spellEnd"/>
-    </w:p>
-    <w:p>
-      <w:r>
-        <w:tab/>
-        <w:t>For each Current Applicant</w:t>
-      </w:r>
-      <w:r>
-        <w:t xml:space="preserve"> &gt;= @</w:t>
-      </w:r>
-      <w:proofErr w:type="spellStart"/>
-      <w:r>
-        <w:t>CountOfApplicants</w:t>
-      </w:r>
-      <w:proofErr w:type="spellEnd"/>
-      <w:r>
-        <w:t xml:space="preserve"> (Ordered by Ranking Ascending)</w:t>
-      </w:r>
-    </w:p>
-    <w:p>
-      <w:r>
-        <w:tab/>
-      </w:r>
-      <w:r>
-        <w:tab/>
-        <w:t>Set Applicant as @</w:t>
-      </w:r>
-      <w:proofErr w:type="spellStart"/>
-      <w:r>
-        <w:t>ScholarshipWinner</w:t>
-      </w:r>
-      <w:proofErr w:type="spellEnd"/>
-    </w:p>
-    <w:p>
-      <w:r>
-        <w:tab/>
-      </w:r>
-      <w:r>
-        <w:tab/>
-        <w:t xml:space="preserve">Set Result </w:t>
-      </w:r>
-      <w:proofErr w:type="gramStart"/>
-      <w:r>
-        <w:t>Into</w:t>
-      </w:r>
-      <w:proofErr w:type="gramEnd"/>
-      <w:r>
-        <w:t xml:space="preserve"> </w:t>
-      </w:r>
-      <w:proofErr w:type="spellStart"/>
-      <w:r>
-        <w:t>ResultTable</w:t>
-      </w:r>
-      <w:proofErr w:type="spellEnd"/>
-      <w:r>
-        <w:t xml:space="preserve"> with @</w:t>
-      </w:r>
-      <w:proofErr w:type="spellStart"/>
-      <w:r>
-        <w:t>ScholarshipWinner</w:t>
-      </w:r>
-      <w:proofErr w:type="spellEnd"/>
-      <w:r>
-        <w:t>, @</w:t>
-      </w:r>
-      <w:proofErr w:type="spellStart"/>
-      <w:r>
-        <w:t>CurrentScholarship</w:t>
-      </w:r>
-      <w:proofErr w:type="spellEnd"/>
-      <w:r>
-        <w:t>, and @</w:t>
-      </w:r>
-      <w:r>
-        <w:t xml:space="preserve"> </w:t>
-      </w:r>
-      <w:proofErr w:type="spellStart"/>
-      <w:r>
-        <w:t>CurrentSplitAmount</w:t>
-      </w:r>
-      <w:proofErr w:type="spellEnd"/>
     </w:p>
     <w:p>
       <w:r>
@@ -4128,7 +3264,32 @@
         <w:pStyle w:val="Heading3"/>
       </w:pPr>
       <w:r>
-        <w:t>Algorithm 7- Basics</w:t>
+        <w:t>Insert Into Analysis</w:t>
+      </w:r>
+    </w:p>
+    <w:p>
+      <w:pPr>
+        <w:rPr>
+          <w:rStyle w:val="Emphasis"/>
+        </w:rPr>
+      </w:pPr>
+      <w:r>
+        <w:rPr>
+          <w:rStyle w:val="Emphasis"/>
+        </w:rPr>
+        <w:t xml:space="preserve">This algorithm poses a particular challenge to do in declarative fashion and uses </w:t>
+      </w:r>
+      <w:r>
+        <w:rPr>
+          <w:rStyle w:val="Emphasis"/>
+        </w:rPr>
+        <w:t xml:space="preserve">aggregate grouping and </w:t>
+      </w:r>
+      <w:r>
+        <w:rPr>
+          <w:rStyle w:val="Emphasis"/>
+        </w:rPr>
+        <w:t>window functions such as LEAD and LAG to determine the order of various elements.</w:t>
       </w:r>
     </w:p>
     <w:p>
@@ -4138,479 +3299,26 @@
     </w:p>
     <w:p>
       <w:r>
-        <w:t>Get Scholarship and place in a looping table</w:t>
-      </w:r>
-    </w:p>
-    <w:p>
-      <w:r>
-        <w:t>Set @</w:t>
-      </w:r>
-      <w:proofErr w:type="spellStart"/>
-      <w:r>
-        <w:t>CountOfScholarships</w:t>
-      </w:r>
-      <w:proofErr w:type="spellEnd"/>
-      <w:r>
-        <w:t xml:space="preserve"> to count of scholarships in looping table</w:t>
-      </w:r>
-    </w:p>
-    <w:p>
-      <w:r>
-        <w:t>Set @</w:t>
-      </w:r>
-      <w:proofErr w:type="spellStart"/>
-      <w:r>
-        <w:t>ScholarshipCounter</w:t>
-      </w:r>
-      <w:proofErr w:type="spellEnd"/>
-      <w:r>
-        <w:t xml:space="preserve"> to 1</w:t>
-      </w:r>
-    </w:p>
-    <w:p>
-      <w:r>
-        <w:t>Declare @</w:t>
-      </w:r>
-      <w:proofErr w:type="spellStart"/>
-      <w:r>
-        <w:t>ScholarshipWinner</w:t>
-      </w:r>
-      <w:proofErr w:type="spellEnd"/>
-    </w:p>
-    <w:p>
-      <w:r>
-        <w:t>Declare @</w:t>
-      </w:r>
-      <w:proofErr w:type="spellStart"/>
-      <w:r>
-        <w:t>CurrentScholarship</w:t>
-      </w:r>
-      <w:proofErr w:type="spellEnd"/>
-    </w:p>
-    <w:p>
-      <w:r>
-        <w:t>Remove previous results with these input parameters</w:t>
+        <w:t>Delete From Current Analysis for Input Parameters</w:t>
+      </w:r>
+    </w:p>
+    <w:p>
+      <w:r>
+        <w:tab/>
+      </w:r>
+      <w:r>
+        <w:t>Set @grouptable =</w:t>
+      </w:r>
+      <w:r>
+        <w:t>Group Join Scholarship Awards and Applicant Rankings with Input Parameters</w:t>
+      </w:r>
+      <w:r>
+        <w:t xml:space="preserve"> order by total award descending</w:t>
       </w:r>
     </w:p>
     <w:p>
       <w:r>
         <w:lastRenderedPageBreak/>
-        <w:t>Loop through each scholarship using @</w:t>
-      </w:r>
-      <w:proofErr w:type="spellStart"/>
-      <w:r>
-        <w:t>ScholarshipCounter</w:t>
-      </w:r>
-      <w:proofErr w:type="spellEnd"/>
-    </w:p>
-    <w:p>
-      <w:r>
-        <w:tab/>
-        <w:t>Declare @</w:t>
-      </w:r>
-      <w:proofErr w:type="spellStart"/>
-      <w:r>
-        <w:t>CurrentAmount</w:t>
-      </w:r>
-      <w:proofErr w:type="spellEnd"/>
-    </w:p>
-    <w:p>
-      <w:r>
-        <w:tab/>
-        <w:t>Declare @</w:t>
-      </w:r>
-      <w:proofErr w:type="spellStart"/>
-      <w:r>
-        <w:t>CurrentSplitAmount</w:t>
-      </w:r>
-      <w:proofErr w:type="spellEnd"/>
-    </w:p>
-    <w:p>
-      <w:r>
-        <w:tab/>
-        <w:t>Declare @</w:t>
-      </w:r>
-      <w:proofErr w:type="spellStart"/>
-      <w:r>
-        <w:t>CountOfApplicants</w:t>
-      </w:r>
-      <w:proofErr w:type="spellEnd"/>
-    </w:p>
-    <w:p>
-      <w:r>
-        <w:tab/>
-        <w:t>Declare @</w:t>
-      </w:r>
-      <w:proofErr w:type="spellStart"/>
-      <w:r>
-        <w:t>PeopleToDivideBy</w:t>
-      </w:r>
-      <w:proofErr w:type="spellEnd"/>
-    </w:p>
-    <w:p>
-      <w:r>
-        <w:tab/>
-        <w:t>Declare @</w:t>
-      </w:r>
-      <w:proofErr w:type="spellStart"/>
-      <w:r>
-        <w:t>ApplicantsWithMinimumAmounts</w:t>
-      </w:r>
-      <w:proofErr w:type="spellEnd"/>
-    </w:p>
-    <w:p>
-      <w:r>
-        <w:tab/>
-        <w:t>Set Scholarship as @</w:t>
-      </w:r>
-      <w:proofErr w:type="spellStart"/>
-      <w:r>
-        <w:t>CurrentScholarship</w:t>
-      </w:r>
-      <w:proofErr w:type="spellEnd"/>
-      <w:r>
-        <w:t xml:space="preserve"> with @</w:t>
-      </w:r>
-      <w:proofErr w:type="spellStart"/>
-      <w:r>
-        <w:t>ScholarshipCOunter</w:t>
-      </w:r>
-      <w:proofErr w:type="spellEnd"/>
-      <w:r>
-        <w:t xml:space="preserve"> pulling from looping table</w:t>
-      </w:r>
-    </w:p>
-    <w:p>
-      <w:r>
-        <w:tab/>
-        <w:t>Set Amount as @</w:t>
-      </w:r>
-      <w:proofErr w:type="spellStart"/>
-      <w:r>
-        <w:t>CurrentAmount</w:t>
-      </w:r>
-      <w:proofErr w:type="spellEnd"/>
-      <w:r>
-        <w:t xml:space="preserve"> with current scholarship amount</w:t>
-      </w:r>
-    </w:p>
-    <w:p>
-      <w:r>
-        <w:tab/>
-        <w:t>Set @</w:t>
-      </w:r>
-      <w:r>
-        <w:t xml:space="preserve"> </w:t>
-      </w:r>
-      <w:proofErr w:type="spellStart"/>
-      <w:r>
-        <w:t>ApplicantsWithMinimumAmounts</w:t>
-      </w:r>
-      <w:proofErr w:type="spellEnd"/>
-      <w:r>
-        <w:t xml:space="preserve"> =@</w:t>
-      </w:r>
-      <w:proofErr w:type="spellStart"/>
-      <w:r>
-        <w:t>currentamount</w:t>
-      </w:r>
-      <w:proofErr w:type="spellEnd"/>
-      <w:r>
-        <w:t>/</w:t>
-      </w:r>
-      <w:r>
-        <w:t>@</w:t>
-      </w:r>
-      <w:proofErr w:type="spellStart"/>
-      <w:r>
-        <w:t>MinimumAward</w:t>
-      </w:r>
-      <w:proofErr w:type="spellEnd"/>
-      <w:r>
-        <w:t xml:space="preserve"> from input parameters</w:t>
-      </w:r>
-    </w:p>
-    <w:p>
-      <w:r>
-        <w:tab/>
-        <w:t>If @</w:t>
-      </w:r>
-      <w:r>
-        <w:t xml:space="preserve"> </w:t>
-      </w:r>
-      <w:proofErr w:type="spellStart"/>
-      <w:r>
-        <w:t>ApplicantsWithMinimumAmounts</w:t>
-      </w:r>
-      <w:proofErr w:type="spellEnd"/>
-      <w:r>
-        <w:t xml:space="preserve"> &lt; 1 then set @</w:t>
-      </w:r>
-      <w:r>
-        <w:t xml:space="preserve"> </w:t>
-      </w:r>
-      <w:proofErr w:type="spellStart"/>
-      <w:r>
-        <w:t>ApplicantsWithMinimumAmounts</w:t>
-      </w:r>
-      <w:proofErr w:type="spellEnd"/>
-      <w:r>
-        <w:t>=1</w:t>
-      </w:r>
-    </w:p>
-    <w:p>
-      <w:r>
-        <w:tab/>
-      </w:r>
-    </w:p>
-    <w:p>
-      <w:r>
-        <w:tab/>
-        <w:t>Set @</w:t>
-      </w:r>
-      <w:proofErr w:type="spellStart"/>
-      <w:r>
-        <w:t>CountOfApplicants</w:t>
-      </w:r>
-      <w:proofErr w:type="spellEnd"/>
-      <w:r>
-        <w:t xml:space="preserve"> as </w:t>
-      </w:r>
-      <w:r>
-        <w:t>number of applicants for scholarships</w:t>
-      </w:r>
-    </w:p>
-    <w:p>
-      <w:r>
-        <w:tab/>
-        <w:t>Set @</w:t>
-      </w:r>
-      <w:proofErr w:type="spellStart"/>
-      <w:r>
-        <w:t>PeopleToDivideBy</w:t>
-      </w:r>
-      <w:proofErr w:type="spellEnd"/>
-      <w:r>
-        <w:t xml:space="preserve"> as lesser of @</w:t>
-      </w:r>
-      <w:r>
-        <w:t xml:space="preserve"> </w:t>
-      </w:r>
-      <w:proofErr w:type="spellStart"/>
-      <w:r>
-        <w:t>ApplicantsWithMinimumAmounts</w:t>
-      </w:r>
-      <w:proofErr w:type="spellEnd"/>
-      <w:r>
-        <w:t xml:space="preserve"> or @</w:t>
-      </w:r>
-      <w:proofErr w:type="spellStart"/>
-      <w:r>
-        <w:t>CountOfApplicants</w:t>
-      </w:r>
-      <w:proofErr w:type="spellEnd"/>
-    </w:p>
-    <w:p>
-      <w:r>
-        <w:tab/>
-        <w:t>Set @</w:t>
-      </w:r>
-      <w:proofErr w:type="spellStart"/>
-      <w:r>
-        <w:t>CurrentSplitAmount</w:t>
-      </w:r>
-      <w:proofErr w:type="spellEnd"/>
-      <w:r>
-        <w:t xml:space="preserve"> =@</w:t>
-      </w:r>
-      <w:proofErr w:type="spellStart"/>
-      <w:r>
-        <w:t>CurrentAmount</w:t>
-      </w:r>
-      <w:proofErr w:type="spellEnd"/>
-      <w:r>
-        <w:t>/@</w:t>
-      </w:r>
-      <w:r>
-        <w:t xml:space="preserve"> </w:t>
-      </w:r>
-      <w:proofErr w:type="spellStart"/>
-      <w:r>
-        <w:t>PeopleToDivideBy</w:t>
-      </w:r>
-      <w:proofErr w:type="spellEnd"/>
-    </w:p>
-    <w:p>
-      <w:r>
-        <w:tab/>
-        <w:t>For each Current Applicant &gt;= @</w:t>
-      </w:r>
-      <w:r>
-        <w:t xml:space="preserve"> </w:t>
-      </w:r>
-      <w:proofErr w:type="spellStart"/>
-      <w:r>
-        <w:t>PeopleToDivideBy</w:t>
-      </w:r>
-      <w:proofErr w:type="spellEnd"/>
-      <w:r>
-        <w:t xml:space="preserve"> </w:t>
-      </w:r>
-      <w:r>
-        <w:t>(Ordered by Ranking Ascending)</w:t>
-      </w:r>
-    </w:p>
-    <w:p>
-      <w:r>
-        <w:tab/>
-      </w:r>
-      <w:r>
-        <w:tab/>
-        <w:t>Set Applicant as @</w:t>
-      </w:r>
-      <w:proofErr w:type="spellStart"/>
-      <w:r>
-        <w:t>ScholarshipWinner</w:t>
-      </w:r>
-      <w:proofErr w:type="spellEnd"/>
-    </w:p>
-    <w:p>
-      <w:r>
-        <w:tab/>
-      </w:r>
-      <w:r>
-        <w:tab/>
-        <w:t xml:space="preserve">Set Result </w:t>
-      </w:r>
-      <w:proofErr w:type="gramStart"/>
-      <w:r>
-        <w:t>Into</w:t>
-      </w:r>
-      <w:proofErr w:type="gramEnd"/>
-      <w:r>
-        <w:t xml:space="preserve"> </w:t>
-      </w:r>
-      <w:proofErr w:type="spellStart"/>
-      <w:r>
-        <w:t>ResultTable</w:t>
-      </w:r>
-      <w:proofErr w:type="spellEnd"/>
-      <w:r>
-        <w:t xml:space="preserve"> with @</w:t>
-      </w:r>
-      <w:proofErr w:type="spellStart"/>
-      <w:r>
-        <w:t>ScholarshipWinner</w:t>
-      </w:r>
-      <w:proofErr w:type="spellEnd"/>
-      <w:r>
-        <w:t>, @</w:t>
-      </w:r>
-      <w:proofErr w:type="spellStart"/>
-      <w:r>
-        <w:t>CurrentScholarship</w:t>
-      </w:r>
-      <w:proofErr w:type="spellEnd"/>
-      <w:r>
-        <w:t>, and @</w:t>
-      </w:r>
-      <w:r>
-        <w:t xml:space="preserve"> </w:t>
-      </w:r>
-      <w:proofErr w:type="spellStart"/>
-      <w:r>
-        <w:t>CurrentSplitAmount</w:t>
-      </w:r>
-      <w:proofErr w:type="spellEnd"/>
-    </w:p>
-    <w:p>
-      <w:r>
-        <w:tab/>
-      </w:r>
-      <w:r>
-        <w:tab/>
-        <w:t>Next Applicant</w:t>
-      </w:r>
-    </w:p>
-    <w:p>
-      <w:r>
-        <w:tab/>
-        <w:t>Next Scholarship in Looping Table</w:t>
-      </w:r>
-    </w:p>
-    <w:p>
-      <w:r>
-        <w:t>Insert into Analysis</w:t>
-      </w:r>
-    </w:p>
-    <w:p>
-      <w:pPr>
-        <w:pStyle w:val="Heading3"/>
-      </w:pPr>
-      <w:r>
-        <w:t>Insert Into Analysis</w:t>
-      </w:r>
-    </w:p>
-    <w:p>
-      <w:pPr>
-        <w:rPr>
-          <w:rStyle w:val="Emphasis"/>
-        </w:rPr>
-      </w:pPr>
-      <w:r>
-        <w:rPr>
-          <w:rStyle w:val="Emphasis"/>
-        </w:rPr>
-        <w:t xml:space="preserve">This algorithm poses a particular challenge to do in declarative fashion and uses </w:t>
-      </w:r>
-      <w:r>
-        <w:rPr>
-          <w:rStyle w:val="Emphasis"/>
-        </w:rPr>
-        <w:t xml:space="preserve">aggregate grouping and </w:t>
-      </w:r>
-      <w:r>
-        <w:rPr>
-          <w:rStyle w:val="Emphasis"/>
-        </w:rPr>
-        <w:t>window functions such as LEAD and LAG to determine the order of various elements.</w:t>
-      </w:r>
-    </w:p>
-    <w:p>
-      <w:r>
-        <w:t>Get Input Parameters</w:t>
-      </w:r>
-    </w:p>
-    <w:p>
-      <w:r>
-        <w:t>Delete From Current Analysis for Input Parameters</w:t>
-      </w:r>
-    </w:p>
-    <w:p>
-      <w:r>
-        <w:tab/>
-      </w:r>
-      <w:r>
-        <w:t>Set @</w:t>
-      </w:r>
-      <w:proofErr w:type="spellStart"/>
-      <w:r>
-        <w:t>grouptable</w:t>
-      </w:r>
-      <w:proofErr w:type="spellEnd"/>
-      <w:r>
-        <w:t xml:space="preserve"> =</w:t>
-      </w:r>
-      <w:r>
-        <w:t>Group Join Scholarship Awards and Applicant Rankings with Input Parameters</w:t>
-      </w:r>
-      <w:r>
-        <w:t xml:space="preserve"> order by total award descending</w:t>
-      </w:r>
-    </w:p>
-    <w:p>
-      <w:r>
-        <w:lastRenderedPageBreak/>
         <w:tab/>
         <w:t>For total for each applicant and total their award amount and give them a ranking and get the next ranking for the next row</w:t>
       </w:r>
@@ -4633,169 +3341,48 @@
       <w:pPr>
         <w:ind w:left="720" w:firstLine="720"/>
       </w:pPr>
-      <w:proofErr w:type="gramStart"/>
       <w:r>
         <w:t>s</w:t>
       </w:r>
       <w:r>
-        <w:t>et</w:t>
-      </w:r>
-      <w:proofErr w:type="gramEnd"/>
-      <w:r>
-        <w:t xml:space="preserve"> @</w:t>
-      </w:r>
-      <w:proofErr w:type="spellStart"/>
-      <w:r>
-        <w:t>orderperserved</w:t>
-      </w:r>
-      <w:proofErr w:type="spellEnd"/>
-      <w:r>
-        <w:t xml:space="preserve"> as 1 if next ranking and expected ranking are equal and zero if not</w:t>
+        <w:t>et @orderperserved as 1 if next ranking and expected ranking are equal and zero if not</w:t>
       </w:r>
     </w:p>
     <w:p>
       <w:pPr>
         <w:ind w:left="720" w:firstLine="720"/>
       </w:pPr>
-      <w:proofErr w:type="gramStart"/>
-      <w:r>
-        <w:t>set</w:t>
-      </w:r>
-      <w:proofErr w:type="gramEnd"/>
-      <w:r>
-        <w:t xml:space="preserve"> @</w:t>
-      </w:r>
-      <w:proofErr w:type="spellStart"/>
-      <w:r>
-        <w:t>amountpreserved</w:t>
-      </w:r>
-      <w:proofErr w:type="spellEnd"/>
-      <w:r>
-        <w:t xml:space="preserve"> as 1 if total &gt; next amount and 0 if not</w:t>
+      <w:r>
+        <w:t>set @amountpreserved as 1 if total &gt; next amount and 0 if not</w:t>
       </w:r>
     </w:p>
     <w:p>
       <w:pPr>
         <w:ind w:left="720" w:firstLine="720"/>
       </w:pPr>
-      <w:proofErr w:type="gramStart"/>
-      <w:r>
-        <w:t>set</w:t>
-      </w:r>
-      <w:proofErr w:type="gramEnd"/>
-      <w:r>
-        <w:t xml:space="preserve"> @</w:t>
-      </w:r>
-      <w:proofErr w:type="spellStart"/>
-      <w:r>
-        <w:t>amountequaled</w:t>
-      </w:r>
-      <w:proofErr w:type="spellEnd"/>
-      <w:r>
-        <w:t xml:space="preserve"> as 1 if total &gt;= </w:t>
-      </w:r>
-      <w:proofErr w:type="spellStart"/>
-      <w:r>
-        <w:t>nextamount</w:t>
-      </w:r>
-      <w:proofErr w:type="spellEnd"/>
-      <w:r>
-        <w:t xml:space="preserve"> and 0 if not</w:t>
-      </w:r>
-    </w:p>
-    <w:p>
-      <w:proofErr w:type="gramStart"/>
-      <w:r>
-        <w:t>if</w:t>
-      </w:r>
-      <w:proofErr w:type="gramEnd"/>
-      <w:r>
-        <w:t xml:space="preserve"> @</w:t>
-      </w:r>
-      <w:proofErr w:type="spellStart"/>
-      <w:r>
-        <w:t>orderpersrved</w:t>
-      </w:r>
-      <w:proofErr w:type="spellEnd"/>
-      <w:r>
-        <w:t xml:space="preserve"> and @</w:t>
-      </w:r>
-      <w:proofErr w:type="spellStart"/>
-      <w:r>
-        <w:t>amountperserved</w:t>
-      </w:r>
-      <w:proofErr w:type="spellEnd"/>
-      <w:r>
-        <w:t xml:space="preserve"> are both 1 then RA1 is true else false</w:t>
-      </w:r>
-    </w:p>
-    <w:p>
-      <w:proofErr w:type="gramStart"/>
-      <w:r>
-        <w:t>if</w:t>
-      </w:r>
-      <w:proofErr w:type="gramEnd"/>
-      <w:r>
-        <w:t xml:space="preserve"> @</w:t>
-      </w:r>
-      <w:proofErr w:type="spellStart"/>
-      <w:r>
-        <w:t>orderperserved</w:t>
-      </w:r>
-      <w:proofErr w:type="spellEnd"/>
-      <w:r>
-        <w:t xml:space="preserve"> and @</w:t>
-      </w:r>
-      <w:proofErr w:type="spellStart"/>
-      <w:r>
-        <w:t>amountequaled</w:t>
-      </w:r>
-      <w:proofErr w:type="spellEnd"/>
-      <w:r>
-        <w:t xml:space="preserve"> are both 1 then RA 1 is true else false</w:t>
+      <w:r>
+        <w:t>set @amountequaled as 1 if total &gt;= nextamount and 0 if not</w:t>
+      </w:r>
+    </w:p>
+    <w:p>
+      <w:r>
+        <w:t>if @orderpersrved and @amountperserved are both 1 then RA1 is true else false</w:t>
+      </w:r>
+    </w:p>
+    <w:p>
+      <w:r>
+        <w:t>if @orderperserved and @amountequaled are both 1 then RA 1 is true else false</w:t>
       </w:r>
     </w:p>
     <w:p/>
     <w:p>
       <w:r>
-        <w:t xml:space="preserve">Get </w:t>
-      </w:r>
-      <w:proofErr w:type="spellStart"/>
-      <w:r>
-        <w:t>maxranking</w:t>
-      </w:r>
-      <w:proofErr w:type="spellEnd"/>
-      <w:r>
-        <w:t xml:space="preserve"> from </w:t>
-      </w:r>
-      <w:proofErr w:type="spellStart"/>
-      <w:r>
-        <w:t>grouptable</w:t>
-      </w:r>
-      <w:proofErr w:type="spellEnd"/>
-      <w:r>
-        <w:t xml:space="preserve"> and get the count for </w:t>
-      </w:r>
-      <w:proofErr w:type="spellStart"/>
-      <w:r>
-        <w:t>grouptable</w:t>
-      </w:r>
-      <w:proofErr w:type="spellEnd"/>
-      <w:r>
-        <w:t xml:space="preserve"> where amount &gt;0</w:t>
-      </w:r>
-    </w:p>
-    <w:p>
-      <w:r>
-        <w:t xml:space="preserve">If the </w:t>
-      </w:r>
-      <w:proofErr w:type="spellStart"/>
-      <w:r>
-        <w:t>maxranking</w:t>
-      </w:r>
-      <w:proofErr w:type="spellEnd"/>
-      <w:r>
-        <w:t xml:space="preserve"> and the count are equal then RA3 is true else false</w:t>
+        <w:t>Get maxranking from grouptable and get the count for grouptable where amount &gt;0</w:t>
+      </w:r>
+    </w:p>
+    <w:p>
+      <w:r>
+        <w:t>If the maxranking and the count are equal then RA3 is true else false</w:t>
       </w:r>
     </w:p>
     <w:p>
@@ -4819,15 +3406,7 @@
     </w:p>
     <w:p>
       <w:r>
-        <w:t xml:space="preserve">The implantation of the seven algorithms within normalized and </w:t>
-      </w:r>
-      <w:proofErr w:type="spellStart"/>
-      <w:r>
-        <w:t>denormalized</w:t>
-      </w:r>
-      <w:proofErr w:type="spellEnd"/>
-      <w:r>
-        <w:t xml:space="preserve"> data models within a SQL model allows for the most flexible method going forward. Since most languages has some version of ODBC or a native MS-SQL Client, a framework can built that leverages the work already done within this repository. </w:t>
+        <w:t xml:space="preserve">The implantation of the seven algorithms within normalized and denormalized data models within a SQL model allows for the most flexible method going forward. Since most languages has some version of ODBC or a native MS-SQL Client, a framework can built that leverages the work already done within this repository. </w:t>
       </w:r>
     </w:p>
     <w:p/>
@@ -5002,21 +3581,12 @@
         </w:rPr>
         <w:t xml:space="preserve">         </w:t>
       </w:r>
-      <w:proofErr w:type="gramStart"/>
       <w:r>
         <w:rPr>
           <w:rFonts w:ascii="Verdana" w:hAnsi="Verdana"/>
           <w:color w:val="333333"/>
         </w:rPr>
-        <w:t>The</w:t>
-      </w:r>
-      <w:proofErr w:type="gramEnd"/>
-      <w:r>
-        <w:rPr>
-          <w:rFonts w:ascii="Verdana" w:hAnsi="Verdana"/>
-          <w:color w:val="333333"/>
-        </w:rPr>
-        <w:t xml:space="preserve"> student broke down a group of larger problems in the scholarship process into various modules that solve them.</w:t>
+        <w:t>The student broke down a group of larger problems in the scholarship process into various modules that solve them.</w:t>
       </w:r>
     </w:p>
     <w:p>
@@ -5053,21 +3623,12 @@
         </w:rPr>
         <w:t xml:space="preserve">         </w:t>
       </w:r>
-      <w:proofErr w:type="gramStart"/>
       <w:r>
         <w:rPr>
           <w:rFonts w:ascii="Verdana" w:hAnsi="Verdana"/>
           <w:color w:val="333333"/>
         </w:rPr>
-        <w:t>The</w:t>
-      </w:r>
-      <w:proofErr w:type="gramEnd"/>
-      <w:r>
-        <w:rPr>
-          <w:rFonts w:ascii="Verdana" w:hAnsi="Verdana"/>
-          <w:color w:val="333333"/>
-        </w:rPr>
-        <w:t xml:space="preserve"> student was able to work with the similarities of code between the 7 algorithms to create one master procedure that runs all 7 at the same time.</w:t>
+        <w:t>The student was able to work with the similarities of code between the 7 algorithms to create one master procedure that runs all 7 at the same time.</w:t>
       </w:r>
     </w:p>
     <w:p>
@@ -5104,21 +3665,12 @@
         </w:rPr>
         <w:t xml:space="preserve">         </w:t>
       </w:r>
-      <w:proofErr w:type="gramStart"/>
       <w:r>
         <w:rPr>
           <w:rFonts w:ascii="Verdana" w:hAnsi="Verdana"/>
           <w:color w:val="333333"/>
         </w:rPr>
-        <w:t>The</w:t>
-      </w:r>
-      <w:proofErr w:type="gramEnd"/>
-      <w:r>
-        <w:rPr>
-          <w:rFonts w:ascii="Verdana" w:hAnsi="Verdana"/>
-          <w:color w:val="333333"/>
-        </w:rPr>
-        <w:t xml:space="preserve"> student was able to recognize the important parts of the scholarship awarding process </w:t>
+        <w:t xml:space="preserve">The student was able to recognize the important parts of the scholarship awarding process </w:t>
       </w:r>
       <w:r>
         <w:rPr>
@@ -5174,21 +3726,12 @@
         </w:rPr>
         <w:t xml:space="preserve">         </w:t>
       </w:r>
-      <w:proofErr w:type="gramStart"/>
       <w:r>
         <w:rPr>
           <w:rFonts w:ascii="Verdana" w:hAnsi="Verdana"/>
           <w:color w:val="333333"/>
         </w:rPr>
-        <w:t>The</w:t>
-      </w:r>
-      <w:proofErr w:type="gramEnd"/>
-      <w:r>
-        <w:rPr>
-          <w:rFonts w:ascii="Verdana" w:hAnsi="Verdana"/>
-          <w:color w:val="333333"/>
-        </w:rPr>
-        <w:t xml:space="preserve"> students use the MS-SQL language to solve the algorithm.</w:t>
+        <w:t>The students use the MS-SQL language to solve the algorithm.</w:t>
       </w:r>
       <w:r>
         <w:rPr>
@@ -5324,27 +3867,7 @@
           <w:sz w:val="24"/>
           <w:szCs w:val="24"/>
         </w:rPr>
-        <w:t>C2</w:t>
-      </w:r>
-      <w:proofErr w:type="gramStart"/>
-      <w:r>
-        <w:rPr>
-          <w:rFonts w:ascii="Verdana" w:eastAsia="Times New Roman" w:hAnsi="Verdana" w:cs="Times New Roman"/>
-          <w:color w:val="333333"/>
-          <w:sz w:val="24"/>
-          <w:szCs w:val="24"/>
-        </w:rPr>
-        <w:t>:A</w:t>
-      </w:r>
-      <w:proofErr w:type="gramEnd"/>
-      <w:r>
-        <w:rPr>
-          <w:rFonts w:ascii="Verdana" w:eastAsia="Times New Roman" w:hAnsi="Verdana" w:cs="Times New Roman"/>
-          <w:color w:val="333333"/>
-          <w:sz w:val="24"/>
-          <w:szCs w:val="24"/>
-        </w:rPr>
-        <w:t>: Students will be able to identify specific types of data for different analytical methods </w:t>
+        <w:t>C2:A: Students will be able to identify specific types of data for different analytical methods </w:t>
       </w:r>
     </w:p>
     <w:p>
@@ -5370,27 +3893,7 @@
           <w:sz w:val="24"/>
           <w:szCs w:val="24"/>
         </w:rPr>
-        <w:t xml:space="preserve">The student created a normalized and </w:t>
-      </w:r>
-      <w:proofErr w:type="spellStart"/>
-      <w:r>
-        <w:rPr>
-          <w:rFonts w:ascii="Verdana" w:eastAsia="Times New Roman" w:hAnsi="Verdana" w:cs="Times New Roman"/>
-          <w:color w:val="333333"/>
-          <w:sz w:val="24"/>
-          <w:szCs w:val="24"/>
-        </w:rPr>
-        <w:t>denormalized</w:t>
-      </w:r>
-      <w:proofErr w:type="spellEnd"/>
-      <w:r>
-        <w:rPr>
-          <w:rFonts w:ascii="Verdana" w:eastAsia="Times New Roman" w:hAnsi="Verdana" w:cs="Times New Roman"/>
-          <w:color w:val="333333"/>
-          <w:sz w:val="24"/>
-          <w:szCs w:val="24"/>
-        </w:rPr>
-        <w:t xml:space="preserve"> data scheme that adhere to data standards.</w:t>
+        <w:t>The student created a normalized and denormalized data scheme that adhere to data standards.</w:t>
       </w:r>
     </w:p>
     <w:p>
@@ -5432,27 +3935,7 @@
           <w:sz w:val="24"/>
           <w:szCs w:val="24"/>
         </w:rPr>
-        <w:t>C2</w:t>
-      </w:r>
-      <w:proofErr w:type="gramStart"/>
-      <w:r>
-        <w:rPr>
-          <w:rFonts w:ascii="Verdana" w:eastAsia="Times New Roman" w:hAnsi="Verdana" w:cs="Times New Roman"/>
-          <w:color w:val="333333"/>
-          <w:sz w:val="24"/>
-          <w:szCs w:val="24"/>
-        </w:rPr>
-        <w:t>:B</w:t>
-      </w:r>
-      <w:proofErr w:type="gramEnd"/>
-      <w:r>
-        <w:rPr>
-          <w:rFonts w:ascii="Verdana" w:eastAsia="Times New Roman" w:hAnsi="Verdana" w:cs="Times New Roman"/>
-          <w:color w:val="333333"/>
-          <w:sz w:val="24"/>
-          <w:szCs w:val="24"/>
-        </w:rPr>
-        <w:t>: Students will be able to use/develop efficient computational methods to clean, format, transfer, and store data. </w:t>
+        <w:t>C2:B: Students will be able to use/develop efficient computational methods to clean, format, transfer, and store data. </w:t>
       </w:r>
     </w:p>
     <w:p>
@@ -5520,27 +4003,7 @@
           <w:sz w:val="24"/>
           <w:szCs w:val="24"/>
         </w:rPr>
-        <w:t>C2</w:t>
-      </w:r>
-      <w:proofErr w:type="gramStart"/>
-      <w:r>
-        <w:rPr>
-          <w:rFonts w:ascii="Verdana" w:eastAsia="Times New Roman" w:hAnsi="Verdana" w:cs="Times New Roman"/>
-          <w:color w:val="333333"/>
-          <w:sz w:val="24"/>
-          <w:szCs w:val="24"/>
-        </w:rPr>
-        <w:t>:C</w:t>
-      </w:r>
-      <w:proofErr w:type="gramEnd"/>
-      <w:r>
-        <w:rPr>
-          <w:rFonts w:ascii="Verdana" w:eastAsia="Times New Roman" w:hAnsi="Verdana" w:cs="Times New Roman"/>
-          <w:color w:val="333333"/>
-          <w:sz w:val="24"/>
-          <w:szCs w:val="24"/>
-        </w:rPr>
-        <w:t>: Students will be able to apply appropriate statistical, machine learning, visual analytics, and other techniques to identify patterns and make sound predictions with given data. </w:t>
+        <w:t>C2:C: Students will be able to apply appropriate statistical, machine learning, visual analytics, and other techniques to identify patterns and make sound predictions with given data. </w:t>
       </w:r>
     </w:p>
     <w:p>
@@ -5582,27 +4045,7 @@
           <w:sz w:val="24"/>
           <w:szCs w:val="24"/>
         </w:rPr>
-        <w:t>C2</w:t>
-      </w:r>
-      <w:proofErr w:type="gramStart"/>
-      <w:r>
-        <w:rPr>
-          <w:rFonts w:ascii="Verdana" w:eastAsia="Times New Roman" w:hAnsi="Verdana" w:cs="Times New Roman"/>
-          <w:color w:val="333333"/>
-          <w:sz w:val="24"/>
-          <w:szCs w:val="24"/>
-        </w:rPr>
-        <w:t>:D</w:t>
-      </w:r>
-      <w:proofErr w:type="gramEnd"/>
-      <w:r>
-        <w:rPr>
-          <w:rFonts w:ascii="Verdana" w:eastAsia="Times New Roman" w:hAnsi="Verdana" w:cs="Times New Roman"/>
-          <w:color w:val="333333"/>
-          <w:sz w:val="24"/>
-          <w:szCs w:val="24"/>
-        </w:rPr>
-        <w:t>: Students will be able to develop methods to align and integrate data from multiple sources. </w:t>
+        <w:t>C2:D: Students will be able to develop methods to align and integrate data from multiple sources. </w:t>
       </w:r>
     </w:p>
     <w:p>
@@ -5628,27 +4071,7 @@
           <w:sz w:val="24"/>
           <w:szCs w:val="24"/>
         </w:rPr>
-        <w:t xml:space="preserve">Student created </w:t>
-      </w:r>
-      <w:proofErr w:type="spellStart"/>
-      <w:r>
-        <w:rPr>
-          <w:rFonts w:ascii="Verdana" w:eastAsia="Times New Roman" w:hAnsi="Verdana" w:cs="Times New Roman"/>
-          <w:color w:val="333333"/>
-          <w:sz w:val="24"/>
-          <w:szCs w:val="24"/>
-        </w:rPr>
-        <w:t>denormalized</w:t>
-      </w:r>
-      <w:proofErr w:type="spellEnd"/>
-      <w:r>
-        <w:rPr>
-          <w:rFonts w:ascii="Verdana" w:eastAsia="Times New Roman" w:hAnsi="Verdana" w:cs="Times New Roman"/>
-          <w:color w:val="333333"/>
-          <w:sz w:val="24"/>
-          <w:szCs w:val="24"/>
-        </w:rPr>
-        <w:t xml:space="preserve"> system to allow integration from diverse systems. </w:t>
+        <w:t xml:space="preserve">Student created denormalized system to allow integration from diverse systems. </w:t>
       </w:r>
     </w:p>
     <w:p>
@@ -5690,27 +4113,7 @@
           <w:sz w:val="24"/>
           <w:szCs w:val="24"/>
         </w:rPr>
-        <w:t>C2</w:t>
-      </w:r>
-      <w:proofErr w:type="gramStart"/>
-      <w:r>
-        <w:rPr>
-          <w:rFonts w:ascii="Verdana" w:eastAsia="Times New Roman" w:hAnsi="Verdana" w:cs="Times New Roman"/>
-          <w:color w:val="333333"/>
-          <w:sz w:val="24"/>
-          <w:szCs w:val="24"/>
-        </w:rPr>
-        <w:t>:E</w:t>
-      </w:r>
-      <w:proofErr w:type="gramEnd"/>
-      <w:r>
-        <w:rPr>
-          <w:rFonts w:ascii="Verdana" w:eastAsia="Times New Roman" w:hAnsi="Verdana" w:cs="Times New Roman"/>
-          <w:color w:val="333333"/>
-          <w:sz w:val="24"/>
-          <w:szCs w:val="24"/>
-        </w:rPr>
-        <w:t>: Students will understand the ethical and legal requirements of data privacy and security. </w:t>
+        <w:t>C2:E: Students will understand the ethical and legal requirements of data privacy and security. </w:t>
       </w:r>
     </w:p>
     <w:p>
@@ -5894,27 +4297,7 @@
           <w:sz w:val="24"/>
           <w:szCs w:val="24"/>
         </w:rPr>
-        <w:t>C3</w:t>
-      </w:r>
-      <w:proofErr w:type="gramStart"/>
-      <w:r>
-        <w:rPr>
-          <w:rFonts w:ascii="Verdana" w:eastAsia="Times New Roman" w:hAnsi="Verdana" w:cs="Times New Roman"/>
-          <w:color w:val="333333"/>
-          <w:sz w:val="24"/>
-          <w:szCs w:val="24"/>
-        </w:rPr>
-        <w:t>:B</w:t>
-      </w:r>
-      <w:proofErr w:type="gramEnd"/>
-      <w:r>
-        <w:rPr>
-          <w:rFonts w:ascii="Verdana" w:eastAsia="Times New Roman" w:hAnsi="Verdana" w:cs="Times New Roman"/>
-          <w:color w:val="333333"/>
-          <w:sz w:val="24"/>
-          <w:szCs w:val="24"/>
-        </w:rPr>
-        <w:t>: Students will be able to effectively articulate various evidence supporting a solution and to communicate the results of their work, using appropriate graphics, visualizations, multi-media vehicles, or artistic performance. </w:t>
+        <w:t>C3:B: Students will be able to effectively articulate various evidence supporting a solution and to communicate the results of their work, using appropriate graphics, visualizations, multi-media vehicles, or artistic performance. </w:t>
       </w:r>
     </w:p>
     <w:p>
@@ -6070,11 +4453,9 @@
       <w:pPr>
         <w:pStyle w:val="Heading1"/>
       </w:pPr>
-      <w:proofErr w:type="spellStart"/>
       <w:r>
         <w:t>Biblography</w:t>
       </w:r>
-      <w:proofErr w:type="spellEnd"/>
     </w:p>
     <w:p>
       <w:pPr>
@@ -7621,7 +6002,7 @@
 </file>
 
 <file path=customXml/itemProps1.xml><?xml version="1.0" encoding="utf-8"?>
-<ds:datastoreItem xmlns:ds="http://schemas.openxmlformats.org/officeDocument/2006/customXml" ds:itemID="{302E16EF-6ED0-4756-B8DE-F0AE23D83252}">
+<ds:datastoreItem xmlns:ds="http://schemas.openxmlformats.org/officeDocument/2006/customXml" ds:itemID="{5A7DF595-0752-4962-8A59-84359096C12A}">
   <ds:schemaRefs>
     <ds:schemaRef ds:uri="http://schemas.openxmlformats.org/officeDocument/2006/bibliography"/>
   </ds:schemaRefs>

</xml_diff>

<commit_message>
Added multi use intelligent get analysis
</commit_message>
<xml_diff>
--- a/Documents/Final Capstone Paper Scholarship Algorithms.docx
+++ b/Documents/Final Capstone Paper Scholarship Algorithms.docx
@@ -498,8 +498,6 @@
       <w:r>
         <w:t xml:space="preserve"> </w:t>
       </w:r>
-      <w:bookmarkStart w:id="0" w:name="_GoBack"/>
-      <w:bookmarkEnd w:id="0"/>
     </w:p>
     <w:p>
       <w:r>
@@ -2205,6 +2203,24 @@
       <w:r>
         <w:t>.</w:t>
       </w:r>
+      <w:r>
+        <w:t xml:space="preserve"> The repository contains </w:t>
+      </w:r>
+      <w:r>
+        <w:t>creation sql scripts</w:t>
+      </w:r>
+      <w:r>
+        <w:t xml:space="preserve"> to </w:t>
+      </w:r>
+      <w:r>
+        <w:t>be able to create the database</w:t>
+      </w:r>
+      <w:r>
+        <w:t xml:space="preserve"> and 2 basic awarding committees</w:t>
+      </w:r>
+      <w:r>
+        <w:t xml:space="preserve"> in the read me file. </w:t>
+      </w:r>
     </w:p>
     <w:p>
       <w:r>
@@ -2241,22 +2257,628 @@
         <w:t xml:space="preserve"> Certain algorithms don’t need input parameter but they are required when comparing the finalized result ana</w:t>
       </w:r>
       <w:r>
-        <w:t xml:space="preserve">lysis. For example, algorithm 1-Merit Only doesn’t require any parameters but when later comparing it to other possibilities within the seven algorithms it is required for the query. For these reasons, I am including them as I will include them in my analysis of the algorithms. </w:t>
-      </w:r>
-      <w:r>
-        <w:t xml:space="preserve"> To simplify this I will use the phrase “Get Input Parameters” with the explanation of the algorithms. This group of parameters equates to:</w:t>
+        <w:t xml:space="preserve">lysis. For example, algorithm 1-Merit Only doesn’t require any parameters but when later comparing it to other possibilities within the seven algorithms it is required for the </w:t>
+      </w:r>
+      <w:r>
+        <w:t xml:space="preserve">comparison analysis </w:t>
+      </w:r>
+      <w:r>
+        <w:t xml:space="preserve">query. For these reasons, I am including them as I will include them in </w:t>
+      </w:r>
+      <w:r>
+        <w:t>the detailed</w:t>
+      </w:r>
+      <w:r>
+        <w:t xml:space="preserve"> analysis of the algorithms</w:t>
+      </w:r>
+      <w:r>
+        <w:t xml:space="preserve"> below</w:t>
+      </w:r>
+      <w:r>
+        <w:t xml:space="preserve">. </w:t>
       </w:r>
       <w:r>
         <w:t xml:space="preserve"> </w:t>
       </w:r>
       <w:r>
+        <w:t>To simplify this I will use the phrase “Get Input Parameters” with the explanation of the algorithms. This group of parameters equates to:</w:t>
+      </w:r>
+      <w:r>
+        <w:t xml:space="preserve"> </w:t>
+      </w:r>
+      <w:r>
         <w:t xml:space="preserve">:@awardgroup INT,    @MaximumAward DECIMAL(9, 2), @MinimumAward DECIMAL(9, 2), and  @MaxApplicants INT. </w:t>
       </w:r>
       <w:r>
-        <w:t xml:space="preserve">Each algorithm ends with an input into an Analysis table which has calculated RA1, RA2, and RA3. </w:t>
-      </w:r>
-      <w:r>
-        <w:t xml:space="preserve">This algorithm also calculates other parts of the final results such as  number of scholarships awarded, number of unique applicants awarded, the maximum and minimum total awards for a student. </w:t>
+        <w:t>Each algori</w:t>
+      </w:r>
+      <w:r>
+        <w:t>thm ends with an input into an a</w:t>
+      </w:r>
+      <w:r>
+        <w:t xml:space="preserve">nalysis table which has calculated RA1, RA2, </w:t>
+      </w:r>
+      <w:r>
+        <w:t>,</w:t>
+      </w:r>
+      <w:r>
+        <w:t xml:space="preserve"> RA3</w:t>
+      </w:r>
+      <w:r>
+        <w:t xml:space="preserve">, </w:t>
+      </w:r>
+      <w:r>
+        <w:t xml:space="preserve">number of scholarships awarded, number of unique applicants awarded, the maximum and minimum total awards for a student. </w:t>
+      </w:r>
+      <w:r>
+        <w:t xml:space="preserve">This is actually a separate stored procedure that is called, one for normalized and one for denormalized. I will use the phrase </w:t>
+      </w:r>
+      <w:r>
+        <w:t xml:space="preserve">“Insert Into Analysis” within the </w:t>
+      </w:r>
+      <w:r>
+        <w:t xml:space="preserve">seven </w:t>
+      </w:r>
+      <w:r>
+        <w:t xml:space="preserve">algorithms descriptions </w:t>
+      </w:r>
+      <w:r>
+        <w:t xml:space="preserve">to specific this section and </w:t>
+      </w:r>
+      <w:r>
+        <w:t xml:space="preserve"> will discuss this section after I dissect </w:t>
+      </w:r>
+      <w:r>
+        <w:t>this part of the algorithm separately</w:t>
+      </w:r>
+      <w:r>
+        <w:t xml:space="preserve">. </w:t>
+      </w:r>
+    </w:p>
+    <w:p>
+      <w:pPr>
+        <w:pStyle w:val="Heading3"/>
+      </w:pPr>
+      <w:r>
+        <w:t>Algorithm 1</w:t>
+      </w:r>
+      <w:r>
+        <w:t>- Basics</w:t>
+      </w:r>
+    </w:p>
+    <w:p>
+      <w:r>
+        <w:t>Get Input Parameters</w:t>
+      </w:r>
+    </w:p>
+    <w:p>
+      <w:r>
+        <w:t xml:space="preserve">Get Scholarship and place in a </w:t>
+      </w:r>
+      <w:r>
+        <w:t xml:space="preserve">looping </w:t>
+      </w:r>
+      <w:r>
+        <w:t>table</w:t>
+      </w:r>
+    </w:p>
+    <w:p>
+      <w:r>
+        <w:t>Set @CountOfScholarships</w:t>
+      </w:r>
+      <w:r>
+        <w:t xml:space="preserve"> to count of scholarships in looping table</w:t>
+      </w:r>
+    </w:p>
+    <w:p>
+      <w:r>
+        <w:t>Set @ScholarshipCounter to 1</w:t>
+      </w:r>
+    </w:p>
+    <w:p>
+      <w:r>
+        <w:t>Declare @ScholarshipWinner</w:t>
+      </w:r>
+    </w:p>
+    <w:p>
+      <w:r>
+        <w:t>Declare @CurrentScholarship</w:t>
+      </w:r>
+    </w:p>
+    <w:p>
+      <w:r>
+        <w:t>Declare @CurrentAmount</w:t>
+      </w:r>
+    </w:p>
+    <w:p>
+      <w:r>
+        <w:t>Remove previous results with these input parameters</w:t>
+      </w:r>
+    </w:p>
+    <w:p>
+      <w:r>
+        <w:t>Loop through each scholarship using @ScholarshipCounter</w:t>
+      </w:r>
+    </w:p>
+    <w:p>
+      <w:r>
+        <w:tab/>
+        <w:t xml:space="preserve">Set Scholarship as @CurrentScholarship with @ScholarshipCOunter pulling from </w:t>
+      </w:r>
+      <w:r>
+        <w:t>looping table</w:t>
+      </w:r>
+    </w:p>
+    <w:p>
+      <w:r>
+        <w:tab/>
+        <w:t>Set Amount as @CurrentAmount</w:t>
+      </w:r>
+      <w:r>
+        <w:t xml:space="preserve"> with current scholarship amount</w:t>
+      </w:r>
+    </w:p>
+    <w:p>
+      <w:r>
+        <w:tab/>
+        <w:t>Get Scholarship Applicants</w:t>
+      </w:r>
+    </w:p>
+    <w:p>
+      <w:r>
+        <w:tab/>
+        <w:t>Get Lowest Ranking for Current Scholarship Applicants</w:t>
+      </w:r>
+    </w:p>
+    <w:p>
+      <w:r>
+        <w:tab/>
+        <w:t>Set Applicant as @ScholarshipWinner</w:t>
+      </w:r>
+    </w:p>
+    <w:p>
+      <w:r>
+        <w:tab/>
+        <w:t xml:space="preserve">Set Result Into ResultTable with @ScholarshipWinner, @CurrentScholarship, and </w:t>
+      </w:r>
+      <w:r>
+        <w:t>@CurrentAmount</w:t>
+      </w:r>
+    </w:p>
+    <w:p>
+      <w:r>
+        <w:tab/>
+        <w:t>Next Scholarship in Looping Table</w:t>
+      </w:r>
+    </w:p>
+    <w:p>
+      <w:r>
+        <w:t>Insert into Analysis</w:t>
+      </w:r>
+    </w:p>
+    <w:p>
+      <w:pPr>
+        <w:pStyle w:val="Heading3"/>
+      </w:pPr>
+      <w:r>
+        <w:lastRenderedPageBreak/>
+        <w:t>Algorithm 2- Basics</w:t>
+      </w:r>
+    </w:p>
+    <w:p>
+      <w:r>
+        <w:t>Get Input Parameters</w:t>
+      </w:r>
+    </w:p>
+    <w:p>
+      <w:r>
+        <w:t>Get Scholarship and place in a looping table</w:t>
+      </w:r>
+    </w:p>
+    <w:p>
+      <w:r>
+        <w:t>Set @CountOfScholarships to count of scholarships in looping table</w:t>
+      </w:r>
+    </w:p>
+    <w:p>
+      <w:r>
+        <w:t>Set @ScholarshipCounter to 1</w:t>
+      </w:r>
+    </w:p>
+    <w:p>
+      <w:r>
+        <w:t>Declare @ScholarshipWinner</w:t>
+      </w:r>
+    </w:p>
+    <w:p>
+      <w:r>
+        <w:t>Declare @CurrentScholarship</w:t>
+      </w:r>
+    </w:p>
+    <w:p>
+      <w:r>
+        <w:t>Declare @CurrentAmount</w:t>
+      </w:r>
+    </w:p>
+    <w:p>
+      <w:r>
+        <w:t>Remove previous results with these input parameters</w:t>
+      </w:r>
+    </w:p>
+    <w:p>
+      <w:r>
+        <w:t>Loop through each scholarship using @ScholarshipCounter</w:t>
+      </w:r>
+    </w:p>
+    <w:p>
+      <w:r>
+        <w:tab/>
+        <w:t>Set Scholarship as @CurrentScholarship with @ScholarshipCOunter pulling from looping table</w:t>
+      </w:r>
+    </w:p>
+    <w:p>
+      <w:r>
+        <w:tab/>
+        <w:t>Set Amount as @CurrentAmount with current scholarship amount</w:t>
+      </w:r>
+    </w:p>
+    <w:p>
+      <w:r>
+        <w:tab/>
+        <w:t>Get List of CurrentResults for Awarding Group</w:t>
+      </w:r>
+    </w:p>
+    <w:p>
+      <w:pPr>
+        <w:ind w:firstLine="720"/>
+      </w:pPr>
+      <w:r>
+        <w:t>Get Scholarship Applicants Who Haven’t Exceeded Minimum Award</w:t>
+      </w:r>
+    </w:p>
+    <w:p>
+      <w:r>
+        <w:tab/>
+        <w:t>Get Lowest Ranking for Available Scholarship Applicants</w:t>
+      </w:r>
+    </w:p>
+    <w:p>
+      <w:r>
+        <w:tab/>
+        <w:t>Set Applicant as @ScholarshipWinner</w:t>
+      </w:r>
+    </w:p>
+    <w:p>
+      <w:r>
+        <w:tab/>
+        <w:t>Set Result Into ResultTable with @ScholarshipWinner, @CurrentScholarship, and @CurrentAmount</w:t>
+      </w:r>
+    </w:p>
+    <w:p>
+      <w:r>
+        <w:tab/>
+        <w:t>Next Scholarship in Looping Table</w:t>
+      </w:r>
+    </w:p>
+    <w:p>
+      <w:r>
+        <w:t>Insert into Analysis</w:t>
+      </w:r>
+    </w:p>
+    <w:p>
+      <w:pPr>
+        <w:pStyle w:val="Heading3"/>
+      </w:pPr>
+      <w:r>
+        <w:t>Algorithm 3- Basics</w:t>
+      </w:r>
+    </w:p>
+    <w:p>
+      <w:r>
+        <w:t>Get Input Parameters</w:t>
+      </w:r>
+    </w:p>
+    <w:p>
+      <w:r>
+        <w:t>Get Scholarship and place in a looping table</w:t>
+      </w:r>
+    </w:p>
+    <w:p>
+      <w:r>
+        <w:t>Set @CountOfScholarships to count of scholarships in looping table</w:t>
+      </w:r>
+    </w:p>
+    <w:p>
+      <w:r>
+        <w:t>Set @ScholarshipCounter to 1</w:t>
+      </w:r>
+    </w:p>
+    <w:p>
+      <w:r>
+        <w:t>Declare @ScholarshipWinner</w:t>
+      </w:r>
+    </w:p>
+    <w:p>
+      <w:r>
+        <w:t>Declare @CurrentScholarship</w:t>
+      </w:r>
+    </w:p>
+    <w:p>
+      <w:r>
+        <w:t>Declare @CurrentAmount</w:t>
+      </w:r>
+    </w:p>
+    <w:p>
+      <w:r>
+        <w:t>Remove previous results with these input parameters</w:t>
+      </w:r>
+    </w:p>
+    <w:p>
+      <w:r>
+        <w:t>Loop through each scholarship using @ScholarshipCounter</w:t>
+      </w:r>
+    </w:p>
+    <w:p>
+      <w:r>
+        <w:lastRenderedPageBreak/>
+        <w:tab/>
+        <w:t>Set Scholarship as @CurrentScholarship with @ScholarshipCOunter pulling from looping table</w:t>
+      </w:r>
+    </w:p>
+    <w:p>
+      <w:r>
+        <w:tab/>
+        <w:t>Set Amount as @CurrentAmount with current scholarship amount</w:t>
+      </w:r>
+    </w:p>
+    <w:p>
+      <w:r>
+        <w:tab/>
+        <w:t>Get List of CurrentResults for Awarding Group</w:t>
+      </w:r>
+    </w:p>
+    <w:p>
+      <w:pPr>
+        <w:ind w:firstLine="720"/>
+      </w:pPr>
+      <w:r>
+        <w:t>Get Scholarship Applicants Whose Current awards + Scholarship Amount Haven’t Exceeded Minimum Award</w:t>
+      </w:r>
+    </w:p>
+    <w:p>
+      <w:r>
+        <w:tab/>
+        <w:t>Get Lowest Ranking for Available Scholarship Applicants</w:t>
+      </w:r>
+    </w:p>
+    <w:p>
+      <w:r>
+        <w:tab/>
+        <w:t>Set Applicant as @ScholarshipWinner</w:t>
+      </w:r>
+    </w:p>
+    <w:p>
+      <w:r>
+        <w:tab/>
+        <w:t>Set Result Into ResultTable with @ScholarshipWinner, @CurrentScholarship, and @CurrentAmount</w:t>
+      </w:r>
+    </w:p>
+    <w:p>
+      <w:r>
+        <w:tab/>
+        <w:t>Next Scholarship in Looping Table</w:t>
+      </w:r>
+    </w:p>
+    <w:p>
+      <w:r>
+        <w:t>Insert into Analysis</w:t>
+      </w:r>
+    </w:p>
+    <w:p>
+      <w:pPr>
+        <w:pStyle w:val="Heading3"/>
+      </w:pPr>
+      <w:r>
+        <w:t>Algorithm 4- Basics</w:t>
+      </w:r>
+    </w:p>
+    <w:p>
+      <w:r>
+        <w:t>Get Input Parameters</w:t>
+      </w:r>
+    </w:p>
+    <w:p>
+      <w:r>
+        <w:t>Get Scholarship and place in a looping table</w:t>
+      </w:r>
+    </w:p>
+    <w:p>
+      <w:r>
+        <w:t>Set @CountOfScholarships to count of scholarships in looping table</w:t>
+      </w:r>
+    </w:p>
+    <w:p>
+      <w:r>
+        <w:t>Set @ScholarshipCounter to 1</w:t>
+      </w:r>
+    </w:p>
+    <w:p>
+      <w:r>
+        <w:t>Declare @ScholarshipWinner</w:t>
+      </w:r>
+    </w:p>
+    <w:p>
+      <w:r>
+        <w:t>Declare @CurrentScholarship</w:t>
+      </w:r>
+    </w:p>
+    <w:p>
+      <w:r>
+        <w:t>Declare @CurrentAmount</w:t>
+      </w:r>
+    </w:p>
+    <w:p>
+      <w:r>
+        <w:t>Remove previous results with these input parameters</w:t>
+      </w:r>
+    </w:p>
+    <w:p>
+      <w:r>
+        <w:t>Loop through each scholarship using @ScholarshipCounter</w:t>
+      </w:r>
+    </w:p>
+    <w:p>
+      <w:r>
+        <w:tab/>
+        <w:t>Set Scholarship as @CurrentScholarship with @ScholarshipCOunter pulling from looping table</w:t>
+      </w:r>
+    </w:p>
+    <w:p>
+      <w:r>
+        <w:tab/>
+        <w:t>Set Amount as @CurrentAmount with current scholarship amount</w:t>
+      </w:r>
+    </w:p>
+    <w:p>
+      <w:r>
+        <w:tab/>
+        <w:t>Get List of CurrentResults for Awarding Group</w:t>
+      </w:r>
+    </w:p>
+    <w:p>
+      <w:pPr>
+        <w:ind w:firstLine="720"/>
+      </w:pPr>
+      <w:r>
+        <w:t xml:space="preserve">Get Scholarship Applicants Have not already been awarded </w:t>
+      </w:r>
+    </w:p>
+    <w:p>
+      <w:r>
+        <w:tab/>
+        <w:t>Get Lowest Ranking for Available Scholarship Applicants</w:t>
+      </w:r>
+    </w:p>
+    <w:p>
+      <w:r>
+        <w:tab/>
+        <w:t>Set Applicant as @ScholarshipWinner</w:t>
+      </w:r>
+    </w:p>
+    <w:p>
+      <w:r>
+        <w:tab/>
+        <w:t>Set Result Into ResultTable with @ScholarshipWinner, @CurrentScholarship, and @CurrentAmount</w:t>
+      </w:r>
+    </w:p>
+    <w:p>
+      <w:r>
+        <w:tab/>
+        <w:t>Next Scholarship in Looping Table</w:t>
+      </w:r>
+    </w:p>
+    <w:p>
+      <w:r>
+        <w:lastRenderedPageBreak/>
+        <w:t>Insert into Analysis</w:t>
+      </w:r>
+    </w:p>
+    <w:p>
+      <w:pPr>
+        <w:pStyle w:val="Heading3"/>
+      </w:pPr>
+      <w:r>
+        <w:t>Algorithm 5- Basics</w:t>
+      </w:r>
+    </w:p>
+    <w:p>
+      <w:r>
+        <w:t>Get Input Parameters</w:t>
+      </w:r>
+    </w:p>
+    <w:p>
+      <w:r>
+        <w:t>Get Scholarship and place in a looping table</w:t>
+      </w:r>
+    </w:p>
+    <w:p>
+      <w:r>
+        <w:t>Set @CountOfScholarships to count of scholarships in looping table</w:t>
+      </w:r>
+    </w:p>
+    <w:p>
+      <w:r>
+        <w:t>Set @ScholarshipCounter to 1</w:t>
+      </w:r>
+    </w:p>
+    <w:p>
+      <w:r>
+        <w:t>Declare @ScholarshipWinner</w:t>
+      </w:r>
+    </w:p>
+    <w:p>
+      <w:r>
+        <w:t>Declare @CurrentScholarship</w:t>
+      </w:r>
+    </w:p>
+    <w:p>
+      <w:r>
+        <w:t>Remove previous results with these input parameters</w:t>
+      </w:r>
+    </w:p>
+    <w:p>
+      <w:r>
+        <w:t>Loop through each scholarship using @ScholarshipCounter</w:t>
+      </w:r>
+    </w:p>
+    <w:p>
+      <w:r>
+        <w:tab/>
+        <w:t>Declare @CurrentAmount</w:t>
+      </w:r>
+    </w:p>
+    <w:p>
+      <w:r>
+        <w:tab/>
+        <w:t>Declare @CurrentSplitAmount</w:t>
+      </w:r>
+    </w:p>
+    <w:p>
+      <w:r>
+        <w:tab/>
+        <w:t>Declare @CountOfApplicants</w:t>
+      </w:r>
+    </w:p>
+    <w:p>
+      <w:r>
+        <w:tab/>
+        <w:t>Set Scholarship as @CurrentScholarship with @ScholarshipCOunter pulling from looping table</w:t>
+      </w:r>
+    </w:p>
+    <w:p>
+      <w:r>
+        <w:tab/>
+      </w:r>
+      <w:r>
+        <w:t>Set Amount as @CurrentAmount with current scholarship amount</w:t>
+      </w:r>
+    </w:p>
+    <w:p>
+      <w:r>
+        <w:tab/>
+        <w:t>Set @CountOfApplicants as Count of Applicants for @CurrentScholarship</w:t>
+      </w:r>
+    </w:p>
+    <w:p>
+      <w:r>
+        <w:tab/>
+        <w:t>Set @CurrentSplitAmount =@CurrentAmount/@CountOfApplicants</w:t>
+      </w:r>
+    </w:p>
+    <w:p>
+      <w:r>
+        <w:tab/>
+        <w:t>Get List of CurrentResults for Awarding Group</w:t>
       </w:r>
     </w:p>
     <w:p>
@@ -2264,28 +2886,56 @@
         <w:t xml:space="preserve"> </w:t>
       </w:r>
       <w:r>
-        <w:t xml:space="preserve">As </w:t>
-      </w:r>
-      <w:r>
-        <w:t xml:space="preserve">I will explore </w:t>
-      </w:r>
-      <w:r>
-        <w:t>each of these</w:t>
+        <w:tab/>
+        <w:t>For each Current Applicant</w:t>
+      </w:r>
+    </w:p>
+    <w:p>
+      <w:r>
+        <w:tab/>
+      </w:r>
+      <w:r>
+        <w:tab/>
+      </w:r>
+      <w:r>
+        <w:t>Set Applicant as @ScholarshipWinner</w:t>
+      </w:r>
+    </w:p>
+    <w:p>
+      <w:r>
+        <w:tab/>
+      </w:r>
+      <w:r>
+        <w:tab/>
+      </w:r>
+      <w:r>
+        <w:t>Set Result Into ResultTable with @ScholarshipWinner, @CurrentScholarship, and @</w:t>
       </w:r>
       <w:r>
         <w:t xml:space="preserve"> </w:t>
       </w:r>
       <w:r>
-        <w:t>algorithms I will</w:t>
-      </w:r>
-      <w:r>
-        <w:t xml:space="preserve"> include “Insert Into Analysis” within the algorithms descriptions for each.</w:t>
-      </w:r>
-      <w:r>
-        <w:t xml:space="preserve"> This is a separate algorithm that</w:t>
-      </w:r>
-      <w:r>
-        <w:t xml:space="preserve"> is the same for each algorithm that insert the RA and other characteristics of the final distribution. I will discuss this section after I dissect the logic for each of the seven algorithms. </w:t>
+        <w:t>CurrentSplitAmount</w:t>
+      </w:r>
+    </w:p>
+    <w:p>
+      <w:r>
+        <w:tab/>
+      </w:r>
+      <w:r>
+        <w:tab/>
+        <w:t>Next Applicant</w:t>
+      </w:r>
+    </w:p>
+    <w:p>
+      <w:r>
+        <w:tab/>
+        <w:t>Next Scholarship in Looping Table</w:t>
+      </w:r>
+    </w:p>
+    <w:p>
+      <w:r>
+        <w:t>Insert into Analysis</w:t>
       </w:r>
     </w:p>
     <w:p>
@@ -2293,10 +2943,7 @@
         <w:pStyle w:val="Heading3"/>
       </w:pPr>
       <w:r>
-        <w:t>Algorithm 1</w:t>
-      </w:r>
-      <w:r>
-        <w:t>- Basics</w:t>
+        <w:t>Algorithm 6- Basics</w:t>
       </w:r>
     </w:p>
     <w:p>
@@ -2306,21 +2953,12 @@
     </w:p>
     <w:p>
       <w:r>
-        <w:t xml:space="preserve">Get Scholarship and place in a </w:t>
-      </w:r>
-      <w:r>
-        <w:t xml:space="preserve">looping </w:t>
-      </w:r>
-      <w:r>
-        <w:t>table</w:t>
-      </w:r>
-    </w:p>
-    <w:p>
-      <w:r>
-        <w:t>Set @CountOfScholarships</w:t>
-      </w:r>
-      <w:r>
-        <w:t xml:space="preserve"> to count of scholarships in looping table</w:t>
+        <w:t>Get Scholarship and place in a looping table</w:t>
+      </w:r>
+    </w:p>
+    <w:p>
+      <w:r>
+        <w:t>Set @CountOfScholarships to count of scholarships in looping table</w:t>
       </w:r>
     </w:p>
     <w:p>
@@ -2330,6 +2968,7 @@
     </w:p>
     <w:p>
       <w:r>
+        <w:lastRenderedPageBreak/>
         <w:t>Declare @ScholarshipWinner</w:t>
       </w:r>
     </w:p>
@@ -2340,11 +2979,152 @@
     </w:p>
     <w:p>
       <w:r>
+        <w:t>Remove previous results with these input parameters</w:t>
+      </w:r>
+    </w:p>
+    <w:p>
+      <w:r>
+        <w:t>Loop through each scholarship using @ScholarshipCounter</w:t>
+      </w:r>
+    </w:p>
+    <w:p>
+      <w:r>
+        <w:tab/>
         <w:t>Declare @CurrentAmount</w:t>
       </w:r>
     </w:p>
     <w:p>
       <w:r>
+        <w:tab/>
+        <w:t>Declare @CurrentSplitAmount</w:t>
+      </w:r>
+    </w:p>
+    <w:p>
+      <w:r>
+        <w:tab/>
+        <w:t>Declare @CountOfApplicants</w:t>
+      </w:r>
+    </w:p>
+    <w:p>
+      <w:r>
+        <w:tab/>
+        <w:t>Set Scholarship as @CurrentScholarship with @ScholarshipCOunter pulling from looping table</w:t>
+      </w:r>
+    </w:p>
+    <w:p>
+      <w:r>
+        <w:tab/>
+        <w:t>Set Amount as @CurrentAmount with current scholarship amount</w:t>
+      </w:r>
+    </w:p>
+    <w:p>
+      <w:r>
+        <w:tab/>
+        <w:t xml:space="preserve">Set @CountOfApplicants as </w:t>
+      </w:r>
+      <w:r>
+        <w:t>higher of the number of actual applicants or maximum applicants from the input parameters</w:t>
+      </w:r>
+    </w:p>
+    <w:p>
+      <w:r>
+        <w:tab/>
+        <w:t>Set @CurrentSplitAmount =@CurrentAmount/@CountOfApplicants</w:t>
+      </w:r>
+    </w:p>
+    <w:p>
+      <w:r>
+        <w:tab/>
+        <w:t>For each Current Applicant</w:t>
+      </w:r>
+      <w:r>
+        <w:t xml:space="preserve"> &gt;= @CountOfApplicants (Ordered by Ranking Ascending)</w:t>
+      </w:r>
+    </w:p>
+    <w:p>
+      <w:r>
+        <w:tab/>
+      </w:r>
+      <w:r>
+        <w:tab/>
+        <w:t>Set Applicant as @ScholarshipWinner</w:t>
+      </w:r>
+    </w:p>
+    <w:p>
+      <w:r>
+        <w:tab/>
+      </w:r>
+      <w:r>
+        <w:tab/>
+        <w:t>Set Result Into ResultTable with @ScholarshipWinner, @CurrentScholarship, and @</w:t>
+      </w:r>
+      <w:r>
+        <w:t xml:space="preserve"> </w:t>
+      </w:r>
+      <w:r>
+        <w:t>CurrentSplitAmount</w:t>
+      </w:r>
+    </w:p>
+    <w:p>
+      <w:r>
+        <w:tab/>
+      </w:r>
+      <w:r>
+        <w:tab/>
+        <w:t>Next Applicant</w:t>
+      </w:r>
+    </w:p>
+    <w:p>
+      <w:r>
+        <w:tab/>
+        <w:t>Next Scholarship in Looping Table</w:t>
+      </w:r>
+    </w:p>
+    <w:p>
+      <w:r>
+        <w:t>Insert into Analysis</w:t>
+      </w:r>
+    </w:p>
+    <w:p>
+      <w:pPr>
+        <w:pStyle w:val="Heading3"/>
+      </w:pPr>
+      <w:r>
+        <w:t>Algorithm 7- Basics</w:t>
+      </w:r>
+    </w:p>
+    <w:p>
+      <w:r>
+        <w:t>Get Input Parameters</w:t>
+      </w:r>
+    </w:p>
+    <w:p>
+      <w:r>
+        <w:t>Get Scholarship and place in a looping table</w:t>
+      </w:r>
+    </w:p>
+    <w:p>
+      <w:r>
+        <w:t>Set @CountOfScholarships to count of scholarships in looping table</w:t>
+      </w:r>
+    </w:p>
+    <w:p>
+      <w:r>
+        <w:t>Set @ScholarshipCounter to 1</w:t>
+      </w:r>
+    </w:p>
+    <w:p>
+      <w:r>
+        <w:t>Declare @ScholarshipWinner</w:t>
+      </w:r>
+    </w:p>
+    <w:p>
+      <w:r>
+        <w:t>Declare @CurrentScholarship</w:t>
+      </w:r>
+    </w:p>
+    <w:p>
+      <w:r>
         <w:t>Remove previous results with these input parameters</w:t>
       </w:r>
     </w:p>
@@ -2356,34 +3136,136 @@
     <w:p>
       <w:r>
         <w:tab/>
-        <w:t xml:space="preserve">Set Scholarship as @CurrentScholarship with @ScholarshipCOunter pulling from </w:t>
-      </w:r>
-      <w:r>
-        <w:t>looping table</w:t>
-      </w:r>
-    </w:p>
-    <w:p>
-      <w:r>
-        <w:tab/>
-        <w:t>Set Amount as @CurrentAmount</w:t>
-      </w:r>
-      <w:r>
-        <w:t xml:space="preserve"> with current scholarship amount</w:t>
-      </w:r>
-    </w:p>
-    <w:p>
-      <w:r>
-        <w:tab/>
-        <w:t>Get Scholarship Applicants</w:t>
-      </w:r>
-    </w:p>
-    <w:p>
-      <w:r>
-        <w:tab/>
-        <w:t>Get Lowest Ranking for Current Scholarship Applicants</w:t>
-      </w:r>
-    </w:p>
-    <w:p>
+        <w:t>Declare @CurrentAmount</w:t>
+      </w:r>
+    </w:p>
+    <w:p>
+      <w:r>
+        <w:tab/>
+        <w:t>Declare @CurrentSplitAmount</w:t>
+      </w:r>
+    </w:p>
+    <w:p>
+      <w:r>
+        <w:lastRenderedPageBreak/>
+        <w:tab/>
+        <w:t>Declare @CountOfApplicants</w:t>
+      </w:r>
+    </w:p>
+    <w:p>
+      <w:r>
+        <w:tab/>
+        <w:t>Declare @PeopleToDivideBy</w:t>
+      </w:r>
+    </w:p>
+    <w:p>
+      <w:r>
+        <w:tab/>
+        <w:t>Declare @ApplicantsWithMinimumAmounts</w:t>
+      </w:r>
+    </w:p>
+    <w:p>
+      <w:r>
+        <w:tab/>
+        <w:t>Set Scholarship as @CurrentScholarship with @ScholarshipCOunter pulling from looping table</w:t>
+      </w:r>
+    </w:p>
+    <w:p>
+      <w:r>
+        <w:tab/>
+        <w:t>Set Amount as @CurrentAmount with current scholarship amount</w:t>
+      </w:r>
+    </w:p>
+    <w:p>
+      <w:r>
+        <w:tab/>
+        <w:t>Set @</w:t>
+      </w:r>
+      <w:r>
+        <w:t xml:space="preserve"> </w:t>
+      </w:r>
+      <w:r>
+        <w:t>ApplicantsWithMinimumAmounts =@currentamount/</w:t>
+      </w:r>
+      <w:r>
+        <w:t>@MinimumAward from input parameters</w:t>
+      </w:r>
+    </w:p>
+    <w:p>
+      <w:r>
+        <w:tab/>
+        <w:t>If @</w:t>
+      </w:r>
+      <w:r>
+        <w:t xml:space="preserve"> </w:t>
+      </w:r>
+      <w:r>
+        <w:t>ApplicantsWithMinimumAmounts &lt; 1 then set @</w:t>
+      </w:r>
+      <w:r>
+        <w:t xml:space="preserve"> </w:t>
+      </w:r>
+      <w:r>
+        <w:t>ApplicantsWithMinimumAmounts=1</w:t>
+      </w:r>
+    </w:p>
+    <w:p>
+      <w:r>
+        <w:tab/>
+      </w:r>
+    </w:p>
+    <w:p>
+      <w:r>
+        <w:tab/>
+        <w:t xml:space="preserve">Set @CountOfApplicants as </w:t>
+      </w:r>
+      <w:r>
+        <w:t>number of applicants for scholarships</w:t>
+      </w:r>
+    </w:p>
+    <w:p>
+      <w:r>
+        <w:tab/>
+        <w:t>Set @PeopleToDivideBy as lesser of @</w:t>
+      </w:r>
+      <w:r>
+        <w:t xml:space="preserve"> </w:t>
+      </w:r>
+      <w:r>
+        <w:t>ApplicantsWithMinimumAmounts or @CountOfApplicants</w:t>
+      </w:r>
+    </w:p>
+    <w:p>
+      <w:r>
+        <w:tab/>
+        <w:t>Set @CurrentSplitAmount =@CurrentAmount/@</w:t>
+      </w:r>
+      <w:r>
+        <w:t xml:space="preserve"> </w:t>
+      </w:r>
+      <w:r>
+        <w:t>PeopleToDivideBy</w:t>
+      </w:r>
+    </w:p>
+    <w:p>
+      <w:r>
+        <w:tab/>
+        <w:t>For each Current Applicant &gt;= @</w:t>
+      </w:r>
+      <w:r>
+        <w:t xml:space="preserve"> </w:t>
+      </w:r>
+      <w:r>
+        <w:t xml:space="preserve">PeopleToDivideBy </w:t>
+      </w:r>
+      <w:r>
+        <w:t>(Ordered by Ranking Ascending)</w:t>
+      </w:r>
+    </w:p>
+    <w:p>
+      <w:r>
+        <w:tab/>
+      </w:r>
       <w:r>
         <w:tab/>
         <w:t>Set Applicant as @ScholarshipWinner</w:t>
@@ -2392,949 +3274,133 @@
     <w:p>
       <w:r>
         <w:tab/>
-        <w:t xml:space="preserve">Set Result Into ResultTable with @ScholarshipWinner, @CurrentScholarship, and </w:t>
-      </w:r>
-      <w:r>
-        <w:t>@CurrentAmount</w:t>
-      </w:r>
-    </w:p>
-    <w:p>
+      </w:r>
+      <w:r>
+        <w:tab/>
+        <w:t>Set Result Into ResultTable with @ScholarshipWinner, @CurrentScholarship, and @</w:t>
+      </w:r>
+      <w:r>
+        <w:t xml:space="preserve"> </w:t>
+      </w:r>
+      <w:r>
+        <w:t>CurrentSplitAmount</w:t>
+      </w:r>
+    </w:p>
+    <w:p>
+      <w:r>
+        <w:tab/>
+      </w:r>
+      <w:r>
+        <w:tab/>
+        <w:t>Next Applicant</w:t>
+      </w:r>
+    </w:p>
+    <w:p>
+      <w:r>
+        <w:tab/>
+        <w:t>Next Scholarship in Looping Table</w:t>
+      </w:r>
+    </w:p>
+    <w:p>
+      <w:r>
+        <w:t>Insert into Analysis</w:t>
+      </w:r>
+    </w:p>
+    <w:p>
+      <w:pPr>
+        <w:pStyle w:val="Heading3"/>
+      </w:pPr>
+      <w:r>
+        <w:t>Insert Into Analysis</w:t>
+      </w:r>
+    </w:p>
+    <w:p>
+      <w:pPr>
+        <w:rPr>
+          <w:rStyle w:val="Emphasis"/>
+        </w:rPr>
+      </w:pPr>
+      <w:r>
+        <w:rPr>
+          <w:rStyle w:val="Emphasis"/>
+        </w:rPr>
+        <w:t xml:space="preserve">This algorithm poses a particular challenge to do in declarative fashion and uses </w:t>
+      </w:r>
+      <w:r>
+        <w:rPr>
+          <w:rStyle w:val="Emphasis"/>
+        </w:rPr>
+        <w:t xml:space="preserve">aggregate grouping and </w:t>
+      </w:r>
+      <w:r>
+        <w:rPr>
+          <w:rStyle w:val="Emphasis"/>
+        </w:rPr>
+        <w:t>window functions such as LEAD and LAG to determine the order of various elements.</w:t>
+      </w:r>
+    </w:p>
+    <w:p>
+      <w:r>
+        <w:t>Get Input Parameters</w:t>
+      </w:r>
+    </w:p>
+    <w:p>
+      <w:r>
+        <w:t>Delete From Current Analysis for Input Parameters</w:t>
+      </w:r>
+    </w:p>
+    <w:p>
+      <w:r>
+        <w:tab/>
+      </w:r>
+      <w:r>
+        <w:t>Set @grouptable =</w:t>
+      </w:r>
+      <w:r>
+        <w:t>Group Join Scholarship Awards and Applicant Rankings with Input Parameters</w:t>
+      </w:r>
+      <w:r>
+        <w:t xml:space="preserve"> order by total award descending</w:t>
+      </w:r>
+    </w:p>
+    <w:p>
+      <w:r>
+        <w:tab/>
+        <w:t>For total for each applicant and total their award amount and give them a ranking and get the next ranking for the next row</w:t>
+      </w:r>
+      <w:r>
+        <w:t xml:space="preserve"> in the dataset</w:t>
+      </w:r>
+      <w:r>
+        <w:t>, add 1 to get the expected ranking, and get the amount from the next row</w:t>
+      </w:r>
+    </w:p>
+    <w:p>
+      <w:r>
+        <w:tab/>
+      </w:r>
+      <w:r>
+        <w:t>For each row</w:t>
+      </w:r>
+    </w:p>
+    <w:p>
+      <w:pPr>
+        <w:ind w:left="720" w:firstLine="720"/>
+      </w:pPr>
+      <w:r>
+        <w:t>s</w:t>
+      </w:r>
+      <w:r>
+        <w:t>et @orderperserved as 1 if next ranking and expected ranking are equal and zero if not</w:t>
+      </w:r>
+    </w:p>
+    <w:p>
+      <w:pPr>
+        <w:ind w:left="720" w:firstLine="720"/>
+      </w:pPr>
       <w:r>
         <w:lastRenderedPageBreak/>
-        <w:tab/>
-        <w:t>Next Scholarship in Looping Table</w:t>
-      </w:r>
-    </w:p>
-    <w:p>
-      <w:r>
-        <w:t>Insert into Analysis</w:t>
-      </w:r>
-    </w:p>
-    <w:p>
-      <w:pPr>
-        <w:pStyle w:val="Heading3"/>
-      </w:pPr>
-      <w:r>
-        <w:t>Algorithm 2- Basics</w:t>
-      </w:r>
-    </w:p>
-    <w:p>
-      <w:r>
-        <w:t>Get Input Parameters</w:t>
-      </w:r>
-    </w:p>
-    <w:p>
-      <w:r>
-        <w:t>Get Scholarship and place in a looping table</w:t>
-      </w:r>
-    </w:p>
-    <w:p>
-      <w:r>
-        <w:t>Set @CountOfScholarships to count of scholarships in looping table</w:t>
-      </w:r>
-    </w:p>
-    <w:p>
-      <w:r>
-        <w:t>Set @ScholarshipCounter to 1</w:t>
-      </w:r>
-    </w:p>
-    <w:p>
-      <w:r>
-        <w:t>Declare @ScholarshipWinner</w:t>
-      </w:r>
-    </w:p>
-    <w:p>
-      <w:r>
-        <w:t>Declare @CurrentScholarship</w:t>
-      </w:r>
-    </w:p>
-    <w:p>
-      <w:r>
-        <w:t>Declare @CurrentAmount</w:t>
-      </w:r>
-    </w:p>
-    <w:p>
-      <w:r>
-        <w:t>Remove previous results with these input parameters</w:t>
-      </w:r>
-    </w:p>
-    <w:p>
-      <w:r>
-        <w:t>Loop through each scholarship using @ScholarshipCounter</w:t>
-      </w:r>
-    </w:p>
-    <w:p>
-      <w:r>
-        <w:tab/>
-        <w:t>Set Scholarship as @CurrentScholarship with @ScholarshipCOunter pulling from looping table</w:t>
-      </w:r>
-    </w:p>
-    <w:p>
-      <w:r>
-        <w:tab/>
-        <w:t>Set Amount as @CurrentAmount with current scholarship amount</w:t>
-      </w:r>
-    </w:p>
-    <w:p>
-      <w:r>
-        <w:tab/>
-        <w:t>Get List of CurrentResults for Awarding Group</w:t>
-      </w:r>
-    </w:p>
-    <w:p>
-      <w:pPr>
-        <w:ind w:firstLine="720"/>
-      </w:pPr>
-      <w:r>
-        <w:t>Get Scholarship Applicants Who Haven’t Exceeded Minimum Award</w:t>
-      </w:r>
-    </w:p>
-    <w:p>
-      <w:r>
-        <w:tab/>
-        <w:t>Get Lowest Ranking for Available Scholarship Applicants</w:t>
-      </w:r>
-    </w:p>
-    <w:p>
-      <w:r>
-        <w:tab/>
-        <w:t>Set Applicant as @ScholarshipWinner</w:t>
-      </w:r>
-    </w:p>
-    <w:p>
-      <w:r>
-        <w:tab/>
-        <w:t>Set Result Into ResultTable with @ScholarshipWinner, @CurrentScholarship, and @CurrentAmount</w:t>
-      </w:r>
-    </w:p>
-    <w:p>
-      <w:r>
-        <w:tab/>
-        <w:t>Next Scholarship in Looping Table</w:t>
-      </w:r>
-    </w:p>
-    <w:p>
-      <w:r>
-        <w:t>Insert into Analysis</w:t>
-      </w:r>
-    </w:p>
-    <w:p>
-      <w:pPr>
-        <w:pStyle w:val="Heading3"/>
-      </w:pPr>
-      <w:r>
-        <w:t>Algorithm 3- Basics</w:t>
-      </w:r>
-    </w:p>
-    <w:p>
-      <w:r>
-        <w:t>Get Input Parameters</w:t>
-      </w:r>
-    </w:p>
-    <w:p>
-      <w:r>
-        <w:t>Get Scholarship and place in a looping table</w:t>
-      </w:r>
-    </w:p>
-    <w:p>
-      <w:r>
-        <w:t>Set @CountOfScholarships to count of scholarships in looping table</w:t>
-      </w:r>
-    </w:p>
-    <w:p>
-      <w:r>
-        <w:t>Set @ScholarshipCounter to 1</w:t>
-      </w:r>
-    </w:p>
-    <w:p>
-      <w:r>
-        <w:t>Declare @ScholarshipWinner</w:t>
-      </w:r>
-    </w:p>
-    <w:p>
-      <w:r>
-        <w:t>Declare @CurrentScholarship</w:t>
-      </w:r>
-    </w:p>
-    <w:p>
-      <w:r>
-        <w:t>Declare @CurrentAmount</w:t>
-      </w:r>
-    </w:p>
-    <w:p>
-      <w:r>
-        <w:lastRenderedPageBreak/>
-        <w:t>Remove previous results with these input parameters</w:t>
-      </w:r>
-    </w:p>
-    <w:p>
-      <w:r>
-        <w:t>Loop through each scholarship using @ScholarshipCounter</w:t>
-      </w:r>
-    </w:p>
-    <w:p>
-      <w:r>
-        <w:tab/>
-        <w:t>Set Scholarship as @CurrentScholarship with @ScholarshipCOunter pulling from looping table</w:t>
-      </w:r>
-    </w:p>
-    <w:p>
-      <w:r>
-        <w:tab/>
-        <w:t>Set Amount as @CurrentAmount with current scholarship amount</w:t>
-      </w:r>
-    </w:p>
-    <w:p>
-      <w:r>
-        <w:tab/>
-        <w:t>Get List of CurrentResults for Awarding Group</w:t>
-      </w:r>
-    </w:p>
-    <w:p>
-      <w:pPr>
-        <w:ind w:firstLine="720"/>
-      </w:pPr>
-      <w:r>
-        <w:t>Get Scholarship Applicants Whose Current awards + Scholarship Amount Haven’t Exceeded Minimum Award</w:t>
-      </w:r>
-    </w:p>
-    <w:p>
-      <w:r>
-        <w:tab/>
-        <w:t>Get Lowest Ranking for Available Scholarship Applicants</w:t>
-      </w:r>
-    </w:p>
-    <w:p>
-      <w:r>
-        <w:tab/>
-        <w:t>Set Applicant as @ScholarshipWinner</w:t>
-      </w:r>
-    </w:p>
-    <w:p>
-      <w:r>
-        <w:tab/>
-        <w:t>Set Result Into ResultTable with @ScholarshipWinner, @CurrentScholarship, and @CurrentAmount</w:t>
-      </w:r>
-    </w:p>
-    <w:p>
-      <w:r>
-        <w:tab/>
-        <w:t>Next Scholarship in Looping Table</w:t>
-      </w:r>
-    </w:p>
-    <w:p>
-      <w:r>
-        <w:t>Insert into Analysis</w:t>
-      </w:r>
-    </w:p>
-    <w:p>
-      <w:pPr>
-        <w:pStyle w:val="Heading3"/>
-      </w:pPr>
-      <w:r>
-        <w:t>Algorithm 4- Basics</w:t>
-      </w:r>
-    </w:p>
-    <w:p>
-      <w:r>
-        <w:t>Get Input Parameters</w:t>
-      </w:r>
-    </w:p>
-    <w:p>
-      <w:r>
-        <w:t>Get Scholarship and place in a looping table</w:t>
-      </w:r>
-    </w:p>
-    <w:p>
-      <w:r>
-        <w:t>Set @CountOfScholarships to count of scholarships in looping table</w:t>
-      </w:r>
-    </w:p>
-    <w:p>
-      <w:r>
-        <w:t>Set @ScholarshipCounter to 1</w:t>
-      </w:r>
-    </w:p>
-    <w:p>
-      <w:r>
-        <w:t>Declare @ScholarshipWinner</w:t>
-      </w:r>
-    </w:p>
-    <w:p>
-      <w:r>
-        <w:t>Declare @CurrentScholarship</w:t>
-      </w:r>
-    </w:p>
-    <w:p>
-      <w:r>
-        <w:t>Declare @CurrentAmount</w:t>
-      </w:r>
-    </w:p>
-    <w:p>
-      <w:r>
-        <w:t>Remove previous results with these input parameters</w:t>
-      </w:r>
-    </w:p>
-    <w:p>
-      <w:r>
-        <w:t>Loop through each scholarship using @ScholarshipCounter</w:t>
-      </w:r>
-    </w:p>
-    <w:p>
-      <w:r>
-        <w:tab/>
-        <w:t>Set Scholarship as @CurrentScholarship with @ScholarshipCOunter pulling from looping table</w:t>
-      </w:r>
-    </w:p>
-    <w:p>
-      <w:r>
-        <w:tab/>
-        <w:t>Set Amount as @CurrentAmount with current scholarship amount</w:t>
-      </w:r>
-    </w:p>
-    <w:p>
-      <w:r>
-        <w:tab/>
-        <w:t>Get List of CurrentResults for Awarding Group</w:t>
-      </w:r>
-    </w:p>
-    <w:p>
-      <w:pPr>
-        <w:ind w:firstLine="720"/>
-      </w:pPr>
-      <w:r>
-        <w:t xml:space="preserve">Get Scholarship Applicants Have not already been awarded </w:t>
-      </w:r>
-    </w:p>
-    <w:p>
-      <w:r>
-        <w:tab/>
-        <w:t>Get Lowest Ranking for Available Scholarship Applicants</w:t>
-      </w:r>
-    </w:p>
-    <w:p>
-      <w:r>
-        <w:tab/>
-        <w:t>Set Applicant as @ScholarshipWinner</w:t>
-      </w:r>
-    </w:p>
-    <w:p>
-      <w:r>
-        <w:lastRenderedPageBreak/>
-        <w:tab/>
-        <w:t>Set Result Into ResultTable with @ScholarshipWinner, @CurrentScholarship, and @CurrentAmount</w:t>
-      </w:r>
-    </w:p>
-    <w:p>
-      <w:r>
-        <w:tab/>
-        <w:t>Next Scholarship in Looping Table</w:t>
-      </w:r>
-    </w:p>
-    <w:p>
-      <w:r>
-        <w:t>Insert into Analysis</w:t>
-      </w:r>
-    </w:p>
-    <w:p>
-      <w:pPr>
-        <w:pStyle w:val="Heading3"/>
-      </w:pPr>
-      <w:r>
-        <w:t>Algorithm 5- Basics</w:t>
-      </w:r>
-    </w:p>
-    <w:p>
-      <w:r>
-        <w:t>Get Input Parameters</w:t>
-      </w:r>
-    </w:p>
-    <w:p>
-      <w:r>
-        <w:t>Get Scholarship and place in a looping table</w:t>
-      </w:r>
-    </w:p>
-    <w:p>
-      <w:r>
-        <w:t>Set @CountOfScholarships to count of scholarships in looping table</w:t>
-      </w:r>
-    </w:p>
-    <w:p>
-      <w:r>
-        <w:t>Set @ScholarshipCounter to 1</w:t>
-      </w:r>
-    </w:p>
-    <w:p>
-      <w:r>
-        <w:t>Declare @ScholarshipWinner</w:t>
-      </w:r>
-    </w:p>
-    <w:p>
-      <w:r>
-        <w:t>Declare @CurrentScholarship</w:t>
-      </w:r>
-    </w:p>
-    <w:p>
-      <w:r>
-        <w:t>Remove previous results with these input parameters</w:t>
-      </w:r>
-    </w:p>
-    <w:p>
-      <w:r>
-        <w:t>Loop through each scholarship using @ScholarshipCounter</w:t>
-      </w:r>
-    </w:p>
-    <w:p>
-      <w:r>
-        <w:tab/>
-        <w:t>Declare @CurrentAmount</w:t>
-      </w:r>
-    </w:p>
-    <w:p>
-      <w:r>
-        <w:tab/>
-        <w:t>Declare @CurrentSplitAmount</w:t>
-      </w:r>
-    </w:p>
-    <w:p>
-      <w:r>
-        <w:tab/>
-        <w:t>Declare @CountOfApplicants</w:t>
-      </w:r>
-    </w:p>
-    <w:p>
-      <w:r>
-        <w:tab/>
-        <w:t>Set Scholarship as @CurrentScholarship with @ScholarshipCOunter pulling from looping table</w:t>
-      </w:r>
-    </w:p>
-    <w:p>
-      <w:r>
-        <w:tab/>
-      </w:r>
-      <w:r>
-        <w:t>Set Amount as @CurrentAmount with current scholarship amount</w:t>
-      </w:r>
-    </w:p>
-    <w:p>
-      <w:r>
-        <w:tab/>
-        <w:t>Set @CountOfApplicants as Count of Applicants for @CurrentScholarship</w:t>
-      </w:r>
-    </w:p>
-    <w:p>
-      <w:r>
-        <w:tab/>
-        <w:t>Set @CurrentSplitAmount =@CurrentAmount/@CountOfApplicants</w:t>
-      </w:r>
-    </w:p>
-    <w:p>
-      <w:r>
-        <w:tab/>
-        <w:t>Get List of CurrentResults for Awarding Group</w:t>
-      </w:r>
-    </w:p>
-    <w:p>
-      <w:r>
-        <w:t xml:space="preserve"> </w:t>
-      </w:r>
-      <w:r>
-        <w:tab/>
-        <w:t>For each Current Applicant</w:t>
-      </w:r>
-    </w:p>
-    <w:p>
-      <w:r>
-        <w:tab/>
-      </w:r>
-      <w:r>
-        <w:tab/>
-      </w:r>
-      <w:r>
-        <w:t>Set Applicant as @ScholarshipWinner</w:t>
-      </w:r>
-    </w:p>
-    <w:p>
-      <w:r>
-        <w:tab/>
-      </w:r>
-      <w:r>
-        <w:tab/>
-      </w:r>
-      <w:r>
-        <w:t>Set Result Into ResultTable with @ScholarshipWinner, @CurrentScholarship, and @</w:t>
-      </w:r>
-      <w:r>
-        <w:t xml:space="preserve"> </w:t>
-      </w:r>
-      <w:r>
-        <w:t>CurrentSplitAmount</w:t>
-      </w:r>
-    </w:p>
-    <w:p>
-      <w:r>
-        <w:tab/>
-      </w:r>
-      <w:r>
-        <w:tab/>
-        <w:t>Next Applicant</w:t>
-      </w:r>
-    </w:p>
-    <w:p>
-      <w:r>
-        <w:tab/>
-        <w:t>Next Scholarship in Looping Table</w:t>
-      </w:r>
-    </w:p>
-    <w:p>
-      <w:r>
-        <w:t>Insert into Analysis</w:t>
-      </w:r>
-    </w:p>
-    <w:p>
-      <w:pPr>
-        <w:pStyle w:val="Heading3"/>
-      </w:pPr>
-      <w:r>
-        <w:t>Algorithm 6- Basics</w:t>
-      </w:r>
-    </w:p>
-    <w:p>
-      <w:r>
-        <w:t>Get Input Parameters</w:t>
-      </w:r>
-    </w:p>
-    <w:p>
-      <w:r>
-        <w:lastRenderedPageBreak/>
-        <w:t>Get Scholarship and place in a looping table</w:t>
-      </w:r>
-    </w:p>
-    <w:p>
-      <w:r>
-        <w:t>Set @CountOfScholarships to count of scholarships in looping table</w:t>
-      </w:r>
-    </w:p>
-    <w:p>
-      <w:r>
-        <w:t>Set @ScholarshipCounter to 1</w:t>
-      </w:r>
-    </w:p>
-    <w:p>
-      <w:r>
-        <w:t>Declare @ScholarshipWinner</w:t>
-      </w:r>
-    </w:p>
-    <w:p>
-      <w:r>
-        <w:t>Declare @CurrentScholarship</w:t>
-      </w:r>
-    </w:p>
-    <w:p>
-      <w:r>
-        <w:t>Remove previous results with these input parameters</w:t>
-      </w:r>
-    </w:p>
-    <w:p>
-      <w:r>
-        <w:t>Loop through each scholarship using @ScholarshipCounter</w:t>
-      </w:r>
-    </w:p>
-    <w:p>
-      <w:r>
-        <w:tab/>
-        <w:t>Declare @CurrentAmount</w:t>
-      </w:r>
-    </w:p>
-    <w:p>
-      <w:r>
-        <w:tab/>
-        <w:t>Declare @CurrentSplitAmount</w:t>
-      </w:r>
-    </w:p>
-    <w:p>
-      <w:r>
-        <w:tab/>
-        <w:t>Declare @CountOfApplicants</w:t>
-      </w:r>
-    </w:p>
-    <w:p>
-      <w:r>
-        <w:tab/>
-        <w:t>Set Scholarship as @CurrentScholarship with @ScholarshipCOunter pulling from looping table</w:t>
-      </w:r>
-    </w:p>
-    <w:p>
-      <w:r>
-        <w:tab/>
-        <w:t>Set Amount as @CurrentAmount with current scholarship amount</w:t>
-      </w:r>
-    </w:p>
-    <w:p>
-      <w:r>
-        <w:tab/>
-        <w:t xml:space="preserve">Set @CountOfApplicants as </w:t>
-      </w:r>
-      <w:r>
-        <w:t>higher of the number of actual applicants or maximum applicants from the input parameters</w:t>
-      </w:r>
-    </w:p>
-    <w:p>
-      <w:r>
-        <w:tab/>
-        <w:t>Set @CurrentSplitAmount =@CurrentAmount/@CountOfApplicants</w:t>
-      </w:r>
-    </w:p>
-    <w:p>
-      <w:r>
-        <w:tab/>
-        <w:t>For each Current Applicant</w:t>
-      </w:r>
-      <w:r>
-        <w:t xml:space="preserve"> &gt;= @CountOfApplicants (Ordered by Ranking Ascending)</w:t>
-      </w:r>
-    </w:p>
-    <w:p>
-      <w:r>
-        <w:tab/>
-      </w:r>
-      <w:r>
-        <w:tab/>
-        <w:t>Set Applicant as @ScholarshipWinner</w:t>
-      </w:r>
-    </w:p>
-    <w:p>
-      <w:r>
-        <w:tab/>
-      </w:r>
-      <w:r>
-        <w:tab/>
-        <w:t>Set Result Into ResultTable with @ScholarshipWinner, @CurrentScholarship, and @</w:t>
-      </w:r>
-      <w:r>
-        <w:t xml:space="preserve"> </w:t>
-      </w:r>
-      <w:r>
-        <w:t>CurrentSplitAmount</w:t>
-      </w:r>
-    </w:p>
-    <w:p>
-      <w:r>
-        <w:tab/>
-      </w:r>
-      <w:r>
-        <w:tab/>
-        <w:t>Next Applicant</w:t>
-      </w:r>
-    </w:p>
-    <w:p>
-      <w:r>
-        <w:tab/>
-        <w:t>Next Scholarship in Looping Table</w:t>
-      </w:r>
-    </w:p>
-    <w:p>
-      <w:r>
-        <w:t>Insert into Analysis</w:t>
-      </w:r>
-    </w:p>
-    <w:p>
-      <w:pPr>
-        <w:pStyle w:val="Heading3"/>
-      </w:pPr>
-      <w:r>
-        <w:t>Algorithm 7- Basics</w:t>
-      </w:r>
-    </w:p>
-    <w:p>
-      <w:r>
-        <w:t>Get Input Parameters</w:t>
-      </w:r>
-    </w:p>
-    <w:p>
-      <w:r>
-        <w:t>Get Scholarship and place in a looping table</w:t>
-      </w:r>
-    </w:p>
-    <w:p>
-      <w:r>
-        <w:t>Set @CountOfScholarships to count of scholarships in looping table</w:t>
-      </w:r>
-    </w:p>
-    <w:p>
-      <w:r>
-        <w:t>Set @ScholarshipCounter to 1</w:t>
-      </w:r>
-    </w:p>
-    <w:p>
-      <w:r>
-        <w:t>Declare @ScholarshipWinner</w:t>
-      </w:r>
-    </w:p>
-    <w:p>
-      <w:r>
-        <w:t>Declare @CurrentScholarship</w:t>
-      </w:r>
-    </w:p>
-    <w:p>
-      <w:r>
-        <w:t>Remove previous results with these input parameters</w:t>
-      </w:r>
-    </w:p>
-    <w:p>
-      <w:r>
-        <w:lastRenderedPageBreak/>
-        <w:t>Loop through each scholarship using @ScholarshipCounter</w:t>
-      </w:r>
-    </w:p>
-    <w:p>
-      <w:r>
-        <w:tab/>
-        <w:t>Declare @CurrentAmount</w:t>
-      </w:r>
-    </w:p>
-    <w:p>
-      <w:r>
-        <w:tab/>
-        <w:t>Declare @CurrentSplitAmount</w:t>
-      </w:r>
-    </w:p>
-    <w:p>
-      <w:r>
-        <w:tab/>
-        <w:t>Declare @CountOfApplicants</w:t>
-      </w:r>
-    </w:p>
-    <w:p>
-      <w:r>
-        <w:tab/>
-        <w:t>Declare @PeopleToDivideBy</w:t>
-      </w:r>
-    </w:p>
-    <w:p>
-      <w:r>
-        <w:tab/>
-        <w:t>Declare @ApplicantsWithMinimumAmounts</w:t>
-      </w:r>
-    </w:p>
-    <w:p>
-      <w:r>
-        <w:tab/>
-        <w:t>Set Scholarship as @CurrentScholarship with @ScholarshipCOunter pulling from looping table</w:t>
-      </w:r>
-    </w:p>
-    <w:p>
-      <w:r>
-        <w:tab/>
-        <w:t>Set Amount as @CurrentAmount with current scholarship amount</w:t>
-      </w:r>
-    </w:p>
-    <w:p>
-      <w:r>
-        <w:tab/>
-        <w:t>Set @</w:t>
-      </w:r>
-      <w:r>
-        <w:t xml:space="preserve"> </w:t>
-      </w:r>
-      <w:r>
-        <w:t>ApplicantsWithMinimumAmounts =@currentamount/</w:t>
-      </w:r>
-      <w:r>
-        <w:t>@MinimumAward from input parameters</w:t>
-      </w:r>
-    </w:p>
-    <w:p>
-      <w:r>
-        <w:tab/>
-        <w:t>If @</w:t>
-      </w:r>
-      <w:r>
-        <w:t xml:space="preserve"> </w:t>
-      </w:r>
-      <w:r>
-        <w:t>ApplicantsWithMinimumAmounts &lt; 1 then set @</w:t>
-      </w:r>
-      <w:r>
-        <w:t xml:space="preserve"> </w:t>
-      </w:r>
-      <w:r>
-        <w:t>ApplicantsWithMinimumAmounts=1</w:t>
-      </w:r>
-    </w:p>
-    <w:p>
-      <w:r>
-        <w:tab/>
-      </w:r>
-    </w:p>
-    <w:p>
-      <w:r>
-        <w:tab/>
-        <w:t xml:space="preserve">Set @CountOfApplicants as </w:t>
-      </w:r>
-      <w:r>
-        <w:t>number of applicants for scholarships</w:t>
-      </w:r>
-    </w:p>
-    <w:p>
-      <w:r>
-        <w:tab/>
-        <w:t>Set @PeopleToDivideBy as lesser of @</w:t>
-      </w:r>
-      <w:r>
-        <w:t xml:space="preserve"> </w:t>
-      </w:r>
-      <w:r>
-        <w:t>ApplicantsWithMinimumAmounts or @CountOfApplicants</w:t>
-      </w:r>
-    </w:p>
-    <w:p>
-      <w:r>
-        <w:tab/>
-        <w:t>Set @CurrentSplitAmount =@CurrentAmount/@</w:t>
-      </w:r>
-      <w:r>
-        <w:t xml:space="preserve"> </w:t>
-      </w:r>
-      <w:r>
-        <w:t>PeopleToDivideBy</w:t>
-      </w:r>
-    </w:p>
-    <w:p>
-      <w:r>
-        <w:tab/>
-        <w:t>For each Current Applicant &gt;= @</w:t>
-      </w:r>
-      <w:r>
-        <w:t xml:space="preserve"> </w:t>
-      </w:r>
-      <w:r>
-        <w:t xml:space="preserve">PeopleToDivideBy </w:t>
-      </w:r>
-      <w:r>
-        <w:t>(Ordered by Ranking Ascending)</w:t>
-      </w:r>
-    </w:p>
-    <w:p>
-      <w:r>
-        <w:tab/>
-      </w:r>
-      <w:r>
-        <w:tab/>
-        <w:t>Set Applicant as @ScholarshipWinner</w:t>
-      </w:r>
-    </w:p>
-    <w:p>
-      <w:r>
-        <w:tab/>
-      </w:r>
-      <w:r>
-        <w:tab/>
-        <w:t>Set Result Into ResultTable with @ScholarshipWinner, @CurrentScholarship, and @</w:t>
-      </w:r>
-      <w:r>
-        <w:t xml:space="preserve"> </w:t>
-      </w:r>
-      <w:r>
-        <w:t>CurrentSplitAmount</w:t>
-      </w:r>
-    </w:p>
-    <w:p>
-      <w:r>
-        <w:tab/>
-      </w:r>
-      <w:r>
-        <w:tab/>
-        <w:t>Next Applicant</w:t>
-      </w:r>
-    </w:p>
-    <w:p>
-      <w:r>
-        <w:tab/>
-        <w:t>Next Scholarship in Looping Table</w:t>
-      </w:r>
-    </w:p>
-    <w:p>
-      <w:r>
-        <w:t>Insert into Analysis</w:t>
-      </w:r>
-    </w:p>
-    <w:p>
-      <w:pPr>
-        <w:pStyle w:val="Heading3"/>
-      </w:pPr>
-      <w:r>
-        <w:t>Insert Into Analysis</w:t>
-      </w:r>
-    </w:p>
-    <w:p>
-      <w:pPr>
-        <w:rPr>
-          <w:rStyle w:val="Emphasis"/>
-        </w:rPr>
-      </w:pPr>
-      <w:r>
-        <w:rPr>
-          <w:rStyle w:val="Emphasis"/>
-        </w:rPr>
-        <w:t xml:space="preserve">This algorithm poses a particular challenge to do in declarative fashion and uses </w:t>
-      </w:r>
-      <w:r>
-        <w:rPr>
-          <w:rStyle w:val="Emphasis"/>
-        </w:rPr>
-        <w:t xml:space="preserve">aggregate grouping and </w:t>
-      </w:r>
-      <w:r>
-        <w:rPr>
-          <w:rStyle w:val="Emphasis"/>
-        </w:rPr>
-        <w:t>window functions such as LEAD and LAG to determine the order of various elements.</w:t>
-      </w:r>
-    </w:p>
-    <w:p>
-      <w:r>
-        <w:t>Get Input Parameters</w:t>
-      </w:r>
-    </w:p>
-    <w:p>
-      <w:r>
-        <w:t>Delete From Current Analysis for Input Parameters</w:t>
-      </w:r>
-    </w:p>
-    <w:p>
-      <w:r>
-        <w:tab/>
-      </w:r>
-      <w:r>
-        <w:t>Set @grouptable =</w:t>
-      </w:r>
-      <w:r>
-        <w:t>Group Join Scholarship Awards and Applicant Rankings with Input Parameters</w:t>
-      </w:r>
-      <w:r>
-        <w:t xml:space="preserve"> order by total award descending</w:t>
-      </w:r>
-    </w:p>
-    <w:p>
-      <w:r>
-        <w:lastRenderedPageBreak/>
-        <w:tab/>
-        <w:t>For total for each applicant and total their award amount and give them a ranking and get the next ranking for the next row</w:t>
-      </w:r>
-      <w:r>
-        <w:t xml:space="preserve"> in the dataset</w:t>
-      </w:r>
-      <w:r>
-        <w:t>, add 1 to get the expected ranking, and get the amount from the next row</w:t>
-      </w:r>
-    </w:p>
-    <w:p>
-      <w:r>
-        <w:tab/>
-      </w:r>
-      <w:r>
-        <w:t>For each row</w:t>
+        <w:t>set @amountpreserved as 1 if total &gt; next amount and 0 if not</w:t>
       </w:r>
     </w:p>
     <w:p>
@@ -3342,25 +3408,6 @@
         <w:ind w:left="720" w:firstLine="720"/>
       </w:pPr>
       <w:r>
-        <w:t>s</w:t>
-      </w:r>
-      <w:r>
-        <w:t>et @orderperserved as 1 if next ranking and expected ranking are equal and zero if not</w:t>
-      </w:r>
-    </w:p>
-    <w:p>
-      <w:pPr>
-        <w:ind w:left="720" w:firstLine="720"/>
-      </w:pPr>
-      <w:r>
-        <w:t>set @amountpreserved as 1 if total &gt; next amount and 0 if not</w:t>
-      </w:r>
-    </w:p>
-    <w:p>
-      <w:pPr>
-        <w:ind w:left="720" w:firstLine="720"/>
-      </w:pPr>
-      <w:r>
         <w:t>set @amountequaled as 1 if total &gt;= nextamount and 0 if not</w:t>
       </w:r>
     </w:p>
@@ -3409,6 +3456,20 @@
         <w:t xml:space="preserve">The implantation of the seven algorithms within normalized and denormalized data models within a SQL model allows for the most flexible method going forward. Since most languages has some version of ODBC or a native MS-SQL Client, a framework can built that leverages the work already done within this repository. </w:t>
       </w:r>
     </w:p>
+    <w:p>
+      <w:r>
+        <w:t xml:space="preserve">The database is also split into different modules to allow for reuse and further development. There are separate stored procedures for similar functions such as CreateAnalysis and CreateDenormalized Analysis. </w:t>
+      </w:r>
+      <w:r>
+        <w:t xml:space="preserve"> The design allows new algorithms to be added with the architecture of RunAllAlgorithms and RunAllDenormalizedAlgorithms which call on the seven algorithms. Any additional algorithms just need to be added to this overarching algorithms. </w:t>
+      </w:r>
+      <w:r>
+        <w:t xml:space="preserve">The design of the CreateAnalysis and CreateDenormalizedAnalysis allow the user not to have to just design the new algorithm. </w:t>
+      </w:r>
+      <w:bookmarkStart w:id="0" w:name="_GoBack"/>
+      <w:bookmarkEnd w:id="0"/>
+    </w:p>
+    <w:p/>
     <w:p/>
     <w:p>
       <w:pPr>
@@ -6002,7 +6063,7 @@
 </file>
 
 <file path=customXml/itemProps1.xml><?xml version="1.0" encoding="utf-8"?>
-<ds:datastoreItem xmlns:ds="http://schemas.openxmlformats.org/officeDocument/2006/customXml" ds:itemID="{5A7DF595-0752-4962-8A59-84359096C12A}">
+<ds:datastoreItem xmlns:ds="http://schemas.openxmlformats.org/officeDocument/2006/customXml" ds:itemID="{277A0480-5E5A-4F7B-9288-F6955C362A46}">
   <ds:schemaRefs>
     <ds:schemaRef ds:uri="http://schemas.openxmlformats.org/officeDocument/2006/bibliography"/>
   </ds:schemaRefs>

</xml_diff>

<commit_message>
Added a little more.
</commit_message>
<xml_diff>
--- a/Documents/Final Capstone Paper Scholarship Algorithms.docx
+++ b/Documents/Final Capstone Paper Scholarship Algorithms.docx
@@ -3464,10 +3464,16 @@
         <w:t xml:space="preserve"> The design allows new algorithms to be added with the architecture of RunAllAlgorithms and RunAllDenormalizedAlgorithms which call on the seven algorithms. Any additional algorithms just need to be added to this overarching algorithms. </w:t>
       </w:r>
       <w:r>
-        <w:t xml:space="preserve">The design of the CreateAnalysis and CreateDenormalizedAnalysis allow the user not to have to just design the new algorithm. </w:t>
-      </w:r>
-      <w:bookmarkStart w:id="0" w:name="_GoBack"/>
-      <w:bookmarkEnd w:id="0"/>
+        <w:t>The design of the CreateAnalysis and CreateDenormalizedAnalysis allow the user not to have to</w:t>
+      </w:r>
+      <w:r>
+        <w:t xml:space="preserve"> just design the new algorithm and to just add the proper analysis stored procedure afterwards.</w:t>
+      </w:r>
+    </w:p>
+    <w:p>
+      <w:r>
+        <w:t xml:space="preserve">The whole process can be run easily from the stored procedure GetAnalysis which has a parameter that allows one to run the analysis first or just pull the analysis. You just input the awarding group id and the regular input parameters and the strored procedure will determine whether to use the denormalized or normalized table by reading the awarding group id. </w:t>
+      </w:r>
     </w:p>
     <w:p/>
     <w:p/>
@@ -3492,6 +3498,7 @@
     </w:p>
     <w:p>
       <w:r>
+        <w:lastRenderedPageBreak/>
         <w:t>Going away from declarative languages and toward procedure languages there is an opportunity to become more flexible with the rankings of the scholarships. Most real world scholarship systems have many scholarships with the same award amounts. This allows the implementation of different orders for the scholarships amount. For example, if there are 3 scholarships with $1000 awards labeled A, B, and C. The algorithm can first create scholarship lists with ordering such as:</w:t>
       </w:r>
     </w:p>
@@ -3504,7 +3511,6 @@
         </w:numPr>
       </w:pPr>
       <w:r>
-        <w:lastRenderedPageBreak/>
         <w:t>A, B,C</w:t>
       </w:r>
     </w:p>
@@ -3702,6 +3708,7 @@
           <w:rFonts w:ascii="Verdana" w:hAnsi="Verdana"/>
           <w:color w:val="333333"/>
         </w:rPr>
+        <w:lastRenderedPageBreak/>
         <w:t>C1.C: Abstraction: Students will gain the ability of recognizing and focusing on the essential components of a problem/issue while ignoring distracting peripheral factors in order to develop one solution that works for a class of problems.</w:t>
       </w:r>
     </w:p>
@@ -3758,7 +3765,6 @@
           <w:rFonts w:ascii="Verdana" w:hAnsi="Verdana"/>
           <w:color w:val="333333"/>
         </w:rPr>
-        <w:lastRenderedPageBreak/>
         <w:t> C1.D: Algorithms: Students will be able to design and implement a step-by-step solution to a problem, including design and implement a computer algorithms using a computer language to solve a problem. </w:t>
       </w:r>
     </w:p>
@@ -4174,6 +4180,7 @@
           <w:sz w:val="24"/>
           <w:szCs w:val="24"/>
         </w:rPr>
+        <w:lastRenderedPageBreak/>
         <w:t>C2:E: Students will understand the ethical and legal requirements of data privacy and security. </w:t>
       </w:r>
     </w:p>
@@ -4289,7 +4296,6 @@
           <w:sz w:val="24"/>
           <w:szCs w:val="24"/>
         </w:rPr>
-        <w:lastRenderedPageBreak/>
         <w:t> </w:t>
       </w:r>
     </w:p>
@@ -4431,60 +4437,6 @@
     </w:p>
     <w:p>
       <w:pPr>
-        <w:shd w:val="clear" w:color="auto" w:fill="FFFFFF"/>
-        <w:spacing w:after="0" w:line="240" w:lineRule="auto"/>
-        <w:rPr>
-          <w:rFonts w:ascii="Verdana" w:eastAsia="Times New Roman" w:hAnsi="Verdana" w:cs="Times New Roman"/>
-          <w:color w:val="333333"/>
-          <w:sz w:val="24"/>
-          <w:szCs w:val="24"/>
-        </w:rPr>
-      </w:pPr>
-      <w:r>
-        <w:rPr>
-          <w:rFonts w:ascii="Verdana" w:eastAsia="Times New Roman" w:hAnsi="Verdana" w:cs="Times New Roman"/>
-          <w:color w:val="333333"/>
-          <w:sz w:val="24"/>
-          <w:szCs w:val="24"/>
-        </w:rPr>
-        <w:t> </w:t>
-      </w:r>
-    </w:p>
-    <w:p>
-      <w:pPr>
-        <w:shd w:val="clear" w:color="auto" w:fill="FFFFFF"/>
-        <w:spacing w:after="0" w:line="240" w:lineRule="auto"/>
-        <w:rPr>
-          <w:rFonts w:ascii="Verdana" w:eastAsia="Times New Roman" w:hAnsi="Verdana" w:cs="Times New Roman"/>
-          <w:color w:val="333333"/>
-          <w:sz w:val="24"/>
-          <w:szCs w:val="24"/>
-        </w:rPr>
-      </w:pPr>
-      <w:r>
-        <w:rPr>
-          <w:rFonts w:ascii="Verdana" w:eastAsia="Times New Roman" w:hAnsi="Verdana" w:cs="Times New Roman"/>
-          <w:color w:val="333333"/>
-          <w:sz w:val="24"/>
-          <w:szCs w:val="24"/>
-        </w:rPr>
-        <w:t>C5: Ethics and Values: Students will demonstrate an understanding of information/data ethics, and the values of the information fields to serve diverse user groups. </w:t>
-      </w:r>
-    </w:p>
-    <w:p>
-      <w:pPr>
-        <w:shd w:val="clear" w:color="auto" w:fill="FFFFFF"/>
-        <w:spacing w:after="0" w:line="240" w:lineRule="auto"/>
-        <w:rPr>
-          <w:rFonts w:ascii="Verdana" w:eastAsia="Times New Roman" w:hAnsi="Verdana" w:cs="Times New Roman"/>
-          <w:color w:val="333333"/>
-          <w:sz w:val="24"/>
-          <w:szCs w:val="24"/>
-        </w:rPr>
-      </w:pPr>
-    </w:p>
-    <w:p>
-      <w:pPr>
         <w:pStyle w:val="ListParagraph"/>
         <w:numPr>
           <w:ilvl w:val="0"/>
@@ -4506,6 +4458,67 @@
           <w:sz w:val="24"/>
           <w:szCs w:val="24"/>
         </w:rPr>
+        <w:t xml:space="preserve">The student created an original work which used modular program to allow the process to be run from a single stored procedure. </w:t>
+      </w:r>
+      <w:bookmarkStart w:id="0" w:name="_GoBack"/>
+      <w:bookmarkEnd w:id="0"/>
+    </w:p>
+    <w:p>
+      <w:pPr>
+        <w:shd w:val="clear" w:color="auto" w:fill="FFFFFF"/>
+        <w:spacing w:after="0" w:line="240" w:lineRule="auto"/>
+        <w:rPr>
+          <w:rFonts w:ascii="Verdana" w:eastAsia="Times New Roman" w:hAnsi="Verdana" w:cs="Times New Roman"/>
+          <w:color w:val="333333"/>
+          <w:sz w:val="24"/>
+          <w:szCs w:val="24"/>
+        </w:rPr>
+      </w:pPr>
+      <w:r>
+        <w:rPr>
+          <w:rFonts w:ascii="Verdana" w:eastAsia="Times New Roman" w:hAnsi="Verdana" w:cs="Times New Roman"/>
+          <w:color w:val="333333"/>
+          <w:sz w:val="24"/>
+          <w:szCs w:val="24"/>
+        </w:rPr>
+        <w:t>C5: Ethics and Values: Students will demonstrate an understanding of information/data ethics, and the values of the information fields to serve diverse user groups. </w:t>
+      </w:r>
+    </w:p>
+    <w:p>
+      <w:pPr>
+        <w:shd w:val="clear" w:color="auto" w:fill="FFFFFF"/>
+        <w:spacing w:after="0" w:line="240" w:lineRule="auto"/>
+        <w:rPr>
+          <w:rFonts w:ascii="Verdana" w:eastAsia="Times New Roman" w:hAnsi="Verdana" w:cs="Times New Roman"/>
+          <w:color w:val="333333"/>
+          <w:sz w:val="24"/>
+          <w:szCs w:val="24"/>
+        </w:rPr>
+      </w:pPr>
+    </w:p>
+    <w:p>
+      <w:pPr>
+        <w:pStyle w:val="ListParagraph"/>
+        <w:numPr>
+          <w:ilvl w:val="0"/>
+          <w:numId w:val="2"/>
+        </w:numPr>
+        <w:shd w:val="clear" w:color="auto" w:fill="FFFFFF"/>
+        <w:spacing w:after="0" w:line="240" w:lineRule="auto"/>
+        <w:rPr>
+          <w:rFonts w:ascii="Verdana" w:eastAsia="Times New Roman" w:hAnsi="Verdana" w:cs="Times New Roman"/>
+          <w:color w:val="333333"/>
+          <w:sz w:val="24"/>
+          <w:szCs w:val="24"/>
+        </w:rPr>
+      </w:pPr>
+      <w:r>
+        <w:rPr>
+          <w:rFonts w:ascii="Verdana" w:eastAsia="Times New Roman" w:hAnsi="Verdana" w:cs="Times New Roman"/>
+          <w:color w:val="333333"/>
+          <w:sz w:val="24"/>
+          <w:szCs w:val="24"/>
+        </w:rPr>
         <w:t>The student keep confidential student data from being unearthed and use private GIT Repository to keep data safe on previous work.</w:t>
       </w:r>
     </w:p>
@@ -4593,6 +4606,7 @@
           <w:noProof/>
           <w:szCs w:val="24"/>
         </w:rPr>
+        <w:lastRenderedPageBreak/>
         <w:t xml:space="preserve">Codd, E F. 1990. </w:t>
       </w:r>
       <w:r>
@@ -4698,16 +4712,7 @@
           <w:noProof/>
           <w:szCs w:val="24"/>
         </w:rPr>
-        <w:t xml:space="preserve">Rachmawati, Sekar Rizky. 2017. “UNIVERSITY OF OKLAHOMA GRADUATE COLLEGE SCHOLARSHIP-STUDENT MATCHING PROCESS OPTIMIZATION.” Oklahoma. </w:t>
-      </w:r>
-      <w:r>
-        <w:rPr>
-          <w:rFonts w:ascii="Calibri" w:hAnsi="Calibri" w:cs="Times New Roman"/>
-          <w:noProof/>
-          <w:szCs w:val="24"/>
-        </w:rPr>
-        <w:lastRenderedPageBreak/>
-        <w:t>https://shareok.org/bitstream/handle/11244/52949/2017_Sekar_Rizky_Rachmawati_Thesis.pdf?sequence=2.</w:t>
+        <w:t>Rachmawati, Sekar Rizky. 2017. “UNIVERSITY OF OKLAHOMA GRADUATE COLLEGE SCHOLARSHIP-STUDENT MATCHING PROCESS OPTIMIZATION.” Oklahoma. https://shareok.org/bitstream/handle/11244/52949/2017_Sekar_Rizky_Rachmawati_Thesis.pdf?sequence=2.</w:t>
       </w:r>
     </w:p>
     <w:p>
@@ -4857,7 +4862,7 @@
   <w:abstractNum w:abstractNumId="0" w15:restartNumberingAfterBreak="0">
     <w:nsid w:val="1C08232C"/>
     <w:multiLevelType w:val="hybridMultilevel"/>
-    <w:tmpl w:val="E8385622"/>
+    <w:tmpl w:val="A748F980"/>
     <w:lvl w:ilvl="0" w:tplc="04090001">
       <w:start w:val="1"/>
       <w:numFmt w:val="bullet"/>
@@ -6063,7 +6068,7 @@
 </file>
 
 <file path=customXml/itemProps1.xml><?xml version="1.0" encoding="utf-8"?>
-<ds:datastoreItem xmlns:ds="http://schemas.openxmlformats.org/officeDocument/2006/customXml" ds:itemID="{277A0480-5E5A-4F7B-9288-F6955C362A46}">
+<ds:datastoreItem xmlns:ds="http://schemas.openxmlformats.org/officeDocument/2006/customXml" ds:itemID="{255AB4A2-DBF2-4499-8226-AFCF73D2955A}">
   <ds:schemaRefs>
     <ds:schemaRef ds:uri="http://schemas.openxmlformats.org/officeDocument/2006/bibliography"/>
   </ds:schemaRefs>

</xml_diff>

<commit_message>
Fixing algorithms to auto choose normalized or denormalized.
</commit_message>
<xml_diff>
--- a/Documents/Final Capstone Paper Scholarship Algorithms.docx
+++ b/Documents/Final Capstone Paper Scholarship Algorithms.docx
@@ -3299,8 +3299,6 @@
       <w:r>
         <w:t xml:space="preserve"> The user can recreate the database by following the directions of the read me on the site.</w:t>
       </w:r>
-      <w:bookmarkStart w:id="0" w:name="_GoBack"/>
-      <w:bookmarkEnd w:id="0"/>
     </w:p>
     <w:p>
       <w:r>
@@ -4514,14 +4512,36 @@
       <w:r>
         <w:t xml:space="preserve">Figure </w:t>
       </w:r>
-      <w:fldSimple w:instr=" SEQ Figure \* ARABIC ">
-        <w:r>
-          <w:rPr>
-            <w:noProof/>
-          </w:rPr>
-          <w:t>7</w:t>
-        </w:r>
-      </w:fldSimple>
+      <w:r>
+        <w:rPr>
+          <w:noProof/>
+        </w:rPr>
+        <w:fldChar w:fldCharType="begin"/>
+      </w:r>
+      <w:r>
+        <w:rPr>
+          <w:noProof/>
+        </w:rPr>
+        <w:instrText xml:space="preserve"> SEQ Figure \* ARABIC </w:instrText>
+      </w:r>
+      <w:r>
+        <w:rPr>
+          <w:noProof/>
+        </w:rPr>
+        <w:fldChar w:fldCharType="separate"/>
+      </w:r>
+      <w:r>
+        <w:rPr>
+          <w:noProof/>
+        </w:rPr>
+        <w:t>7</w:t>
+      </w:r>
+      <w:r>
+        <w:rPr>
+          <w:noProof/>
+        </w:rPr>
+        <w:fldChar w:fldCharType="end"/>
+      </w:r>
       <w:r>
         <w:t xml:space="preserve"> Insert Into Analysis Algorithm</w:t>
       </w:r>
@@ -4549,24 +4569,70 @@
       <w:r>
         <w:t xml:space="preserve">The implantation of the seven algorithms within normalized and denormalized data models within a SQL model allows for the most flexible method going forward. Since most languages has some version of ODBC or a native MS-SQL Client, a framework can built that leverages the work already done within this repository. </w:t>
       </w:r>
-    </w:p>
-    <w:p>
-      <w:r>
-        <w:t xml:space="preserve">The database is also split into different modules to allow for reuse and further development. There are separate stored procedures for similar functions such as CreateAnalysis and CreateDenormalized Analysis. </w:t>
-      </w:r>
-      <w:r>
-        <w:t xml:space="preserve"> The design allows new algorithms to be added with the architecture of RunAllAlgorithms and RunAllDenormalizedAlgorithms which call on the seven algorithms. Any additional algorithms just need to be added to this overarching algorithms. </w:t>
-      </w:r>
-      <w:r>
-        <w:t>The design of the CreateAnalysis and CreateDenormalizedAnalysis allow the user not to have to</w:t>
-      </w:r>
-      <w:r>
-        <w:t xml:space="preserve"> just design the new algorithm and to just add the proper analysis stored procedure afterwards.</w:t>
-      </w:r>
-    </w:p>
-    <w:p>
-      <w:r>
-        <w:t xml:space="preserve">The whole process can be run easily from the stored procedure GetAnalysis which has a parameter that allows one to run the analysis first or just pull the analysis. You just input the awarding group id and the regular input parameters and the strored procedure will determine whether to use the denormalized or normalized table by reading the awarding group id. </w:t>
+      <w:r>
+        <w:t xml:space="preserve">I have included worksheets within the repository for R and Python that connect to a SQL Server as demonstration of this fact. </w:t>
+      </w:r>
+    </w:p>
+    <w:p>
+      <w:r>
+        <w:t xml:space="preserve">The database is using a modular design </w:t>
+      </w:r>
+      <w:r>
+        <w:t xml:space="preserve">to allow for reuse and further development. </w:t>
+      </w:r>
+      <w:r>
+        <w:t>All functionality from entering to anlaysing the data are possible with strored procedure to manipulate data. Since there are separate denormalized and deonormalized table, t</w:t>
+      </w:r>
+      <w:r>
+        <w:t xml:space="preserve">here are separate stored procedures for similar functions such as CreateAnalysis and CreateDenormalized Analysis. </w:t>
+      </w:r>
+      <w:r>
+        <w:t xml:space="preserve"> </w:t>
+      </w:r>
+    </w:p>
+    <w:p>
+      <w:r>
+        <w:t xml:space="preserve">All the algorithms are designed as standalone modules which are called by stored procedure that calls each algorithm in turn. </w:t>
+      </w:r>
+      <w:r>
+        <w:t>The design allows new algorithms to be added with the architecture of RunAllAlgorithms a</w:t>
+      </w:r>
+      <w:r>
+        <w:t xml:space="preserve">nd RunAllDenormalizedAlgorithms. </w:t>
+      </w:r>
+      <w:r>
+        <w:t>Any additional algorith</w:t>
+      </w:r>
+      <w:r>
+        <w:t xml:space="preserve">ms just need to be added to the database and be called by one or both of the “Runall” stored procedures. </w:t>
+      </w:r>
+      <w:r>
+        <w:t xml:space="preserve"> </w:t>
+      </w:r>
+      <w:r>
+        <w:t xml:space="preserve">The design of all the top level stored procedures such as RunAllAlgorithms, CreateAnalysis, GetAnalysis, GetScholarshipAwards, and RunAllAlgorithms are designed to be run and if the data is in the </w:t>
+      </w:r>
+      <w:r>
+        <w:lastRenderedPageBreak/>
+        <w:t xml:space="preserve">denormalized tables, the procedure will call the related denormalized stored procedure eliminating the chance the user will call the wrong stored procedure. </w:t>
+      </w:r>
+      <w:bookmarkStart w:id="0" w:name="_GoBack"/>
+      <w:bookmarkEnd w:id="0"/>
+    </w:p>
+    <w:p>
+      <w:r>
+        <w:t xml:space="preserve">The whole process can be run easily from the stored procedure GetAnalysis which has a parameter that allows one to run the analysis first or just pull the analysis. You just input the awarding group id and the regular input parameters and the </w:t>
+      </w:r>
+      <w:r>
+        <w:t>stored</w:t>
+      </w:r>
+      <w:r>
+        <w:t xml:space="preserve"> procedure will determine whether to use the denormalized or normalized table by reading the awarding group id. </w:t>
+      </w:r>
+    </w:p>
+    <w:p>
+      <w:r>
+        <w:t xml:space="preserve">After determining which algorithm is the preferable algorithm, there are stored procedures that allow you to pull the results for that algorithm with the same parameters called GetScholarshipAwards and GetDenormalizedScholarshipAwards respectively. </w:t>
       </w:r>
     </w:p>
     <w:p/>
@@ -4588,6 +4654,9 @@
       </w:r>
       <w:r>
         <w:t xml:space="preserve"> version.</w:t>
+      </w:r>
+      <w:r>
+        <w:t xml:space="preserve"> I have already started by giving examples in R and Python.</w:t>
       </w:r>
     </w:p>
     <w:p>
@@ -4669,14 +4738,27 @@
     </w:p>
     <w:p>
       <w:r>
-        <w:t>However, this will quickly expand the scholarships that must be pushed through the algorithm quickly. As the previous example shows, instead of one run through the list, the algorithms would need to be run 6 times. This would also expand the listings the end user would have to pick to determine the best choice. In the previous</w:t>
-      </w:r>
-      <w:r>
-        <w:t xml:space="preserve"> example, if we add three more scholarships with the same amount of $500 dollars, our number of scholarship orders expands to 36.  It is not clear at this time if this added complexity would actually help out the end user of the product or make the decision as complex as the current situation without the algorithm help.</w:t>
-      </w:r>
-    </w:p>
-    <w:p>
-      <w:r>
+        <w:t xml:space="preserve">However, this will quickly expand the scholarships that </w:t>
+      </w:r>
+      <w:r>
+        <w:t xml:space="preserve">must be analyzed for </w:t>
+      </w:r>
+      <w:r>
+        <w:t>the algorithm quickly. As the previous example shows, instead of one run through the list, the algorithms would need to be run 6 times. This would also expand the listings the end user would have to pick to determine the best choice. In the previous</w:t>
+      </w:r>
+      <w:r>
+        <w:t xml:space="preserve"> example, if we add three more scholarships with the same amount of $500 dollars, our number of scholarship </w:t>
+      </w:r>
+      <w:r>
+        <w:t>possibilities</w:t>
+      </w:r>
+      <w:r>
+        <w:t xml:space="preserve"> expands to 36.  It is not clear at this time if this added complexity would actually help out the end user of the product or make the decision as complex as the current situation without the algorithm help.</w:t>
+      </w:r>
+    </w:p>
+    <w:p>
+      <w:r>
+        <w:lastRenderedPageBreak/>
         <w:t>Thirdly, one could add to the algorithms including having mixtures of the various current algorithms. Once again, this hybrid or new ideas would have to be weighed in balance to the end result of making easy for the end user to identify the most fair and logical choice.</w:t>
       </w:r>
     </w:p>
@@ -4731,7 +4813,6 @@
           <w:rFonts w:ascii="Symbol" w:hAnsi="Symbol"/>
           <w:color w:val="333333"/>
         </w:rPr>
-        <w:lastRenderedPageBreak/>
         <w:t></w:t>
       </w:r>
       <w:r>
@@ -4985,6 +5066,7 @@
           <w:sz w:val="24"/>
           <w:szCs w:val="24"/>
         </w:rPr>
+        <w:lastRenderedPageBreak/>
         <w:t>C2: Data manipulation, analysis, and interpretation: Students will obtain the skills of collecting, manipulating, and analyzing different types of data at different scales, and interpreting the results properly.     </w:t>
       </w:r>
     </w:p>
@@ -5163,7 +5245,6 @@
           <w:sz w:val="24"/>
           <w:szCs w:val="24"/>
         </w:rPr>
-        <w:lastRenderedPageBreak/>
         <w:t>C2:C: Students will be able to apply appropriate statistical, machine learning, visual analytics, and other techniques to identify patterns and make sound predictions with given data. </w:t>
       </w:r>
     </w:p>
@@ -5525,6 +5606,7 @@
           <w:sz w:val="24"/>
           <w:szCs w:val="24"/>
         </w:rPr>
+        <w:lastRenderedPageBreak/>
         <w:t>C4: Creative contributions:  Through experiential learning, students will know how to conduct original and innovative work, involving computational thinking, data-intensive methodologies, and/or human-centered designs that will extend the body of knowledge in the field of Information. </w:t>
       </w:r>
     </w:p>
@@ -5619,7 +5701,6 @@
         <w:pStyle w:val="Heading1"/>
       </w:pPr>
       <w:r>
-        <w:lastRenderedPageBreak/>
         <w:t>Biblography</w:t>
       </w:r>
     </w:p>
@@ -5935,6 +6016,7 @@
     </w:p>
     <w:p>
       <w:r>
+        <w:lastRenderedPageBreak/>
         <w:fldChar w:fldCharType="end"/>
       </w:r>
     </w:p>
@@ -7188,7 +7270,7 @@
 </file>
 
 <file path=customXml/itemProps2.xml><?xml version="1.0" encoding="utf-8"?>
-<ds:datastoreItem xmlns:ds="http://schemas.openxmlformats.org/officeDocument/2006/customXml" ds:itemID="{CB477C4A-FDFF-47FF-8EBB-F703112B1B0B}">
+<ds:datastoreItem xmlns:ds="http://schemas.openxmlformats.org/officeDocument/2006/customXml" ds:itemID="{F43B60D7-1A5C-48AE-91C1-DAA1747646DA}">
   <ds:schemaRefs>
     <ds:schemaRef ds:uri="http://schemas.openxmlformats.org/officeDocument/2006/bibliography"/>
   </ds:schemaRefs>

</xml_diff>

<commit_message>
Right before I send Hong the second version.
</commit_message>
<xml_diff>
--- a/Documents/Final Capstone Paper Scholarship Algorithms.docx
+++ b/Documents/Final Capstone Paper Scholarship Algorithms.docx
@@ -632,23 +632,7 @@
                                         <w:sz w:val="20"/>
                                         <w:szCs w:val="20"/>
                                       </w:rPr>
-                                      <w:t xml:space="preserve">While many matching algorithms in academic situations optimize for many different ends, there hasn’t been any research into optimizing the final result for fairness. This paper examines creating seven algorithms based on common matching scenarios to allow a user to compare each possibility and rate the </w:t>
-                                    </w:r>
-                                    <w:r>
-                                      <w:rPr>
-                                        <w:color w:val="595959" w:themeColor="text1" w:themeTint="A6"/>
-                                        <w:sz w:val="20"/>
-                                        <w:szCs w:val="20"/>
-                                      </w:rPr>
-                                      <w:t>results</w:t>
-                                    </w:r>
-                                    <w:r>
-                                      <w:rPr>
-                                        <w:color w:val="595959" w:themeColor="text1" w:themeTint="A6"/>
-                                        <w:sz w:val="20"/>
-                                        <w:szCs w:val="20"/>
-                                      </w:rPr>
-                                      <w:t xml:space="preserve"> on ideas for fairness.</w:t>
+                                      <w:t>While many matching algorithms in academic situations optimize for many different ends, there hasn’t been any research into optimizing the final result for fairness. This paper examines creating seven algorithms based on common matching scenarios to allow a user to compare each possibility and rate the results on ideas for fairness.</w:t>
                                     </w:r>
                                   </w:sdtContent>
                                 </w:sdt>
@@ -660,16 +644,14 @@
                                   </w:rPr>
                                   <w:t xml:space="preserve"> By using data from a real world scholarship awarding application this paper is able to evaluate the effectiveness of these algorithms in regards to fairness</w:t>
                                 </w:r>
-                                <w:proofErr w:type="gramStart"/>
                                 <w:r>
                                   <w:rPr>
                                     <w:color w:val="595959" w:themeColor="text1" w:themeTint="A6"/>
                                     <w:sz w:val="20"/>
                                     <w:szCs w:val="20"/>
                                   </w:rPr>
-                                  <w:t>..</w:t>
+                                  <w:t>.</w:t>
                                 </w:r>
-                                <w:proofErr w:type="gramEnd"/>
                                 <w:r>
                                   <w:rPr>
                                     <w:color w:val="595959" w:themeColor="text1" w:themeTint="A6"/>
@@ -753,23 +735,7 @@
                                   <w:sz w:val="20"/>
                                   <w:szCs w:val="20"/>
                                 </w:rPr>
-                                <w:t xml:space="preserve">While many matching algorithms in academic situations optimize for many different ends, there hasn’t been any research into optimizing the final result for fairness. This paper examines creating seven algorithms based on common matching scenarios to allow a user to compare each possibility and rate the </w:t>
-                              </w:r>
-                              <w:r>
-                                <w:rPr>
-                                  <w:color w:val="595959" w:themeColor="text1" w:themeTint="A6"/>
-                                  <w:sz w:val="20"/>
-                                  <w:szCs w:val="20"/>
-                                </w:rPr>
-                                <w:t>results</w:t>
-                              </w:r>
-                              <w:r>
-                                <w:rPr>
-                                  <w:color w:val="595959" w:themeColor="text1" w:themeTint="A6"/>
-                                  <w:sz w:val="20"/>
-                                  <w:szCs w:val="20"/>
-                                </w:rPr>
-                                <w:t xml:space="preserve"> on ideas for fairness.</w:t>
+                                <w:t>While many matching algorithms in academic situations optimize for many different ends, there hasn’t been any research into optimizing the final result for fairness. This paper examines creating seven algorithms based on common matching scenarios to allow a user to compare each possibility and rate the results on ideas for fairness.</w:t>
                               </w:r>
                             </w:sdtContent>
                           </w:sdt>
@@ -781,16 +747,14 @@
                             </w:rPr>
                             <w:t xml:space="preserve"> By using data from a real world scholarship awarding application this paper is able to evaluate the effectiveness of these algorithms in regards to fairness</w:t>
                           </w:r>
-                          <w:proofErr w:type="gramStart"/>
                           <w:r>
                             <w:rPr>
                               <w:color w:val="595959" w:themeColor="text1" w:themeTint="A6"/>
                               <w:sz w:val="20"/>
                               <w:szCs w:val="20"/>
                             </w:rPr>
-                            <w:t>..</w:t>
+                            <w:t>.</w:t>
                           </w:r>
-                          <w:proofErr w:type="gramEnd"/>
                           <w:r>
                             <w:rPr>
                               <w:color w:val="595959" w:themeColor="text1" w:themeTint="A6"/>
@@ -1089,148 +1053,120 @@
         <w:rPr>
           <w:noProof/>
         </w:rPr>
-        <w:t>(</w:t>
-      </w:r>
-      <w:proofErr w:type="spellStart"/>
+        <w:t>(Belloni et al. 2018)</w:t>
+      </w:r>
+      <w:r>
+        <w:fldChar w:fldCharType="end"/>
+      </w:r>
+      <w:r>
+        <w:t xml:space="preserve"> </w:t>
+      </w:r>
+      <w:r>
+        <w:t>It is a type of optimization problem where schools try to optimize the process towards other goals for the institution such as enrollment</w:t>
+      </w:r>
+      <w:r>
+        <w:t xml:space="preserve"> averages</w:t>
+      </w:r>
+      <w:r>
+        <w:fldChar w:fldCharType="begin" w:fldLock="1"/>
+      </w:r>
+      <w:r>
+        <w:instrText>ADDIN CSL_CITATION {"citationItems":[{"id":"ITEM-1","itemData":{"DOI":"10.1287/xxxx.0000.0000","abstract":"Each year in the post-secondary education industry schools offers admission to nearly 3 million new students and scholarships totalling nearly $100 billion. This problem represents a huge, previously understudied targeted marketing and price discrimination problem. This paper provides a solution tailored to this problem. This solution accounts for the key distinguishing feature of this industry–schools value the average features of the matriculating students such as percent female, percent from different regions of the world, average test scores, and average GPA. This goal to achieve a class with a desirable set of average characteristics greatly complicates the optimization problem and doesn't allow the application of standard approaches. We develop a new approach that solves this more complex optimization problem and also accounts for the Optimizer's Curse. In order to avoid the computationally untractable task of provably solving for the optimal policy, we calculate sharp upper bounds on the value of the optimal solution, which informs a heuristic search algorithm for feasible solutions. We then use conservative confidence intervals for the value of any policy to examine whether it is statistically distinguishable from the value of the optimal solution or other solutions. We test the approach in a field study of an MBA scholarship process and implement adjusted scholarship decisions. We demonstrate the methodology can generate statistically significant improvements over current management decisions and policies that are statistically indistinguishable from the true optimal solution. By comparing our solution to what management would do on its own, we provide insight into the nature of mistakes management made in this complex decision environment.","author":[{"dropping-particle":"","family":"Belloni","given":"Alexandre","non-dropping-particle":"","parse-names":false,"suffix":""},{"dropping-particle":"","family":"Lovett","given":"Mitchell J","non-dropping-particle":"","parse-names":false,"suffix":""},{"dropping-particle":"","family":"Boulding","given":"William","non-dropping-particle":"","parse-names":false,"suffix":""},{"dropping-particle":"","family":"Staelin","given":"Richard","non-dropping-particle":"","parse-names":false,"suffix":""}],"id":"ITEM-1","issued":{"date-parts":[["0"]]},"title":"Optimal Admission and Scholarship Decisions: Choosing Customized Marketing Offers to Attract a Desirable Mix of Customers","type":"article-journal"},"uris":["http://www.mendeley.com/documents/?uuid=ed32c1e8-bc49-3898-aad7-d3ba1326632f"]}],"mendeley":{"formattedCitation":"(Belloni et al. 2018)","plainTextFormattedCitation":"(Belloni et al. 2018)","previouslyFormattedCitation":"(Belloni et al. 2018)"},"properties":{"noteIndex":0},"schema":"https://github.com/citation-style-language/schema/raw/master/csl-citation.json"}</w:instrText>
+      </w:r>
+      <w:r>
+        <w:fldChar w:fldCharType="separate"/>
+      </w:r>
       <w:r>
         <w:rPr>
           <w:noProof/>
         </w:rPr>
-        <w:t>Belloni</w:t>
-      </w:r>
-      <w:proofErr w:type="spellEnd"/>
+        <w:t>(Belloni et al. 2018)</w:t>
+      </w:r>
+      <w:r>
+        <w:fldChar w:fldCharType="end"/>
+      </w:r>
+      <w:r>
+        <w:t xml:space="preserve">. </w:t>
+      </w:r>
+    </w:p>
+    <w:p>
+      <w:r>
+        <w:t xml:space="preserve">The scholarship awarding process is a process where a committee matches awards for many scholarships to many applicants. However, </w:t>
+      </w:r>
+      <w:r>
+        <w:t xml:space="preserve">different committees can desire </w:t>
+      </w:r>
+      <w:r>
+        <w:t>different</w:t>
+      </w:r>
+      <w:r>
+        <w:t xml:space="preserve"> end goals but there are commonly wanted outcomes</w:t>
+      </w:r>
+      <w:r>
+        <w:t xml:space="preserve"> such as the student ranked are most deserving getting the most monetary awards</w:t>
+      </w:r>
+      <w:r>
+        <w:t xml:space="preserve">. </w:t>
+      </w:r>
+      <w:r>
+        <w:t>However,</w:t>
+      </w:r>
+      <w:r>
+        <w:t xml:space="preserve"> due to some quirks in the scholarship awarding process such as differing scholarship award amounts and not all student being eligible for all scholarships, some basic logical oddities can arise</w:t>
+      </w:r>
+      <w:r>
+        <w:t xml:space="preserve"> when one looks at the final results after awarding multiple scholarships</w:t>
+      </w:r>
+      <w:r>
+        <w:t xml:space="preserve">. These include having higher ranked student receiving less than lower ranked students or no awards at all. </w:t>
+      </w:r>
+      <w:r>
+        <w:t xml:space="preserve"> Thus, these results don’t get optimize for perceived fairness to the quality of the students. </w:t>
+      </w:r>
+    </w:p>
+    <w:p>
+      <w:r>
+        <w:t xml:space="preserve">To combat this problem, I explore seven </w:t>
+      </w:r>
+      <w:r>
+        <w:t xml:space="preserve">scholarship matching </w:t>
+      </w:r>
+      <w:r>
+        <w:t>algorithms and see how they compare when run in tandem</w:t>
+      </w:r>
+      <w:r>
+        <w:t xml:space="preserve"> to determine if they can fix these common pitfalls</w:t>
+      </w:r>
+      <w:r>
+        <w:t xml:space="preserve">. These algorithms are based on common practices for awarding committees such as merit based, split based, minimum awards, and maximum total awarding for students. I implement these seven algorithms in a MS-SQL Database with a normalized version based on the work of </w:t>
+      </w:r>
+      <w:proofErr w:type="spellStart"/>
+      <w:r>
+        <w:t>Codd</w:t>
+      </w:r>
+      <w:proofErr w:type="spellEnd"/>
+      <w:r>
+        <w:t xml:space="preserve"> </w:t>
+      </w:r>
+      <w:r>
+        <w:fldChar w:fldCharType="begin" w:fldLock="1"/>
+      </w:r>
+      <w:r>
+        <w:instrText>ADDIN CSL_CITATION {"citationItems":[{"id":"ITEM-1","itemData":{"ISBN":"0201141922","PMID":"1917145","abstract":"From the Preface (See Front Matter for full Preface) An important adjunct to precision is a sound theoretical foundation. The relational model is solidly based on two parts of mathematics: firstorder predicate logic and the theory of relations. This book, however, does not dwell on the theoretical foundations, but rather on all the features of the relational model that I now perceive as important for database users, and therefore for DBMS vendors. My perceptions result from 20 years of practical experience in computing and data processing (chiefly, but not exclusively, with large-scale customers of IBM), followed by another 20 years of research. I believe that this is the first book to deal exclusively with the relational approach. It does, however, include design principles in Chapters 21 and 22. It is also the first book on the relational model by the originator of that model. All the ideas in the relational model described in this book are mine, except in cases where I explicitly credit someone else. In developing the relational model, I have tried to follow Einstein's advice, \"Make it as simple as possible, but no simpler.\" I believe that in the last clause he was discouraging the pursuit of simplicity to the extent of distorting reality. So why does the book contain 30 chapters and two appendixes? To answer this question, it is necessary to look at the history of research and development of the relational model.","author":[{"dropping-particle":"","family":"Codd","given":"E F","non-dropping-particle":"","parse-names":false,"suffix":""}],"container-title":"Database","id":"ITEM-1","issued":{"date-parts":[["1990"]]},"number-of-pages":"538","title":"The Relational Model for Database Management : Version 2","type":"book"},"uris":["http://www.mendeley.com/documents/?uuid=a8c100db-7ab6-4ce5-bfaa-985c7ca7837e"]}],"mendeley":{"formattedCitation":"(Codd 1990)","plainTextFormattedCitation":"(Codd 1990)","previouslyFormattedCitation":"(Codd 1990)"},"properties":{"noteIndex":0},"schema":"https://github.com/citation-style-language/schema/raw/master/csl-citation.json"}</w:instrText>
+      </w:r>
+      <w:r>
+        <w:fldChar w:fldCharType="separate"/>
+      </w:r>
       <w:r>
         <w:rPr>
           <w:noProof/>
         </w:rPr>
-        <w:t xml:space="preserve"> et al. 2018)</w:t>
+        <w:t>(Codd 1990)</w:t>
       </w:r>
       <w:r>
         <w:fldChar w:fldCharType="end"/>
       </w:r>
       <w:r>
-        <w:t xml:space="preserve"> </w:t>
-      </w:r>
-      <w:r>
-        <w:t>It is a type of optimization problem where schools try to optimize the process towards other goals for the institution such as enrollment</w:t>
-      </w:r>
-      <w:r>
-        <w:t xml:space="preserve"> averages</w:t>
-      </w:r>
-      <w:r>
-        <w:fldChar w:fldCharType="begin" w:fldLock="1"/>
-      </w:r>
-      <w:r>
-        <w:instrText>ADDIN CSL_CITATION {"citationItems":[{"id":"ITEM-1","itemData":{"DOI":"10.1287/xxxx.0000.0000","abstract":"Each year in the post-secondary education industry schools offers admission to nearly 3 million new students and scholarships totalling nearly $100 billion. This problem represents a huge, previously understudied targeted marketing and price discrimination problem. This paper provides a solution tailored to this problem. This solution accounts for the key distinguishing feature of this industry–schools value the average features of the matriculating students such as percent female, percent from different regions of the world, average test scores, and average GPA. This goal to achieve a class with a desirable set of average characteristics greatly complicates the optimization problem and doesn't allow the application of standard approaches. We develop a new approach that solves this more complex optimization problem and also accounts for the Optimizer's Curse. In order to avoid the computationally untractable task of provably solving for the optimal policy, we calculate sharp upper bounds on the value of the optimal solution, which informs a heuristic search algorithm for feasible solutions. We then use conservative confidence intervals for the value of any policy to examine whether it is statistically distinguishable from the value of the optimal solution or other solutions. We test the approach in a field study of an MBA scholarship process and implement adjusted scholarship decisions. We demonstrate the methodology can generate statistically significant improvements over current management decisions and policies that are statistically indistinguishable from the true optimal solution. By comparing our solution to what management would do on its own, we provide insight into the nature of mistakes management made in this complex decision environment.","author":[{"dropping-particle":"","family":"Belloni","given":"Alexandre","non-dropping-particle":"","parse-names":false,"suffix":""},{"dropping-particle":"","family":"Lovett","given":"Mitchell J","non-dropping-particle":"","parse-names":false,"suffix":""},{"dropping-particle":"","family":"Boulding","given":"William","non-dropping-particle":"","parse-names":false,"suffix":""},{"dropping-particle":"","family":"Staelin","given":"Richard","non-dropping-particle":"","parse-names":false,"suffix":""}],"id":"ITEM-1","issued":{"date-parts":[["0"]]},"title":"Optimal Admission and Scholarship Decisions: Choosing Customized Marketing Offers to Attract a Desirable Mix of Customers","type":"article-journal"},"uris":["http://www.mendeley.com/documents/?uuid=ed32c1e8-bc49-3898-aad7-d3ba1326632f"]}],"mendeley":{"formattedCitation":"(Belloni et al. 2018)","plainTextFormattedCitation":"(Belloni et al. 2018)","previouslyFormattedCitation":"(Belloni et al. 2018)"},"properties":{"noteIndex":0},"schema":"https://github.com/citation-style-language/schema/raw/master/csl-citation.json"}</w:instrText>
-      </w:r>
-      <w:r>
-        <w:fldChar w:fldCharType="separate"/>
-      </w:r>
-      <w:r>
-        <w:rPr>
-          <w:noProof/>
-        </w:rPr>
-        <w:t>(</w:t>
-      </w:r>
-      <w:proofErr w:type="spellStart"/>
-      <w:r>
-        <w:rPr>
-          <w:noProof/>
-        </w:rPr>
-        <w:t>Belloni</w:t>
-      </w:r>
-      <w:proofErr w:type="spellEnd"/>
-      <w:r>
-        <w:rPr>
-          <w:noProof/>
-        </w:rPr>
-        <w:t xml:space="preserve"> et al. 2018)</w:t>
-      </w:r>
-      <w:r>
-        <w:fldChar w:fldCharType="end"/>
-      </w:r>
-      <w:r>
-        <w:t xml:space="preserve">. </w:t>
-      </w:r>
-    </w:p>
-    <w:p>
-      <w:r>
-        <w:t xml:space="preserve">The scholarship awarding process is a process where a committee matches awards for many scholarships to many applicants. However, </w:t>
-      </w:r>
-      <w:r>
-        <w:t xml:space="preserve">different committees can desire </w:t>
-      </w:r>
-      <w:r>
-        <w:t>different</w:t>
-      </w:r>
-      <w:r>
-        <w:t xml:space="preserve"> end goals but there are commonly wanted outcomes</w:t>
-      </w:r>
-      <w:r>
-        <w:t xml:space="preserve"> such as the student ranked are most deserving getting the most monetary awards</w:t>
-      </w:r>
-      <w:r>
-        <w:t xml:space="preserve">. </w:t>
-      </w:r>
-      <w:r>
-        <w:t>However,</w:t>
-      </w:r>
-      <w:r>
-        <w:t xml:space="preserve"> due to some quirks in the scholarship awarding process such as differing scholarship award amounts and not all student being eligible for all scholarships, some basic logical oddities can arise</w:t>
-      </w:r>
-      <w:r>
-        <w:t xml:space="preserve"> when one looks at the final results after awarding multiple scholarships</w:t>
-      </w:r>
-      <w:r>
-        <w:t xml:space="preserve">. These include having higher ranked student receiving less than lower ranked students or no awards at all. </w:t>
-      </w:r>
-      <w:r>
-        <w:t xml:space="preserve"> Thus, these results don’t get optimize for perceived fairness to the quality of the students. </w:t>
-      </w:r>
-    </w:p>
-    <w:p>
-      <w:r>
-        <w:t xml:space="preserve">To combat this problem, I explore seven </w:t>
-      </w:r>
-      <w:r>
-        <w:t xml:space="preserve">scholarship matching </w:t>
-      </w:r>
-      <w:r>
-        <w:t>algorithms and see how they compare when run in tandem</w:t>
-      </w:r>
-      <w:r>
-        <w:t xml:space="preserve"> to determine if they can fix these common pitfalls</w:t>
-      </w:r>
-      <w:r>
-        <w:t xml:space="preserve">. These algorithms are based on common practices for awarding committees such as merit based, split based, minimum awards, and maximum total awarding for students. I implement these seven algorithms in a MS-SQL Database with a normalized version based on the work of </w:t>
-      </w:r>
-      <w:proofErr w:type="spellStart"/>
-      <w:r>
-        <w:t>Codd</w:t>
-      </w:r>
-      <w:proofErr w:type="spellEnd"/>
-      <w:r>
-        <w:t xml:space="preserve"> </w:t>
-      </w:r>
-      <w:r>
-        <w:fldChar w:fldCharType="begin" w:fldLock="1"/>
-      </w:r>
-      <w:r>
-        <w:instrText>ADDIN CSL_CITATION {"citationItems":[{"id":"ITEM-1","itemData":{"ISBN":"0201141922","PMID":"1917145","abstract":"From the Preface (See Front Matter for full Preface) An important adjunct to precision is a sound theoretical foundation. The relational model is solidly based on two parts of mathematics: firstorder predicate logic and the theory of relations. This book, however, does not dwell on the theoretical foundations, but rather on all the features of the relational model that I now perceive as important for database users, and therefore for DBMS vendors. My perceptions result from 20 years of practical experience in computing and data processing (chiefly, but not exclusively, with large-scale customers of IBM), followed by another 20 years of research. I believe that this is the first book to deal exclusively with the relational approach. It does, however, include design principles in Chapters 21 and 22. It is also the first book on the relational model by the originator of that model. All the ideas in the relational model described in this book are mine, except in cases where I explicitly credit someone else. In developing the relational model, I have tried to follow Einstein's advice, \"Make it as simple as possible, but no simpler.\" I believe that in the last clause he was discouraging the pursuit of simplicity to the extent of distorting reality. So why does the book contain 30 chapters and two appendixes? To answer this question, it is necessary to look at the history of research and development of the relational model.","author":[{"dropping-particle":"","family":"Codd","given":"E F","non-dropping-particle":"","parse-names":false,"suffix":""}],"container-title":"Database","id":"ITEM-1","issued":{"date-parts":[["1990"]]},"number-of-pages":"538","title":"The Relational Model for Database Management : Version 2","type":"book"},"uris":["http://www.mendeley.com/documents/?uuid=a8c100db-7ab6-4ce5-bfaa-985c7ca7837e"]}],"mendeley":{"formattedCitation":"(Codd 1990)","plainTextFormattedCitation":"(Codd 1990)","previouslyFormattedCitation":"(Codd 1990)"},"properties":{"noteIndex":0},"schema":"https://github.com/citation-style-language/schema/raw/master/csl-citation.json"}</w:instrText>
-      </w:r>
-      <w:r>
-        <w:fldChar w:fldCharType="separate"/>
-      </w:r>
-      <w:r>
-        <w:rPr>
-          <w:noProof/>
-        </w:rPr>
-        <w:t>(Codd 1990)</w:t>
-      </w:r>
-      <w:r>
-        <w:fldChar w:fldCharType="end"/>
-      </w:r>
-      <w:r>
         <w:t xml:space="preserve"> and a </w:t>
       </w:r>
       <w:proofErr w:type="spellStart"/>
@@ -1244,40 +1180,30 @@
     </w:p>
     <w:p>
       <w:r>
-        <w:t xml:space="preserve">To analyze the effectiveness of these seven algorithms, I take anonymized real world data from 17 different awarding groups and run each algorithm to see which would perform the best </w:t>
-      </w:r>
-      <w:proofErr w:type="gramStart"/>
-      <w:r>
-        <w:t>on the basis of</w:t>
-      </w:r>
-      <w:proofErr w:type="gramEnd"/>
-      <w:r>
-        <w:t xml:space="preserve"> fairness criteria that I have derived as being logically consistent and working for the greatest number of student. To determine if these seven algorithms are best to work in tandem, I propose </w:t>
+        <w:t>To analyze the effectiveness of these seven algorithms, I take anonymized real world data from 17 different awarding groups and run each algorithm to see which would perform the best on the basis of fairness criteria that I have derived as being logically consistent and working for the greatest number of student</w:t>
+      </w:r>
+      <w:r>
+        <w:t>s</w:t>
+      </w:r>
+      <w:r>
+        <w:t xml:space="preserve">. To determine if these seven algorithms are best to work in tandem, I propose </w:t>
       </w:r>
       <w:r>
         <w:t>two</w:t>
       </w:r>
       <w:r>
-        <w:t xml:space="preserve"> hypothesis. The first of which is that not a single algorithm would be the best for each awarding committee. The second hypothesis is that the best algorithm would also award more students than was originally awarded by the real world committee. Both hypothesis </w:t>
-      </w:r>
-      <w:proofErr w:type="gramStart"/>
-      <w:r>
-        <w:t>were confirmed</w:t>
-      </w:r>
-      <w:proofErr w:type="gramEnd"/>
-      <w:r>
-        <w:t xml:space="preserve"> from the experiment. </w:t>
-      </w:r>
-      <w:r>
-        <w:t xml:space="preserve">  However, </w:t>
-      </w:r>
-      <w:proofErr w:type="gramStart"/>
-      <w:r>
-        <w:t>as a result</w:t>
-      </w:r>
-      <w:proofErr w:type="gramEnd"/>
-      <w:r>
-        <w:t xml:space="preserve"> of the experiment I found 2 of the algorithms consistently underperformed and could be remove safely without any harm to the outcome </w:t>
+        <w:t xml:space="preserve"> hypothesis. The first of which is that not a single algorithm would be the best for each awarding committee. The second hypothesis is that the best algorithm would also award more students than was originally awarded by the real world committee. Both hypothesis were confirmed from the experiment. </w:t>
+      </w:r>
+      <w:r>
+        <w:t xml:space="preserve">  However, as a result of the experiment I found </w:t>
+      </w:r>
+      <w:r>
+        <w:t>that two</w:t>
+      </w:r>
+      <w:bookmarkStart w:id="0" w:name="_GoBack"/>
+      <w:bookmarkEnd w:id="0"/>
+      <w:r>
+        <w:t xml:space="preserve"> of the algorithms consistently underperformed and could be remove safely without any harm to the outcome </w:t>
       </w:r>
       <w:r>
         <w:t>for</w:t>
@@ -1304,14 +1230,9 @@
       <w:r>
         <w:t xml:space="preserve">Matching and optimization algorithms </w:t>
       </w:r>
-      <w:proofErr w:type="gramStart"/>
-      <w:r>
-        <w:t xml:space="preserve">have </w:t>
-      </w:r>
-      <w:r>
-        <w:t xml:space="preserve"> often</w:t>
-      </w:r>
-      <w:proofErr w:type="gramEnd"/>
+      <w:r>
+        <w:t>have often</w:t>
+      </w:r>
       <w:r>
         <w:t xml:space="preserve"> </w:t>
       </w:r>
@@ -1442,17 +1363,561 @@
         <w:t xml:space="preserve"> </w:t>
       </w:r>
       <w:r>
-        <w:t xml:space="preserve">We imagine two groups, a college admissions board and a group of prospective students. The college admissions board has preferences for students and the students have preferences for which college they would like to attend. </w:t>
+        <w:t xml:space="preserve">We imagine two groups, a college admissions board and a group of prospective students. The college admissions board has preferences for students and the students have preferences for which college they would like to attend. The problem that the paper addresses is that colleges will accept more students than necessary because they know students have applied to multiple schools but will only matriculate to their most preferred option </w:t>
+      </w:r>
+      <w:r>
+        <w:fldChar w:fldCharType="begin" w:fldLock="1"/>
+      </w:r>
+      <w:r>
+        <w:instrText>ADDIN CSL_CITATION {"citationItems":[{"id":"ITEM-1","itemData":{"author":[{"dropping-particle":"","family":"Gale, D and Shapley","given":"L.S.","non-dropping-particle":"","parse-names":false,"suffix":""}],"id":"ITEM-1","issued":{"date-parts":[["1960"]]},"title":"College Admissions And The Stability of Marriage","type":"report"},"uris":["http://www.mendeley.com/documents/?uuid=cbd42754-5b44-3a3c-9c2b-97f1933cd1bd"]}],"mendeley":{"formattedCitation":"(Gale, D and Shapley 1960)","plainTextFormattedCitation":"(Gale, D and Shapley 1960)","previouslyFormattedCitation":"(Gale, D and Shapley 1960)"},"properties":{"noteIndex":0},"schema":"https://github.com/citation-style-language/schema/raw/master/csl-citation.json"}</w:instrText>
+      </w:r>
+      <w:r>
+        <w:fldChar w:fldCharType="separate"/>
+      </w:r>
+      <w:r>
+        <w:rPr>
+          <w:noProof/>
+        </w:rPr>
+        <w:t>(Gale, D and Shapley 1960)</w:t>
+      </w:r>
+      <w:r>
+        <w:fldChar w:fldCharType="end"/>
+      </w:r>
+      <w:r>
+        <w:t xml:space="preserve"> The way that the admissions process worked at the time, students were asked to list other colleges they applied for but they have </w:t>
+      </w:r>
+      <w:proofErr w:type="spellStart"/>
+      <w:r>
+        <w:t>incintives</w:t>
+      </w:r>
+      <w:proofErr w:type="spellEnd"/>
+      <w:r>
+        <w:t xml:space="preserve"> to not list them because it might indicate they would prefer somewhere else </w:t>
+      </w:r>
+      <w:r>
+        <w:fldChar w:fldCharType="begin" w:fldLock="1"/>
+      </w:r>
+      <w:r>
+        <w:instrText>ADDIN CSL_CITATION {"citationItems":[{"id":"ITEM-1","itemData":{"author":[{"dropping-particle":"","family":"Gale, D and Shapley","given":"L.S.","non-dropping-particle":"","parse-names":false,"suffix":""}],"id":"ITEM-1","issued":{"date-parts":[["1960"]]},"title":"College Admissions And The Stability of Marriage","type":"report"},"uris":["http://www.mendeley.com/documents/?uuid=cbd42754-5b44-3a3c-9c2b-97f1933cd1bd"]}],"mendeley":{"formattedCitation":"(Gale, D and Shapley 1960)","plainTextFormattedCitation":"(Gale, D and Shapley 1960)","previouslyFormattedCitation":"(Gale, D and Shapley 1960)"},"properties":{"noteIndex":0},"schema":"https://github.com/citation-style-language/schema/raw/master/csl-citation.json"}</w:instrText>
+      </w:r>
+      <w:r>
+        <w:fldChar w:fldCharType="separate"/>
+      </w:r>
+      <w:r>
+        <w:rPr>
+          <w:noProof/>
+        </w:rPr>
+        <w:t>(Gale, D and Shapley 1960)</w:t>
+      </w:r>
+      <w:r>
+        <w:fldChar w:fldCharType="end"/>
+      </w:r>
+      <w:r>
+        <w:t xml:space="preserve"> The paper’s solution was an algorithm that solved this stressful problem. What happens is that the students and colleges openly rank the colleges by their preference. The algorithm tries to match the students and colleges with their highest preferences</w:t>
+      </w:r>
+      <w:r>
+        <w:t xml:space="preserve"> and shows that this matching can be considered “stable</w:t>
+      </w:r>
+      <w:r>
+        <w:t>.</w:t>
+      </w:r>
+      <w:r>
+        <w:t>” They state that “An assignment of applicants to colleges will be called unstable if there are two applicants a and ß who are assigned to colleges A and B respectively, although ß prefers A to B and A prefers ß to a.</w:t>
+      </w:r>
+      <w:r>
+        <w:fldChar w:fldCharType="begin" w:fldLock="1"/>
+      </w:r>
+      <w:r>
+        <w:instrText>ADDIN CSL_CITATION {"citationItems":[{"id":"ITEM-1","itemData":{"author":[{"dropping-particle":"","family":"Gale, D and Shapley","given":"L.S.","non-dropping-particle":"","parse-names":false,"suffix":""}],"id":"ITEM-1","issued":{"date-parts":[["1960"]]},"title":"College Admissions And The Stability of Marriage","type":"report"},"uris":["http://www.mendeley.com/documents/?uuid=cbd42754-5b44-3a3c-9c2b-97f1933cd1bd"]}],"mendeley":{"formattedCitation":"(Gale, D and Shapley 1960)","plainTextFormattedCitation":"(Gale, D and Shapley 1960)","previouslyFormattedCitation":"(Gale, D and Shapley 1960)"},"properties":{"noteIndex":0},"schema":"https://github.com/citation-style-language/schema/raw/master/csl-citation.json"}</w:instrText>
+      </w:r>
+      <w:r>
+        <w:fldChar w:fldCharType="separate"/>
+      </w:r>
+      <w:r>
+        <w:rPr>
+          <w:noProof/>
+        </w:rPr>
+        <w:t>(Gale, D and Shapley 1960)</w:t>
+      </w:r>
+      <w:r>
+        <w:fldChar w:fldCharType="end"/>
+      </w:r>
+      <w:r>
+        <w:t>”</w:t>
+      </w:r>
+      <w:r>
+        <w:t xml:space="preserve"> And if fact, they show that using this algorithm they can avoid </w:t>
+      </w:r>
+      <w:proofErr w:type="spellStart"/>
+      <w:r>
+        <w:t>unstability</w:t>
+      </w:r>
+      <w:proofErr w:type="spellEnd"/>
+      <w:r>
+        <w:t>.</w:t>
+      </w:r>
+      <w:r>
+        <w:t xml:space="preserve"> </w:t>
+      </w:r>
+      <w:r>
+        <w:t xml:space="preserve"> </w:t>
+      </w:r>
+      <w:r>
+        <w:t>To explain how this works, the paper takes about the “Stable Marriage Problem</w:t>
+      </w:r>
+      <w:r>
+        <w:t>(SMP)</w:t>
+      </w:r>
+      <w:r>
+        <w:t xml:space="preserve"> </w:t>
+      </w:r>
+      <w:r>
+        <w:fldChar w:fldCharType="begin" w:fldLock="1"/>
+      </w:r>
+      <w:r>
+        <w:instrText>ADDIN CSL_CITATION {"citationItems":[{"id":"ITEM-1","itemData":{"author":[{"dropping-particle":"","family":"Gale, D and Shapley","given":"L.S.","non-dropping-particle":"","parse-names":false,"suffix":""}],"id":"ITEM-1","issued":{"date-parts":[["1960"]]},"title":"College Admissions And The Stability of Marriage","type":"report"},"uris":["http://www.mendeley.com/documents/?uuid=cbd42754-5b44-3a3c-9c2b-97f1933cd1bd"]}],"mendeley":{"formattedCitation":"(Gale, D and Shapley 1960)","plainTextFormattedCitation":"(Gale, D and Shapley 1960)","previouslyFormattedCitation":"(Gale, D and Shapley 1960)"},"properties":{"noteIndex":0},"schema":"https://github.com/citation-style-language/schema/raw/master/csl-citation.json"}</w:instrText>
+      </w:r>
+      <w:r>
+        <w:fldChar w:fldCharType="separate"/>
+      </w:r>
+      <w:r>
+        <w:rPr>
+          <w:noProof/>
+        </w:rPr>
+        <w:t>(Gale, D and Shapley 1960)</w:t>
+      </w:r>
+      <w:r>
+        <w:fldChar w:fldCharType="end"/>
+      </w:r>
+      <w:r>
+        <w:t xml:space="preserve">.”  </w:t>
+      </w:r>
+    </w:p>
+    <w:p>
+      <w:r>
+        <w:t xml:space="preserve">The SMP consists of rounds of matching with unengaged men asking unengaged women to marry them. If the women has a preference for the man they say “maybe” and otherwise say “no.” In this process, another more preferred suitor could ask for the unengaged women’s hand and would be left without a match. Thus, after the first round, it is possible that some people are left unmatched so the process continues with the unmatched men and will continue until every person has a match after a round. Once everyone has a match after the end of a round, everyone is left with the most preferred match </w:t>
+      </w:r>
+      <w:r>
+        <w:fldChar w:fldCharType="begin" w:fldLock="1"/>
+      </w:r>
+      <w:r>
+        <w:instrText>ADDIN CSL_CITATION {"citationItems":[{"id":"ITEM-1","itemData":{"author":[{"dropping-particle":"","family":"Gale, D and Shapley","given":"L.S.","non-dropping-particle":"","parse-names":false,"suffix":""}],"id":"ITEM-1","issued":{"date-parts":[["1960"]]},"title":"College Admissions And The Stability of Marriage","type":"report"},"uris":["http://www.mendeley.com/documents/?uuid=cbd42754-5b44-3a3c-9c2b-97f1933cd1bd"]}],"mendeley":{"formattedCitation":"(Gale, D and Shapley 1960)","plainTextFormattedCitation":"(Gale, D and Shapley 1960)"},"properties":{"noteIndex":0},"schema":"https://github.com/citation-style-language/schema/raw/master/csl-citation.json"}</w:instrText>
+      </w:r>
+      <w:r>
+        <w:fldChar w:fldCharType="separate"/>
+      </w:r>
+      <w:r>
+        <w:rPr>
+          <w:noProof/>
+        </w:rPr>
+        <w:t>(Gale, D and Shapley 1960)</w:t>
+      </w:r>
+      <w:r>
+        <w:fldChar w:fldCharType="end"/>
+      </w:r>
+      <w:r>
+        <w:t>.</w:t>
+      </w:r>
+    </w:p>
+    <w:p>
+      <w:r>
+        <w:t xml:space="preserve">But Gale and Shapley are not the only people who looked at this algorithm to be used </w:t>
+      </w:r>
+      <w:r>
+        <w:t xml:space="preserve"> for </w:t>
+      </w:r>
+      <w:r>
+        <w:t>school</w:t>
+      </w:r>
+      <w:r>
+        <w:t xml:space="preserve"> admissions </w:t>
+      </w:r>
+      <w:r>
+        <w:fldChar w:fldCharType="begin" w:fldLock="1"/>
+      </w:r>
+      <w:r>
+        <w:instrText>ADDIN CSL_CITATION {"citationItems":[{"id":"ITEM-1","itemData":{"abstract":"Student admissions, for both secondary and higher education in Hungary, are organised by centralised matching schemes. The program for secondary schools is based on the original model and algorithm of Gale and Shapley, which makes this application especially interesting. The program for higher education is more complex; the model has several special features, but the core of the algorithm is the same. Besides presenting these applications, we study one important aspect of the higher education scheme, the solution concept of score-limit. Here, we formulate appropriate stability criteria that take score-limit into account and then we prove that the existing algorithms that are used/have been used produce matchings that are stable according to these criteria. Therefore, we show that the results of Gale and Shapley apply for the generalised model as well, namely, the applicant/college-oriented algorithms produce stable score-limits, moreover these solutions are the best/worst possible stable score-limits for the applicants.","author":[{"dropping-particle":"","family":"Biró","given":"Péter","non-dropping-particle":"","parse-names":false,"suffix":""}],"id":"ITEM-1","issued":{"date-parts":[["0"]]},"title":"Student Admissions in Hungary as Gale and Shapley Envisaged","type":"article-journal"},"uris":["http://www.mendeley.com/documents/?uuid=f2dce66f-f1c7-3861-807a-7a7c18497dae"]},{"id":"ITEM-2","itemData":{"author":[{"dropping-particle":"","family":"Gale, D and Shapley","given":"L.S.","non-dropping-particle":"","parse-names":false,"suffix":""}],"id":"ITEM-2","issued":{"date-parts":[["1960"]]},"title":"College Admissions And The Stability of Marriage","type":"report"},"uris":["http://www.mendeley.com/documents/?uuid=cbd42754-5b44-3a3c-9c2b-97f1933cd1bd"]},{"id":"ITEM-3","itemData":{"abstract":"W e study strategic issues in the Gale-Shapley stable marriage model. In the first part of the paper, we derive the optimal cheating strategy and show that it is not always possible for a woman to recover her women-optimal stable partner from the men-optimal stable matching mechanism when she can only cheat by permuting her preferences. In fact, we show, using simulation, that the chances that a woman can benefit from cheating are slim. In the second part of the paper, we consider a two-sided matching market found in Singapore. We study the matching mechanism used by the Ministry of Education (MOE) in the placement of primary six students in secondary schools, and discuss why the current method has limited success in accommodating the preferences of the students, and the spe-cific needs of the schools (in terms of the \" mix \" of admitted students). Using insights from the first part of the paper, we show that stable matching mechanisms are more appropriate in this matching market and explain why the strategic behavior of the students need not be a major concern.","author":[{"dropping-particle":"","family":"Teo","given":"Chung-Piaw","non-dropping-particle":"","parse-names":false,"suffix":""},{"dropping-particle":"","family":"Sethuraman","given":"Jay","non-dropping-particle":"","parse-names":false,"suffix":""},{"dropping-particle":"","family":"Tan","given":"Wee-Peng","non-dropping-particle":"","parse-names":false,"suffix":""}],"id":"ITEM-3","issued":{"date-parts":[["0"]]},"title":"Gale-Shapley Stable Marriage Problem Revisited: Strategic Issues and Applications","type":"article-journal"},"uris":["http://www.mendeley.com/documents/?uuid=bc78bfe3-ac71-3862-9223-3208f23235cf"]}],"mendeley":{"formattedCitation":"(Biró 2018; Gale, D and Shapley 1960; Teo, Sethuraman, and Tan 2018)","manualFormatting":"(Biró 2018;   Teo, Sethuraman, and Tan 2018)","plainTextFormattedCitation":"(Biró 2018; Gale, D and Shapley 1960; Teo, Sethuraman, and Tan 2018)","previouslyFormattedCitation":"(Biró 2018; Gale, D and Shapley 1960; Teo, Sethuraman, and Tan 2018)"},"properties":{"noteIndex":0},"schema":"https://github.com/citation-style-language/schema/raw/master/csl-citation.json"}</w:instrText>
+      </w:r>
+      <w:r>
+        <w:fldChar w:fldCharType="separate"/>
+      </w:r>
+      <w:r>
+        <w:rPr>
+          <w:noProof/>
+        </w:rPr>
+        <w:t xml:space="preserve">(Biró 2018; </w:t>
+      </w:r>
+      <w:r>
+        <w:rPr>
+          <w:noProof/>
+        </w:rPr>
+        <w:t xml:space="preserve"> </w:t>
+      </w:r>
+      <w:r>
+        <w:rPr>
+          <w:noProof/>
+        </w:rPr>
+        <w:t xml:space="preserve"> Teo, Sethuraman, and Tan 2018)</w:t>
+      </w:r>
+      <w:r>
+        <w:fldChar w:fldCharType="end"/>
+      </w:r>
+      <w:r>
+        <w:t xml:space="preserve"> </w:t>
+      </w:r>
+      <w:r>
+        <w:t>Brio looks at matching in Hungary which has a centralized system for matching.</w:t>
+      </w:r>
+      <w:r>
+        <w:fldChar w:fldCharType="begin" w:fldLock="1"/>
+      </w:r>
+      <w:r>
+        <w:instrText>ADDIN CSL_CITATION {"citationItems":[{"id":"ITEM-1","itemData":{"abstract":"Student admissions, for both secondary and higher education in Hungary, are organised by centralised matching schemes. The program for secondary schools is based on the original model and algorithm of Gale and Shapley, which makes this application especially interesting. The program for higher education is more complex; the model has several special features, but the core of the algorithm is the same. Besides presenting these applications, we study one important aspect of the higher education scheme, the solution concept of score-limit. Here, we formulate appropriate stability criteria that take score-limit into account and then we prove that the existing algorithms that are used/have been used produce matchings that are stable according to these criteria. Therefore, we show that the results of Gale and Shapley apply for the generalised model as well, namely, the applicant/college-oriented algorithms produce stable score-limits, moreover these solutions are the best/worst possible stable score-limits for the applicants.","author":[{"dropping-particle":"","family":"Biró","given":"Péter","non-dropping-particle":"","parse-names":false,"suffix":""}],"id":"ITEM-1","issued":{"date-parts":[["0"]]},"title":"Student Admissions in Hungary as Gale and Shapley Envisaged","type":"article-journal"},"uris":["http://www.mendeley.com/documents/?uuid=f2dce66f-f1c7-3861-807a-7a7c18497dae"]}],"mendeley":{"formattedCitation":"(Biró 2018)","plainTextFormattedCitation":"(Biró 2018)","previouslyFormattedCitation":"(Biró 2018)"},"properties":{"noteIndex":0},"schema":"https://github.com/citation-style-language/schema/raw/master/csl-citation.json"}</w:instrText>
+      </w:r>
+      <w:r>
+        <w:fldChar w:fldCharType="separate"/>
+      </w:r>
+      <w:r>
+        <w:rPr>
+          <w:noProof/>
+        </w:rPr>
+        <w:t>(Biró 2018)</w:t>
+      </w:r>
+      <w:r>
+        <w:fldChar w:fldCharType="end"/>
+      </w:r>
+      <w:r>
+        <w:t xml:space="preserve"> The goal of this paper was to verify that the matchings are stable </w:t>
+      </w:r>
+      <w:r>
+        <w:fldChar w:fldCharType="begin" w:fldLock="1"/>
+      </w:r>
+      <w:r>
+        <w:instrText>ADDIN CSL_CITATION {"citationItems":[{"id":"ITEM-1","itemData":{"abstract":"Student admissions, for both secondary and higher education in Hungary, are organised by centralised matching schemes. The program for secondary schools is based on the original model and algorithm of Gale and Shapley, which makes this application especially interesting. The program for higher education is more complex; the model has several special features, but the core of the algorithm is the same. Besides presenting these applications, we study one important aspect of the higher education scheme, the solution concept of score-limit. Here, we formulate appropriate stability criteria that take score-limit into account and then we prove that the existing algorithms that are used/have been used produce matchings that are stable according to these criteria. Therefore, we show that the results of Gale and Shapley apply for the generalised model as well, namely, the applicant/college-oriented algorithms produce stable score-limits, moreover these solutions are the best/worst possible stable score-limits for the applicants.","author":[{"dropping-particle":"","family":"Biró","given":"Péter","non-dropping-particle":"","parse-names":false,"suffix":""}],"id":"ITEM-1","issued":{"date-parts":[["0"]]},"title":"Student Admissions in Hungary as Gale and Shapley Envisaged","type":"article-journal"},"uris":["http://www.mendeley.com/documents/?uuid=f2dce66f-f1c7-3861-807a-7a7c18497dae"]}],"mendeley":{"formattedCitation":"(Biró 2018)","plainTextFormattedCitation":"(Biró 2018)","previouslyFormattedCitation":"(Biró 2018)"},"properties":{"noteIndex":0},"schema":"https://github.com/citation-style-language/schema/raw/master/csl-citation.json"}</w:instrText>
+      </w:r>
+      <w:r>
+        <w:fldChar w:fldCharType="separate"/>
+      </w:r>
+      <w:r>
+        <w:rPr>
+          <w:noProof/>
+        </w:rPr>
+        <w:t>(Biró 2018)</w:t>
+      </w:r>
+      <w:r>
+        <w:fldChar w:fldCharType="end"/>
+      </w:r>
+      <w:r>
+        <w:t xml:space="preserve">. Teo et al look into the school assignment process in Singapore </w:t>
+      </w:r>
+      <w:r>
+        <w:fldChar w:fldCharType="begin" w:fldLock="1"/>
+      </w:r>
+      <w:r>
+        <w:instrText>ADDIN CSL_CITATION {"citationItems":[{"id":"ITEM-1","itemData":{"abstract":"W e study strategic issues in the Gale-Shapley stable marriage model. In the first part of the paper, we derive the optimal cheating strategy and show that it is not always possible for a woman to recover her women-optimal stable partner from the men-optimal stable matching mechanism when she can only cheat by permuting her preferences. In fact, we show, using simulation, that the chances that a woman can benefit from cheating are slim. In the second part of the paper, we consider a two-sided matching market found in Singapore. We study the matching mechanism used by the Ministry of Education (MOE) in the placement of primary six students in secondary schools, and discuss why the current method has limited success in accommodating the preferences of the students, and the spe-cific needs of the schools (in terms of the \" mix \" of admitted students). Using insights from the first part of the paper, we show that stable matching mechanisms are more appropriate in this matching market and explain why the strategic behavior of the students need not be a major concern.","author":[{"dropping-particle":"","family":"Teo","given":"Chung-Piaw","non-dropping-particle":"","parse-names":false,"suffix":""},{"dropping-particle":"","family":"Sethuraman","given":"Jay","non-dropping-particle":"","parse-names":false,"suffix":""},{"dropping-particle":"","family":"Tan","given":"Wee-Peng","non-dropping-particle":"","parse-names":false,"suffix":""}],"id":"ITEM-1","issued":{"date-parts":[["0"]]},"title":"Gale-Shapley Stable Marriage Problem Revisited: Strategic Issues and Applications","type":"article-journal"},"uris":["http://www.mendeley.com/documents/?uuid=bc78bfe3-ac71-3862-9223-3208f23235cf"]}],"mendeley":{"formattedCitation":"(Teo, Sethuraman, and Tan 2018)","plainTextFormattedCitation":"(Teo, Sethuraman, and Tan 2018)","previouslyFormattedCitation":"(Teo, Sethuraman, and Tan 2018)"},"properties":{"noteIndex":0},"schema":"https://github.com/citation-style-language/schema/raw/master/csl-citation.json"}</w:instrText>
+      </w:r>
+      <w:r>
+        <w:fldChar w:fldCharType="separate"/>
+      </w:r>
+      <w:r>
+        <w:rPr>
+          <w:noProof/>
+        </w:rPr>
+        <w:t>(Teo, Sethuraman, and Tan 2018)</w:t>
+      </w:r>
+      <w:r>
+        <w:fldChar w:fldCharType="end"/>
+      </w:r>
+      <w:r>
+        <w:t xml:space="preserve">. They find that the current process </w:t>
+      </w:r>
+      <w:r>
+        <w:t xml:space="preserve">in Singapore </w:t>
+      </w:r>
+      <w:r>
+        <w:t>is not optimal and how the algorith</w:t>
+      </w:r>
+      <w:r>
+        <w:t>m can better match the students</w:t>
+      </w:r>
+      <w:r>
+        <w:t xml:space="preserve"> </w:t>
+      </w:r>
+      <w:r>
+        <w:fldChar w:fldCharType="begin" w:fldLock="1"/>
+      </w:r>
+      <w:r>
+        <w:instrText>ADDIN CSL_CITATION {"citationItems":[{"id":"ITEM-1","itemData":{"abstract":"W e study strategic issues in the Gale-Shapley stable marriage model. In the first part of the paper, we derive the optimal cheating strategy and show that it is not always possible for a woman to recover her women-optimal stable partner from the men-optimal stable matching mechanism when she can only cheat by permuting her preferences. In fact, we show, using simulation, that the chances that a woman can benefit from cheating are slim. In the second part of the paper, we consider a two-sided matching market found in Singapore. We study the matching mechanism used by the Ministry of Education (MOE) in the placement of primary six students in secondary schools, and discuss why the current method has limited success in accommodating the preferences of the students, and the spe-cific needs of the schools (in terms of the \" mix \" of admitted students). Using insights from the first part of the paper, we show that stable matching mechanisms are more appropriate in this matching market and explain why the strategic behavior of the students need not be a major concern.","author":[{"dropping-particle":"","family":"Teo","given":"Chung-Piaw","non-dropping-particle":"","parse-names":false,"suffix":""},{"dropping-particle":"","family":"Sethuraman","given":"Jay","non-dropping-particle":"","parse-names":false,"suffix":""},{"dropping-particle":"","family":"Tan","given":"Wee-Peng","non-dropping-particle":"","parse-names":false,"suffix":""}],"id":"ITEM-1","issued":{"date-parts":[["0"]]},"title":"Gale-Shapley Stable Marriage Problem Revisited: Strategic Issues and Applications","type":"article-journal"},"uris":["http://www.mendeley.com/documents/?uuid=bc78bfe3-ac71-3862-9223-3208f23235cf"]}],"mendeley":{"formattedCitation":"(Teo, Sethuraman, and Tan 2018)","plainTextFormattedCitation":"(Teo, Sethuraman, and Tan 2018)","previouslyFormattedCitation":"(Teo, Sethuraman, and Tan 2018)"},"properties":{"noteIndex":0},"schema":"https://github.com/citation-style-language/schema/raw/master/csl-citation.json"}</w:instrText>
+      </w:r>
+      <w:r>
+        <w:fldChar w:fldCharType="separate"/>
+      </w:r>
+      <w:r>
+        <w:rPr>
+          <w:noProof/>
+        </w:rPr>
+        <w:t>(Teo, Sethuraman, and Tan 2018)</w:t>
+      </w:r>
+      <w:r>
+        <w:fldChar w:fldCharType="end"/>
+      </w:r>
+      <w:r>
+        <w:t xml:space="preserve"> which was the original contention of the 1960 paper by Gale and Shapley. </w:t>
+      </w:r>
+    </w:p>
+    <w:p>
+      <w:r>
+        <w:t xml:space="preserve">However, </w:t>
+      </w:r>
+      <w:r>
+        <w:t xml:space="preserve">later </w:t>
+      </w:r>
+      <w:r>
+        <w:t>Alvin Roth has noted that “some important properties of the problem of the marriage problem, do not, as previously believed, carry over to the college admission problem.”</w:t>
+      </w:r>
+      <w:r>
+        <w:fldChar w:fldCharType="begin" w:fldLock="1"/>
+      </w:r>
+      <w:r>
+        <w:instrText>ADDIN CSL_CITATION {"citationItems":[{"id":"ITEM-1","itemData":{"author":[{"dropping-particle":"","family":"Roth","given":"","non-dropping-particle":"","parse-names":false,"suffix":""},{"dropping-particle":"","family":"Sotomayor","given":"A E","non-dropping-particle":"","parse-names":false,"suffix":""}],"container-title":"Econometrica","id":"ITEM-1","issue":"3","issued":{"date-parts":[["1989"]]},"title":"The College Admissions Problem Revisted","type":"article-journal","volume":"57"},"uris":["http://www.mendeley.com/documents/?uuid=b86fa5f6-730e-355c-8ef2-c21efa89fdcf","http://www.mendeley.com/documents/?uuid=0c96ab0a-9e59-410b-bad4-3e245d21cb24"]}],"mendeley":{"formattedCitation":"(Roth and Sotomayor 1989)","plainTextFormattedCitation":"(Roth and Sotomayor 1989)","previouslyFormattedCitation":"(Roth and Sotomayor 1989)"},"properties":{"noteIndex":0},"schema":"https://github.com/citation-style-language/schema/raw/master/csl-citation.json"}</w:instrText>
+      </w:r>
+      <w:r>
+        <w:fldChar w:fldCharType="separate"/>
+      </w:r>
+      <w:r>
+        <w:rPr>
+          <w:noProof/>
+        </w:rPr>
+        <w:t>(Roth and Sotomayor 1989)</w:t>
+      </w:r>
+      <w:r>
+        <w:fldChar w:fldCharType="end"/>
+      </w:r>
+      <w:r>
+        <w:t xml:space="preserve"> His work improving upon the </w:t>
+      </w:r>
+      <w:r>
+        <w:t>solution</w:t>
+      </w:r>
+      <w:r>
+        <w:t xml:space="preserve"> was why he </w:t>
+      </w:r>
+      <w:r>
+        <w:t>share</w:t>
+      </w:r>
+      <w:r>
+        <w:t>d</w:t>
+      </w:r>
+      <w:r>
+        <w:t xml:space="preserve"> the award</w:t>
+      </w:r>
+      <w:r>
+        <w:t xml:space="preserve"> the Nobel Prize also. </w:t>
+      </w:r>
+      <w:r>
+        <w:fldChar w:fldCharType="begin" w:fldLock="1"/>
+      </w:r>
+      <w:r>
+        <w:instrText>ADDIN CSL_CITATION {"citationItems":[{"id":"ITEM-1","itemData":{"URL":"https://www.nobelprize.org/nobel_prizes/economic-sciences/laureates/2012/press.html","accessed":{"date-parts":[["2018","7","10"]]},"author":[{"dropping-particle":"","family":"The Royal Swedish Academy of Sciences","given":"","non-dropping-particle":"","parse-names":false,"suffix":""}],"container-title":"Nobelprize.org","id":"ITEM-1","issued":{"date-parts":[["2002"]]},"title":"The prize in economic sciences 2002 - press release","type":"webpage"},"uris":["http://www.mendeley.com/documents/?uuid=fd7ee710-a7b1-3569-b49b-dad6b73fd582"]}],"mendeley":{"formattedCitation":"(The Royal Swedish Academy of Sciences 2002)","plainTextFormattedCitation":"(The Royal Swedish Academy of Sciences 2002)","previouslyFormattedCitation":"(The Royal Swedish Academy of Sciences 2002)"},"properties":{"noteIndex":0},"schema":"https://github.com/citation-style-language/schema/raw/master/csl-citation.json"}</w:instrText>
+      </w:r>
+      <w:r>
+        <w:fldChar w:fldCharType="separate"/>
+      </w:r>
+      <w:r>
+        <w:rPr>
+          <w:noProof/>
+        </w:rPr>
+        <w:t>(The Royal Swedish Academy of Sciences 2002)</w:t>
+      </w:r>
+      <w:r>
+        <w:fldChar w:fldCharType="end"/>
+      </w:r>
+      <w:r>
+        <w:t xml:space="preserve"> </w:t>
+      </w:r>
+    </w:p>
+    <w:p>
+      <w:r>
+        <w:t>The Stable Marriage Problem</w:t>
+      </w:r>
+      <w:r>
+        <w:t xml:space="preserve"> is similar to the matching system for our scholarship awarding system</w:t>
+      </w:r>
+      <w:r>
+        <w:t xml:space="preserve"> but there are some important differences</w:t>
+      </w:r>
+      <w:r>
+        <w:t xml:space="preserve">. The algorithms all take into account that students prefer the scholarships with the most money and the awarding groups will have preferences for whom they want to award. However, the end result of the Stable Marriage problem is that sides are matched. But in a scholarship awarding situation, a student can be awarded more than one scholarship and crowd out other qualified candidates if there aren’t any interventions. This could lead to inequity in the </w:t>
+      </w:r>
+      <w:r>
+        <w:t>result</w:t>
+      </w:r>
+      <w:r>
+        <w:t xml:space="preserve">. </w:t>
+      </w:r>
+      <w:r>
+        <w:t>This is a type of resource allocation problem.</w:t>
+      </w:r>
+      <w:r>
+        <w:t xml:space="preserve"> </w:t>
+      </w:r>
+    </w:p>
+    <w:p/>
+    <w:p>
+      <w:r>
+        <w:t xml:space="preserve">Matching algorithms can also lead to considerations of resource allocations. In the Stable Marriage Problem, the final goal is not any type of end allocation only that the final result will be stable.  </w:t>
+      </w:r>
+      <w:r>
+        <w:t xml:space="preserve"> </w:t>
+      </w:r>
+      <w:proofErr w:type="spellStart"/>
+      <w:r>
+        <w:t>Belloni</w:t>
+      </w:r>
+      <w:proofErr w:type="spellEnd"/>
+      <w:r>
+        <w:t xml:space="preserve"> et al look at the consequences of scholarship allocation on the college admissions process. </w:t>
+      </w:r>
+      <w:r>
+        <w:t>Their</w:t>
+      </w:r>
+      <w:r>
+        <w:t xml:space="preserve"> paper looks at the process of awarding a scholarship </w:t>
+      </w:r>
+      <w:r>
+        <w:t xml:space="preserve">as </w:t>
+      </w:r>
+      <w:r>
+        <w:t xml:space="preserve">a price discrimination problem </w:t>
+      </w:r>
+      <w:r>
+        <w:fldChar w:fldCharType="begin" w:fldLock="1"/>
+      </w:r>
+      <w:r>
+        <w:instrText>ADDIN CSL_CITATION {"citationItems":[{"id":"ITEM-1","itemData":{"DOI":"10.1287/xxxx.0000.0000","abstract":"Each year in the post-secondary education industry schools offers admission to nearly 3 million new students and scholarships totalling nearly $100 billion. This problem represents a huge, previously understudied targeted marketing and price discrimination problem. This paper provides a solution tailored to this problem. This solution accounts for the key distinguishing feature of this industry–schools value the average features of the matriculating students such as percent female, percent from different regions of the world, average test scores, and average GPA. This goal to achieve a class with a desirable set of average characteristics greatly complicates the optimization problem and doesn't allow the application of standard approaches. We develop a new approach that solves this more complex optimization problem and also accounts for the Optimizer's Curse. In order to avoid the computationally untractable task of provably solving for the optimal policy, we calculate sharp upper bounds on the value of the optimal solution, which informs a heuristic search algorithm for feasible solutions. We then use conservative confidence intervals for the value of any policy to examine whether it is statistically distinguishable from the value of the optimal solution or other solutions. We test the approach in a field study of an MBA scholarship process and implement adjusted scholarship decisions. We demonstrate the methodology can generate statistically significant improvements over current management decisions and policies that are statistically indistinguishable from the true optimal solution. By comparing our solution to what management would do on its own, we provide insight into the nature of mistakes management made in this complex decision environment.","author":[{"dropping-particle":"","family":"Belloni","given":"Alexandre","non-dropping-particle":"","parse-names":false,"suffix":""},{"dropping-particle":"","family":"Lovett","given":"Mitchell J","non-dropping-particle":"","parse-names":false,"suffix":""},{"dropping-particle":"","family":"Boulding","given":"William","non-dropping-particle":"","parse-names":false,"suffix":""},{"dropping-particle":"","family":"Staelin","given":"Richard","non-dropping-particle":"","parse-names":false,"suffix":""}],"id":"ITEM-1","issued":{"date-parts":[["0"]]},"title":"Optimal Admission and Scholarship Decisions: Choosing Customized Marketing Offers to Attract a Desirable Mix of Customers","type":"article-journal"},"uris":["http://www.mendeley.com/documents/?uuid=ed32c1e8-bc49-3898-aad7-d3ba1326632f"]}],"mendeley":{"formattedCitation":"(Belloni et al. 2018)","plainTextFormattedCitation":"(Belloni et al. 2018)","previouslyFormattedCitation":"(Belloni et al. 2018)"},"properties":{"noteIndex":0},"schema":"https://github.com/citation-style-language/schema/raw/master/csl-citation.json"}</w:instrText>
+      </w:r>
+      <w:r>
+        <w:fldChar w:fldCharType="separate"/>
+      </w:r>
+      <w:r>
+        <w:rPr>
+          <w:noProof/>
+        </w:rPr>
+        <w:t>(Belloni et al. 2018)</w:t>
+      </w:r>
+      <w:r>
+        <w:fldChar w:fldCharType="end"/>
+      </w:r>
+      <w:r>
+        <w:t xml:space="preserve"> </w:t>
+      </w:r>
+      <w:r>
+        <w:t xml:space="preserve"> </w:t>
+      </w:r>
+      <w:r>
+        <w:t xml:space="preserve">This paper looks at an algorithm that is matching students by optimizing their useful characteristics for the University such as race and gender. </w:t>
+      </w:r>
+      <w:r>
+        <w:t xml:space="preserve">Thus, they are trying to maximum the money in such a way that the student will be </w:t>
+      </w:r>
+      <w:r>
+        <w:t>enticed</w:t>
+      </w:r>
+      <w:r>
+        <w:t xml:space="preserve"> to </w:t>
+      </w:r>
+      <w:r>
+        <w:t xml:space="preserve">commit to their institution. Unlike the Stable Marriage Problem, this is more of a one side matching where the institution is trying to create an economic tension for those who best fit to the University’s goal. It is the institution trying to create a preference for the students they desire the most. </w:t>
+      </w:r>
+    </w:p>
+    <w:p>
+      <w:r>
+        <w:t xml:space="preserve">What is interesting about </w:t>
+      </w:r>
+      <w:proofErr w:type="spellStart"/>
+      <w:r>
+        <w:t>Belloni</w:t>
+      </w:r>
+      <w:proofErr w:type="spellEnd"/>
+      <w:r>
+        <w:t xml:space="preserve"> et </w:t>
+      </w:r>
+      <w:proofErr w:type="spellStart"/>
+      <w:r>
+        <w:t>al’s</w:t>
+      </w:r>
+      <w:proofErr w:type="spellEnd"/>
+      <w:r>
+        <w:t xml:space="preserve"> paper is that it</w:t>
+      </w:r>
+      <w:r>
+        <w:t xml:space="preserve"> look</w:t>
+      </w:r>
+      <w:r>
+        <w:t>ed</w:t>
+      </w:r>
+      <w:r>
+        <w:t xml:space="preserve"> beyond the matching problem and look at the distribution of the group as a whole as part of the problem needed to be understood. </w:t>
+      </w:r>
+      <w:r>
+        <w:t>What is similar to this paper’s research agenda is that the</w:t>
+      </w:r>
+      <w:r>
+        <w:t xml:space="preserve"> schools look</w:t>
+      </w:r>
+      <w:r>
+        <w:t>ed</w:t>
+      </w:r>
+      <w:r>
+        <w:t xml:space="preserve"> at the final averages of the student body to be part of the judgement of how well the optimization has performed. </w:t>
+      </w:r>
+      <w:r>
+        <w:fldChar w:fldCharType="begin" w:fldLock="1"/>
+      </w:r>
+      <w:r>
+        <w:instrText>ADDIN CSL_CITATION {"citationItems":[{"id":"ITEM-1","itemData":{"DOI":"10.1287/xxxx.0000.0000","abstract":"Each year in the post-secondary education industry schools offers admission to nearly 3 million new students and scholarships totalling nearly $100 billion. This problem represents a huge, previously understudied targeted marketing and price discrimination problem. This paper provides a solution tailored to this problem. This solution accounts for the key distinguishing feature of this industry–schools value the average features of the matriculating students such as percent female, percent from different regions of the world, average test scores, and average GPA. This goal to achieve a class with a desirable set of average characteristics greatly complicates the optimization problem and doesn't allow the application of standard approaches. We develop a new approach that solves this more complex optimization problem and also accounts for the Optimizer's Curse. In order to avoid the computationally untractable task of provably solving for the optimal policy, we calculate sharp upper bounds on the value of the optimal solution, which informs a heuristic search algorithm for feasible solutions. We then use conservative confidence intervals for the value of any policy to examine whether it is statistically distinguishable from the value of the optimal solution or other solutions. We test the approach in a field study of an MBA scholarship process and implement adjusted scholarship decisions. We demonstrate the methodology can generate statistically significant improvements over current management decisions and policies that are statistically indistinguishable from the true optimal solution. By comparing our solution to what management would do on its own, we provide insight into the nature of mistakes management made in this complex decision environment.","author":[{"dropping-particle":"","family":"Belloni","given":"Alexandre","non-dropping-particle":"","parse-names":false,"suffix":""},{"dropping-particle":"","family":"Lovett","given":"Mitchell J","non-dropping-particle":"","parse-names":false,"suffix":""},{"dropping-particle":"","family":"Boulding","given":"William","non-dropping-particle":"","parse-names":false,"suffix":""},{"dropping-particle":"","family":"Staelin","given":"Richard","non-dropping-particle":"","parse-names":false,"suffix":""}],"id":"ITEM-1","issued":{"date-parts":[["0"]]},"title":"Optimal Admission and Scholarship Decisions: Choosing Customized Marketing Offers to Attract a Desirable Mix of Customers","type":"article-journal"},"uris":["http://www.mendeley.com/documents/?uuid=ed32c1e8-bc49-3898-aad7-d3ba1326632f"]}],"mendeley":{"formattedCitation":"(Belloni et al. 2018)","plainTextFormattedCitation":"(Belloni et al. 2018)","previouslyFormattedCitation":"(Belloni et al. 2018)"},"properties":{"noteIndex":0},"schema":"https://github.com/citation-style-language/schema/raw/master/csl-citation.json"}</w:instrText>
+      </w:r>
+      <w:r>
+        <w:fldChar w:fldCharType="separate"/>
+      </w:r>
+      <w:r>
+        <w:rPr>
+          <w:noProof/>
+        </w:rPr>
+        <w:t>(Belloni et al. 2018)</w:t>
+      </w:r>
+      <w:r>
+        <w:fldChar w:fldCharType="end"/>
+      </w:r>
+      <w:r>
+        <w:t xml:space="preserve"> In our algorithms, we are doing seven different matching strategies and looking at the final results to see which results in the </w:t>
       </w:r>
       <w:proofErr w:type="gramStart"/>
       <w:r>
-        <w:t xml:space="preserve">The problem that the paper addresses is that colleges will accept more students than necessary because they know students have applied to multiple schools but will only matriculate to their most preferred option </w:t>
+        <w:t>most fair</w:t>
+      </w:r>
+      <w:proofErr w:type="gramEnd"/>
+      <w:r>
+        <w:t xml:space="preserve"> distribution. </w:t>
+      </w:r>
+    </w:p>
+    <w:p>
+      <w:r>
+        <w:t xml:space="preserve">However, the most interesting and relevant to this paper is </w:t>
+      </w:r>
+      <w:proofErr w:type="spellStart"/>
+      <w:r>
+        <w:t>Rachmawati’s</w:t>
+      </w:r>
+      <w:proofErr w:type="spellEnd"/>
+      <w:r>
+        <w:t xml:space="preserve"> 2017 paper on matching student to scholarships at the University of Oklahoma. </w:t>
       </w:r>
       <w:r>
         <w:fldChar w:fldCharType="begin" w:fldLock="1"/>
       </w:r>
       <w:r>
-        <w:instrText>ADDIN CSL_CITATION {"citationItems":[{"id":"ITEM-1","itemData":{"author":[{"dropping-particle":"","family":"Gale, D and Shapley","given":"L.S.","non-dropping-particle":"","parse-names":false,"suffix":""}],"id":"ITEM-1","issued":{"date-parts":[["1960"]]},"title":"College Admissions And The Stability of Marriage","type":"report"},"uris":["http://www.mendeley.com/documents/?uuid=cbd42754-5b44-3a3c-9c2b-97f1933cd1bd"]}],"mendeley":{"formattedCitation":"(Gale, D and Shapley 1960)","plainTextFormattedCitation":"(Gale, D and Shapley 1960)","previouslyFormattedCitation":"(Gale, D and Shapley 1960)"},"properties":{"noteIndex":0},"schema":"https://github.com/citation-style-language/schema/raw/master/csl-citation.json"}</w:instrText>
+        <w:instrText>ADDIN CSL_CITATION {"citationItems":[{"id":"ITEM-1","itemData":{"author":[{"dropping-particle":"","family":"Rachmawati","given":"Sekar Rizky","non-dropping-particle":"","parse-names":false,"suffix":""}],"id":"ITEM-1","issued":{"date-parts":[["2017"]]},"title":"UNIVERSITY OF OKLAHOMA GRADUATE COLLEGE SCHOLARSHIP-STUDENT MATCHING PROCESS OPTIMIZATION","type":"thesis"},"uris":["http://www.mendeley.com/documents/?uuid=5b20e01a-9844-37cc-8d5d-0ca29e7a8799"]}],"mendeley":{"formattedCitation":"(Rachmawati 2017)","plainTextFormattedCitation":"(Rachmawati 2017)","previouslyFormattedCitation":"(Rachmawati 2017)"},"properties":{"noteIndex":0},"schema":"https://github.com/citation-style-language/schema/raw/master/csl-citation.json"}</w:instrText>
       </w:r>
       <w:r>
         <w:fldChar w:fldCharType="separate"/>
@@ -1461,27 +1926,30 @@
         <w:rPr>
           <w:noProof/>
         </w:rPr>
-        <w:t>(Gale, D and Shapley 1960)</w:t>
+        <w:t>(Rachmawati 2017)</w:t>
       </w:r>
       <w:r>
         <w:fldChar w:fldCharType="end"/>
       </w:r>
       <w:r>
-        <w:t xml:space="preserve"> The way that the admissions process worked at the time, students were asked to list other colleges they applied for but they have </w:t>
-      </w:r>
-      <w:proofErr w:type="spellStart"/>
-      <w:r>
-        <w:t>incintives</w:t>
-      </w:r>
-      <w:proofErr w:type="spellEnd"/>
-      <w:r>
-        <w:t xml:space="preserve"> to not list them because it might indicate they would prefer somewhere else </w:t>
+        <w:t xml:space="preserve">. </w:t>
+      </w:r>
+      <w:r>
+        <w:t xml:space="preserve"> </w:t>
+      </w:r>
+      <w:proofErr w:type="spellStart"/>
+      <w:r>
+        <w:t>Rachmawati</w:t>
+      </w:r>
+      <w:proofErr w:type="spellEnd"/>
+      <w:r>
+        <w:t xml:space="preserve"> “focuses on how to optimize the matching of scholarships and students, taking into consideration the requirements of the scholarship and the credentials of students who are applying for the scholarship </w:t>
       </w:r>
       <w:r>
         <w:fldChar w:fldCharType="begin" w:fldLock="1"/>
       </w:r>
       <w:r>
-        <w:instrText>ADDIN CSL_CITATION {"citationItems":[{"id":"ITEM-1","itemData":{"author":[{"dropping-particle":"","family":"Gale, D and Shapley","given":"L.S.","non-dropping-particle":"","parse-names":false,"suffix":""}],"id":"ITEM-1","issued":{"date-parts":[["1960"]]},"title":"College Admissions And The Stability of Marriage","type":"report"},"uris":["http://www.mendeley.com/documents/?uuid=cbd42754-5b44-3a3c-9c2b-97f1933cd1bd"]}],"mendeley":{"formattedCitation":"(Gale, D and Shapley 1960)","plainTextFormattedCitation":"(Gale, D and Shapley 1960)","previouslyFormattedCitation":"(Gale, D and Shapley 1960)"},"properties":{"noteIndex":0},"schema":"https://github.com/citation-style-language/schema/raw/master/csl-citation.json"}</w:instrText>
+        <w:instrText>ADDIN CSL_CITATION {"citationItems":[{"id":"ITEM-1","itemData":{"author":[{"dropping-particle":"","family":"Rachmawati","given":"Sekar Rizky","non-dropping-particle":"","parse-names":false,"suffix":""}],"id":"ITEM-1","issued":{"date-parts":[["2017"]]},"title":"UNIVERSITY OF OKLAHOMA GRADUATE COLLEGE SCHOLARSHIP-STUDENT MATCHING PROCESS OPTIMIZATION","type":"thesis"},"uris":["http://www.mendeley.com/documents/?uuid=5b20e01a-9844-37cc-8d5d-0ca29e7a8799"]}],"mendeley":{"formattedCitation":"(Rachmawati 2017)","plainTextFormattedCitation":"(Rachmawati 2017)","previouslyFormattedCitation":"(Rachmawati 2017)"},"properties":{"noteIndex":0},"schema":"https://github.com/citation-style-language/schema/raw/master/csl-citation.json"}</w:instrText>
       </w:r>
       <w:r>
         <w:fldChar w:fldCharType="separate"/>
@@ -1490,712 +1958,48 @@
         <w:rPr>
           <w:noProof/>
         </w:rPr>
-        <w:t>(Gale, D and Shapley 1960)</w:t>
+        <w:t>(Rachmawati 2017)</w:t>
       </w:r>
       <w:r>
         <w:fldChar w:fldCharType="end"/>
       </w:r>
       <w:r>
-        <w:t xml:space="preserve"> The paper’s solution was an algorithm that solved this stressful problem.</w:t>
-      </w:r>
-      <w:proofErr w:type="gramEnd"/>
-      <w:r>
-        <w:t xml:space="preserve"> What happens is that the students and colleges openly rank the colleges by their preference. The algorithm tries to match the students and colleges with their highest preferences</w:t>
-      </w:r>
-      <w:r>
-        <w:t xml:space="preserve"> and shows that this matching </w:t>
-      </w:r>
-      <w:proofErr w:type="gramStart"/>
-      <w:r>
-        <w:t>can be considered</w:t>
-      </w:r>
-      <w:proofErr w:type="gramEnd"/>
-      <w:r>
-        <w:t xml:space="preserve"> “stable</w:t>
-      </w:r>
-      <w:r>
-        <w:t>.</w:t>
-      </w:r>
-      <w:r>
-        <w:t>” They state that “</w:t>
-      </w:r>
-      <w:r>
-        <w:t>An assignment of applicants to colleges will be</w:t>
-      </w:r>
-      <w:r>
-        <w:t xml:space="preserve"> </w:t>
-      </w:r>
-      <w:r>
-        <w:t xml:space="preserve">called unstable if there are two applicants </w:t>
-      </w:r>
-      <w:proofErr w:type="gramStart"/>
-      <w:r>
-        <w:t>a and</w:t>
-      </w:r>
-      <w:proofErr w:type="gramEnd"/>
-      <w:r>
-        <w:t xml:space="preserve"> ß who are</w:t>
-      </w:r>
-      <w:r>
-        <w:t xml:space="preserve"> </w:t>
-      </w:r>
-      <w:r>
-        <w:t>assigned to colleges A and B respectively, although ß prefers</w:t>
-      </w:r>
-      <w:r>
-        <w:t xml:space="preserve"> </w:t>
-      </w:r>
-      <w:r>
-        <w:t>A to B and A prefers ß to a.</w:t>
-      </w:r>
-      <w:r>
-        <w:fldChar w:fldCharType="begin" w:fldLock="1"/>
-      </w:r>
-      <w:r>
-        <w:instrText>ADDIN CSL_CITATION {"citationItems":[{"id":"ITEM-1","itemData":{"author":[{"dropping-particle":"","family":"Gale, D and Shapley","given":"L.S.","non-dropping-particle":"","parse-names":false,"suffix":""}],"id":"ITEM-1","issued":{"date-parts":[["1960"]]},"title":"College Admissions And The Stability of Marriage","type":"report"},"uris":["http://www.mendeley.com/documents/?uuid=cbd42754-5b44-3a3c-9c2b-97f1933cd1bd"]}],"mendeley":{"formattedCitation":"(Gale, D and Shapley 1960)","plainTextFormattedCitation":"(Gale, D and Shapley 1960)","previouslyFormattedCitation":"(Gale, D and Shapley 1960)"},"properties":{"noteIndex":0},"schema":"https://github.com/citation-style-language/schema/raw/master/csl-citation.json"}</w:instrText>
-      </w:r>
-      <w:r>
-        <w:fldChar w:fldCharType="separate"/>
-      </w:r>
-      <w:r>
-        <w:rPr>
-          <w:noProof/>
-        </w:rPr>
-        <w:t>(Gale, D and Shapley 1960)</w:t>
-      </w:r>
-      <w:r>
-        <w:fldChar w:fldCharType="end"/>
-      </w:r>
-      <w:r>
-        <w:t>”</w:t>
-      </w:r>
-      <w:r>
-        <w:t xml:space="preserve"> And if fact, they show that using this algorithm they can avoid </w:t>
-      </w:r>
-      <w:proofErr w:type="spellStart"/>
-      <w:r>
-        <w:t>unstability</w:t>
-      </w:r>
-      <w:proofErr w:type="spellEnd"/>
-      <w:r>
-        <w:t>.</w:t>
-      </w:r>
-      <w:r>
-        <w:t xml:space="preserve"> </w:t>
-      </w:r>
-      <w:r>
-        <w:t xml:space="preserve"> </w:t>
-      </w:r>
-      <w:r>
-        <w:t>To explain how this works, the paper takes about the “Stable Marriage Problem</w:t>
-      </w:r>
-      <w:r>
-        <w:t>(SMP)</w:t>
-      </w:r>
-      <w:r>
-        <w:t xml:space="preserve"> </w:t>
-      </w:r>
-      <w:r>
-        <w:fldChar w:fldCharType="begin" w:fldLock="1"/>
-      </w:r>
-      <w:r>
-        <w:instrText>ADDIN CSL_CITATION {"citationItems":[{"id":"ITEM-1","itemData":{"author":[{"dropping-particle":"","family":"Gale, D and Shapley","given":"L.S.","non-dropping-particle":"","parse-names":false,"suffix":""}],"id":"ITEM-1","issued":{"date-parts":[["1960"]]},"title":"College Admissions And The Stability of Marriage","type":"report"},"uris":["http://www.mendeley.com/documents/?uuid=cbd42754-5b44-3a3c-9c2b-97f1933cd1bd"]}],"mendeley":{"formattedCitation":"(Gale, D and Shapley 1960)","plainTextFormattedCitation":"(Gale, D and Shapley 1960)","previouslyFormattedCitation":"(Gale, D and Shapley 1960)"},"properties":{"noteIndex":0},"schema":"https://github.com/citation-style-language/schema/raw/master/csl-citation.json"}</w:instrText>
-      </w:r>
-      <w:r>
-        <w:fldChar w:fldCharType="separate"/>
-      </w:r>
-      <w:r>
-        <w:rPr>
-          <w:noProof/>
-        </w:rPr>
-        <w:t>(Gale, D and Shapley 1960)</w:t>
-      </w:r>
-      <w:r>
-        <w:fldChar w:fldCharType="end"/>
-      </w:r>
-      <w:r>
-        <w:t xml:space="preserve">.”  </w:t>
-      </w:r>
-    </w:p>
-    <w:p>
-      <w:r>
-        <w:t xml:space="preserve">The SMP consists of rounds of matching with unengaged men asking unengaged women to marry them. If the women </w:t>
-      </w:r>
-      <w:proofErr w:type="gramStart"/>
-      <w:r>
-        <w:t>has a preference for</w:t>
-      </w:r>
-      <w:proofErr w:type="gramEnd"/>
-      <w:r>
-        <w:t xml:space="preserve"> the man they say “maybe” and otherwise say “no.” In this process, another more preferred suitor could ask for the unengaged women’s hand and </w:t>
-      </w:r>
-      <w:proofErr w:type="gramStart"/>
-      <w:r>
-        <w:t>would be left</w:t>
-      </w:r>
-      <w:proofErr w:type="gramEnd"/>
-      <w:r>
-        <w:t xml:space="preserve"> without a match. Thus, after the first round, it is possible that some people </w:t>
-      </w:r>
-      <w:proofErr w:type="gramStart"/>
-      <w:r>
-        <w:t>are left</w:t>
-      </w:r>
-      <w:proofErr w:type="gramEnd"/>
-      <w:r>
-        <w:t xml:space="preserve"> unmatched so the process continues with the unmatched men and will continue until every person has a match after a round. Once everyone has a match after the end of a round, everyone is left with the most preferred match </w:t>
-      </w:r>
-      <w:r>
-        <w:fldChar w:fldCharType="begin" w:fldLock="1"/>
-      </w:r>
-      <w:r>
-        <w:instrText>ADDIN CSL_CITATION {"citationItems":[{"id":"ITEM-1","itemData":{"author":[{"dropping-particle":"","family":"Gale, D and Shapley","given":"L.S.","non-dropping-particle":"","parse-names":false,"suffix":""}],"id":"ITEM-1","issued":{"date-parts":[["1960"]]},"title":"College Admissions And The Stability of Marriage","type":"report"},"uris":["http://www.mendeley.com/documents/?uuid=cbd42754-5b44-3a3c-9c2b-97f1933cd1bd"]}],"mendeley":{"formattedCitation":"(Gale, D and Shapley 1960)","plainTextFormattedCitation":"(Gale, D and Shapley 1960)"},"properties":{"noteIndex":0},"schema":"https://github.com/citation-style-language/schema/raw/master/csl-citation.json"}</w:instrText>
-      </w:r>
-      <w:r>
-        <w:fldChar w:fldCharType="separate"/>
-      </w:r>
-      <w:r>
-        <w:rPr>
-          <w:noProof/>
-        </w:rPr>
-        <w:t>(Gale, D and Shapley 1960)</w:t>
-      </w:r>
-      <w:r>
-        <w:fldChar w:fldCharType="end"/>
-      </w:r>
-      <w:r>
-        <w:t>.</w:t>
-      </w:r>
-    </w:p>
-    <w:p>
-      <w:r>
-        <w:t xml:space="preserve">But Gale and Shapley are not the only people who looked at this algorithm to be used </w:t>
-      </w:r>
-      <w:r>
-        <w:t xml:space="preserve"> for </w:t>
-      </w:r>
-      <w:r>
-        <w:t>school</w:t>
-      </w:r>
-      <w:r>
-        <w:t xml:space="preserve"> admissions </w:t>
-      </w:r>
-      <w:r>
-        <w:fldChar w:fldCharType="begin" w:fldLock="1"/>
-      </w:r>
-      <w:r>
-        <w:instrText>ADDIN CSL_CITATION {"citationItems":[{"id":"ITEM-1","itemData":{"abstract":"Student admissions, for both secondary and higher education in Hungary, are organised by centralised matching schemes. The program for secondary schools is based on the original model and algorithm of Gale and Shapley, which makes this application especially interesting. The program for higher education is more complex; the model has several special features, but the core of the algorithm is the same. Besides presenting these applications, we study one important aspect of the higher education scheme, the solution concept of score-limit. Here, we formulate appropriate stability criteria that take score-limit into account and then we prove that the existing algorithms that are used/have been used produce matchings that are stable according to these criteria. Therefore, we show that the results of Gale and Shapley apply for the generalised model as well, namely, the applicant/college-oriented algorithms produce stable score-limits, moreover these solutions are the best/worst possible stable score-limits for the applicants.","author":[{"dropping-particle":"","family":"Biró","given":"Péter","non-dropping-particle":"","parse-names":false,"suffix":""}],"id":"ITEM-1","issued":{"date-parts":[["0"]]},"title":"Student Admissions in Hungary as Gale and Shapley Envisaged","type":"article-journal"},"uris":["http://www.mendeley.com/documents/?uuid=f2dce66f-f1c7-3861-807a-7a7c18497dae"]},{"id":"ITEM-2","itemData":{"author":[{"dropping-particle":"","family":"Gale, D and Shapley","given":"L.S.","non-dropping-particle":"","parse-names":false,"suffix":""}],"id":"ITEM-2","issued":{"date-parts":[["1960"]]},"title":"College Admissions And The Stability of Marriage","type":"report"},"uris":["http://www.mendeley.com/documents/?uuid=cbd42754-5b44-3a3c-9c2b-97f1933cd1bd"]},{"id":"ITEM-3","itemData":{"abstract":"W e study strategic issues in the Gale-Shapley stable marriage model. In the first part of the paper, we derive the optimal cheating strategy and show that it is not always possible for a woman to recover her women-optimal stable partner from the men-optimal stable matching mechanism when she can only cheat by permuting her preferences. In fact, we show, using simulation, that the chances that a woman can benefit from cheating are slim. In the second part of the paper, we consider a two-sided matching market found in Singapore. We study the matching mechanism used by the Ministry of Education (MOE) in the placement of primary six students in secondary schools, and discuss why the current method has limited success in accommodating the preferences of the students, and the spe-cific needs of the schools (in terms of the \" mix \" of admitted students). Using insights from the first part of the paper, we show that stable matching mechanisms are more appropriate in this matching market and explain why the strategic behavior of the students need not be a major concern.","author":[{"dropping-particle":"","family":"Teo","given":"Chung-Piaw","non-dropping-particle":"","parse-names":false,"suffix":""},{"dropping-particle":"","family":"Sethuraman","given":"Jay","non-dropping-particle":"","parse-names":false,"suffix":""},{"dropping-particle":"","family":"Tan","given":"Wee-Peng","non-dropping-particle":"","parse-names":false,"suffix":""}],"id":"ITEM-3","issued":{"date-parts":[["0"]]},"title":"Gale-Shapley Stable Marriage Problem Revisited: Strategic Issues and Applications","type":"article-journal"},"uris":["http://www.mendeley.com/documents/?uuid=bc78bfe3-ac71-3862-9223-3208f23235cf"]}],"mendeley":{"formattedCitation":"(Biró 2018; Gale, D and Shapley 1960; Teo, Sethuraman, and Tan 2018)","manualFormatting":"(Biró 2018;   Teo, Sethuraman, and Tan 2018)","plainTextFormattedCitation":"(Biró 2018; Gale, D and Shapley 1960; Teo, Sethuraman, and Tan 2018)","previouslyFormattedCitation":"(Biró 2018; Gale, D and Shapley 1960; Teo, Sethuraman, and Tan 2018)"},"properties":{"noteIndex":0},"schema":"https://github.com/citation-style-language/schema/raw/master/csl-citation.json"}</w:instrText>
-      </w:r>
-      <w:r>
-        <w:fldChar w:fldCharType="separate"/>
-      </w:r>
-      <w:r>
-        <w:rPr>
-          <w:noProof/>
-        </w:rPr>
-        <w:t xml:space="preserve">(Biró 2018; </w:t>
-      </w:r>
-      <w:r>
-        <w:rPr>
-          <w:noProof/>
-        </w:rPr>
-        <w:t xml:space="preserve"> </w:t>
-      </w:r>
-      <w:r>
-        <w:rPr>
-          <w:noProof/>
-        </w:rPr>
-        <w:t xml:space="preserve"> Teo, Sethuraman, and Tan 2018)</w:t>
-      </w:r>
-      <w:r>
-        <w:fldChar w:fldCharType="end"/>
-      </w:r>
-      <w:r>
-        <w:t xml:space="preserve"> </w:t>
-      </w:r>
-      <w:r>
-        <w:t>Brio looks at matching in Hungary which has a centralized system for matching.</w:t>
-      </w:r>
-      <w:r>
-        <w:fldChar w:fldCharType="begin" w:fldLock="1"/>
-      </w:r>
-      <w:r>
-        <w:instrText>ADDIN CSL_CITATION {"citationItems":[{"id":"ITEM-1","itemData":{"abstract":"Student admissions, for both secondary and higher education in Hungary, are organised by centralised matching schemes. The program for secondary schools is based on the original model and algorithm of Gale and Shapley, which makes this application especially interesting. The program for higher education is more complex; the model has several special features, but the core of the algorithm is the same. Besides presenting these applications, we study one important aspect of the higher education scheme, the solution concept of score-limit. Here, we formulate appropriate stability criteria that take score-limit into account and then we prove that the existing algorithms that are used/have been used produce matchings that are stable according to these criteria. Therefore, we show that the results of Gale and Shapley apply for the generalised model as well, namely, the applicant/college-oriented algorithms produce stable score-limits, moreover these solutions are the best/worst possible stable score-limits for the applicants.","author":[{"dropping-particle":"","family":"Biró","given":"Péter","non-dropping-particle":"","parse-names":false,"suffix":""}],"id":"ITEM-1","issued":{"date-parts":[["0"]]},"title":"Student Admissions in Hungary as Gale and Shapley Envisaged","type":"article-journal"},"uris":["http://www.mendeley.com/documents/?uuid=f2dce66f-f1c7-3861-807a-7a7c18497dae"]}],"mendeley":{"formattedCitation":"(Biró 2018)","plainTextFormattedCitation":"(Biró 2018)","previouslyFormattedCitation":"(Biró 2018)"},"properties":{"noteIndex":0},"schema":"https://github.com/citation-style-language/schema/raw/master/csl-citation.json"}</w:instrText>
-      </w:r>
-      <w:r>
-        <w:fldChar w:fldCharType="separate"/>
-      </w:r>
-      <w:r>
-        <w:rPr>
-          <w:noProof/>
-        </w:rPr>
-        <w:t>(</w:t>
-      </w:r>
-      <w:proofErr w:type="spellStart"/>
-      <w:r>
-        <w:rPr>
-          <w:noProof/>
-        </w:rPr>
-        <w:t>Biró</w:t>
-      </w:r>
-      <w:proofErr w:type="spellEnd"/>
-      <w:r>
-        <w:rPr>
-          <w:noProof/>
-        </w:rPr>
-        <w:t xml:space="preserve"> 2018)</w:t>
-      </w:r>
-      <w:r>
-        <w:fldChar w:fldCharType="end"/>
-      </w:r>
-      <w:r>
-        <w:t xml:space="preserve"> The goal of this paper was to verify that the matchings are stable </w:t>
-      </w:r>
-      <w:r>
-        <w:fldChar w:fldCharType="begin" w:fldLock="1"/>
-      </w:r>
-      <w:r>
-        <w:instrText>ADDIN CSL_CITATION {"citationItems":[{"id":"ITEM-1","itemData":{"abstract":"Student admissions, for both secondary and higher education in Hungary, are organised by centralised matching schemes. The program for secondary schools is based on the original model and algorithm of Gale and Shapley, which makes this application especially interesting. The program for higher education is more complex; the model has several special features, but the core of the algorithm is the same. Besides presenting these applications, we study one important aspect of the higher education scheme, the solution concept of score-limit. Here, we formulate appropriate stability criteria that take score-limit into account and then we prove that the existing algorithms that are used/have been used produce matchings that are stable according to these criteria. Therefore, we show that the results of Gale and Shapley apply for the generalised model as well, namely, the applicant/college-oriented algorithms produce stable score-limits, moreover these solutions are the best/worst possible stable score-limits for the applicants.","author":[{"dropping-particle":"","family":"Biró","given":"Péter","non-dropping-particle":"","parse-names":false,"suffix":""}],"id":"ITEM-1","issued":{"date-parts":[["0"]]},"title":"Student Admissions in Hungary as Gale and Shapley Envisaged","type":"article-journal"},"uris":["http://www.mendeley.com/documents/?uuid=f2dce66f-f1c7-3861-807a-7a7c18497dae"]}],"mendeley":{"formattedCitation":"(Biró 2018)","plainTextFormattedCitation":"(Biró 2018)","previouslyFormattedCitation":"(Biró 2018)"},"properties":{"noteIndex":0},"schema":"https://github.com/citation-style-language/schema/raw/master/csl-citation.json"}</w:instrText>
-      </w:r>
-      <w:r>
-        <w:fldChar w:fldCharType="separate"/>
-      </w:r>
-      <w:r>
-        <w:rPr>
-          <w:noProof/>
-        </w:rPr>
-        <w:t>(Biró 2018)</w:t>
-      </w:r>
-      <w:r>
-        <w:fldChar w:fldCharType="end"/>
-      </w:r>
-      <w:r>
-        <w:t xml:space="preserve">. Teo et al look into the school assignment process in Singapore </w:t>
-      </w:r>
-      <w:r>
-        <w:fldChar w:fldCharType="begin" w:fldLock="1"/>
-      </w:r>
-      <w:r>
-        <w:instrText>ADDIN CSL_CITATION {"citationItems":[{"id":"ITEM-1","itemData":{"abstract":"W e study strategic issues in the Gale-Shapley stable marriage model. In the first part of the paper, we derive the optimal cheating strategy and show that it is not always possible for a woman to recover her women-optimal stable partner from the men-optimal stable matching mechanism when she can only cheat by permuting her preferences. In fact, we show, using simulation, that the chances that a woman can benefit from cheating are slim. In the second part of the paper, we consider a two-sided matching market found in Singapore. We study the matching mechanism used by the Ministry of Education (MOE) in the placement of primary six students in secondary schools, and discuss why the current method has limited success in accommodating the preferences of the students, and the spe-cific needs of the schools (in terms of the \" mix \" of admitted students). Using insights from the first part of the paper, we show that stable matching mechanisms are more appropriate in this matching market and explain why the strategic behavior of the students need not be a major concern.","author":[{"dropping-particle":"","family":"Teo","given":"Chung-Piaw","non-dropping-particle":"","parse-names":false,"suffix":""},{"dropping-particle":"","family":"Sethuraman","given":"Jay","non-dropping-particle":"","parse-names":false,"suffix":""},{"dropping-particle":"","family":"Tan","given":"Wee-Peng","non-dropping-particle":"","parse-names":false,"suffix":""}],"id":"ITEM-1","issued":{"date-parts":[["0"]]},"title":"Gale-Shapley Stable Marriage Problem Revisited: Strategic Issues and Applications","type":"article-journal"},"uris":["http://www.mendeley.com/documents/?uuid=bc78bfe3-ac71-3862-9223-3208f23235cf"]}],"mendeley":{"formattedCitation":"(Teo, Sethuraman, and Tan 2018)","plainTextFormattedCitation":"(Teo, Sethuraman, and Tan 2018)","previouslyFormattedCitation":"(Teo, Sethuraman, and Tan 2018)"},"properties":{"noteIndex":0},"schema":"https://github.com/citation-style-language/schema/raw/master/csl-citation.json"}</w:instrText>
-      </w:r>
-      <w:r>
-        <w:fldChar w:fldCharType="separate"/>
-      </w:r>
-      <w:r>
-        <w:rPr>
-          <w:noProof/>
-        </w:rPr>
-        <w:t>(Teo, Sethuraman, and Tan 2018)</w:t>
-      </w:r>
-      <w:r>
-        <w:fldChar w:fldCharType="end"/>
-      </w:r>
-      <w:r>
-        <w:t xml:space="preserve">. They find that the current process </w:t>
-      </w:r>
-      <w:r>
-        <w:t xml:space="preserve">in Singapore </w:t>
-      </w:r>
-      <w:r>
-        <w:t>is not optimal and how the algorith</w:t>
-      </w:r>
-      <w:r>
-        <w:t>m can better match the students</w:t>
-      </w:r>
-      <w:r>
-        <w:t xml:space="preserve"> </w:t>
-      </w:r>
-      <w:r>
-        <w:fldChar w:fldCharType="begin" w:fldLock="1"/>
-      </w:r>
-      <w:r>
-        <w:instrText>ADDIN CSL_CITATION {"citationItems":[{"id":"ITEM-1","itemData":{"abstract":"W e study strategic issues in the Gale-Shapley stable marriage model. In the first part of the paper, we derive the optimal cheating strategy and show that it is not always possible for a woman to recover her women-optimal stable partner from the men-optimal stable matching mechanism when she can only cheat by permuting her preferences. In fact, we show, using simulation, that the chances that a woman can benefit from cheating are slim. In the second part of the paper, we consider a two-sided matching market found in Singapore. We study the matching mechanism used by the Ministry of Education (MOE) in the placement of primary six students in secondary schools, and discuss why the current method has limited success in accommodating the preferences of the students, and the spe-cific needs of the schools (in terms of the \" mix \" of admitted students). Using insights from the first part of the paper, we show that stable matching mechanisms are more appropriate in this matching market and explain why the strategic behavior of the students need not be a major concern.","author":[{"dropping-particle":"","family":"Teo","given":"Chung-Piaw","non-dropping-particle":"","parse-names":false,"suffix":""},{"dropping-particle":"","family":"Sethuraman","given":"Jay","non-dropping-particle":"","parse-names":false,"suffix":""},{"dropping-particle":"","family":"Tan","given":"Wee-Peng","non-dropping-particle":"","parse-names":false,"suffix":""}],"id":"ITEM-1","issued":{"date-parts":[["0"]]},"title":"Gale-Shapley Stable Marriage Problem Revisited: Strategic Issues and Applications","type":"article-journal"},"uris":["http://www.mendeley.com/documents/?uuid=bc78bfe3-ac71-3862-9223-3208f23235cf"]}],"mendeley":{"formattedCitation":"(Teo, Sethuraman, and Tan 2018)","plainTextFormattedCitation":"(Teo, Sethuraman, and Tan 2018)","previouslyFormattedCitation":"(Teo, Sethuraman, and Tan 2018)"},"properties":{"noteIndex":0},"schema":"https://github.com/citation-style-language/schema/raw/master/csl-citation.json"}</w:instrText>
-      </w:r>
-      <w:r>
-        <w:fldChar w:fldCharType="separate"/>
-      </w:r>
-      <w:r>
-        <w:rPr>
-          <w:noProof/>
-        </w:rPr>
-        <w:t>(Teo, Sethuraman, and Tan 2018)</w:t>
-      </w:r>
-      <w:r>
-        <w:fldChar w:fldCharType="end"/>
-      </w:r>
-      <w:r>
-        <w:t xml:space="preserve"> which was the original contention of the 1960 paper by Gale and Shapley. </w:t>
-      </w:r>
-    </w:p>
-    <w:p>
-      <w:r>
-        <w:t xml:space="preserve">However, </w:t>
-      </w:r>
-      <w:r>
-        <w:t xml:space="preserve">later </w:t>
-      </w:r>
-      <w:r>
-        <w:t>Alvin Roth has noted that “some important properties of the problem of the marriage problem, do not, as previously believed, carry over to the college admission problem.”</w:t>
-      </w:r>
-      <w:r>
-        <w:fldChar w:fldCharType="begin" w:fldLock="1"/>
-      </w:r>
-      <w:r>
-        <w:instrText>ADDIN CSL_CITATION {"citationItems":[{"id":"ITEM-1","itemData":{"author":[{"dropping-particle":"","family":"Roth","given":"","non-dropping-particle":"","parse-names":false,"suffix":""},{"dropping-particle":"","family":"Sotomayor","given":"A E","non-dropping-particle":"","parse-names":false,"suffix":""}],"container-title":"Econometrica","id":"ITEM-1","issue":"3","issued":{"date-parts":[["1989"]]},"title":"The College Admissions Problem Revisted","type":"article-journal","volume":"57"},"uris":["http://www.mendeley.com/documents/?uuid=b86fa5f6-730e-355c-8ef2-c21efa89fdcf","http://www.mendeley.com/documents/?uuid=0c96ab0a-9e59-410b-bad4-3e245d21cb24"]}],"mendeley":{"formattedCitation":"(Roth and Sotomayor 1989)","plainTextFormattedCitation":"(Roth and Sotomayor 1989)","previouslyFormattedCitation":"(Roth and Sotomayor 1989)"},"properties":{"noteIndex":0},"schema":"https://github.com/citation-style-language/schema/raw/master/csl-citation.json"}</w:instrText>
-      </w:r>
-      <w:r>
-        <w:fldChar w:fldCharType="separate"/>
-      </w:r>
-      <w:r>
-        <w:rPr>
-          <w:noProof/>
-        </w:rPr>
-        <w:t>(Roth and Sotomayor 1989)</w:t>
-      </w:r>
-      <w:r>
-        <w:fldChar w:fldCharType="end"/>
-      </w:r>
-      <w:r>
-        <w:t xml:space="preserve"> His work improving upon the </w:t>
-      </w:r>
-      <w:r>
-        <w:t>solution</w:t>
-      </w:r>
-      <w:r>
-        <w:t xml:space="preserve"> was why he </w:t>
-      </w:r>
-      <w:r>
-        <w:t>share</w:t>
-      </w:r>
-      <w:r>
-        <w:t>d</w:t>
-      </w:r>
-      <w:r>
-        <w:t xml:space="preserve"> the award</w:t>
-      </w:r>
-      <w:r>
-        <w:t xml:space="preserve"> the Nobel Prize also. </w:t>
-      </w:r>
-      <w:r>
-        <w:fldChar w:fldCharType="begin" w:fldLock="1"/>
-      </w:r>
-      <w:r>
-        <w:instrText>ADDIN CSL_CITATION {"citationItems":[{"id":"ITEM-1","itemData":{"URL":"https://www.nobelprize.org/nobel_prizes/economic-sciences/laureates/2012/press.html","accessed":{"date-parts":[["2018","7","10"]]},"author":[{"dropping-particle":"","family":"The Royal Swedish Academy of Sciences","given":"","non-dropping-particle":"","parse-names":false,"suffix":""}],"container-title":"Nobelprize.org","id":"ITEM-1","issued":{"date-parts":[["2002"]]},"title":"The prize in economic sciences 2002 - press release","type":"webpage"},"uris":["http://www.mendeley.com/documents/?uuid=fd7ee710-a7b1-3569-b49b-dad6b73fd582"]}],"mendeley":{"formattedCitation":"(The Royal Swedish Academy of Sciences 2002)","plainTextFormattedCitation":"(The Royal Swedish Academy of Sciences 2002)","previouslyFormattedCitation":"(The Royal Swedish Academy of Sciences 2002)"},"properties":{"noteIndex":0},"schema":"https://github.com/citation-style-language/schema/raw/master/csl-citation.json"}</w:instrText>
-      </w:r>
-      <w:r>
-        <w:fldChar w:fldCharType="separate"/>
-      </w:r>
-      <w:r>
-        <w:rPr>
-          <w:noProof/>
-        </w:rPr>
-        <w:t>(The Royal Swedish Academy of Sciences 2002)</w:t>
-      </w:r>
-      <w:r>
-        <w:fldChar w:fldCharType="end"/>
-      </w:r>
-      <w:r>
-        <w:t xml:space="preserve"> </w:t>
-      </w:r>
-    </w:p>
-    <w:p>
-      <w:r>
-        <w:t>The Stable Marriage Problem</w:t>
-      </w:r>
-      <w:r>
-        <w:t xml:space="preserve"> is similar to the matching system for our scholarship awarding system</w:t>
-      </w:r>
-      <w:r>
-        <w:t xml:space="preserve"> but there are some important differences</w:t>
-      </w:r>
-      <w:r>
-        <w:t xml:space="preserve">. The algorithms all take into account that students prefer the scholarships with the most money and the awarding groups will have preferences for whom they want to award. However, the </w:t>
-      </w:r>
-      <w:proofErr w:type="gramStart"/>
-      <w:r>
-        <w:t>end result</w:t>
-      </w:r>
-      <w:proofErr w:type="gramEnd"/>
-      <w:r>
-        <w:t xml:space="preserve"> of the Stable Marriage problem is that sides are matched. </w:t>
-      </w:r>
-      <w:proofErr w:type="gramStart"/>
-      <w:r>
-        <w:t>But</w:t>
-      </w:r>
-      <w:proofErr w:type="gramEnd"/>
-      <w:r>
-        <w:t xml:space="preserve"> in a scholarship awarding situation, a student can be awarded more than one scholarship and crowd out other qualified candidates if there aren’t any interventions. This could lead to inequity in the </w:t>
-      </w:r>
-      <w:r>
-        <w:t>result</w:t>
+        <w:t xml:space="preserve">.” However, there are many services that automatically match students to scholarship with algorithms. </w:t>
+      </w:r>
+      <w:r>
+        <w:t xml:space="preserve">In fact, the program that I pull the awarding data for my experiment has already pre-matched all of the students who are qualified for the scholarship. </w:t>
+      </w:r>
+      <w:r>
+        <w:t xml:space="preserve">With this in mind, </w:t>
+      </w:r>
+      <w:r>
+        <w:t xml:space="preserve">I consider </w:t>
+      </w:r>
+      <w:r>
+        <w:t xml:space="preserve">matching due to requirements of the </w:t>
+      </w:r>
+      <w:r>
+        <w:t>scholarship</w:t>
+      </w:r>
+      <w:r>
+        <w:t xml:space="preserve"> a problem with many solutions</w:t>
+      </w:r>
+      <w:r>
+        <w:t xml:space="preserve"> within many commercial websites</w:t>
       </w:r>
       <w:r>
         <w:t xml:space="preserve">. </w:t>
       </w:r>
-      <w:r>
-        <w:t>This is a type of resource allocation problem.</w:t>
-      </w:r>
-      <w:r>
-        <w:t xml:space="preserve"> </w:t>
-      </w:r>
-    </w:p>
-    <w:p/>
-    <w:p>
-      <w:r>
-        <w:t xml:space="preserve">Matching algorithms can also lead to considerations of resource allocations. In the Stable Marriage Problem, the final goal is not any type of end allocation only that the final result will be stable.  </w:t>
-      </w:r>
-      <w:r>
-        <w:t xml:space="preserve"> </w:t>
-      </w:r>
-      <w:proofErr w:type="spellStart"/>
-      <w:r>
-        <w:t>Belloni</w:t>
-      </w:r>
-      <w:proofErr w:type="spellEnd"/>
-      <w:r>
-        <w:t xml:space="preserve"> et al look at the consequences of scholarship allocation on the college admissions process. </w:t>
-      </w:r>
-      <w:r>
-        <w:t>Their</w:t>
-      </w:r>
-      <w:r>
-        <w:t xml:space="preserve"> paper looks at the process of awarding a scholarship </w:t>
-      </w:r>
-      <w:r>
-        <w:t xml:space="preserve">as </w:t>
-      </w:r>
-      <w:r>
-        <w:t xml:space="preserve">a price discrimination problem </w:t>
-      </w:r>
-      <w:r>
-        <w:fldChar w:fldCharType="begin" w:fldLock="1"/>
-      </w:r>
-      <w:r>
-        <w:instrText>ADDIN CSL_CITATION {"citationItems":[{"id":"ITEM-1","itemData":{"DOI":"10.1287/xxxx.0000.0000","abstract":"Each year in the post-secondary education industry schools offers admission to nearly 3 million new students and scholarships totalling nearly $100 billion. This problem represents a huge, previously understudied targeted marketing and price discrimination problem. This paper provides a solution tailored to this problem. This solution accounts for the key distinguishing feature of this industry–schools value the average features of the matriculating students such as percent female, percent from different regions of the world, average test scores, and average GPA. This goal to achieve a class with a desirable set of average characteristics greatly complicates the optimization problem and doesn't allow the application of standard approaches. We develop a new approach that solves this more complex optimization problem and also accounts for the Optimizer's Curse. In order to avoid the computationally untractable task of provably solving for the optimal policy, we calculate sharp upper bounds on the value of the optimal solution, which informs a heuristic search algorithm for feasible solutions. We then use conservative confidence intervals for the value of any policy to examine whether it is statistically distinguishable from the value of the optimal solution or other solutions. We test the approach in a field study of an MBA scholarship process and implement adjusted scholarship decisions. We demonstrate the methodology can generate statistically significant improvements over current management decisions and policies that are statistically indistinguishable from the true optimal solution. By comparing our solution to what management would do on its own, we provide insight into the nature of mistakes management made in this complex decision environment.","author":[{"dropping-particle":"","family":"Belloni","given":"Alexandre","non-dropping-particle":"","parse-names":false,"suffix":""},{"dropping-particle":"","family":"Lovett","given":"Mitchell J","non-dropping-particle":"","parse-names":false,"suffix":""},{"dropping-particle":"","family":"Boulding","given":"William","non-dropping-particle":"","parse-names":false,"suffix":""},{"dropping-particle":"","family":"Staelin","given":"Richard","non-dropping-particle":"","parse-names":false,"suffix":""}],"id":"ITEM-1","issued":{"date-parts":[["0"]]},"title":"Optimal Admission and Scholarship Decisions: Choosing Customized Marketing Offers to Attract a Desirable Mix of Customers","type":"article-journal"},"uris":["http://www.mendeley.com/documents/?uuid=ed32c1e8-bc49-3898-aad7-d3ba1326632f"]}],"mendeley":{"formattedCitation":"(Belloni et al. 2018)","plainTextFormattedCitation":"(Belloni et al. 2018)","previouslyFormattedCitation":"(Belloni et al. 2018)"},"properties":{"noteIndex":0},"schema":"https://github.com/citation-style-language/schema/raw/master/csl-citation.json"}</w:instrText>
-      </w:r>
-      <w:r>
-        <w:fldChar w:fldCharType="separate"/>
-      </w:r>
-      <w:r>
-        <w:rPr>
-          <w:noProof/>
-        </w:rPr>
-        <w:t>(Belloni et al. 2018)</w:t>
-      </w:r>
-      <w:r>
-        <w:fldChar w:fldCharType="end"/>
-      </w:r>
-      <w:r>
-        <w:t xml:space="preserve"> </w:t>
-      </w:r>
-      <w:r>
-        <w:t xml:space="preserve"> </w:t>
-      </w:r>
-      <w:r>
-        <w:t xml:space="preserve">This paper looks at an algorithm that is matching students by optimizing their useful characteristics for the University such as race and gender. </w:t>
-      </w:r>
-      <w:r>
-        <w:t xml:space="preserve">Thus, they are trying to maximum the money in such a way that the student will be </w:t>
-      </w:r>
-      <w:r>
-        <w:t>enticed</w:t>
-      </w:r>
-      <w:r>
-        <w:t xml:space="preserve"> to </w:t>
-      </w:r>
-      <w:r>
-        <w:t xml:space="preserve">commit to their institution. Unlike the Stable Marriage Problem, this is more of a one side matching where the institution is trying to create an economic tension for those who best fit to the University’s goal. </w:t>
-      </w:r>
-      <w:proofErr w:type="gramStart"/>
-      <w:r>
-        <w:t>It is the institution trying to create a preference for the students they desire the most.</w:t>
-      </w:r>
-      <w:proofErr w:type="gramEnd"/>
-      <w:r>
-        <w:t xml:space="preserve"> </w:t>
-      </w:r>
-    </w:p>
-    <w:p>
-      <w:r>
-        <w:t xml:space="preserve">What is interesting about </w:t>
-      </w:r>
-      <w:proofErr w:type="spellStart"/>
-      <w:r>
-        <w:t>Belloni</w:t>
-      </w:r>
-      <w:proofErr w:type="spellEnd"/>
-      <w:r>
-        <w:t xml:space="preserve"> et </w:t>
-      </w:r>
-      <w:proofErr w:type="spellStart"/>
-      <w:r>
-        <w:t>al’s</w:t>
-      </w:r>
-      <w:proofErr w:type="spellEnd"/>
-      <w:r>
-        <w:t xml:space="preserve"> paper is that it</w:t>
-      </w:r>
-      <w:r>
-        <w:t xml:space="preserve"> look</w:t>
-      </w:r>
-      <w:r>
-        <w:t>ed</w:t>
-      </w:r>
-      <w:bookmarkStart w:id="0" w:name="_GoBack"/>
-      <w:bookmarkEnd w:id="0"/>
-      <w:r>
-        <w:t xml:space="preserve"> beyond the matching problem and look at the distribution of the group as a whole as part of the problem needed to be understood. </w:t>
-      </w:r>
-      <w:r>
-        <w:t>What is similar to this paper’s research agenda is that the</w:t>
-      </w:r>
-      <w:r>
-        <w:t xml:space="preserve"> schools look</w:t>
-      </w:r>
-      <w:r>
-        <w:t>ed</w:t>
-      </w:r>
-      <w:r>
-        <w:t xml:space="preserve"> at the final averages of the student body to be part of the judgement of how well the optimization has performed. </w:t>
-      </w:r>
-      <w:r>
-        <w:fldChar w:fldCharType="begin" w:fldLock="1"/>
-      </w:r>
-      <w:r>
-        <w:instrText>ADDIN CSL_CITATION {"citationItems":[{"id":"ITEM-1","itemData":{"DOI":"10.1287/xxxx.0000.0000","abstract":"Each year in the post-secondary education industry schools offers admission to nearly 3 million new students and scholarships totalling nearly $100 billion. This problem represents a huge, previously understudied targeted marketing and price discrimination problem. This paper provides a solution tailored to this problem. This solution accounts for the key distinguishing feature of this industry–schools value the average features of the matriculating students such as percent female, percent from different regions of the world, average test scores, and average GPA. This goal to achieve a class with a desirable set of average characteristics greatly complicates the optimization problem and doesn't allow the application of standard approaches. We develop a new approach that solves this more complex optimization problem and also accounts for the Optimizer's Curse. In order to avoid the computationally untractable task of provably solving for the optimal policy, we calculate sharp upper bounds on the value of the optimal solution, which informs a heuristic search algorithm for feasible solutions. We then use conservative confidence intervals for the value of any policy to examine whether it is statistically distinguishable from the value of the optimal solution or other solutions. We test the approach in a field study of an MBA scholarship process and implement adjusted scholarship decisions. We demonstrate the methodology can generate statistically significant improvements over current management decisions and policies that are statistically indistinguishable from the true optimal solution. By comparing our solution to what management would do on its own, we provide insight into the nature of mistakes management made in this complex decision environment.","author":[{"dropping-particle":"","family":"Belloni","given":"Alexandre","non-dropping-particle":"","parse-names":false,"suffix":""},{"dropping-particle":"","family":"Lovett","given":"Mitchell J","non-dropping-particle":"","parse-names":false,"suffix":""},{"dropping-particle":"","family":"Boulding","given":"William","non-dropping-particle":"","parse-names":false,"suffix":""},{"dropping-particle":"","family":"Staelin","given":"Richard","non-dropping-particle":"","parse-names":false,"suffix":""}],"id":"ITEM-1","issued":{"date-parts":[["0"]]},"title":"Optimal Admission and Scholarship Decisions: Choosing Customized Marketing Offers to Attract a Desirable Mix of Customers","type":"article-journal"},"uris":["http://www.mendeley.com/documents/?uuid=ed32c1e8-bc49-3898-aad7-d3ba1326632f"]}],"mendeley":{"formattedCitation":"(Belloni et al. 2018)","plainTextFormattedCitation":"(Belloni et al. 2018)","previouslyFormattedCitation":"(Belloni et al. 2018)"},"properties":{"noteIndex":0},"schema":"https://github.com/citation-style-language/schema/raw/master/csl-citation.json"}</w:instrText>
-      </w:r>
-      <w:r>
-        <w:fldChar w:fldCharType="separate"/>
-      </w:r>
-      <w:r>
-        <w:rPr>
-          <w:noProof/>
-        </w:rPr>
-        <w:t>(Belloni et al. 2018)</w:t>
-      </w:r>
-      <w:r>
-        <w:fldChar w:fldCharType="end"/>
-      </w:r>
-      <w:r>
-        <w:t xml:space="preserve"> In our algorithms, we are doing seven different matching strategies and looking at the </w:t>
-      </w:r>
-      <w:proofErr w:type="gramStart"/>
-      <w:r>
-        <w:t>final results</w:t>
-      </w:r>
-      <w:proofErr w:type="gramEnd"/>
-      <w:r>
-        <w:t xml:space="preserve"> to see which results in the most fair distribution. </w:t>
-      </w:r>
-    </w:p>
-    <w:p>
-      <w:r>
-        <w:t xml:space="preserve">However, the most interesting and relevant to this paper is </w:t>
-      </w:r>
       <w:proofErr w:type="spellStart"/>
       <w:r>
         <w:t>Rachmawati’s</w:t>
       </w:r>
       <w:proofErr w:type="spellEnd"/>
       <w:r>
-        <w:t xml:space="preserve"> 2017 paper on matching student to scholarships at the University of Oklahoma. </w:t>
-      </w:r>
-      <w:r>
-        <w:fldChar w:fldCharType="begin" w:fldLock="1"/>
-      </w:r>
-      <w:r>
-        <w:instrText>ADDIN CSL_CITATION {"citationItems":[{"id":"ITEM-1","itemData":{"author":[{"dropping-particle":"","family":"Rachmawati","given":"Sekar Rizky","non-dropping-particle":"","parse-names":false,"suffix":""}],"id":"ITEM-1","issued":{"date-parts":[["2017"]]},"title":"UNIVERSITY OF OKLAHOMA GRADUATE COLLEGE SCHOLARSHIP-STUDENT MATCHING PROCESS OPTIMIZATION","type":"thesis"},"uris":["http://www.mendeley.com/documents/?uuid=5b20e01a-9844-37cc-8d5d-0ca29e7a8799"]}],"mendeley":{"formattedCitation":"(Rachmawati 2017)","plainTextFormattedCitation":"(Rachmawati 2017)","previouslyFormattedCitation":"(Rachmawati 2017)"},"properties":{"noteIndex":0},"schema":"https://github.com/citation-style-language/schema/raw/master/csl-citation.json"}</w:instrText>
-      </w:r>
-      <w:r>
-        <w:fldChar w:fldCharType="separate"/>
-      </w:r>
-      <w:r>
-        <w:rPr>
-          <w:noProof/>
-        </w:rPr>
-        <w:t>(Rachmawati 2017)</w:t>
-      </w:r>
-      <w:r>
-        <w:fldChar w:fldCharType="end"/>
-      </w:r>
-      <w:r>
-        <w:t xml:space="preserve">. </w:t>
-      </w:r>
-      <w:r>
-        <w:t xml:space="preserve"> </w:t>
-      </w:r>
-      <w:proofErr w:type="spellStart"/>
-      <w:r>
-        <w:t>Rachmawati</w:t>
-      </w:r>
-      <w:proofErr w:type="spellEnd"/>
-      <w:r>
-        <w:t xml:space="preserve"> “focuses on how to optimize the matching of scholarships and students, taking into consideration the requirements of the scholarship and the credentials of students who are applying for the scholarship </w:t>
-      </w:r>
-      <w:r>
-        <w:fldChar w:fldCharType="begin" w:fldLock="1"/>
-      </w:r>
-      <w:r>
-        <w:instrText>ADDIN CSL_CITATION {"citationItems":[{"id":"ITEM-1","itemData":{"author":[{"dropping-particle":"","family":"Rachmawati","given":"Sekar Rizky","non-dropping-particle":"","parse-names":false,"suffix":""}],"id":"ITEM-1","issued":{"date-parts":[["2017"]]},"title":"UNIVERSITY OF OKLAHOMA GRADUATE COLLEGE SCHOLARSHIP-STUDENT MATCHING PROCESS OPTIMIZATION","type":"thesis"},"uris":["http://www.mendeley.com/documents/?uuid=5b20e01a-9844-37cc-8d5d-0ca29e7a8799"]}],"mendeley":{"formattedCitation":"(Rachmawati 2017)","plainTextFormattedCitation":"(Rachmawati 2017)","previouslyFormattedCitation":"(Rachmawati 2017)"},"properties":{"noteIndex":0},"schema":"https://github.com/citation-style-language/schema/raw/master/csl-citation.json"}</w:instrText>
-      </w:r>
-      <w:r>
-        <w:fldChar w:fldCharType="separate"/>
-      </w:r>
-      <w:r>
-        <w:rPr>
-          <w:noProof/>
-        </w:rPr>
-        <w:t>(Rachmawati 2017)</w:t>
-      </w:r>
-      <w:r>
-        <w:fldChar w:fldCharType="end"/>
-      </w:r>
-      <w:r>
-        <w:t xml:space="preserve">.” However, there are many services that automatically match students to scholarship with algorithms. </w:t>
-      </w:r>
-      <w:r>
-        <w:t xml:space="preserve">In fact, the program that I pull the awarding data for my experiment has already pre-matched all of the students who are qualified for the scholarship. </w:t>
-      </w:r>
-      <w:r>
-        <w:t xml:space="preserve">With this in mind, </w:t>
-      </w:r>
-      <w:r>
-        <w:t xml:space="preserve">I consider </w:t>
-      </w:r>
-      <w:r>
-        <w:t xml:space="preserve">matching due to requirements of the </w:t>
-      </w:r>
-      <w:r>
-        <w:t>scholarship</w:t>
-      </w:r>
-      <w:r>
-        <w:t xml:space="preserve"> a problem with many solutions</w:t>
-      </w:r>
-      <w:r>
-        <w:t xml:space="preserve"> within many commercial websites</w:t>
-      </w:r>
-      <w:r>
-        <w:t xml:space="preserve">. </w:t>
-      </w:r>
-      <w:proofErr w:type="spellStart"/>
-      <w:r>
-        <w:t>Rachmawati’s</w:t>
-      </w:r>
-      <w:proofErr w:type="spellEnd"/>
-      <w:r>
         <w:t xml:space="preserve"> work is interesting but only takes into consideration the matching of a particular scholarship from a particular donor and matching this to the pool of students.</w:t>
       </w:r>
       <w:r>
-        <w:t xml:space="preserve"> It </w:t>
-      </w:r>
-      <w:proofErr w:type="gramStart"/>
-      <w:r>
-        <w:t>doesn’t</w:t>
-      </w:r>
-      <w:proofErr w:type="gramEnd"/>
-      <w:r>
-        <w:t xml:space="preserve"> look at the fairness of the final result. </w:t>
+        <w:t xml:space="preserve"> It doesn’t look at the fairness of the final result. </w:t>
       </w:r>
     </w:p>
     <w:p>
@@ -2211,23 +2015,7 @@
         <w:t xml:space="preserve">This paper concentrates on a problem after all of the students in a particular committee have matched all the scholarships. </w:t>
       </w:r>
       <w:r>
-        <w:t xml:space="preserve">I am asking is the </w:t>
-      </w:r>
-      <w:proofErr w:type="gramStart"/>
-      <w:r>
-        <w:t>final result</w:t>
-      </w:r>
-      <w:proofErr w:type="gramEnd"/>
-      <w:r>
-        <w:t xml:space="preserve"> to be considered “fair.” I consider a solution where a single person or small group of students have large sums of money while </w:t>
-      </w:r>
-      <w:proofErr w:type="gramStart"/>
-      <w:r>
-        <w:t>a large group of qualified students have</w:t>
-      </w:r>
-      <w:proofErr w:type="gramEnd"/>
-      <w:r>
-        <w:t xml:space="preserve"> nothing to be unfair. The problem with looking at each single scholarship and seeing who is most qualified is that when the awarding is finished, there can be a great inequality or we could find that more qualified students have less money than more qualified students. </w:t>
+        <w:t xml:space="preserve">I am asking is the final result to be considered “fair.” I consider a solution where a single person or small group of students have large sums of money while a large group of qualified students have nothing to be unfair. The problem with looking at each single scholarship and seeing who is most qualified is that when the awarding is finished, there can be a great inequality or we could find that more qualified students have less money than more qualified students. </w:t>
       </w:r>
     </w:p>
     <w:p>
@@ -2239,23 +2027,7 @@
         <w:t>need.</w:t>
       </w:r>
       <w:r>
-        <w:t xml:space="preserve"> This paper makes no claims about the fairness of any judgement for ranking students only that the students </w:t>
-      </w:r>
-      <w:proofErr w:type="gramStart"/>
-      <w:r>
-        <w:t>are ranked</w:t>
-      </w:r>
-      <w:proofErr w:type="gramEnd"/>
-      <w:r>
-        <w:t xml:space="preserve"> and have no ties. </w:t>
-      </w:r>
-      <w:proofErr w:type="gramStart"/>
-      <w:r>
-        <w:t>But first</w:t>
-      </w:r>
-      <w:proofErr w:type="gramEnd"/>
-      <w:r>
-        <w:t xml:space="preserve">, let’s examine the problem in a more graphical manner. </w:t>
+        <w:t xml:space="preserve"> This paper makes no claims about the fairness of any judgement for ranking students only that the students are ranked and have no ties. But first, let’s examine the problem in a more graphical manner. </w:t>
       </w:r>
     </w:p>
     <w:p>
@@ -2953,15 +2725,7 @@
         <w:t xml:space="preserve">as gauge for the distribution of the awards. </w:t>
       </w:r>
       <w:r>
-        <w:t xml:space="preserve">When awards get too low it is possible that the results should be set aside. </w:t>
-      </w:r>
-      <w:proofErr w:type="gramStart"/>
-      <w:r>
-        <w:t>As a general rule</w:t>
-      </w:r>
-      <w:proofErr w:type="gramEnd"/>
-      <w:r>
-        <w:t xml:space="preserve">, we will assume an award needs to be over $200 for it to be worth a student’s time and effort. </w:t>
+        <w:t xml:space="preserve">When awards get too low it is possible that the results should be set aside. As a general rule, we will assume an award needs to be over $200 for it to be worth a student’s time and effort. </w:t>
       </w:r>
     </w:p>
     <w:p/>
@@ -2975,23 +2739,7 @@
     </w:p>
     <w:p>
       <w:r>
-        <w:t xml:space="preserve">The proposal for this paper is to create a system where common used algorithms for awarding committees </w:t>
-      </w:r>
-      <w:proofErr w:type="gramStart"/>
-      <w:r>
-        <w:t>are used</w:t>
-      </w:r>
-      <w:proofErr w:type="gramEnd"/>
-      <w:r>
-        <w:t xml:space="preserve"> in tandem to determine which method is the most fair. After creating such a system, data from a real world application will tested and evaluated on these algorithms for fairness. To really understand what the </w:t>
-      </w:r>
-      <w:proofErr w:type="gramStart"/>
-      <w:r>
-        <w:t>final result</w:t>
-      </w:r>
-      <w:proofErr w:type="gramEnd"/>
-      <w:r>
-        <w:t xml:space="preserve"> indicates it is important to understand what these algorithms are meant to represent. </w:t>
+        <w:t xml:space="preserve">The proposal for this paper is to create a system where common used algorithms for awarding committees are used in tandem to determine which method is the most fair. After creating such a system, data from a real world application will tested and evaluated on these algorithms for fairness. To really understand what the final result indicates it is important to understand what these algorithms are meant to represent. </w:t>
       </w:r>
     </w:p>
     <w:p>
@@ -3219,15 +2967,7 @@
     </w:p>
     <w:p>
       <w:r>
-        <w:t xml:space="preserve">Now </w:t>
-      </w:r>
-      <w:proofErr w:type="gramStart"/>
-      <w:r>
-        <w:t>let’s</w:t>
-      </w:r>
-      <w:proofErr w:type="gramEnd"/>
-      <w:r>
-        <w:t xml:space="preserve"> examine each algorithm in more detail with a graph and example</w:t>
+        <w:t>Now let’s examine each algorithm in more detail with a graph and example</w:t>
       </w:r>
       <w:r>
         <w:t xml:space="preserve"> to better understand how they will work</w:t>
@@ -4141,62 +3881,35 @@
     </w:p>
     <w:p>
       <w:r>
-        <w:t>To compare these algorithms, I took data from the latest award year of the University of Arizona’s Scholarship Universe (SU) for the various awarding committees and compared them to the results from the algorithms. The SU data did not have a ranking of the students in the full awarding committee but I was able to determine the number of applicants, number of awards, maximum award and minimum award for the various groups.</w:t>
-      </w:r>
-    </w:p>
-    <w:p>
-      <w:r>
-        <w:t xml:space="preserve">To use the seven algorithms I was required to create a method to rank each applicant in the awarding group. To do this I used an average of the GPA/ </w:t>
+        <w:t xml:space="preserve">To compare these algorithms, I took data from the latest award year </w:t>
+      </w:r>
+      <w:r>
+        <w:t>from a commercial comprehensive scholarship system</w:t>
+      </w:r>
+      <w:r>
+        <w:t xml:space="preserve"> for the various awarding committees and compared them to the results from the algorithms. </w:t>
+      </w:r>
+      <w:r>
+        <w:t>The level of use in the real world awarding application has changed throughout the years so I picked data from only the latest year and pulled data on awarding groups.</w:t>
+      </w:r>
+      <w:r>
+        <w:t xml:space="preserve"> </w:t>
+      </w:r>
+    </w:p>
+    <w:p>
+      <w:r>
+        <w:t xml:space="preserve">The awarding groups from the real world application are a mixture of colleges, foundations, and other campus entities. </w:t>
+      </w:r>
+      <w:r>
+        <w:t xml:space="preserve"> I anonymized the awarding group names by using the ROW_</w:t>
       </w:r>
       <w:proofErr w:type="gramStart"/>
       <w:r>
-        <w:t>4</w:t>
+        <w:t>NUMBER(</w:t>
       </w:r>
       <w:proofErr w:type="gramEnd"/>
       <w:r>
-        <w:t xml:space="preserve"> and Required Contribution ranked on their </w:t>
-      </w:r>
-      <w:r>
-        <w:t>Federal Need</w:t>
-      </w:r>
-      <w:r>
-        <w:t xml:space="preserve">/ </w:t>
-      </w:r>
-      <w:r>
-        <w:t>Federal Total Cost of Tuition</w:t>
-      </w:r>
-      <w:r>
-        <w:t>. Any ties I just used the student ID to create a unique ranked set for each awarding group. This is</w:t>
-      </w:r>
-      <w:r>
-        <w:t xml:space="preserve"> not</w:t>
-      </w:r>
-      <w:r>
-        <w:t xml:space="preserve"> an exact ranking but is close enough to give a fair assessment though in real life the awarding committees would have to rank </w:t>
-      </w:r>
-      <w:proofErr w:type="gramStart"/>
-      <w:r>
-        <w:t>more abstract items such as biographies, resumes, and essays to derive the final ranking</w:t>
-      </w:r>
-      <w:proofErr w:type="gramEnd"/>
-      <w:r>
-        <w:t xml:space="preserve">. </w:t>
-      </w:r>
-    </w:p>
-    <w:p>
-      <w:r>
-        <w:t xml:space="preserve">To maintain privacy for all parties involved each student, scholarship, and awarding committee are given an arbitrary number as an ID. This will prevent any possibility to derive the identity of any student or </w:t>
-      </w:r>
-      <w:proofErr w:type="gramStart"/>
-      <w:r>
-        <w:t>committee which</w:t>
-      </w:r>
-      <w:proofErr w:type="gramEnd"/>
-      <w:r>
-        <w:t xml:space="preserve"> allows me to share this data in my public data repository</w:t>
-      </w:r>
-      <w:r>
-        <w:t xml:space="preserve"> (</w:t>
+        <w:t>) function on a surrogate ID key for the awarding groups. This allows me to include the data in the repository for public consumption. I used a similar technique for the student identification. This will prevent any possibility to derive the identity of any student or committee which allows me to share this data in my public data repository (</w:t>
       </w:r>
       <w:hyperlink r:id="rId23" w:history="1">
         <w:r>
@@ -4207,57 +3920,132 @@
         </w:r>
       </w:hyperlink>
       <w:r>
-        <w:t>)</w:t>
-      </w:r>
-      <w:r>
-        <w:t xml:space="preserve">. The SQL for these queries is also included in the repository. </w:t>
+        <w:t xml:space="preserve">). The SQL for these queries is also included in the repository. </w:t>
+      </w:r>
+    </w:p>
+    <w:p>
+      <w:r>
+        <w:t xml:space="preserve">The </w:t>
+      </w:r>
+      <w:r>
+        <w:t>system</w:t>
+      </w:r>
+      <w:r>
+        <w:t xml:space="preserve"> data did not have a ranking of the students in the full awarding </w:t>
+      </w:r>
+      <w:r>
+        <w:t>group</w:t>
+      </w:r>
+      <w:r>
+        <w:t xml:space="preserve"> but I was able to determine the number of applicants, number of awards, maximum award and minimum award for the various groups.</w:t>
       </w:r>
     </w:p>
     <w:p>
       <w:r>
         <w:lastRenderedPageBreak/>
-        <w:t xml:space="preserve">Once these rankings are created, I need to determine which values should be tested with the various awarding groups. </w:t>
-      </w:r>
-      <w:r>
-        <w:t xml:space="preserve">I determine to use </w:t>
+        <w:t xml:space="preserve">To use the seven algorithms I </w:t>
+      </w:r>
+      <w:r>
+        <w:t>created</w:t>
+      </w:r>
+      <w:r>
+        <w:t xml:space="preserve"> a method to rank each applicant in the awarding group.</w:t>
+      </w:r>
+      <w:r>
+        <w:t xml:space="preserve">  </w:t>
+      </w:r>
+      <w:r>
+        <w:t>I used an average of GPA/4 + Federal Financial Need/Federal Cost of Attendance. When data was not available for each side, I treated blanks as .5.</w:t>
+      </w:r>
+      <w:r>
+        <w:t xml:space="preserve"> To do this I used an average of the GPA/ 4 and Required Contribution ranked on their </w:t>
+      </w:r>
+      <w:r>
+        <w:t>Federal Need</w:t>
+      </w:r>
+      <w:r>
+        <w:t xml:space="preserve">/ </w:t>
+      </w:r>
+      <w:r>
+        <w:t>Federal Total Cost of Tuition</w:t>
+      </w:r>
+      <w:r>
+        <w:t xml:space="preserve">. </w:t>
+      </w:r>
+      <w:r>
+        <w:t xml:space="preserve">However, even with these measures there were reasons that all of the data could not be important. </w:t>
+      </w:r>
+      <w:r>
+        <w:t>One</w:t>
+      </w:r>
+      <w:r>
+        <w:t xml:space="preserve"> reason certain data was not imported was because a total amount for the scholarship was not entered into the system and my query removed these scholarship</w:t>
+      </w:r>
+      <w:r>
+        <w:t>s due to the need for scholarship award amount</w:t>
+      </w:r>
+      <w:r>
+        <w:t xml:space="preserve">. Also, some applicants did not have data for each of these features (not 0) and were removed from the applicant set. </w:t>
+      </w:r>
+      <w:r>
+        <w:t>Any ties I just used the student ID to create a unique ranked set for each awarding group. This is</w:t>
+      </w:r>
+      <w:r>
+        <w:t xml:space="preserve"> not</w:t>
+      </w:r>
+      <w:r>
+        <w:t xml:space="preserve"> an exact ranking but is close enough to give a fair assessment though in real life the awarding committees would have to rank more abstract items such as biographies, resumes, and essays to derive the final ranking. Once these rankings are created, I need to determine which values should be tested with the various awarding groups.</w:t>
+      </w:r>
+      <w:r>
+        <w:t xml:space="preserve"> </w:t>
+      </w:r>
+    </w:p>
+    <w:p>
+      <w:r>
+        <w:t xml:space="preserve">Which parameters to use </w:t>
+      </w:r>
+      <w:r>
+        <w:t xml:space="preserve">for the algorithms </w:t>
+      </w:r>
+      <w:r>
+        <w:t xml:space="preserve">could help determine the </w:t>
+      </w:r>
+      <w:r>
+        <w:t>efficiency</w:t>
+      </w:r>
+      <w:r>
+        <w:t xml:space="preserve"> of the final result so I choose these with great </w:t>
       </w:r>
       <w:proofErr w:type="gramStart"/>
       <w:r>
-        <w:t>12400 which is Arizona Resident Tuition for maximum amount for a student</w:t>
+        <w:t>care.</w:t>
       </w:r>
       <w:proofErr w:type="gramEnd"/>
       <w:r>
-        <w:t xml:space="preserve"> and 250 as the minimum amount for a scholarship</w:t>
+        <w:t xml:space="preserve"> </w:t>
+      </w:r>
+      <w:r>
+        <w:t>I determine</w:t>
+      </w:r>
+      <w:r>
+        <w:t>d</w:t>
+      </w:r>
+      <w:r>
+        <w:t xml:space="preserve"> to use 12400 which is Arizona Resident Tuition for maximum amount for a student and 250 as the minimum amount for a scholarship</w:t>
       </w:r>
       <w:r>
         <w:t>.</w:t>
       </w:r>
       <w:r>
-        <w:t xml:space="preserve"> I picked the number of </w:t>
-      </w:r>
-      <w:proofErr w:type="gramStart"/>
-      <w:r>
-        <w:t>2</w:t>
-      </w:r>
-      <w:proofErr w:type="gramEnd"/>
-      <w:r>
-        <w:t xml:space="preserve"> for the minimum amount of students to use for this analysis. </w:t>
-      </w:r>
-      <w:r>
-        <w:t xml:space="preserve"> With these values </w:t>
-      </w:r>
-      <w:proofErr w:type="gramStart"/>
-      <w:r>
-        <w:t>set</w:t>
-      </w:r>
-      <w:proofErr w:type="gramEnd"/>
-      <w:r>
-        <w:t xml:space="preserve"> I did an analysis of every awarding group and compared it to the actual awards for the group.</w:t>
-      </w:r>
-    </w:p>
-    <w:p>
-      <w:r>
-        <w:t xml:space="preserve">The awarding groups from the real world application are a mixture of colleges, foundations, and other campus entities. I exported the data into the standard </w:t>
+        <w:t xml:space="preserve"> I picked the number of 2 for the minimum amount of students to use for this analysis. </w:t>
+      </w:r>
+      <w:r>
+        <w:t xml:space="preserve"> With these values set I did an analysis of every awarding group and compared it to the actual awards for the group.</w:t>
+      </w:r>
+    </w:p>
+    <w:p>
+      <w:r>
+        <w:t xml:space="preserve">I exported the data into the standard </w:t>
       </w:r>
       <w:proofErr w:type="spellStart"/>
       <w:r>
@@ -4287,26 +4075,16 @@
       <w:r>
         <w:t xml:space="preserve"> result with RA1 as true with 10 unique applicants is </w:t>
       </w:r>
-      <w:proofErr w:type="gramStart"/>
-      <w:r>
-        <w:t>more fair</w:t>
-      </w:r>
-      <w:proofErr w:type="gramEnd"/>
+      <w:r>
+        <w:t>fairer</w:t>
+      </w:r>
       <w:r>
         <w:t xml:space="preserve"> than a result with RA1 with only 8 unique applicants. </w:t>
       </w:r>
     </w:p>
     <w:p>
       <w:r>
-        <w:t xml:space="preserve">With this </w:t>
-      </w:r>
-      <w:proofErr w:type="gramStart"/>
-      <w:r>
-        <w:t>experiment</w:t>
-      </w:r>
-      <w:proofErr w:type="gramEnd"/>
-      <w:r>
-        <w:t xml:space="preserve"> I expected to see two results that would lead me to believe that running multiple algorithms in tandem and picking the best answer was the proper technique. </w:t>
+        <w:t xml:space="preserve">With this experiment I expected to see two results that would lead me to believe that running multiple algorithms in tandem and picking the best answer was the proper technique. </w:t>
       </w:r>
     </w:p>
     <w:p>
@@ -4367,15 +4145,7 @@
         <w:t xml:space="preserve">I would expect that </w:t>
       </w:r>
       <w:r>
-        <w:t xml:space="preserve">the final answer would have more students be awarded than was awarded for the real </w:t>
-      </w:r>
-      <w:proofErr w:type="gramStart"/>
-      <w:r>
-        <w:t>life awarding</w:t>
-      </w:r>
-      <w:proofErr w:type="gramEnd"/>
-      <w:r>
-        <w:t xml:space="preserve"> group</w:t>
+        <w:t>the final answer would have more students be awarded than was awarded for the real life awarding group</w:t>
       </w:r>
       <w:r>
         <w:t xml:space="preserve">. </w:t>
@@ -4391,29 +4161,17 @@
     </w:p>
     <w:p>
       <w:r>
-        <w:t xml:space="preserve">The level of use in the real world awarding application has changed throughout the years so I </w:t>
-      </w:r>
-      <w:r>
-        <w:t xml:space="preserve">picked </w:t>
-      </w:r>
-      <w:r>
-        <w:t xml:space="preserve">data from the latest </w:t>
-      </w:r>
-      <w:r>
-        <w:t>year and pulled data on awarding groups. There were 21 different awarding groups with applications in that year. I anonymized their names by using the ROW_</w:t>
-      </w:r>
-      <w:proofErr w:type="gramStart"/>
-      <w:r>
-        <w:t>NUMBER(</w:t>
-      </w:r>
-      <w:proofErr w:type="gramEnd"/>
-      <w:r>
-        <w:t xml:space="preserve">) function on a surrogate ID key for the awarding groups. This allows me to include the data in the repository for public consumption. </w:t>
-      </w:r>
-    </w:p>
-    <w:p>
-      <w:r>
-        <w:t>There were 21 groups that had at least scholarship applicant. However, only 13 of these groups actually used the awarding feature and thus had no information on awarding for that award group.  The number of total applications ranged from 31 to 46,785. The number of distinct applicants ranged from 31 to 3437. The distinct people awarded within an awarding group ranged from 1 to 663.</w:t>
+        <w:t>There were 21 different awarding groups with applications in that year</w:t>
+      </w:r>
+      <w:r>
+        <w:t xml:space="preserve"> </w:t>
+      </w:r>
+      <w:r>
+        <w:t xml:space="preserve">that had at least scholarship applicant. However, only 13 of these groups actually used the awarding feature and thus had no </w:t>
+      </w:r>
+      <w:r>
+        <w:lastRenderedPageBreak/>
+        <w:t>information on awarding for that award group.  The number of total applications ranged from 31 to 46,785. The number of distinct applicants ranged from 31 to 3437. The distinct people awarded within an awarding group ranged from 1 to 663.</w:t>
       </w:r>
       <w:r>
         <w:t xml:space="preserve"> The max award per person was in a range of 1000 to 12548 while the minimum ranged from 100 to 2750. </w:t>
@@ -4421,21 +4179,7 @@
     </w:p>
     <w:p>
       <w:r>
-        <w:t xml:space="preserve">However to pull this data into the database, there needed to be ranking set for each of these awarding groups. I used </w:t>
-      </w:r>
-      <w:proofErr w:type="spellStart"/>
-      <w:proofErr w:type="gramStart"/>
-      <w:r>
-        <w:t>a</w:t>
-      </w:r>
-      <w:proofErr w:type="spellEnd"/>
-      <w:proofErr w:type="gramEnd"/>
-      <w:r>
-        <w:t xml:space="preserve"> average of GPA/4 + Federal Financial Need/Federal Cost of Attendance. When data was not available for each side, I treated blanks as .5. However, even with these measures there were reasons that all of the data could not be important. Once reason certain data was not imported was </w:t>
-      </w:r>
-      <w:r>
-        <w:lastRenderedPageBreak/>
-        <w:t xml:space="preserve">because a total amount for the scholarship was not entered into the system and my query removed these scholarship. Also, some applicants did not have data for each of these features (not 0) and were removed from the applicant set. Each awarding group had a lower number of </w:t>
+        <w:t xml:space="preserve">Each awarding group had a lower number of </w:t>
       </w:r>
       <w:proofErr w:type="spellStart"/>
       <w:r>
@@ -4443,21 +4187,16 @@
       </w:r>
       <w:proofErr w:type="spellEnd"/>
       <w:r>
-        <w:t xml:space="preserve"> students who </w:t>
-      </w:r>
-      <w:proofErr w:type="gramStart"/>
-      <w:r>
-        <w:t>were pulled</w:t>
-      </w:r>
-      <w:proofErr w:type="gramEnd"/>
-      <w:r>
-        <w:t xml:space="preserve"> into a spreadsheet to allow an import into the database</w:t>
+        <w:t xml:space="preserve"> students who were pulled into a spreadsheet to allow an import into the database</w:t>
       </w:r>
       <w:r>
         <w:t xml:space="preserve"> as noted in the chart below</w:t>
       </w:r>
       <w:r>
         <w:t xml:space="preserve">. </w:t>
+      </w:r>
+      <w:r>
+        <w:t>Due to data becoming missing in the import process, there were skips in ranking (which is not allowed) which were fixed later in the import process in a data cleansing process.</w:t>
       </w:r>
     </w:p>
     <w:tbl>
@@ -5967,50 +5706,37 @@
     <w:p/>
     <w:p>
       <w:r>
-        <w:t>The data for the students was also anonymized by using the ROW_</w:t>
+        <w:t xml:space="preserve">I used </w:t>
       </w:r>
       <w:proofErr w:type="gramStart"/>
       <w:r>
-        <w:t>NUMBER(</w:t>
+        <w:t>a</w:t>
       </w:r>
       <w:proofErr w:type="gramEnd"/>
       <w:r>
-        <w:t xml:space="preserve">) method on the student id (an arbitrary number) which gave each student a name of a number, their order in the awarding group, which keeps every student unknowable. </w:t>
-      </w:r>
-      <w:r>
-        <w:t xml:space="preserve">Then, using the previously mentioned formula their ranking was determined within their group which again gave the students a number. Due to data becoming missing in the import process, there were skips in ranking (which </w:t>
+        <w:t xml:space="preserve"> R Script to import each spreadsheet into the database which in turn fixed the applicant ranking numbering issue. As I imported each spreadsheet, the awarding group was analyzed to determine the fairness of the data for each algorithm. I used the parameters of 12240 for maximum amount (which is a year’s tuition), 250 minimum award, and 2 applicants as my parameters on the import.</w:t>
+      </w:r>
+    </w:p>
+    <w:p>
+      <w:r>
+        <w:t xml:space="preserve">After running all of the imports with these parameters, H1 was confirmed as there </w:t>
+      </w:r>
+      <w:r>
+        <w:t>were four different algorithms that were picked in this experiment.</w:t>
+      </w:r>
+      <w:r>
+        <w:t xml:space="preserve"> H2 also was true </w:t>
+      </w:r>
+      <w:r>
+        <w:t>as only 1 winner had less unique students than the real world data. In this case, awarding group 16</w:t>
       </w:r>
       <w:proofErr w:type="gramStart"/>
       <w:r>
-        <w:t>is not allowed</w:t>
+        <w:t>,  the</w:t>
       </w:r>
       <w:proofErr w:type="gramEnd"/>
       <w:r>
-        <w:t>) which were fixed later in the import process</w:t>
-      </w:r>
-      <w:r>
-        <w:t xml:space="preserve"> in a data cleansing process</w:t>
-      </w:r>
-      <w:r>
-        <w:t>.</w:t>
-      </w:r>
-    </w:p>
-    <w:p>
-      <w:r>
-        <w:t xml:space="preserve">I used </w:t>
-      </w:r>
-      <w:proofErr w:type="gramStart"/>
-      <w:r>
-        <w:t>a</w:t>
-      </w:r>
-      <w:proofErr w:type="gramEnd"/>
-      <w:r>
-        <w:t xml:space="preserve"> R Script to import each spreadsheet into the database which in turn fixed the applicant ranking numbering issue. As I imported each spreadsheet, the awarding group was analyzed to determine the fairness of the data for each algorithm. I used the parameters of 12240 for maximum amount (which is a year’s tuition), 250 minimum award, and 2 applicants as my parameters on the import.</w:t>
-      </w:r>
-    </w:p>
-    <w:p>
-      <w:r>
-        <w:t>After running all of the imports with these parameters, H1 was confirmed as there was a different algorithm. H2 also was true with most of the results from algorithms as seen below.</w:t>
+        <w:t xml:space="preserve"> data cleaning pulled out about half of the students which could account for this issue. So despite having 6000 less students to choose from the algorithm only awarded 56 less students. If we take into account of the percentage of students applied to students awarded, H2 holds true on this awarding group also. </w:t>
       </w:r>
     </w:p>
     <w:tbl>
@@ -6652,6 +6378,7 @@
           </w:tcPr>
           <w:p>
             <w:r>
+              <w:lastRenderedPageBreak/>
               <w:t>3</w:t>
             </w:r>
           </w:p>
@@ -6974,7 +6701,6 @@
           </w:tcPr>
           <w:p>
             <w:r>
-              <w:lastRenderedPageBreak/>
               <w:t>6</w:t>
             </w:r>
           </w:p>
@@ -9221,15 +8947,7 @@
     <w:p/>
     <w:p>
       <w:r>
-        <w:t xml:space="preserve">However, as noted above awarding group </w:t>
-      </w:r>
-      <w:proofErr w:type="gramStart"/>
-      <w:r>
-        <w:t>1</w:t>
-      </w:r>
-      <w:proofErr w:type="gramEnd"/>
-      <w:r>
-        <w:t xml:space="preserve"> finishes with a minimum award of </w:t>
+        <w:t xml:space="preserve">However, as noted above awarding group 1 finishes with a minimum award of </w:t>
       </w:r>
       <w:r>
         <w:t>$</w:t>
@@ -9241,15 +8959,7 @@
         <w:t xml:space="preserve">$1.22. As noted earlier, </w:t>
       </w:r>
       <w:r>
-        <w:t xml:space="preserve">this is too little money </w:t>
-      </w:r>
-      <w:proofErr w:type="gramStart"/>
-      <w:r>
-        <w:t>to actually be</w:t>
-      </w:r>
-      <w:proofErr w:type="gramEnd"/>
-      <w:r>
-        <w:t xml:space="preserve"> fruitful. So if we take the next best algorithm for awarding group 1 which is algorithm 7 we finish with a minimum award of 226 with 327 unique users which is still 101 more unique users than the original method used by the awarding group. </w:t>
+        <w:t xml:space="preserve">this is too little money to actually be fruitful. So if we take the next best algorithm for awarding group 1 which is algorithm 7 we finish with a minimum award of 226 with 327 unique users which is still 101 more unique users than the original method used by the awarding group. </w:t>
       </w:r>
       <w:r>
         <w:t xml:space="preserve">If we take the second place finisher for awarding group 3, we have a minimum award of 250 with 714 unique award winners which is far more than the original </w:t>
@@ -9277,81 +8987,87 @@
         <w:t xml:space="preserve"> </w:t>
       </w:r>
       <w:r>
-        <w:t xml:space="preserve">The research project has shown that with real life data that the algorithms can find ways to award more students while still staying fair to all parties involved. The strictness of the RA standards was met by 12 of the 17 awarding groups that were tested. </w:t>
-      </w:r>
-      <w:r>
-        <w:t xml:space="preserve">However, to meet this strict standard sometimes the awards were made into two small of sums which is reason for the user to look at the results for each algorithm for the analysis. </w:t>
-      </w:r>
-      <w:r>
-        <w:t xml:space="preserve">It </w:t>
-      </w:r>
-      <w:proofErr w:type="gramStart"/>
-      <w:r>
-        <w:t>should also be noted</w:t>
-      </w:r>
-      <w:proofErr w:type="gramEnd"/>
-      <w:r>
-        <w:t xml:space="preserve"> that only the smaller awarding groups with minimum scholarships were able to approach the RA1 standard. This could have many reasons and could be an anomaly of the actual ranking process and the loss of students in the ranking process. However, </w:t>
-      </w:r>
-      <w:proofErr w:type="gramStart"/>
-      <w:r>
-        <w:t>it is possible that the RA1 and RA2 standards might</w:t>
-      </w:r>
-      <w:proofErr w:type="gramEnd"/>
-      <w:r>
-        <w:t xml:space="preserve"> be difficult to achieve in larger awarding groups with diverse scholarship requirements. </w:t>
-      </w:r>
-    </w:p>
-    <w:p>
-      <w:r>
-        <w:t xml:space="preserve">The most common winner was algorithm </w:t>
-      </w:r>
-      <w:proofErr w:type="gramStart"/>
-      <w:r>
-        <w:t>5 which</w:t>
-      </w:r>
-      <w:proofErr w:type="gramEnd"/>
-      <w:r>
-        <w:t xml:space="preserve"> splits with all qualified. In cases where the number of applicants is low this can be a result that gives a decent amount to every person. When the set is small, Algorithm 1, merit only, can easily work but having a maximum was shown to be an effective method which is why algorithm 2, merit only disqualify afterwards meeting threshold, wins awarding group 20. </w:t>
+        <w:t xml:space="preserve">The research project has shown that with real life data that the algorithms can find ways to award more students while still staying fair to all parties involved. The strictness of </w:t>
+      </w:r>
+      <w:r>
+        <w:t>at least one of the</w:t>
+      </w:r>
+      <w:r>
+        <w:t xml:space="preserve"> RA standards was met by 12 of the 17 awarding groups that were tested. </w:t>
+      </w:r>
+      <w:r>
+        <w:t xml:space="preserve">However, to meet this strict standard sometimes the awards were made into </w:t>
+      </w:r>
+      <w:r>
+        <w:t>too</w:t>
+      </w:r>
+      <w:r>
+        <w:t xml:space="preserve"> small of </w:t>
+      </w:r>
+      <w:r>
+        <w:t>sums. Since there are multiple algorithms, it was also shown the next best algorithm would be used and have an adequate minimal awarding amount</w:t>
+      </w:r>
+      <w:r>
+        <w:t>.</w:t>
+      </w:r>
+    </w:p>
+    <w:p>
+      <w:r>
+        <w:t xml:space="preserve">It should also be noted that only the smaller awarding groups with minimum scholarships were able to approach the RA1 standard. This could have many reasons and could be an anomaly of the actual ranking process and the loss of students in the ranking process. However, it is possible that the RA1 and RA2 standards might be difficult to achieve in larger awarding groups with diverse scholarship requirements. </w:t>
       </w:r>
     </w:p>
     <w:p>
       <w:r>
         <w:lastRenderedPageBreak/>
-        <w:t xml:space="preserve">It should be noted that algorithm 7 split with minimum qualified was highly ranked </w:t>
-      </w:r>
-      <w:proofErr w:type="spellStart"/>
-      <w:r>
-        <w:t>consistenly</w:t>
-      </w:r>
-      <w:proofErr w:type="spellEnd"/>
+        <w:t xml:space="preserve">The most common winner was algorithm 5 which splits with all qualified. In cases where the number of applicants is low this can be a result that gives a decent amount to every person. </w:t>
+      </w:r>
+    </w:p>
+    <w:p>
+      <w:r>
+        <w:t xml:space="preserve">When the set is small, Algorithm 1, merit only, can </w:t>
+      </w:r>
+      <w:r>
+        <w:t>be shown to be effective at the RA1 standard. However, at times this algorithm would become too top heavy and the effectiveness of Algorithm 2, which stopped award to students after a maximum amount, was shown to useful winning</w:t>
+      </w:r>
+      <w:r>
+        <w:t xml:space="preserve"> awarding group 20. </w:t>
+      </w:r>
+      <w:r>
+        <w:t>The use of Algorithm 2 in this case and the consistent decent standing of Algorithm 3, don’t allow students to be awarding above a certain amount, shows both of the algorithms to be useful.</w:t>
+      </w:r>
+    </w:p>
+    <w:p>
+      <w:r>
+        <w:t>It should be noted that algorithm 7</w:t>
+      </w:r>
+      <w:r>
+        <w:t>,</w:t>
+      </w:r>
+      <w:r>
+        <w:t xml:space="preserve"> split with minimum qualified</w:t>
+      </w:r>
+      <w:r>
+        <w:t>,</w:t>
+      </w:r>
+      <w:r>
+        <w:t xml:space="preserve"> was highly ranked </w:t>
+      </w:r>
+      <w:r>
+        <w:t>consistently</w:t>
+      </w:r>
       <w:r>
         <w:t xml:space="preserve"> finishing behind algorithm 5 in almost every instance. Since this allows the user to tweak the minimum amount given, this algorithm creates a powerful result while keeping the scholarship per student at a reasonable rate. </w:t>
       </w:r>
       <w:r>
-        <w:t xml:space="preserve">When the top ranked result is too small of an amount, this </w:t>
-      </w:r>
-      <w:proofErr w:type="gramStart"/>
-      <w:r>
-        <w:t>is a powerful choice that</w:t>
-      </w:r>
-      <w:proofErr w:type="gramEnd"/>
-      <w:r>
-        <w:t xml:space="preserve"> can moved up the list to the winning position.</w:t>
-      </w:r>
-    </w:p>
-    <w:p>
-      <w:proofErr w:type="spellStart"/>
-      <w:r>
-        <w:t>Algotihm</w:t>
-      </w:r>
-      <w:proofErr w:type="spellEnd"/>
-      <w:r>
-        <w:t xml:space="preserve"> 6, split with minimum qualified applicants, never finished higher than </w:t>
-      </w:r>
-      <w:proofErr w:type="gramStart"/>
-      <w:r>
-        <w:t>3</w:t>
+        <w:t>When the top ranked result is too small of an amount, this is a powerful choice that can moved up the list to the winning position.</w:t>
+      </w:r>
+    </w:p>
+    <w:p>
+      <w:r>
+        <w:t>Algorithm</w:t>
+      </w:r>
+      <w:r>
+        <w:t xml:space="preserve"> 6, split with minimum qualified applicants, never finished higher than 3</w:t>
       </w:r>
       <w:r>
         <w:rPr>
@@ -9359,25 +9075,34 @@
         </w:rPr>
         <w:t>rd</w:t>
       </w:r>
-      <w:proofErr w:type="gramEnd"/>
-      <w:r>
-        <w:t xml:space="preserve"> in any of our awarding </w:t>
-      </w:r>
-      <w:proofErr w:type="spellStart"/>
-      <w:r>
-        <w:t>groups</w:t>
-      </w:r>
-      <w:r>
-        <w:t>It</w:t>
-      </w:r>
-      <w:proofErr w:type="spellEnd"/>
-      <w:r>
-        <w:t xml:space="preserve"> could arguably be taken out of the possible solutions because even when I tweak the maximum applicants parameter, the algorithm never performs better than the rest.</w:t>
-      </w:r>
-    </w:p>
-    <w:p>
-      <w:r>
-        <w:t>Algorithm 4, Maximum One Award Application, also never finishes higher</w:t>
+      <w:r>
+        <w:t xml:space="preserve"> in any of our awarding groups</w:t>
+      </w:r>
+      <w:r>
+        <w:t xml:space="preserve">. </w:t>
+      </w:r>
+      <w:r>
+        <w:t>It could arguably be taken out of the possible solutions because even whe</w:t>
+      </w:r>
+      <w:r>
+        <w:t>n I tweak the maximum applicant</w:t>
+      </w:r>
+      <w:r>
+        <w:t xml:space="preserve"> parameter, the algorithm never performs better than the rest.</w:t>
+      </w:r>
+      <w:r>
+        <w:t xml:space="preserve"> For this reason, I believe it is safe to remove this algorithm from the seven algorithm set.</w:t>
+      </w:r>
+    </w:p>
+    <w:p>
+      <w:r>
+        <w:t xml:space="preserve">Algorithm 4, </w:t>
+      </w:r>
+      <w:r>
+        <w:t>with a maximum of one award</w:t>
+      </w:r>
+      <w:r>
+        <w:t>, also never finishes higher</w:t>
       </w:r>
       <w:r>
         <w:t xml:space="preserve"> than 3</w:t>
@@ -9391,13 +9116,17 @@
       <w:r>
         <w:t xml:space="preserve"> and usually at the bottom. It never once reaches a RA standard. For this reason, it seems that algorithm 4 should be considered </w:t>
       </w:r>
-      <w:proofErr w:type="spellStart"/>
-      <w:r>
-        <w:t>sub par</w:t>
-      </w:r>
-      <w:proofErr w:type="spellEnd"/>
-      <w:r>
-        <w:t xml:space="preserve"> and could be taken out of running for the seven algorithms. </w:t>
+      <w:r>
+        <w:t>subpar</w:t>
+      </w:r>
+      <w:r>
+        <w:t xml:space="preserve"> and </w:t>
+      </w:r>
+      <w:r>
+        <w:t>should</w:t>
+      </w:r>
+      <w:r>
+        <w:t xml:space="preserve"> be taken out of running for the seven algorithms. </w:t>
       </w:r>
     </w:p>
     <w:p/>
@@ -9412,7 +9141,7 @@
     </w:p>
     <w:p>
       <w:r>
-        <w:t xml:space="preserve">In conclusion, it would seem the next bit of development would be to remove algorithms 6 and 4 from the mix because they are computing intensive but are unlikely to be the final solution. </w:t>
+        <w:t xml:space="preserve">In conclusion, it would seem the next bit of development would be to remove algorithms 6 and 4 from the mix because they unlikely to be the final solution. </w:t>
       </w:r>
     </w:p>
     <w:p>
@@ -9434,7 +9163,28 @@
     </w:p>
     <w:p>
       <w:r>
-        <w:t>Going away from declarative languages and toward procedure languages there is an opportunity to become more flexible with the rankings of the scholarships. Most real world scholarship systems have many scholarships with the same award amounts. This allows the implementation of different orders for the scholarships amount. For example, if there are 3 scholarships with $1000 awards labeled A, B, and C. The algorithm can first create scholarship lists with ordering such as:</w:t>
+        <w:t>Going away from declarative languages and toward procedure languages there is an opportunity to become more flexible with the rankings of the scholarships. Most real world scholarship systems have many scholarships with the same award amounts</w:t>
+      </w:r>
+      <w:r>
+        <w:t xml:space="preserve"> which could be a flaw with the system</w:t>
+      </w:r>
+      <w:r>
+        <w:t xml:space="preserve">. </w:t>
+      </w:r>
+      <w:r>
+        <w:t xml:space="preserve">A less </w:t>
+      </w:r>
+      <w:r>
+        <w:t>declarative</w:t>
+      </w:r>
+      <w:r>
+        <w:t xml:space="preserve"> </w:t>
+      </w:r>
+      <w:r>
+        <w:t>approach</w:t>
+      </w:r>
+      <w:r>
+        <w:t xml:space="preserve"> allows the implementation of different orders for the scholarships amount. For example, if there are 3 scholarships with $1000 awards labeled A, B, and C. The algorithm can first create scholarship lists with ordering such as:</w:t>
       </w:r>
     </w:p>
     <w:p>
@@ -9458,6 +9208,7 @@
         </w:numPr>
       </w:pPr>
       <w:r>
+        <w:lastRenderedPageBreak/>
         <w:t>B,A,C</w:t>
       </w:r>
     </w:p>
@@ -9517,7 +9268,13 @@
         <w:t xml:space="preserve">must be analyzed for </w:t>
       </w:r>
       <w:r>
-        <w:t>the algorithm quickly. As the previous example shows, instead of one run through the list, the algorithms would need to be run 6 times. This would also expand the listings the end user would have to pick to determine the best choice. In the previous</w:t>
+        <w:t xml:space="preserve">the algorithm quickly. As the previous example shows, instead of one run through the list, the algorithms would need to be run 6 times. This would also expand the </w:t>
+      </w:r>
+      <w:r>
+        <w:t xml:space="preserve">listings for the end user. And this would get ever large with more ties in the awarding amounts. </w:t>
+      </w:r>
+      <w:r>
+        <w:t xml:space="preserve"> In the previous</w:t>
       </w:r>
       <w:r>
         <w:t xml:space="preserve"> example, if we add three more scholarships with the same amount of $500 dollars, our number of scholarship </w:t>
@@ -9532,11 +9289,10 @@
         <w:t xml:space="preserve"> (6 x 6)</w:t>
       </w:r>
       <w:r>
-        <w:t xml:space="preserve">.  It is not clear at this time if this added </w:t>
-      </w:r>
-      <w:r>
-        <w:lastRenderedPageBreak/>
-        <w:t>complexity would actually help out the end user of the product or make the decision as complex as the current situation without the algorithm help.</w:t>
+        <w:t>.  It is not clear at this time if this added complexity would actually help out the end user of the product or make the decision as complex as the current situation without the algorithm help.</w:t>
+      </w:r>
+      <w:r>
+        <w:t xml:space="preserve"> However, there is a possibility that tweaking in this way might be a way to restore a RA1 level to the larger awarding committees.</w:t>
       </w:r>
     </w:p>
     <w:p>
@@ -9696,7 +9452,11 @@
       </w:r>
       <w:proofErr w:type="spellEnd"/>
       <w:r>
-        <w:t xml:space="preserve"> DECIMAL(9, 2), @</w:t>
+        <w:t xml:space="preserve"> DECIMAL(9, 2), </w:t>
+      </w:r>
+      <w:r>
+        <w:lastRenderedPageBreak/>
+        <w:t>@</w:t>
       </w:r>
       <w:proofErr w:type="spellStart"/>
       <w:r>
@@ -9772,7 +9532,6 @@
     </w:p>
     <w:p>
       <w:r>
-        <w:lastRenderedPageBreak/>
         <w:t>Set @</w:t>
       </w:r>
       <w:proofErr w:type="spellStart"/>
@@ -9998,6 +9757,7 @@
     </w:p>
     <w:p>
       <w:r>
+        <w:lastRenderedPageBreak/>
         <w:t>Declare @</w:t>
       </w:r>
       <w:proofErr w:type="spellStart"/>
@@ -10091,7 +9851,6 @@
     </w:p>
     <w:p>
       <w:r>
-        <w:lastRenderedPageBreak/>
         <w:tab/>
         <w:t>Get Lowest Ranking for Available Scholarship Applicants</w:t>
       </w:r>
@@ -10316,6 +10075,7 @@
     </w:p>
     <w:p>
       <w:r>
+        <w:lastRenderedPageBreak/>
         <w:tab/>
         <w:t>Set Applicant as @</w:t>
       </w:r>
@@ -10399,7 +10159,6 @@
     </w:p>
     <w:p>
       <w:r>
-        <w:lastRenderedPageBreak/>
         <w:t>Set @</w:t>
       </w:r>
       <w:proofErr w:type="spellStart"/>
@@ -10644,6 +10403,7 @@
     </w:p>
     <w:p>
       <w:r>
+        <w:lastRenderedPageBreak/>
         <w:t>Declare @</w:t>
       </w:r>
       <w:proofErr w:type="spellStart"/>
@@ -10712,7 +10472,6 @@
     </w:p>
     <w:p>
       <w:r>
-        <w:lastRenderedPageBreak/>
         <w:tab/>
         <w:t>Set Scholarship as @</w:t>
       </w:r>
@@ -10991,6 +10750,7 @@
     </w:p>
     <w:p>
       <w:r>
+        <w:lastRenderedPageBreak/>
         <w:tab/>
         <w:t>Declare @</w:t>
       </w:r>
@@ -11104,7 +10864,6 @@
     </w:p>
     <w:p>
       <w:r>
-        <w:lastRenderedPageBreak/>
         <w:tab/>
       </w:r>
       <w:r>
@@ -11358,6 +11117,7 @@
     </w:p>
     <w:p>
       <w:r>
+        <w:lastRenderedPageBreak/>
         <w:tab/>
         <w:t>Set @</w:t>
       </w:r>
@@ -11498,7 +11258,6 @@
     </w:p>
     <w:p>
       <w:r>
-        <w:lastRenderedPageBreak/>
         <w:tab/>
         <w:t>For each Current Applicant &gt;= @</w:t>
       </w:r>
@@ -11644,6 +11403,7 @@
         <w:rPr>
           <w:noProof/>
         </w:rPr>
+        <w:lastRenderedPageBreak/>
         <w:drawing>
           <wp:inline distT="0" distB="0" distL="0" distR="0" wp14:anchorId="18E6F004" wp14:editId="6E9293EE">
             <wp:extent cx="5943600" cy="3515360"/>
@@ -11917,6 +11677,7 @@
           <w:rFonts w:ascii="Verdana" w:hAnsi="Verdana"/>
           <w:color w:val="333333"/>
         </w:rPr>
+        <w:lastRenderedPageBreak/>
         <w:t> C1.B: Pattern recognition: Students will be trained to look for similarities among and within problems. </w:t>
       </w:r>
     </w:p>
@@ -12125,7 +11886,6 @@
           <w:rFonts w:ascii="Verdana" w:hAnsi="Verdana"/>
           <w:color w:val="333333"/>
         </w:rPr>
-        <w:lastRenderedPageBreak/>
         <w:t>C1.E: Students will demonstrate fluency in at least one programming language. </w:t>
       </w:r>
     </w:p>
@@ -12415,6 +12175,7 @@
           <w:sz w:val="24"/>
           <w:szCs w:val="24"/>
         </w:rPr>
+        <w:lastRenderedPageBreak/>
         <w:t>The student created a query to pull sample data from a live database.</w:t>
       </w:r>
       <w:r>
@@ -12424,27 +12185,7 @@
           <w:sz w:val="24"/>
           <w:szCs w:val="24"/>
         </w:rPr>
-        <w:t xml:space="preserve"> During this important process, a stored procedure that cleaned up the data to account for missing student </w:t>
-      </w:r>
-      <w:proofErr w:type="gramStart"/>
-      <w:r>
-        <w:rPr>
-          <w:rFonts w:ascii="Verdana" w:eastAsia="Times New Roman" w:hAnsi="Verdana" w:cs="Times New Roman"/>
-          <w:color w:val="333333"/>
-          <w:sz w:val="24"/>
-          <w:szCs w:val="24"/>
-        </w:rPr>
-        <w:t>was automatically implemented</w:t>
-      </w:r>
-      <w:proofErr w:type="gramEnd"/>
-      <w:r>
-        <w:rPr>
-          <w:rFonts w:ascii="Verdana" w:eastAsia="Times New Roman" w:hAnsi="Verdana" w:cs="Times New Roman"/>
-          <w:color w:val="333333"/>
-          <w:sz w:val="24"/>
-          <w:szCs w:val="24"/>
-        </w:rPr>
-        <w:t xml:space="preserve">. </w:t>
+        <w:t xml:space="preserve"> During this important process, a stored procedure that cleaned up the data to account for missing student was automatically implemented. </w:t>
       </w:r>
     </w:p>
     <w:p>
@@ -12552,7 +12293,6 @@
         </w:rPr>
         <w:t xml:space="preserve">. </w:t>
       </w:r>
-      <w:proofErr w:type="gramStart"/>
       <w:r>
         <w:rPr>
           <w:rFonts w:ascii="Verdana" w:eastAsia="Times New Roman" w:hAnsi="Verdana" w:cs="Times New Roman"/>
@@ -12560,17 +12300,7 @@
           <w:sz w:val="24"/>
           <w:szCs w:val="24"/>
         </w:rPr>
-        <w:t>The student used charts and figures to visual show the results of the data.</w:t>
-      </w:r>
-      <w:proofErr w:type="gramEnd"/>
-      <w:r>
-        <w:rPr>
-          <w:rFonts w:ascii="Verdana" w:eastAsia="Times New Roman" w:hAnsi="Verdana" w:cs="Times New Roman"/>
-          <w:color w:val="333333"/>
-          <w:sz w:val="24"/>
-          <w:szCs w:val="24"/>
-        </w:rPr>
-        <w:t xml:space="preserve"> The student was able to pull from a large real life database into an anonymized group of spreadsheets for import. </w:t>
+        <w:t xml:space="preserve">The student used charts and figures to visual show the results of the data. The student was able to pull from a large real life database into an anonymized group of spreadsheets for import. </w:t>
       </w:r>
       <w:r>
         <w:rPr>
@@ -12834,7 +12564,6 @@
           <w:sz w:val="24"/>
           <w:szCs w:val="24"/>
         </w:rPr>
-        <w:lastRenderedPageBreak/>
         <w:t> </w:t>
       </w:r>
     </w:p>
@@ -12959,27 +12688,7 @@
           <w:sz w:val="24"/>
           <w:szCs w:val="24"/>
         </w:rPr>
-        <w:t xml:space="preserve">The student worked with school representatives to get rights to import and use the data proving that FERPA requirements </w:t>
-      </w:r>
-      <w:proofErr w:type="gramStart"/>
-      <w:r>
-        <w:rPr>
-          <w:rFonts w:ascii="Verdana" w:eastAsia="Times New Roman" w:hAnsi="Verdana" w:cs="Times New Roman"/>
-          <w:color w:val="333333"/>
-          <w:sz w:val="24"/>
-          <w:szCs w:val="24"/>
-        </w:rPr>
-        <w:t>were met</w:t>
-      </w:r>
-      <w:proofErr w:type="gramEnd"/>
-      <w:r>
-        <w:rPr>
-          <w:rFonts w:ascii="Verdana" w:eastAsia="Times New Roman" w:hAnsi="Verdana" w:cs="Times New Roman"/>
-          <w:color w:val="333333"/>
-          <w:sz w:val="24"/>
-          <w:szCs w:val="24"/>
-        </w:rPr>
-        <w:t xml:space="preserve">. </w:t>
+        <w:t xml:space="preserve">The student worked with school representatives to get rights to import and use the data proving that FERPA requirements were met. </w:t>
       </w:r>
     </w:p>
     <w:p>
@@ -13060,6 +12769,7 @@
           <w:sz w:val="24"/>
           <w:szCs w:val="24"/>
         </w:rPr>
+        <w:lastRenderedPageBreak/>
         <w:t>The student used graphics and visualizations to communicate concepts for the topic in the paper.</w:t>
       </w:r>
       <w:r>
@@ -13232,27 +12942,7 @@
           <w:sz w:val="24"/>
           <w:szCs w:val="24"/>
         </w:rPr>
-        <w:t xml:space="preserve">The student keep confidential student data from </w:t>
-      </w:r>
-      <w:proofErr w:type="gramStart"/>
-      <w:r>
-        <w:rPr>
-          <w:rFonts w:ascii="Verdana" w:eastAsia="Times New Roman" w:hAnsi="Verdana" w:cs="Times New Roman"/>
-          <w:color w:val="333333"/>
-          <w:sz w:val="24"/>
-          <w:szCs w:val="24"/>
-        </w:rPr>
-        <w:t>being unearthed</w:t>
-      </w:r>
-      <w:proofErr w:type="gramEnd"/>
-      <w:r>
-        <w:rPr>
-          <w:rFonts w:ascii="Verdana" w:eastAsia="Times New Roman" w:hAnsi="Verdana" w:cs="Times New Roman"/>
-          <w:color w:val="333333"/>
-          <w:sz w:val="24"/>
-          <w:szCs w:val="24"/>
-        </w:rPr>
-        <w:t xml:space="preserve"> and use private GIT Repository to keep data safe on previous work.</w:t>
+        <w:t>The student keep confidential student data from being unearthed and use private GIT Repository to keep data safe on previous work.</w:t>
       </w:r>
       <w:r>
         <w:rPr>
@@ -13327,7 +13017,6 @@
           <w:noProof/>
           <w:szCs w:val="24"/>
         </w:rPr>
-        <w:lastRenderedPageBreak/>
         <w:t>Biró, Péter. 2018. “Student Admissions in Hungary as Gale and Shapley Envisaged.” Accessed July 10. https://www.researchgate.net/profile/Peter_Biro4/publication/237834167_Student_Admissions_in_Hungary_as_Gale_and_Shapley_Envisaged/links/569ff89608ae21a5642727f0/Student-Admissions-in-Hungary-as-Gale-and-Shapley-Envisaged.pdf.</w:t>
       </w:r>
     </w:p>
@@ -13543,6 +13232,7 @@
           <w:noProof/>
           <w:szCs w:val="24"/>
         </w:rPr>
+        <w:lastRenderedPageBreak/>
         <w:t>Teo, Chung-Piaw, Jay Sethuraman, and Wee-Peng Tan. 2018. “Gale-Shapley Stable Marriage Problem Revisited: Strategic Issues and Applications.” Accessed July 10. https://pdfs.semanticscholar.org/6326/45fb5e7eb4e6c959fe42ed23d9a54cbb81d1.pdf.</w:t>
       </w:r>
     </w:p>
@@ -14888,7 +14578,7 @@
 </file>
 
 <file path=customXml/itemProps2.xml><?xml version="1.0" encoding="utf-8"?>
-<ds:datastoreItem xmlns:ds="http://schemas.openxmlformats.org/officeDocument/2006/customXml" ds:itemID="{C2404B71-B45B-4780-B184-2049E89A83A2}">
+<ds:datastoreItem xmlns:ds="http://schemas.openxmlformats.org/officeDocument/2006/customXml" ds:itemID="{912A8FD5-964A-4D6C-8923-F5DFAC302A38}">
   <ds:schemaRefs>
     <ds:schemaRef ds:uri="http://schemas.openxmlformats.org/officeDocument/2006/bibliography"/>
   </ds:schemaRefs>

</xml_diff>

<commit_message>
Got rid of different yellow backgrounds.
</commit_message>
<xml_diff>
--- a/Documents/Final Capstone Paper Scholarship Algorithms.docx
+++ b/Documents/Final Capstone Paper Scholarship Algorithms.docx
@@ -1200,8 +1200,6 @@
       <w:r>
         <w:t>that two</w:t>
       </w:r>
-      <w:bookmarkStart w:id="0" w:name="_GoBack"/>
-      <w:bookmarkEnd w:id="0"/>
       <w:r>
         <w:t xml:space="preserve"> of the algorithms consistently underperformed and could be remove safely without any harm to the outcome </w:t>
       </w:r>
@@ -11555,7 +11553,6 @@
         <w:rPr>
           <w:rFonts w:ascii="Verdana" w:hAnsi="Verdana"/>
           <w:color w:val="333333"/>
-          <w:highlight w:val="yellow"/>
         </w:rPr>
         <w:t>The</w:t>
       </w:r>
@@ -11564,7 +11561,6 @@
         <w:rPr>
           <w:rFonts w:ascii="Verdana" w:hAnsi="Verdana"/>
           <w:color w:val="333333"/>
-          <w:highlight w:val="yellow"/>
         </w:rPr>
         <w:t xml:space="preserve"> student broke down </w:t>
       </w:r>
@@ -11572,7 +11568,6 @@
         <w:rPr>
           <w:rFonts w:ascii="Verdana" w:hAnsi="Verdana"/>
           <w:color w:val="333333"/>
-          <w:highlight w:val="yellow"/>
         </w:rPr>
         <w:t xml:space="preserve">the </w:t>
       </w:r>
@@ -11580,7 +11575,6 @@
         <w:rPr>
           <w:rFonts w:ascii="Verdana" w:hAnsi="Verdana"/>
           <w:color w:val="333333"/>
-          <w:highlight w:val="yellow"/>
         </w:rPr>
         <w:t xml:space="preserve">14 </w:t>
       </w:r>
@@ -11588,7 +11582,6 @@
         <w:rPr>
           <w:rFonts w:ascii="Verdana" w:hAnsi="Verdana"/>
           <w:color w:val="333333"/>
-          <w:highlight w:val="yellow"/>
         </w:rPr>
         <w:t>run algorithm stored procedures</w:t>
       </w:r>
@@ -11596,7 +11589,6 @@
         <w:rPr>
           <w:rFonts w:ascii="Verdana" w:hAnsi="Verdana"/>
           <w:color w:val="333333"/>
-          <w:highlight w:val="yellow"/>
         </w:rPr>
         <w:t xml:space="preserve"> (7 normalized and 7 </w:t>
       </w:r>
@@ -11605,7 +11597,6 @@
         <w:rPr>
           <w:rFonts w:ascii="Verdana" w:hAnsi="Verdana"/>
           <w:color w:val="333333"/>
-          <w:highlight w:val="yellow"/>
         </w:rPr>
         <w:t>denormalized</w:t>
       </w:r>
@@ -11614,7 +11605,6 @@
         <w:rPr>
           <w:rFonts w:ascii="Verdana" w:hAnsi="Verdana"/>
           <w:color w:val="333333"/>
-          <w:highlight w:val="yellow"/>
         </w:rPr>
         <w:t>)</w:t>
       </w:r>
@@ -11622,40 +11612,29 @@
         <w:rPr>
           <w:rFonts w:ascii="Verdana" w:hAnsi="Verdana"/>
           <w:color w:val="333333"/>
-          <w:highlight w:val="yellow"/>
-        </w:rPr>
-        <w:t xml:space="preserve"> into code for the algorithm and a separate analysis stored procedure which could be used in each of seven algorithms</w:t>
+        </w:rPr>
+        <w:t xml:space="preserve"> into code for the algorithm and a separate analysis stored procedure which could be used in each of seven algorithms. </w:t>
       </w:r>
       <w:r>
         <w:rPr>
           <w:rFonts w:ascii="Verdana" w:hAnsi="Verdana"/>
           <w:color w:val="333333"/>
         </w:rPr>
-        <w:t xml:space="preserve">. </w:t>
-      </w:r>
+        <w:t xml:space="preserve">The student also used a scheme to automatically determine whether the requested stored procedure should work on normalized or </w:t>
+      </w:r>
+      <w:proofErr w:type="spellStart"/>
       <w:r>
         <w:rPr>
           <w:rFonts w:ascii="Verdana" w:hAnsi="Verdana"/>
           <w:color w:val="333333"/>
-          <w:highlight w:val="yellow"/>
-        </w:rPr>
-        <w:t xml:space="preserve">The student also used a scheme to automatically determine whether the requested stored procedure should work on normalized or </w:t>
-      </w:r>
-      <w:proofErr w:type="spellStart"/>
+        </w:rPr>
+        <w:t>denormalized</w:t>
+      </w:r>
+      <w:proofErr w:type="spellEnd"/>
       <w:r>
         <w:rPr>
           <w:rFonts w:ascii="Verdana" w:hAnsi="Verdana"/>
           <w:color w:val="333333"/>
-          <w:highlight w:val="yellow"/>
-        </w:rPr>
-        <w:t>denormalized</w:t>
-      </w:r>
-      <w:proofErr w:type="spellEnd"/>
-      <w:r>
-        <w:rPr>
-          <w:rFonts w:ascii="Verdana" w:hAnsi="Verdana"/>
-          <w:color w:val="333333"/>
-          <w:highlight w:val="yellow"/>
         </w:rPr>
         <w:t xml:space="preserve"> data and call the correct stored procedures.</w:t>
       </w:r>
@@ -12016,7 +11995,6 @@
           <w:color w:val="333333"/>
           <w:sz w:val="24"/>
           <w:szCs w:val="24"/>
-          <w:highlight w:val="yellow"/>
         </w:rPr>
       </w:pPr>
       <w:r>
@@ -12055,39 +12033,27 @@
           <w:sz w:val="24"/>
           <w:szCs w:val="24"/>
         </w:rPr>
-        <w:t xml:space="preserve"> </w:t>
-      </w:r>
+        <w:t xml:space="preserve"> The student created an experiment to note which different algorithms were considered </w:t>
+      </w:r>
+      <w:bookmarkStart w:id="0" w:name="_GoBack"/>
+      <w:bookmarkEnd w:id="0"/>
       <w:r>
         <w:rPr>
           <w:rFonts w:ascii="Verdana" w:eastAsia="Times New Roman" w:hAnsi="Verdana" w:cs="Times New Roman"/>
           <w:color w:val="333333"/>
           <w:sz w:val="24"/>
           <w:szCs w:val="24"/>
-          <w:highlight w:val="yellow"/>
-        </w:rPr>
-        <w:t xml:space="preserve">The student created an experiment to note </w:t>
-      </w:r>
-      <w:proofErr w:type="gramStart"/>
+        </w:rPr>
+        <w:t>fairer</w:t>
+      </w:r>
       <w:r>
         <w:rPr>
           <w:rFonts w:ascii="Verdana" w:eastAsia="Times New Roman" w:hAnsi="Verdana" w:cs="Times New Roman"/>
           <w:color w:val="333333"/>
           <w:sz w:val="24"/>
           <w:szCs w:val="24"/>
-          <w:highlight w:val="yellow"/>
-        </w:rPr>
-        <w:t>the which</w:t>
-      </w:r>
-      <w:proofErr w:type="gramEnd"/>
-      <w:r>
-        <w:rPr>
-          <w:rFonts w:ascii="Verdana" w:eastAsia="Times New Roman" w:hAnsi="Verdana" w:cs="Times New Roman"/>
-          <w:color w:val="333333"/>
-          <w:sz w:val="24"/>
-          <w:szCs w:val="24"/>
-          <w:highlight w:val="yellow"/>
-        </w:rPr>
-        <w:t xml:space="preserve"> different algorithms were considered more fair with different forms of data. </w:t>
+        </w:rPr>
+        <w:t xml:space="preserve"> with different forms of data. </w:t>
       </w:r>
     </w:p>
     <w:p>
@@ -12279,7 +12245,6 @@
           <w:color w:val="333333"/>
           <w:sz w:val="24"/>
           <w:szCs w:val="24"/>
-          <w:highlight w:val="yellow"/>
         </w:rPr>
         <w:t>The student used graph representations to communicate the seven different algorithms</w:t>
       </w:r>
@@ -12289,7 +12254,6 @@
           <w:color w:val="333333"/>
           <w:sz w:val="24"/>
           <w:szCs w:val="24"/>
-          <w:highlight w:val="yellow"/>
         </w:rPr>
         <w:t xml:space="preserve">. </w:t>
       </w:r>
@@ -12300,7 +12264,16 @@
           <w:sz w:val="24"/>
           <w:szCs w:val="24"/>
         </w:rPr>
-        <w:t xml:space="preserve">The student used charts and figures to visual show the results of the data. The student was able to pull from a large real life database into an anonymized group of spreadsheets for import. </w:t>
+        <w:t>The student used charts and figures to visual show the results of the data. The student</w:t>
+      </w:r>
+      <w:r>
+        <w:rPr>
+          <w:rFonts w:ascii="Verdana" w:eastAsia="Times New Roman" w:hAnsi="Verdana" w:cs="Times New Roman"/>
+          <w:color w:val="333333"/>
+          <w:sz w:val="24"/>
+          <w:szCs w:val="24"/>
+        </w:rPr>
+        <w:t xml:space="preserve"> was able to pull from a large real life database into an anonymized group of spreadsheets for import. </w:t>
       </w:r>
       <w:r>
         <w:rPr>
@@ -12954,13 +12927,18 @@
         <w:t xml:space="preserve"> The student also anonymized the data to keep in compliance with FERPA requirements. </w:t>
       </w:r>
     </w:p>
-    <w:p/>
+    <w:p>
+      <w:r>
+        <w:br w:type="page"/>
+      </w:r>
+    </w:p>
     <w:p>
       <w:pPr>
         <w:pStyle w:val="Heading1"/>
       </w:pPr>
       <w:proofErr w:type="spellStart"/>
       <w:r>
+        <w:lastRenderedPageBreak/>
         <w:t>Biblography</w:t>
       </w:r>
       <w:proofErr w:type="spellEnd"/>
@@ -13232,7 +13210,6 @@
           <w:noProof/>
           <w:szCs w:val="24"/>
         </w:rPr>
-        <w:lastRenderedPageBreak/>
         <w:t>Teo, Chung-Piaw, Jay Sethuraman, and Wee-Peng Tan. 2018. “Gale-Shapley Stable Marriage Problem Revisited: Strategic Issues and Applications.” Accessed July 10. https://pdfs.semanticscholar.org/6326/45fb5e7eb4e6c959fe42ed23d9a54cbb81d1.pdf.</w:t>
       </w:r>
     </w:p>
@@ -14578,7 +14555,7 @@
 </file>
 
 <file path=customXml/itemProps2.xml><?xml version="1.0" encoding="utf-8"?>
-<ds:datastoreItem xmlns:ds="http://schemas.openxmlformats.org/officeDocument/2006/customXml" ds:itemID="{912A8FD5-964A-4D6C-8923-F5DFAC302A38}">
+<ds:datastoreItem xmlns:ds="http://schemas.openxmlformats.org/officeDocument/2006/customXml" ds:itemID="{7FE19811-1F9A-4C32-BF8B-7C06D88E8947}">
   <ds:schemaRefs>
     <ds:schemaRef ds:uri="http://schemas.openxmlformats.org/officeDocument/2006/bibliography"/>
   </ds:schemaRefs>

</xml_diff>